<commit_message>
- Implemented a dummy core server as a single process - Web server processes use a proxy to call the core server - Updated config file to open port for RPC traffic - Updated documentation - Checked in third wireframe design
</commit_message>
<xml_diff>
--- a/doc/ElixysCoreServerInterface.docx
+++ b/doc/ElixysCoreServerInterface.docx
@@ -12,7 +12,13 @@
       </w:r>
       <w:proofErr w:type="spellEnd"/>
       <w:r>
-        <w:t xml:space="preserve"> Web Server Interface</w:t>
+        <w:t xml:space="preserve"> </w:t>
+      </w:r>
+      <w:r>
+        <w:t>Core</w:t>
+      </w:r>
+      <w:r>
+        <w:t xml:space="preserve"> Server Interface</w:t>
       </w:r>
     </w:p>
     <w:sdt>
@@ -66,7 +72,7 @@
           <w:r>
             <w:fldChar w:fldCharType="separate"/>
           </w:r>
-          <w:hyperlink w:anchor="_Toc296991171" w:history="1">
+          <w:hyperlink w:anchor="_Toc305076016" w:history="1">
             <w:r>
               <w:rPr>
                 <w:rStyle w:val="Hyperlink"/>
@@ -93,7 +99,7 @@
                 <w:noProof/>
                 <w:webHidden/>
               </w:rPr>
-              <w:instrText xml:space="preserve"> PAGEREF _Toc296991171 \h </w:instrText>
+              <w:instrText xml:space="preserve"> PAGEREF _Toc305076016 \h </w:instrText>
             </w:r>
             <w:r>
               <w:rPr>
@@ -135,13 +141,13 @@
               <w:noProof/>
             </w:rPr>
           </w:pPr>
-          <w:hyperlink w:anchor="_Toc296991172" w:history="1">
+          <w:hyperlink w:anchor="_Toc305076017" w:history="1">
             <w:r>
               <w:rPr>
                 <w:rStyle w:val="Hyperlink"/>
                 <w:noProof/>
               </w:rPr>
-              <w:t>Configuration</w:t>
+              <w:t>GetServerState()</w:t>
             </w:r>
             <w:r>
               <w:rPr>
@@ -162,7 +168,7 @@
                 <w:noProof/>
                 <w:webHidden/>
               </w:rPr>
-              <w:instrText xml:space="preserve"> PAGEREF _Toc296991172 \h </w:instrText>
+              <w:instrText xml:space="preserve"> PAGEREF _Toc305076017 \h </w:instrText>
             </w:r>
             <w:r>
               <w:rPr>
@@ -204,13 +210,13 @@
               <w:noProof/>
             </w:rPr>
           </w:pPr>
-          <w:hyperlink w:anchor="_Toc296991173" w:history="1">
+          <w:hyperlink w:anchor="_Toc305076018" w:history="1">
             <w:r>
               <w:rPr>
                 <w:rStyle w:val="Hyperlink"/>
                 <w:noProof/>
               </w:rPr>
-              <w:t>User</w:t>
+              <w:t>RunSequence()</w:t>
             </w:r>
             <w:r>
               <w:rPr>
@@ -231,7 +237,7 @@
                 <w:noProof/>
                 <w:webHidden/>
               </w:rPr>
-              <w:instrText xml:space="preserve"> PAGEREF _Toc296991173 \h </w:instrText>
+              <w:instrText xml:space="preserve"> PAGEREF _Toc305076018 \h </w:instrText>
             </w:r>
             <w:r>
               <w:rPr>
@@ -273,13 +279,13 @@
               <w:noProof/>
             </w:rPr>
           </w:pPr>
-          <w:hyperlink w:anchor="_Toc296991174" w:history="1">
+          <w:hyperlink w:anchor="_Toc305076019" w:history="1">
             <w:r>
               <w:rPr>
                 <w:rStyle w:val="Hyperlink"/>
                 <w:noProof/>
               </w:rPr>
-              <w:t>Client State</w:t>
+              <w:t>Abort()</w:t>
             </w:r>
             <w:r>
               <w:rPr>
@@ -300,7 +306,7 @@
                 <w:noProof/>
                 <w:webHidden/>
               </w:rPr>
-              <w:instrText xml:space="preserve"> PAGEREF _Toc296991174 \h </w:instrText>
+              <w:instrText xml:space="preserve"> PAGEREF _Toc305076019 \h </w:instrText>
             </w:r>
             <w:r>
               <w:rPr>
@@ -320,7 +326,7 @@
                 <w:noProof/>
                 <w:webHidden/>
               </w:rPr>
-              <w:t>4</w:t>
+              <w:t>5</w:t>
             </w:r>
             <w:r>
               <w:rPr>
@@ -342,13 +348,13 @@
               <w:noProof/>
             </w:rPr>
           </w:pPr>
-          <w:hyperlink w:anchor="_Toc296991175" w:history="1">
+          <w:hyperlink w:anchor="_Toc305076020" w:history="1">
             <w:r>
               <w:rPr>
                 <w:rStyle w:val="Hyperlink"/>
                 <w:noProof/>
               </w:rPr>
-              <w:t>Server State</w:t>
+              <w:t>EmergencyStop()</w:t>
             </w:r>
             <w:r>
               <w:rPr>
@@ -369,7 +375,7 @@
                 <w:noProof/>
                 <w:webHidden/>
               </w:rPr>
-              <w:instrText xml:space="preserve"> PAGEREF _Toc296991175 \h </w:instrText>
+              <w:instrText xml:space="preserve"> PAGEREF _Toc305076020 \h </w:instrText>
             </w:r>
             <w:r>
               <w:rPr>
@@ -389,7 +395,7 @@
                 <w:noProof/>
                 <w:webHidden/>
               </w:rPr>
-              <w:t>4</w:t>
+              <w:t>5</w:t>
             </w:r>
             <w:r>
               <w:rPr>
@@ -411,13 +417,13 @@
               <w:noProof/>
             </w:rPr>
           </w:pPr>
-          <w:hyperlink w:anchor="_Toc296991176" w:history="1">
+          <w:hyperlink w:anchor="_Toc305076021" w:history="1">
             <w:r>
               <w:rPr>
                 <w:rStyle w:val="Hyperlink"/>
                 <w:noProof/>
               </w:rPr>
-              <w:t>Sequences</w:t>
+              <w:t>Pause()</w:t>
             </w:r>
             <w:r>
               <w:rPr>
@@ -438,7 +444,7 @@
                 <w:noProof/>
                 <w:webHidden/>
               </w:rPr>
-              <w:instrText xml:space="preserve"> PAGEREF _Toc296991176 \h </w:instrText>
+              <w:instrText xml:space="preserve"> PAGEREF _Toc305076021 \h </w:instrText>
             </w:r>
             <w:r>
               <w:rPr>
@@ -458,7 +464,7 @@
                 <w:noProof/>
                 <w:webHidden/>
               </w:rPr>
-              <w:t>6</w:t>
+              <w:t>5</w:t>
             </w:r>
             <w:r>
               <w:rPr>
@@ -480,13 +486,13 @@
               <w:noProof/>
             </w:rPr>
           </w:pPr>
-          <w:hyperlink w:anchor="_Toc296991177" w:history="1">
+          <w:hyperlink w:anchor="_Toc305076022" w:history="1">
             <w:r>
               <w:rPr>
                 <w:rStyle w:val="Hyperlink"/>
                 <w:noProof/>
               </w:rPr>
-              <w:t>Components</w:t>
+              <w:t>Continue()</w:t>
             </w:r>
             <w:r>
               <w:rPr>
@@ -507,7 +513,7 @@
                 <w:noProof/>
                 <w:webHidden/>
               </w:rPr>
-              <w:instrText xml:space="preserve"> PAGEREF _Toc296991177 \h </w:instrText>
+              <w:instrText xml:space="preserve"> PAGEREF _Toc305076022 \h </w:instrText>
             </w:r>
             <w:r>
               <w:rPr>
@@ -527,766 +533,7 @@
                 <w:noProof/>
                 <w:webHidden/>
               </w:rPr>
-              <w:t>9</w:t>
-            </w:r>
-            <w:r>
-              <w:rPr>
-                <w:noProof/>
-                <w:webHidden/>
-              </w:rPr>
-              <w:fldChar w:fldCharType="end"/>
-            </w:r>
-          </w:hyperlink>
-        </w:p>
-        <w:p>
-          <w:pPr>
-            <w:pStyle w:val="TOC2"/>
-            <w:tabs>
-              <w:tab w:val="right" w:leader="dot" w:pos="9350"/>
-            </w:tabs>
-            <w:rPr>
-              <w:rFonts w:eastAsiaTheme="minorEastAsia"/>
-              <w:noProof/>
-            </w:rPr>
-          </w:pPr>
-          <w:hyperlink w:anchor="_Toc296991178" w:history="1">
-            <w:r>
-              <w:rPr>
-                <w:rStyle w:val="Hyperlink"/>
-                <w:noProof/>
-              </w:rPr>
-              <w:t>CASSETTE</w:t>
-            </w:r>
-            <w:r>
-              <w:rPr>
-                <w:noProof/>
-                <w:webHidden/>
-              </w:rPr>
-              <w:tab/>
-            </w:r>
-            <w:r>
-              <w:rPr>
-                <w:noProof/>
-                <w:webHidden/>
-              </w:rPr>
-              <w:fldChar w:fldCharType="begin"/>
-            </w:r>
-            <w:r>
-              <w:rPr>
-                <w:noProof/>
-                <w:webHidden/>
-              </w:rPr>
-              <w:instrText xml:space="preserve"> PAGEREF _Toc296991178 \h </w:instrText>
-            </w:r>
-            <w:r>
-              <w:rPr>
-                <w:noProof/>
-                <w:webHidden/>
-              </w:rPr>
-            </w:r>
-            <w:r>
-              <w:rPr>
-                <w:noProof/>
-                <w:webHidden/>
-              </w:rPr>
-              <w:fldChar w:fldCharType="separate"/>
-            </w:r>
-            <w:r>
-              <w:rPr>
-                <w:noProof/>
-                <w:webHidden/>
-              </w:rPr>
-              <w:t>9</w:t>
-            </w:r>
-            <w:r>
-              <w:rPr>
-                <w:noProof/>
-                <w:webHidden/>
-              </w:rPr>
-              <w:fldChar w:fldCharType="end"/>
-            </w:r>
-          </w:hyperlink>
-        </w:p>
-        <w:p>
-          <w:pPr>
-            <w:pStyle w:val="TOC2"/>
-            <w:tabs>
-              <w:tab w:val="right" w:leader="dot" w:pos="9350"/>
-            </w:tabs>
-            <w:rPr>
-              <w:rFonts w:eastAsiaTheme="minorEastAsia"/>
-              <w:noProof/>
-            </w:rPr>
-          </w:pPr>
-          <w:hyperlink w:anchor="_Toc296991179" w:history="1">
-            <w:r>
-              <w:rPr>
-                <w:rStyle w:val="Hyperlink"/>
-                <w:noProof/>
-              </w:rPr>
-              <w:t>ADD</w:t>
-            </w:r>
-            <w:r>
-              <w:rPr>
-                <w:noProof/>
-                <w:webHidden/>
-              </w:rPr>
-              <w:tab/>
-            </w:r>
-            <w:r>
-              <w:rPr>
-                <w:noProof/>
-                <w:webHidden/>
-              </w:rPr>
-              <w:fldChar w:fldCharType="begin"/>
-            </w:r>
-            <w:r>
-              <w:rPr>
-                <w:noProof/>
-                <w:webHidden/>
-              </w:rPr>
-              <w:instrText xml:space="preserve"> PAGEREF _Toc296991179 \h </w:instrText>
-            </w:r>
-            <w:r>
-              <w:rPr>
-                <w:noProof/>
-                <w:webHidden/>
-              </w:rPr>
-            </w:r>
-            <w:r>
-              <w:rPr>
-                <w:noProof/>
-                <w:webHidden/>
-              </w:rPr>
-              <w:fldChar w:fldCharType="separate"/>
-            </w:r>
-            <w:r>
-              <w:rPr>
-                <w:noProof/>
-                <w:webHidden/>
-              </w:rPr>
-              <w:t>9</w:t>
-            </w:r>
-            <w:r>
-              <w:rPr>
-                <w:noProof/>
-                <w:webHidden/>
-              </w:rPr>
-              <w:fldChar w:fldCharType="end"/>
-            </w:r>
-          </w:hyperlink>
-        </w:p>
-        <w:p>
-          <w:pPr>
-            <w:pStyle w:val="TOC2"/>
-            <w:tabs>
-              <w:tab w:val="right" w:leader="dot" w:pos="9350"/>
-            </w:tabs>
-            <w:rPr>
-              <w:rFonts w:eastAsiaTheme="minorEastAsia"/>
-              <w:noProof/>
-            </w:rPr>
-          </w:pPr>
-          <w:hyperlink w:anchor="_Toc296991180" w:history="1">
-            <w:r>
-              <w:rPr>
-                <w:rStyle w:val="Hyperlink"/>
-                <w:noProof/>
-              </w:rPr>
-              <w:t>EVAPORATE</w:t>
-            </w:r>
-            <w:r>
-              <w:rPr>
-                <w:noProof/>
-                <w:webHidden/>
-              </w:rPr>
-              <w:tab/>
-            </w:r>
-            <w:r>
-              <w:rPr>
-                <w:noProof/>
-                <w:webHidden/>
-              </w:rPr>
-              <w:fldChar w:fldCharType="begin"/>
-            </w:r>
-            <w:r>
-              <w:rPr>
-                <w:noProof/>
-                <w:webHidden/>
-              </w:rPr>
-              <w:instrText xml:space="preserve"> PAGEREF _Toc296991180 \h </w:instrText>
-            </w:r>
-            <w:r>
-              <w:rPr>
-                <w:noProof/>
-                <w:webHidden/>
-              </w:rPr>
-            </w:r>
-            <w:r>
-              <w:rPr>
-                <w:noProof/>
-                <w:webHidden/>
-              </w:rPr>
-              <w:fldChar w:fldCharType="separate"/>
-            </w:r>
-            <w:r>
-              <w:rPr>
-                <w:noProof/>
-                <w:webHidden/>
-              </w:rPr>
-              <w:t>10</w:t>
-            </w:r>
-            <w:r>
-              <w:rPr>
-                <w:noProof/>
-                <w:webHidden/>
-              </w:rPr>
-              <w:fldChar w:fldCharType="end"/>
-            </w:r>
-          </w:hyperlink>
-        </w:p>
-        <w:p>
-          <w:pPr>
-            <w:pStyle w:val="TOC2"/>
-            <w:tabs>
-              <w:tab w:val="right" w:leader="dot" w:pos="9350"/>
-            </w:tabs>
-            <w:rPr>
-              <w:rFonts w:eastAsiaTheme="minorEastAsia"/>
-              <w:noProof/>
-            </w:rPr>
-          </w:pPr>
-          <w:hyperlink w:anchor="_Toc296991181" w:history="1">
-            <w:r>
-              <w:rPr>
-                <w:rStyle w:val="Hyperlink"/>
-                <w:noProof/>
-              </w:rPr>
-              <w:t>TRANSFER</w:t>
-            </w:r>
-            <w:r>
-              <w:rPr>
-                <w:noProof/>
-                <w:webHidden/>
-              </w:rPr>
-              <w:tab/>
-            </w:r>
-            <w:r>
-              <w:rPr>
-                <w:noProof/>
-                <w:webHidden/>
-              </w:rPr>
-              <w:fldChar w:fldCharType="begin"/>
-            </w:r>
-            <w:r>
-              <w:rPr>
-                <w:noProof/>
-                <w:webHidden/>
-              </w:rPr>
-              <w:instrText xml:space="preserve"> PAGEREF _Toc296991181 \h </w:instrText>
-            </w:r>
-            <w:r>
-              <w:rPr>
-                <w:noProof/>
-                <w:webHidden/>
-              </w:rPr>
-            </w:r>
-            <w:r>
-              <w:rPr>
-                <w:noProof/>
-                <w:webHidden/>
-              </w:rPr>
-              <w:fldChar w:fldCharType="separate"/>
-            </w:r>
-            <w:r>
-              <w:rPr>
-                <w:noProof/>
-                <w:webHidden/>
-              </w:rPr>
-              <w:t>10</w:t>
-            </w:r>
-            <w:r>
-              <w:rPr>
-                <w:noProof/>
-                <w:webHidden/>
-              </w:rPr>
-              <w:fldChar w:fldCharType="end"/>
-            </w:r>
-          </w:hyperlink>
-        </w:p>
-        <w:p>
-          <w:pPr>
-            <w:pStyle w:val="TOC2"/>
-            <w:tabs>
-              <w:tab w:val="right" w:leader="dot" w:pos="9350"/>
-            </w:tabs>
-            <w:rPr>
-              <w:rFonts w:eastAsiaTheme="minorEastAsia"/>
-              <w:noProof/>
-            </w:rPr>
-          </w:pPr>
-          <w:hyperlink w:anchor="_Toc296991182" w:history="1">
-            <w:r>
-              <w:rPr>
-                <w:rStyle w:val="Hyperlink"/>
-                <w:noProof/>
-              </w:rPr>
-              <w:t>ELUTE</w:t>
-            </w:r>
-            <w:r>
-              <w:rPr>
-                <w:noProof/>
-                <w:webHidden/>
-              </w:rPr>
-              <w:tab/>
-            </w:r>
-            <w:r>
-              <w:rPr>
-                <w:noProof/>
-                <w:webHidden/>
-              </w:rPr>
-              <w:fldChar w:fldCharType="begin"/>
-            </w:r>
-            <w:r>
-              <w:rPr>
-                <w:noProof/>
-                <w:webHidden/>
-              </w:rPr>
-              <w:instrText xml:space="preserve"> PAGEREF _Toc296991182 \h </w:instrText>
-            </w:r>
-            <w:r>
-              <w:rPr>
-                <w:noProof/>
-                <w:webHidden/>
-              </w:rPr>
-            </w:r>
-            <w:r>
-              <w:rPr>
-                <w:noProof/>
-                <w:webHidden/>
-              </w:rPr>
-              <w:fldChar w:fldCharType="separate"/>
-            </w:r>
-            <w:r>
-              <w:rPr>
-                <w:noProof/>
-                <w:webHidden/>
-              </w:rPr>
-              <w:t>10</w:t>
-            </w:r>
-            <w:r>
-              <w:rPr>
-                <w:noProof/>
-                <w:webHidden/>
-              </w:rPr>
-              <w:fldChar w:fldCharType="end"/>
-            </w:r>
-          </w:hyperlink>
-        </w:p>
-        <w:p>
-          <w:pPr>
-            <w:pStyle w:val="TOC2"/>
-            <w:tabs>
-              <w:tab w:val="right" w:leader="dot" w:pos="9350"/>
-            </w:tabs>
-            <w:rPr>
-              <w:rFonts w:eastAsiaTheme="minorEastAsia"/>
-              <w:noProof/>
-            </w:rPr>
-          </w:pPr>
-          <w:hyperlink w:anchor="_Toc296991183" w:history="1">
-            <w:r>
-              <w:rPr>
-                <w:rStyle w:val="Hyperlink"/>
-                <w:noProof/>
-              </w:rPr>
-              <w:t>REACT</w:t>
-            </w:r>
-            <w:r>
-              <w:rPr>
-                <w:noProof/>
-                <w:webHidden/>
-              </w:rPr>
-              <w:tab/>
-            </w:r>
-            <w:r>
-              <w:rPr>
-                <w:noProof/>
-                <w:webHidden/>
-              </w:rPr>
-              <w:fldChar w:fldCharType="begin"/>
-            </w:r>
-            <w:r>
-              <w:rPr>
-                <w:noProof/>
-                <w:webHidden/>
-              </w:rPr>
-              <w:instrText xml:space="preserve"> PAGEREF _Toc296991183 \h </w:instrText>
-            </w:r>
-            <w:r>
-              <w:rPr>
-                <w:noProof/>
-                <w:webHidden/>
-              </w:rPr>
-            </w:r>
-            <w:r>
-              <w:rPr>
-                <w:noProof/>
-                <w:webHidden/>
-              </w:rPr>
-              <w:fldChar w:fldCharType="separate"/>
-            </w:r>
-            <w:r>
-              <w:rPr>
-                <w:noProof/>
-                <w:webHidden/>
-              </w:rPr>
-              <w:t>11</w:t>
-            </w:r>
-            <w:r>
-              <w:rPr>
-                <w:noProof/>
-                <w:webHidden/>
-              </w:rPr>
-              <w:fldChar w:fldCharType="end"/>
-            </w:r>
-          </w:hyperlink>
-        </w:p>
-        <w:p>
-          <w:pPr>
-            <w:pStyle w:val="TOC2"/>
-            <w:tabs>
-              <w:tab w:val="right" w:leader="dot" w:pos="9350"/>
-            </w:tabs>
-            <w:rPr>
-              <w:rFonts w:eastAsiaTheme="minorEastAsia"/>
-              <w:noProof/>
-            </w:rPr>
-          </w:pPr>
-          <w:hyperlink w:anchor="_Toc296991184" w:history="1">
-            <w:r>
-              <w:rPr>
-                <w:rStyle w:val="Hyperlink"/>
-                <w:noProof/>
-              </w:rPr>
-              <w:t>PROMPT</w:t>
-            </w:r>
-            <w:r>
-              <w:rPr>
-                <w:noProof/>
-                <w:webHidden/>
-              </w:rPr>
-              <w:tab/>
-            </w:r>
-            <w:r>
-              <w:rPr>
-                <w:noProof/>
-                <w:webHidden/>
-              </w:rPr>
-              <w:fldChar w:fldCharType="begin"/>
-            </w:r>
-            <w:r>
-              <w:rPr>
-                <w:noProof/>
-                <w:webHidden/>
-              </w:rPr>
-              <w:instrText xml:space="preserve"> PAGEREF _Toc296991184 \h </w:instrText>
-            </w:r>
-            <w:r>
-              <w:rPr>
-                <w:noProof/>
-                <w:webHidden/>
-              </w:rPr>
-            </w:r>
-            <w:r>
-              <w:rPr>
-                <w:noProof/>
-                <w:webHidden/>
-              </w:rPr>
-              <w:fldChar w:fldCharType="separate"/>
-            </w:r>
-            <w:r>
-              <w:rPr>
-                <w:noProof/>
-                <w:webHidden/>
-              </w:rPr>
-              <w:t>11</w:t>
-            </w:r>
-            <w:r>
-              <w:rPr>
-                <w:noProof/>
-                <w:webHidden/>
-              </w:rPr>
-              <w:fldChar w:fldCharType="end"/>
-            </w:r>
-          </w:hyperlink>
-        </w:p>
-        <w:p>
-          <w:pPr>
-            <w:pStyle w:val="TOC2"/>
-            <w:tabs>
-              <w:tab w:val="right" w:leader="dot" w:pos="9350"/>
-            </w:tabs>
-            <w:rPr>
-              <w:rFonts w:eastAsiaTheme="minorEastAsia"/>
-              <w:noProof/>
-            </w:rPr>
-          </w:pPr>
-          <w:hyperlink w:anchor="_Toc296991185" w:history="1">
-            <w:r>
-              <w:rPr>
-                <w:rStyle w:val="Hyperlink"/>
-                <w:noProof/>
-              </w:rPr>
-              <w:t>MOVE</w:t>
-            </w:r>
-            <w:r>
-              <w:rPr>
-                <w:noProof/>
-                <w:webHidden/>
-              </w:rPr>
-              <w:tab/>
-            </w:r>
-            <w:r>
-              <w:rPr>
-                <w:noProof/>
-                <w:webHidden/>
-              </w:rPr>
-              <w:fldChar w:fldCharType="begin"/>
-            </w:r>
-            <w:r>
-              <w:rPr>
-                <w:noProof/>
-                <w:webHidden/>
-              </w:rPr>
-              <w:instrText xml:space="preserve"> PAGEREF _Toc296991185 \h </w:instrText>
-            </w:r>
-            <w:r>
-              <w:rPr>
-                <w:noProof/>
-                <w:webHidden/>
-              </w:rPr>
-            </w:r>
-            <w:r>
-              <w:rPr>
-                <w:noProof/>
-                <w:webHidden/>
-              </w:rPr>
-              <w:fldChar w:fldCharType="separate"/>
-            </w:r>
-            <w:r>
-              <w:rPr>
-                <w:noProof/>
-                <w:webHidden/>
-              </w:rPr>
-              <w:t>11</w:t>
-            </w:r>
-            <w:r>
-              <w:rPr>
-                <w:noProof/>
-                <w:webHidden/>
-              </w:rPr>
-              <w:fldChar w:fldCharType="end"/>
-            </w:r>
-          </w:hyperlink>
-        </w:p>
-        <w:p>
-          <w:pPr>
-            <w:pStyle w:val="TOC2"/>
-            <w:tabs>
-              <w:tab w:val="right" w:leader="dot" w:pos="9350"/>
-            </w:tabs>
-            <w:rPr>
-              <w:rFonts w:eastAsiaTheme="minorEastAsia"/>
-              <w:noProof/>
-            </w:rPr>
-          </w:pPr>
-          <w:hyperlink w:anchor="_Toc296991186" w:history="1">
-            <w:r>
-              <w:rPr>
-                <w:rStyle w:val="Hyperlink"/>
-                <w:noProof/>
-              </w:rPr>
-              <w:t>INSTALL</w:t>
-            </w:r>
-            <w:r>
-              <w:rPr>
-                <w:noProof/>
-                <w:webHidden/>
-              </w:rPr>
-              <w:tab/>
-            </w:r>
-            <w:r>
-              <w:rPr>
-                <w:noProof/>
-                <w:webHidden/>
-              </w:rPr>
-              <w:fldChar w:fldCharType="begin"/>
-            </w:r>
-            <w:r>
-              <w:rPr>
-                <w:noProof/>
-                <w:webHidden/>
-              </w:rPr>
-              <w:instrText xml:space="preserve"> PAGEREF _Toc296991186 \h </w:instrText>
-            </w:r>
-            <w:r>
-              <w:rPr>
-                <w:noProof/>
-                <w:webHidden/>
-              </w:rPr>
-            </w:r>
-            <w:r>
-              <w:rPr>
-                <w:noProof/>
-                <w:webHidden/>
-              </w:rPr>
-              <w:fldChar w:fldCharType="separate"/>
-            </w:r>
-            <w:r>
-              <w:rPr>
-                <w:noProof/>
-                <w:webHidden/>
-              </w:rPr>
-              <w:t>12</w:t>
-            </w:r>
-            <w:r>
-              <w:rPr>
-                <w:noProof/>
-                <w:webHidden/>
-              </w:rPr>
-              <w:fldChar w:fldCharType="end"/>
-            </w:r>
-          </w:hyperlink>
-        </w:p>
-        <w:p>
-          <w:pPr>
-            <w:pStyle w:val="TOC2"/>
-            <w:tabs>
-              <w:tab w:val="right" w:leader="dot" w:pos="9350"/>
-            </w:tabs>
-            <w:rPr>
-              <w:rFonts w:eastAsiaTheme="minorEastAsia"/>
-              <w:noProof/>
-            </w:rPr>
-          </w:pPr>
-          <w:hyperlink w:anchor="_Toc296991187" w:history="1">
-            <w:r>
-              <w:rPr>
-                <w:rStyle w:val="Hyperlink"/>
-                <w:noProof/>
-              </w:rPr>
-              <w:t>COMMENT</w:t>
-            </w:r>
-            <w:r>
-              <w:rPr>
-                <w:noProof/>
-                <w:webHidden/>
-              </w:rPr>
-              <w:tab/>
-            </w:r>
-            <w:r>
-              <w:rPr>
-                <w:noProof/>
-                <w:webHidden/>
-              </w:rPr>
-              <w:fldChar w:fldCharType="begin"/>
-            </w:r>
-            <w:r>
-              <w:rPr>
-                <w:noProof/>
-                <w:webHidden/>
-              </w:rPr>
-              <w:instrText xml:space="preserve"> PAGEREF _Toc296991187 \h </w:instrText>
-            </w:r>
-            <w:r>
-              <w:rPr>
-                <w:noProof/>
-                <w:webHidden/>
-              </w:rPr>
-            </w:r>
-            <w:r>
-              <w:rPr>
-                <w:noProof/>
-                <w:webHidden/>
-              </w:rPr>
-              <w:fldChar w:fldCharType="separate"/>
-            </w:r>
-            <w:r>
-              <w:rPr>
-                <w:noProof/>
-                <w:webHidden/>
-              </w:rPr>
-              <w:t>12</w:t>
-            </w:r>
-            <w:r>
-              <w:rPr>
-                <w:noProof/>
-                <w:webHidden/>
-              </w:rPr>
-              <w:fldChar w:fldCharType="end"/>
-            </w:r>
-          </w:hyperlink>
-        </w:p>
-        <w:p>
-          <w:pPr>
-            <w:pStyle w:val="TOC2"/>
-            <w:tabs>
-              <w:tab w:val="right" w:leader="dot" w:pos="9350"/>
-            </w:tabs>
-            <w:rPr>
-              <w:rFonts w:eastAsiaTheme="minorEastAsia"/>
-              <w:noProof/>
-            </w:rPr>
-          </w:pPr>
-          <w:hyperlink w:anchor="_Toc296991188" w:history="1">
-            <w:r>
-              <w:rPr>
-                <w:rStyle w:val="Hyperlink"/>
-                <w:noProof/>
-              </w:rPr>
-              <w:t>ACTIVITY</w:t>
-            </w:r>
-            <w:r>
-              <w:rPr>
-                <w:noProof/>
-                <w:webHidden/>
-              </w:rPr>
-              <w:tab/>
-            </w:r>
-            <w:r>
-              <w:rPr>
-                <w:noProof/>
-                <w:webHidden/>
-              </w:rPr>
-              <w:fldChar w:fldCharType="begin"/>
-            </w:r>
-            <w:r>
-              <w:rPr>
-                <w:noProof/>
-                <w:webHidden/>
-              </w:rPr>
-              <w:instrText xml:space="preserve"> PAGEREF _Toc296991188 \h </w:instrText>
-            </w:r>
-            <w:r>
-              <w:rPr>
-                <w:noProof/>
-                <w:webHidden/>
-              </w:rPr>
-            </w:r>
-            <w:r>
-              <w:rPr>
-                <w:noProof/>
-                <w:webHidden/>
-              </w:rPr>
-              <w:fldChar w:fldCharType="separate"/>
-            </w:r>
-            <w:r>
-              <w:rPr>
-                <w:noProof/>
-                <w:webHidden/>
-              </w:rPr>
-              <w:t>12</w:t>
+              <w:t>5</w:t>
             </w:r>
             <w:r>
               <w:rPr>
@@ -1308,13 +555,13 @@
               <w:noProof/>
             </w:rPr>
           </w:pPr>
-          <w:hyperlink w:anchor="_Toc296991189" w:history="1">
+          <w:hyperlink w:anchor="_Toc305076023" w:history="1">
             <w:r>
               <w:rPr>
                 <w:rStyle w:val="Hyperlink"/>
                 <w:noProof/>
               </w:rPr>
-              <w:t>Reagents</w:t>
+              <w:t>PauseTimer()</w:t>
             </w:r>
             <w:r>
               <w:rPr>
@@ -1335,7 +582,7 @@
                 <w:noProof/>
                 <w:webHidden/>
               </w:rPr>
-              <w:instrText xml:space="preserve"> PAGEREF _Toc296991189 \h </w:instrText>
+              <w:instrText xml:space="preserve"> PAGEREF _Toc305076023 \h </w:instrText>
             </w:r>
             <w:r>
               <w:rPr>
@@ -1355,7 +602,7 @@
                 <w:noProof/>
                 <w:webHidden/>
               </w:rPr>
-              <w:t>12</w:t>
+              <w:t>6</w:t>
             </w:r>
             <w:r>
               <w:rPr>
@@ -1377,13 +624,13 @@
               <w:noProof/>
             </w:rPr>
           </w:pPr>
-          <w:hyperlink w:anchor="_Toc296991190" w:history="1">
+          <w:hyperlink w:anchor="_Toc305076024" w:history="1">
             <w:r>
               <w:rPr>
                 <w:rStyle w:val="Hyperlink"/>
                 <w:noProof/>
               </w:rPr>
-              <w:t>Run</w:t>
+              <w:t>ContinueTimer()</w:t>
             </w:r>
             <w:r>
               <w:rPr>
@@ -1404,7 +651,7 @@
                 <w:noProof/>
                 <w:webHidden/>
               </w:rPr>
-              <w:instrText xml:space="preserve"> PAGEREF _Toc296991190 \h </w:instrText>
+              <w:instrText xml:space="preserve"> PAGEREF _Toc305076024 \h </w:instrText>
             </w:r>
             <w:r>
               <w:rPr>
@@ -1424,145 +671,7 @@
                 <w:noProof/>
                 <w:webHidden/>
               </w:rPr>
-              <w:t>13</w:t>
-            </w:r>
-            <w:r>
-              <w:rPr>
-                <w:noProof/>
-                <w:webHidden/>
-              </w:rPr>
-              <w:fldChar w:fldCharType="end"/>
-            </w:r>
-          </w:hyperlink>
-        </w:p>
-        <w:p>
-          <w:pPr>
-            <w:pStyle w:val="TOC2"/>
-            <w:tabs>
-              <w:tab w:val="right" w:leader="dot" w:pos="9350"/>
-            </w:tabs>
-            <w:rPr>
-              <w:rFonts w:eastAsiaTheme="minorEastAsia"/>
-              <w:noProof/>
-            </w:rPr>
-          </w:pPr>
-          <w:hyperlink w:anchor="_Toc296991191" w:history="1">
-            <w:r>
-              <w:rPr>
-                <w:rStyle w:val="Hyperlink"/>
-                <w:noProof/>
-              </w:rPr>
-              <w:t>Run Sequence</w:t>
-            </w:r>
-            <w:r>
-              <w:rPr>
-                <w:noProof/>
-                <w:webHidden/>
-              </w:rPr>
-              <w:tab/>
-            </w:r>
-            <w:r>
-              <w:rPr>
-                <w:noProof/>
-                <w:webHidden/>
-              </w:rPr>
-              <w:fldChar w:fldCharType="begin"/>
-            </w:r>
-            <w:r>
-              <w:rPr>
-                <w:noProof/>
-                <w:webHidden/>
-              </w:rPr>
-              <w:instrText xml:space="preserve"> PAGEREF _Toc296991191 \h </w:instrText>
-            </w:r>
-            <w:r>
-              <w:rPr>
-                <w:noProof/>
-                <w:webHidden/>
-              </w:rPr>
-            </w:r>
-            <w:r>
-              <w:rPr>
-                <w:noProof/>
-                <w:webHidden/>
-              </w:rPr>
-              <w:fldChar w:fldCharType="separate"/>
-            </w:r>
-            <w:r>
-              <w:rPr>
-                <w:noProof/>
-                <w:webHidden/>
-              </w:rPr>
-              <w:t>14</w:t>
-            </w:r>
-            <w:r>
-              <w:rPr>
-                <w:noProof/>
-                <w:webHidden/>
-              </w:rPr>
-              <w:fldChar w:fldCharType="end"/>
-            </w:r>
-          </w:hyperlink>
-        </w:p>
-        <w:p>
-          <w:pPr>
-            <w:pStyle w:val="TOC2"/>
-            <w:tabs>
-              <w:tab w:val="right" w:leader="dot" w:pos="9350"/>
-            </w:tabs>
-            <w:rPr>
-              <w:rFonts w:eastAsiaTheme="minorEastAsia"/>
-              <w:noProof/>
-            </w:rPr>
-          </w:pPr>
-          <w:hyperlink w:anchor="_Toc296991192" w:history="1">
-            <w:r>
-              <w:rPr>
-                <w:rStyle w:val="Hyperlink"/>
-                <w:noProof/>
-              </w:rPr>
-              <w:t>Manual Run</w:t>
-            </w:r>
-            <w:r>
-              <w:rPr>
-                <w:noProof/>
-                <w:webHidden/>
-              </w:rPr>
-              <w:tab/>
-            </w:r>
-            <w:r>
-              <w:rPr>
-                <w:noProof/>
-                <w:webHidden/>
-              </w:rPr>
-              <w:fldChar w:fldCharType="begin"/>
-            </w:r>
-            <w:r>
-              <w:rPr>
-                <w:noProof/>
-                <w:webHidden/>
-              </w:rPr>
-              <w:instrText xml:space="preserve"> PAGEREF _Toc296991192 \h </w:instrText>
-            </w:r>
-            <w:r>
-              <w:rPr>
-                <w:noProof/>
-                <w:webHidden/>
-              </w:rPr>
-            </w:r>
-            <w:r>
-              <w:rPr>
-                <w:noProof/>
-                <w:webHidden/>
-              </w:rPr>
-              <w:fldChar w:fldCharType="separate"/>
-            </w:r>
-            <w:r>
-              <w:rPr>
-                <w:noProof/>
-                <w:webHidden/>
-              </w:rPr>
-              <w:t>15</w:t>
+              <w:t>6</w:t>
             </w:r>
             <w:r>
               <w:rPr>
@@ -1584,13 +693,13 @@
               <w:noProof/>
             </w:rPr>
           </w:pPr>
-          <w:hyperlink w:anchor="_Toc296991193" w:history="1">
+          <w:hyperlink w:anchor="_Toc305076025" w:history="1">
             <w:r>
               <w:rPr>
                 <w:rStyle w:val="Hyperlink"/>
                 <w:noProof/>
               </w:rPr>
-              <w:t>Thoughts</w:t>
+              <w:t>StopTimer()</w:t>
             </w:r>
             <w:r>
               <w:rPr>
@@ -1611,7 +720,7 @@
                 <w:noProof/>
                 <w:webHidden/>
               </w:rPr>
-              <w:instrText xml:space="preserve"> PAGEREF _Toc296991193 \h </w:instrText>
+              <w:instrText xml:space="preserve"> PAGEREF _Toc305076025 \h </w:instrText>
             </w:r>
             <w:r>
               <w:rPr>
@@ -1631,7 +740,7 @@
                 <w:noProof/>
                 <w:webHidden/>
               </w:rPr>
-              <w:t>18</w:t>
+              <w:t>6</w:t>
             </w:r>
             <w:r>
               <w:rPr>
@@ -1673,7 +782,7 @@
       <w:pPr>
         <w:pStyle w:val="Heading1"/>
       </w:pPr>
-      <w:bookmarkStart w:id="0" w:name="_Toc296991171"/>
+      <w:bookmarkStart w:id="0" w:name="_Toc305076016"/>
       <w:r>
         <w:lastRenderedPageBreak/>
         <w:t>Overview</w:t>
@@ -1682,174 +791,681 @@
     </w:p>
     <w:p>
       <w:r>
-        <w:t>This document describes the internal interface between the web server and the core server.</w:t>
+        <w:t xml:space="preserve">This document describes the interface </w:t>
+      </w:r>
+      <w:r>
+        <w:t xml:space="preserve">implemented by the core server and consumed by the </w:t>
+      </w:r>
+      <w:r>
+        <w:t xml:space="preserve">web server </w:t>
+      </w:r>
+      <w:r>
+        <w:t>processes via RPC</w:t>
+      </w:r>
+      <w:r>
+        <w:t>.</w:t>
       </w:r>
       <w:r>
         <w:t xml:space="preserve">  </w:t>
       </w:r>
       <w:r>
-        <w:t xml:space="preserve">All of the functions take the name of the current user as a parameter.  </w:t>
-      </w:r>
-      <w:r>
-        <w:t>Many of the</w:t>
-      </w:r>
-      <w:r>
-        <w:t>se</w:t>
-      </w:r>
-      <w:r>
-        <w:t xml:space="preserve"> </w:t>
-      </w:r>
-      <w:r>
-        <w:t xml:space="preserve">functions return a </w:t>
-      </w:r>
-      <w:r>
-        <w:t xml:space="preserve">simple value indicating </w:t>
-      </w:r>
-      <w:r>
-        <w:t xml:space="preserve">success or failure which </w:t>
-      </w:r>
-      <w:r>
-        <w:t xml:space="preserve">can be used to </w:t>
-      </w:r>
-      <w:r>
-        <w:t xml:space="preserve">inform the user if </w:t>
-      </w:r>
-      <w:r>
-        <w:t>something went wrong</w:t>
-      </w:r>
-      <w:r>
-        <w:t xml:space="preserve">.  A user with sufficient privileges can then view the system logs to </w:t>
-      </w:r>
-      <w:r>
-        <w:t>obtain additional error information</w:t>
-      </w:r>
-      <w:r>
-        <w:t xml:space="preserve"> in the event of a failure.</w:t>
-      </w:r>
-    </w:p>
-    <w:p>
-      <w:pPr>
-        <w:pStyle w:val="Heading1"/>
-      </w:pPr>
-      <w:bookmarkStart w:id="1" w:name="_Toc296991172"/>
-      <w:r>
-        <w:t>Configuration</w:t>
-      </w:r>
-      <w:bookmarkEnd w:id="1"/>
-    </w:p>
-    <w:p>
-      <w:pPr>
-        <w:rPr>
-          <w:b/>
-        </w:rPr>
-      </w:pPr>
+        <w:t xml:space="preserve">This interface is used when the user is running the system or viewing a run that is in progress.  </w:t>
+      </w:r>
+      <w:r>
+        <w:t>All of the functions take the name of the current user as a parameter</w:t>
+      </w:r>
+      <w:r>
+        <w:t xml:space="preserve"> for logging purposes</w:t>
+      </w:r>
+      <w:r>
+        <w:t>.</w:t>
+      </w:r>
+      <w:r>
+        <w:t xml:space="preserve">  Many of the function return a simple Boolean value to indicate success or failure.  </w:t>
+      </w:r>
+      <w:r>
+        <w:t xml:space="preserve">The system logs </w:t>
+      </w:r>
+      <w:r>
+        <w:t>will</w:t>
+      </w:r>
+      <w:r>
+        <w:t xml:space="preserve"> contain </w:t>
+      </w:r>
+      <w:r>
+        <w:t>the</w:t>
+      </w:r>
+      <w:r>
+        <w:t xml:space="preserve"> detailed e</w:t>
+      </w:r>
+      <w:r>
+        <w:t>rror information.</w:t>
+      </w:r>
+    </w:p>
+    <w:p>
+      <w:bookmarkStart w:id="1" w:name="_Toc305076017"/>
       <w:proofErr w:type="spellStart"/>
       <w:proofErr w:type="gramStart"/>
       <w:r>
         <w:rPr>
-          <w:rFonts w:ascii="Courier New" w:hAnsi="Courier New" w:cs="Courier New"/>
-          <w:b/>
+          <w:rStyle w:val="Heading1Char"/>
         </w:rPr>
-        <w:t>GetConfiguration</w:t>
+        <w:t>GetServerState</w:t>
       </w:r>
       <w:proofErr w:type="spellEnd"/>
       <w:r>
         <w:rPr>
-          <w:rFonts w:ascii="Courier New" w:hAnsi="Courier New" w:cs="Courier New"/>
-          <w:b/>
+          <w:rStyle w:val="Heading1Char"/>
         </w:rPr>
         <w:t>(</w:t>
       </w:r>
       <w:proofErr w:type="gramEnd"/>
       <w:r>
         <w:rPr>
-          <w:rFonts w:ascii="Courier New" w:hAnsi="Courier New" w:cs="Courier New"/>
-          <w:b/>
+          <w:rStyle w:val="Heading1Char"/>
         </w:rPr>
         <w:t>)</w:t>
       </w:r>
-      <w:r>
-        <w:t xml:space="preserve"> – Returns details of the </w:t>
+      <w:bookmarkEnd w:id="1"/>
+      <w:r>
+        <w:t xml:space="preserve"> – Returns the state of the server.</w:t>
+      </w:r>
+    </w:p>
+    <w:p>
+      <w:r>
+        <w:t>Parameters:</w:t>
+      </w:r>
+    </w:p>
+    <w:p>
+      <w:pPr>
+        <w:pStyle w:val="ListParagraph"/>
+        <w:numPr>
+          <w:ilvl w:val="0"/>
+          <w:numId w:val="1"/>
+        </w:numPr>
+      </w:pPr>
+      <w:r>
+        <w:t>Username – Name of the current user.</w:t>
+      </w:r>
+    </w:p>
+    <w:p>
+      <w:r>
+        <w:t>Returns:</w:t>
+      </w:r>
+    </w:p>
+    <w:p>
+      <w:pPr>
+        <w:pStyle w:val="ListParagraph"/>
+        <w:numPr>
+          <w:ilvl w:val="0"/>
+          <w:numId w:val="1"/>
+        </w:numPr>
+      </w:pPr>
+      <w:r>
+        <w:t>Run</w:t>
+      </w:r>
+      <w:r>
+        <w:t xml:space="preserve"> state</w:t>
+      </w:r>
+      <w:r>
+        <w:t>:</w:t>
+      </w:r>
+    </w:p>
+    <w:p>
+      <w:pPr>
+        <w:pStyle w:val="ListParagraph"/>
+        <w:numPr>
+          <w:ilvl w:val="1"/>
+          <w:numId w:val="1"/>
+        </w:numPr>
+      </w:pPr>
+      <w:r>
+        <w:t>Status – String describing the current system status.  Possible values are:</w:t>
+      </w:r>
+    </w:p>
+    <w:p>
+      <w:pPr>
+        <w:pStyle w:val="ListParagraph"/>
+        <w:numPr>
+          <w:ilvl w:val="2"/>
+          <w:numId w:val="1"/>
+        </w:numPr>
+      </w:pPr>
+      <w:r>
+        <w:t>“Idle” – The system is not in use.  None of the additional r</w:t>
+      </w:r>
+      <w:r>
+        <w:t>un state</w:t>
+      </w:r>
+      <w:r>
+        <w:t xml:space="preserve"> </w:t>
+      </w:r>
+      <w:r>
+        <w:t>fields</w:t>
+      </w:r>
+      <w:r>
+        <w:t xml:space="preserve"> will be set.</w:t>
+      </w:r>
+    </w:p>
+    <w:p>
+      <w:pPr>
+        <w:pStyle w:val="ListParagraph"/>
+        <w:numPr>
+          <w:ilvl w:val="2"/>
+          <w:numId w:val="1"/>
+        </w:numPr>
+      </w:pPr>
+      <w:r>
+        <w:t>“Running” – The system is executing a unit operation.</w:t>
+      </w:r>
+    </w:p>
+    <w:p>
+      <w:pPr>
+        <w:pStyle w:val="ListParagraph"/>
+        <w:numPr>
+          <w:ilvl w:val="2"/>
+          <w:numId w:val="1"/>
+        </w:numPr>
+      </w:pPr>
+      <w:r>
+        <w:t>“Paused” – The system has paused and is waiting on user input.</w:t>
+      </w:r>
+    </w:p>
+    <w:p>
+      <w:pPr>
+        <w:pStyle w:val="ListParagraph"/>
+        <w:numPr>
+          <w:ilvl w:val="1"/>
+          <w:numId w:val="1"/>
+        </w:numPr>
+      </w:pPr>
+      <w:r>
+        <w:t>Username – Name of the user that is operating the system.</w:t>
+      </w:r>
+    </w:p>
+    <w:p>
+      <w:pPr>
+        <w:pStyle w:val="ListParagraph"/>
+        <w:numPr>
+          <w:ilvl w:val="1"/>
+          <w:numId w:val="1"/>
+        </w:numPr>
+      </w:pPr>
+      <w:r>
+        <w:t>Sequence ID – ID of the sequence that the system is running.</w:t>
+      </w:r>
+    </w:p>
+    <w:p>
+      <w:pPr>
+        <w:pStyle w:val="ListParagraph"/>
+        <w:numPr>
+          <w:ilvl w:val="1"/>
+          <w:numId w:val="1"/>
+        </w:numPr>
+      </w:pPr>
+      <w:r>
+        <w:t>Component ID – ID of the component that the system is currently on.</w:t>
+      </w:r>
+    </w:p>
+    <w:p>
+      <w:pPr>
+        <w:pStyle w:val="ListParagraph"/>
+        <w:numPr>
+          <w:ilvl w:val="1"/>
+          <w:numId w:val="1"/>
+        </w:numPr>
+      </w:pPr>
+      <w:r>
+        <w:t xml:space="preserve">Prompt – Describes any prompt that is being displayed </w:t>
+      </w:r>
+      <w:r>
+        <w:t xml:space="preserve">in </w:t>
+      </w:r>
+      <w:r>
+        <w:t>associat</w:t>
+      </w:r>
+      <w:r>
+        <w:t>ion</w:t>
+      </w:r>
+      <w:r>
+        <w:t xml:space="preserve"> with the run</w:t>
+      </w:r>
+    </w:p>
+    <w:p>
+      <w:pPr>
+        <w:pStyle w:val="ListParagraph"/>
+        <w:numPr>
+          <w:ilvl w:val="0"/>
+          <w:numId w:val="1"/>
+        </w:numPr>
+      </w:pPr>
+      <w:r>
+        <w:t>Hardware state:</w:t>
+      </w:r>
+    </w:p>
+    <w:p>
+      <w:pPr>
+        <w:pStyle w:val="ListParagraph"/>
+        <w:numPr>
+          <w:ilvl w:val="1"/>
+          <w:numId w:val="1"/>
+        </w:numPr>
+      </w:pPr>
+      <w:r>
+        <w:t xml:space="preserve">Pressure regulators – </w:t>
+      </w:r>
+      <w:r>
+        <w:t>D</w:t>
+      </w:r>
+      <w:r>
+        <w:t xml:space="preserve">etails </w:t>
+      </w:r>
+      <w:r>
+        <w:t>of each</w:t>
+      </w:r>
+      <w:r>
+        <w:t xml:space="preserve"> pressure regulator</w:t>
+      </w:r>
+      <w:r>
+        <w:t xml:space="preserve"> in the system:</w:t>
+      </w:r>
+    </w:p>
+    <w:p>
+      <w:pPr>
+        <w:pStyle w:val="ListParagraph"/>
+        <w:numPr>
+          <w:ilvl w:val="2"/>
+          <w:numId w:val="1"/>
+        </w:numPr>
+      </w:pPr>
+      <w:r>
+        <w:t>Name – String describing the</w:t>
+      </w:r>
+      <w:r>
+        <w:t xml:space="preserve"> pressure regulator (e.g. “Pneumatic </w:t>
+      </w:r>
+      <w:r>
+        <w:t>pressure”).</w:t>
+      </w:r>
+    </w:p>
+    <w:p>
+      <w:pPr>
+        <w:pStyle w:val="ListParagraph"/>
+        <w:numPr>
+          <w:ilvl w:val="2"/>
+          <w:numId w:val="1"/>
+        </w:numPr>
+      </w:pPr>
+      <w:r>
+        <w:t>P</w:t>
+      </w:r>
+      <w:r>
+        <w:t xml:space="preserve">ressure – The </w:t>
+      </w:r>
+      <w:r>
+        <w:t>actual</w:t>
+      </w:r>
+      <w:r>
+        <w:t xml:space="preserve"> pressure in </w:t>
+      </w:r>
+      <w:r>
+        <w:t>PSI</w:t>
+      </w:r>
+      <w:r>
+        <w:t>.</w:t>
+      </w:r>
+    </w:p>
+    <w:p>
+      <w:pPr>
+        <w:pStyle w:val="ListParagraph"/>
+        <w:numPr>
+          <w:ilvl w:val="1"/>
+          <w:numId w:val="1"/>
+        </w:numPr>
+      </w:pPr>
+      <w:r>
+        <w:t>Cooling –</w:t>
+      </w:r>
+      <w:r>
+        <w:t xml:space="preserve"> Boolean value</w:t>
+      </w:r>
+      <w:r>
+        <w:t xml:space="preserve"> that s</w:t>
+      </w:r>
+      <w:r>
+        <w:t xml:space="preserve">pecifies </w:t>
+      </w:r>
+      <w:r>
+        <w:t>if the</w:t>
+      </w:r>
+      <w:r>
+        <w:t xml:space="preserve"> cooling system</w:t>
+      </w:r>
+      <w:r>
+        <w:t xml:space="preserve"> is on</w:t>
+      </w:r>
+      <w:r>
+        <w:t>.</w:t>
+      </w:r>
+    </w:p>
+    <w:p>
+      <w:pPr>
+        <w:pStyle w:val="ListParagraph"/>
+        <w:numPr>
+          <w:ilvl w:val="1"/>
+          <w:numId w:val="1"/>
+        </w:numPr>
+      </w:pPr>
+      <w:r>
+        <w:t xml:space="preserve">Vacuum – </w:t>
+      </w:r>
+      <w:r>
+        <w:t xml:space="preserve">The </w:t>
+      </w:r>
+      <w:r>
+        <w:t>actual</w:t>
+      </w:r>
+      <w:r>
+        <w:t xml:space="preserve"> vacuum in </w:t>
       </w:r>
       <w:proofErr w:type="spellStart"/>
       <w:r>
-        <w:t>Elixys</w:t>
+        <w:t>kPa</w:t>
       </w:r>
       <w:proofErr w:type="spellEnd"/>
       <w:r>
-        <w:t xml:space="preserve"> system.</w:t>
-      </w:r>
-    </w:p>
-    <w:p>
-      <w:r>
-        <w:t>Parameters:</w:t>
-      </w:r>
-    </w:p>
-    <w:p>
-      <w:pPr>
-        <w:pStyle w:val="ListParagraph"/>
-        <w:numPr>
-          <w:ilvl w:val="0"/>
-          <w:numId w:val="1"/>
-        </w:numPr>
-      </w:pPr>
-      <w:r>
-        <w:t>Username – Name of the current user.</w:t>
-      </w:r>
-    </w:p>
-    <w:p>
-      <w:r>
-        <w:t>Returns:</w:t>
-      </w:r>
-    </w:p>
-    <w:p>
-      <w:pPr>
-        <w:pStyle w:val="ListParagraph"/>
-        <w:numPr>
-          <w:ilvl w:val="0"/>
-          <w:numId w:val="1"/>
-        </w:numPr>
-      </w:pPr>
-      <w:r>
-        <w:t xml:space="preserve">Name – Name of this </w:t>
+        <w:t>.</w:t>
+      </w:r>
+    </w:p>
+    <w:p>
+      <w:pPr>
+        <w:pStyle w:val="ListParagraph"/>
+        <w:numPr>
+          <w:ilvl w:val="1"/>
+          <w:numId w:val="1"/>
+        </w:numPr>
+      </w:pPr>
+      <w:r>
+        <w:t xml:space="preserve">Reagent Robot – </w:t>
+      </w:r>
+      <w:r>
+        <w:t>Details of the reagent robot:</w:t>
+      </w:r>
+    </w:p>
+    <w:p>
+      <w:pPr>
+        <w:pStyle w:val="ListParagraph"/>
+        <w:numPr>
+          <w:ilvl w:val="2"/>
+          <w:numId w:val="1"/>
+        </w:numPr>
+      </w:pPr>
+      <w:r>
+        <w:t>Position</w:t>
+      </w:r>
+      <w:r>
+        <w:t>:</w:t>
+      </w:r>
+    </w:p>
+    <w:p>
+      <w:pPr>
+        <w:pStyle w:val="ListParagraph"/>
+        <w:numPr>
+          <w:ilvl w:val="3"/>
+          <w:numId w:val="1"/>
+        </w:numPr>
+      </w:pPr>
+      <w:r>
+        <w:t>Cassette – Number of the cassette</w:t>
+      </w:r>
+      <w:r>
+        <w:t xml:space="preserve"> the robot is over</w:t>
+      </w:r>
+      <w:r>
+        <w:t xml:space="preserve"> or zero if indeterminate.</w:t>
+      </w:r>
+    </w:p>
+    <w:p>
+      <w:pPr>
+        <w:pStyle w:val="ListParagraph"/>
+        <w:numPr>
+          <w:ilvl w:val="3"/>
+          <w:numId w:val="1"/>
+        </w:numPr>
+      </w:pPr>
+      <w:r>
+        <w:t xml:space="preserve">Reagent position – Number of the reagent position </w:t>
+      </w:r>
+      <w:r>
+        <w:t xml:space="preserve">the robot is over </w:t>
+      </w:r>
+      <w:r>
+        <w:t xml:space="preserve">or zero if </w:t>
+      </w:r>
+      <w:r>
+        <w:t xml:space="preserve">not </w:t>
+      </w:r>
+      <w:r>
+        <w:t xml:space="preserve">over a </w:t>
+      </w:r>
+      <w:r>
+        <w:t>reagent</w:t>
+      </w:r>
+      <w:r>
+        <w:t xml:space="preserve"> position.</w:t>
+      </w:r>
+    </w:p>
+    <w:p>
+      <w:pPr>
+        <w:pStyle w:val="ListParagraph"/>
+        <w:numPr>
+          <w:ilvl w:val="3"/>
+          <w:numId w:val="1"/>
+        </w:numPr>
+      </w:pPr>
+      <w:r>
+        <w:t xml:space="preserve">Delivery position – Number of the delivery position </w:t>
+      </w:r>
+      <w:r>
+        <w:t xml:space="preserve">the robot is over or </w:t>
+      </w:r>
+      <w:r>
+        <w:t xml:space="preserve">zero if </w:t>
+      </w:r>
+      <w:r>
+        <w:t xml:space="preserve">not </w:t>
+      </w:r>
+      <w:r>
+        <w:t xml:space="preserve">over a </w:t>
+      </w:r>
+      <w:r>
+        <w:t>delivery</w:t>
+      </w:r>
+      <w:r>
+        <w:t xml:space="preserve"> position.</w:t>
+      </w:r>
+    </w:p>
+    <w:p>
+      <w:pPr>
+        <w:pStyle w:val="ListParagraph"/>
+        <w:numPr>
+          <w:ilvl w:val="2"/>
+          <w:numId w:val="1"/>
+        </w:numPr>
+      </w:pPr>
+      <w:r>
+        <w:t>Actuator – String that specifies the state of the actuator.  Possible values are “up”, “down” and “indeterminate”.</w:t>
+      </w:r>
+    </w:p>
+    <w:p>
+      <w:pPr>
+        <w:pStyle w:val="ListParagraph"/>
+        <w:numPr>
+          <w:ilvl w:val="2"/>
+          <w:numId w:val="1"/>
+        </w:numPr>
+      </w:pPr>
+      <w:r>
+        <w:lastRenderedPageBreak/>
+        <w:t xml:space="preserve">Gripper – </w:t>
+      </w:r>
+      <w:r>
+        <w:t xml:space="preserve">String </w:t>
+      </w:r>
+      <w:r>
+        <w:t xml:space="preserve">that specifies </w:t>
+      </w:r>
+      <w:r>
+        <w:t xml:space="preserve">the state of the </w:t>
+      </w:r>
+      <w:r>
+        <w:t>gripper</w:t>
+      </w:r>
+      <w:r>
+        <w:t>.  Possible values are “open”, “closed” and “indeterminate”.  Note that “closed” indicates a vial is between the fingers while “indeterminate” indicates no vial present</w:t>
+      </w:r>
+      <w:r>
+        <w:t>.</w:t>
+      </w:r>
+    </w:p>
+    <w:p>
+      <w:pPr>
+        <w:pStyle w:val="ListParagraph"/>
+        <w:numPr>
+          <w:ilvl w:val="1"/>
+          <w:numId w:val="1"/>
+        </w:numPr>
+      </w:pPr>
+      <w:r>
+        <w:t>Rea</w:t>
+      </w:r>
+      <w:r>
+        <w:t>ctors – Details of each reactor:</w:t>
+      </w:r>
+    </w:p>
+    <w:p>
+      <w:pPr>
+        <w:pStyle w:val="ListParagraph"/>
+        <w:numPr>
+          <w:ilvl w:val="2"/>
+          <w:numId w:val="1"/>
+        </w:numPr>
+      </w:pPr>
+      <w:r>
+        <w:t>Number – The reactor number.</w:t>
+      </w:r>
+    </w:p>
+    <w:p>
+      <w:pPr>
+        <w:pStyle w:val="ListParagraph"/>
+        <w:numPr>
+          <w:ilvl w:val="2"/>
+          <w:numId w:val="1"/>
+        </w:numPr>
+      </w:pPr>
+      <w:r>
+        <w:t>T</w:t>
+      </w:r>
+      <w:r>
+        <w:t xml:space="preserve">emperature – The </w:t>
+      </w:r>
+      <w:r>
+        <w:t>actual</w:t>
+      </w:r>
+      <w:r>
+        <w:t xml:space="preserve"> temperature of the reactor in Celsius.</w:t>
+      </w:r>
+    </w:p>
+    <w:p>
+      <w:pPr>
+        <w:pStyle w:val="ListParagraph"/>
+        <w:numPr>
+          <w:ilvl w:val="2"/>
+          <w:numId w:val="1"/>
+        </w:numPr>
+      </w:pPr>
+      <w:r>
+        <w:t>Position</w:t>
+      </w:r>
+      <w:r>
+        <w:t>:</w:t>
+      </w:r>
+    </w:p>
+    <w:p>
+      <w:pPr>
+        <w:pStyle w:val="ListParagraph"/>
+        <w:numPr>
+          <w:ilvl w:val="3"/>
+          <w:numId w:val="1"/>
+        </w:numPr>
+      </w:pPr>
+      <w:r>
+        <w:t>Horizontal</w:t>
+      </w:r>
+      <w:r>
+        <w:t xml:space="preserve"> – String describing the </w:t>
+      </w:r>
+      <w:r>
+        <w:t>horizontal</w:t>
+      </w:r>
+      <w:r>
+        <w:t xml:space="preserve"> position, e.g. “Add”, “Evaporate”.</w:t>
+      </w:r>
+    </w:p>
+    <w:p>
+      <w:pPr>
+        <w:pStyle w:val="ListParagraph"/>
+        <w:numPr>
+          <w:ilvl w:val="3"/>
+          <w:numId w:val="1"/>
+        </w:numPr>
+      </w:pPr>
+      <w:r>
+        <w:t>Vertical – String describing the vertical position.  Possible values are “up”, “down” and “indeterminate”.</w:t>
+      </w:r>
+    </w:p>
+    <w:p>
+      <w:pPr>
+        <w:pStyle w:val="ListParagraph"/>
+        <w:numPr>
+          <w:ilvl w:val="2"/>
+          <w:numId w:val="1"/>
+        </w:numPr>
+      </w:pPr>
+      <w:r>
+        <w:t xml:space="preserve">Activity – The last know radiation activity level of the reactor in </w:t>
       </w:r>
       <w:proofErr w:type="spellStart"/>
       <w:r>
-        <w:t>Elixys</w:t>
+        <w:t>millicuries</w:t>
       </w:r>
       <w:proofErr w:type="spellEnd"/>
       <w:r>
-        <w:t xml:space="preserve"> system (e.g. “Mini cell 3”).</w:t>
-      </w:r>
-    </w:p>
-    <w:p>
-      <w:pPr>
-        <w:pStyle w:val="ListParagraph"/>
-        <w:numPr>
-          <w:ilvl w:val="0"/>
-          <w:numId w:val="1"/>
-        </w:numPr>
-      </w:pPr>
-      <w:r>
-        <w:t>Version –</w:t>
-      </w:r>
-      <w:r>
-        <w:t xml:space="preserve"> S</w:t>
-      </w:r>
-      <w:r>
-        <w:t>ystem version (e.g. “2.0”).</w:t>
-      </w:r>
-    </w:p>
-    <w:p>
-      <w:pPr>
-        <w:pStyle w:val="ListParagraph"/>
-        <w:numPr>
-          <w:ilvl w:val="0"/>
-          <w:numId w:val="1"/>
-        </w:numPr>
-      </w:pPr>
-      <w:r>
-        <w:t>Debug</w:t>
+        <w:t>.</w:t>
+      </w:r>
+    </w:p>
+    <w:p>
+      <w:pPr>
+        <w:pStyle w:val="ListParagraph"/>
+        <w:numPr>
+          <w:ilvl w:val="2"/>
+          <w:numId w:val="1"/>
+        </w:numPr>
+      </w:pPr>
+      <w:r>
+        <w:t>Activity time – The time the activity was measured.</w:t>
+      </w:r>
+    </w:p>
+    <w:p>
+      <w:pPr>
+        <w:pStyle w:val="ListParagraph"/>
+        <w:numPr>
+          <w:ilvl w:val="2"/>
+          <w:numId w:val="1"/>
+        </w:numPr>
+      </w:pPr>
+      <w:r>
+        <w:t>Evaporation</w:t>
       </w:r>
       <w:r>
         <w:t xml:space="preserve"> </w:t>
@@ -1858,43 +1474,232 @@
         <w:t xml:space="preserve">– </w:t>
       </w:r>
       <w:r>
-        <w:t>Boolean values that s</w:t>
-      </w:r>
-      <w:r>
-        <w:t>pecifies</w:t>
-      </w:r>
-      <w:r>
-        <w:t xml:space="preserve"> if the client will display additional debug information to the user.</w:t>
-      </w:r>
-    </w:p>
-    <w:p>
+        <w:t>Boolean value that indicates if the evaporation values are open</w:t>
+      </w:r>
+      <w:r>
+        <w:t>.</w:t>
+      </w:r>
+    </w:p>
+    <w:p>
+      <w:pPr>
+        <w:pStyle w:val="ListParagraph"/>
+        <w:numPr>
+          <w:ilvl w:val="2"/>
+          <w:numId w:val="1"/>
+        </w:numPr>
+      </w:pPr>
+      <w:r>
+        <w:t xml:space="preserve">Transfer valve – </w:t>
+      </w:r>
+      <w:r>
+        <w:t>Boolean value that indicates i</w:t>
+      </w:r>
+      <w:r>
+        <w:t>f the</w:t>
+      </w:r>
+      <w:r>
+        <w:t xml:space="preserve"> </w:t>
+      </w:r>
+      <w:r>
+        <w:t>transfer valve</w:t>
+      </w:r>
+      <w:r>
+        <w:t xml:space="preserve"> is open</w:t>
+      </w:r>
+      <w:r>
+        <w:t>.</w:t>
+      </w:r>
+    </w:p>
+    <w:p>
+      <w:pPr>
+        <w:pStyle w:val="ListParagraph"/>
+        <w:numPr>
+          <w:ilvl w:val="2"/>
+          <w:numId w:val="1"/>
+        </w:numPr>
+      </w:pPr>
+      <w:r>
+        <w:t>Transfer position – String that describes the transfer stopcock position.  Possible values are “Waste” and “Out”.</w:t>
+      </w:r>
+    </w:p>
+    <w:p>
+      <w:pPr>
+        <w:pStyle w:val="ListParagraph"/>
+        <w:numPr>
+          <w:ilvl w:val="2"/>
+          <w:numId w:val="1"/>
+        </w:numPr>
+      </w:pPr>
+      <w:r>
+        <w:t xml:space="preserve">Reagent 1 transfer valve – </w:t>
+      </w:r>
+      <w:r>
+        <w:t>Boolean v</w:t>
+      </w:r>
+      <w:r>
+        <w:t xml:space="preserve">alue that </w:t>
+      </w:r>
+      <w:r>
+        <w:t>indicates if the first reagent transfer</w:t>
+      </w:r>
+      <w:r>
+        <w:t xml:space="preserve"> valve</w:t>
+      </w:r>
+      <w:r>
+        <w:t xml:space="preserve"> is open</w:t>
+      </w:r>
+      <w:r>
+        <w:t>.</w:t>
+      </w:r>
+    </w:p>
+    <w:p>
+      <w:pPr>
+        <w:pStyle w:val="ListParagraph"/>
+        <w:numPr>
+          <w:ilvl w:val="2"/>
+          <w:numId w:val="1"/>
+        </w:numPr>
+      </w:pPr>
+      <w:r>
+        <w:t xml:space="preserve">Reagent 2 transfer valve – </w:t>
+      </w:r>
+      <w:r>
+        <w:t>Boolean v</w:t>
+      </w:r>
+      <w:r>
+        <w:t xml:space="preserve">alue that </w:t>
+      </w:r>
+      <w:r>
+        <w:t>indicates if</w:t>
+      </w:r>
+      <w:r>
+        <w:t xml:space="preserve"> the </w:t>
+      </w:r>
+      <w:r>
+        <w:t xml:space="preserve">second </w:t>
+      </w:r>
+      <w:r>
+        <w:t>reagent transfer valve</w:t>
+      </w:r>
+      <w:r>
+        <w:t xml:space="preserve"> is open</w:t>
+      </w:r>
+      <w:r>
+        <w:t>.</w:t>
+      </w:r>
+    </w:p>
+    <w:p>
+      <w:pPr>
+        <w:pStyle w:val="ListParagraph"/>
+        <w:numPr>
+          <w:ilvl w:val="2"/>
+          <w:numId w:val="1"/>
+        </w:numPr>
+      </w:pPr>
+      <w:r>
+        <w:t>Stir speed – Speed of the stir motor.</w:t>
+      </w:r>
+    </w:p>
+    <w:p>
+      <w:pPr>
+        <w:pStyle w:val="ListParagraph"/>
+        <w:numPr>
+          <w:ilvl w:val="2"/>
+          <w:numId w:val="1"/>
+        </w:numPr>
+      </w:pPr>
+      <w:r>
+        <w:t>Video – URL of the video stream.</w:t>
+      </w:r>
+    </w:p>
+    <w:p>
+      <w:pPr>
+        <w:pStyle w:val="ListParagraph"/>
+        <w:numPr>
+          <w:ilvl w:val="1"/>
+          <w:numId w:val="1"/>
+        </w:numPr>
+      </w:pPr>
+      <w:r>
+        <w:t>Reactor 1 will have the following additional fields:</w:t>
+      </w:r>
+    </w:p>
+    <w:p>
+      <w:pPr>
+        <w:pStyle w:val="ListParagraph"/>
+        <w:numPr>
+          <w:ilvl w:val="2"/>
+          <w:numId w:val="1"/>
+        </w:numPr>
+      </w:pPr>
+      <w:r>
+        <w:t>Column position – String that describes the position of the column stopcocks.  Possible values are “Load” and “Elute”.</w:t>
+      </w:r>
+    </w:p>
+    <w:p>
+      <w:pPr>
+        <w:pStyle w:val="ListParagraph"/>
+        <w:numPr>
+          <w:ilvl w:val="2"/>
+          <w:numId w:val="1"/>
+        </w:numPr>
+      </w:pPr>
+      <w:r>
+        <w:t>F18 transfer valve – Boolean value that indicates if the F18 transfer valve is open.</w:t>
+      </w:r>
+    </w:p>
+    <w:p>
+      <w:pPr>
+        <w:pStyle w:val="ListParagraph"/>
+        <w:numPr>
+          <w:ilvl w:val="2"/>
+          <w:numId w:val="1"/>
+        </w:numPr>
+      </w:pPr>
+      <w:r>
+        <w:t>Eluent transfer value – Boolean value that indicates if the eluent transfer valve is open.</w:t>
+      </w:r>
+    </w:p>
+    <w:p>
+      <w:pPr>
+        <w:rPr>
+          <w:rStyle w:val="Heading1Char"/>
+        </w:rPr>
+      </w:pPr>
+    </w:p>
+    <w:p>
+      <w:bookmarkStart w:id="2" w:name="_Toc305076018"/>
       <w:proofErr w:type="spellStart"/>
       <w:proofErr w:type="gramStart"/>
       <w:r>
         <w:rPr>
-          <w:rFonts w:ascii="Courier New" w:hAnsi="Courier New" w:cs="Courier New"/>
-          <w:b/>
+          <w:rStyle w:val="Heading1Char"/>
         </w:rPr>
-        <w:t>GetSupportedOperations</w:t>
+        <w:t>RunSequence</w:t>
       </w:r>
       <w:proofErr w:type="spellEnd"/>
       <w:r>
         <w:rPr>
-          <w:rFonts w:ascii="Courier New" w:hAnsi="Courier New" w:cs="Courier New"/>
-          <w:b/>
+          <w:rStyle w:val="Heading1Char"/>
         </w:rPr>
         <w:t>(</w:t>
       </w:r>
       <w:proofErr w:type="gramEnd"/>
       <w:r>
         <w:rPr>
-          <w:rFonts w:ascii="Courier New" w:hAnsi="Courier New" w:cs="Courier New"/>
-          <w:b/>
+          <w:rStyle w:val="Heading1Char"/>
         </w:rPr>
         <w:t>)</w:t>
       </w:r>
-      <w:r>
-        <w:t xml:space="preserve"> – Returns an array of operations supported by this system.</w:t>
+      <w:bookmarkEnd w:id="2"/>
+      <w:r>
+        <w:t xml:space="preserve"> – </w:t>
+      </w:r>
+      <w:r>
+        <w:t>Loads a sequence from the database and runs it</w:t>
+      </w:r>
+      <w:r>
+        <w:t>.</w:t>
       </w:r>
     </w:p>
     <w:p>
@@ -1915,6 +1720,18 @@
       </w:r>
     </w:p>
     <w:p>
+      <w:pPr>
+        <w:pStyle w:val="ListParagraph"/>
+        <w:numPr>
+          <w:ilvl w:val="0"/>
+          <w:numId w:val="1"/>
+        </w:numPr>
+      </w:pPr>
+      <w:r>
+        <w:t>Sequence ID – Unique ID of the sequence to run.</w:t>
+      </w:r>
+    </w:p>
+    <w:p>
       <w:r>
         <w:t>Returns:</w:t>
       </w:r>
@@ -1928,51 +1745,120 @@
         </w:numPr>
       </w:pPr>
       <w:r>
-        <w:t>Supported operations – Array of operations supported by this system (e.g. “Add”, “Evaporate”, etc.).</w:t>
-      </w:r>
-      <w:r>
-        <w:br w:type="page"/>
-      </w:r>
-    </w:p>
-    <w:p>
-      <w:pPr>
-        <w:pStyle w:val="Heading1"/>
-      </w:pPr>
-      <w:bookmarkStart w:id="2" w:name="_Toc296991175"/>
-      <w:r>
+        <w:t>Result – Boolean value (true on success, false otherwise).</w:t>
+      </w:r>
+    </w:p>
+    <w:p>
+      <w:bookmarkStart w:id="3" w:name="_Toc305076019"/>
+      <w:bookmarkStart w:id="4" w:name="_GoBack"/>
+      <w:bookmarkEnd w:id="4"/>
+      <w:r>
+        <w:rPr>
+          <w:rStyle w:val="Heading1Char"/>
+        </w:rPr>
         <w:lastRenderedPageBreak/>
-        <w:t>Server State</w:t>
-      </w:r>
-      <w:bookmarkEnd w:id="2"/>
-    </w:p>
-    <w:p>
+        <w:t>Abort</w:t>
+      </w:r>
+      <w:r>
+        <w:rPr>
+          <w:rStyle w:val="Heading1Char"/>
+        </w:rPr>
+        <w:t>()</w:t>
+      </w:r>
+      <w:bookmarkEnd w:id="3"/>
+      <w:r>
+        <w:t xml:space="preserve"> – </w:t>
+      </w:r>
+      <w:r>
+        <w:t>Gently a</w:t>
+      </w:r>
+      <w:r>
+        <w:t>bo</w:t>
+      </w:r>
+      <w:r>
+        <w:t>rts the run that is in progress</w:t>
+      </w:r>
+      <w:r>
+        <w:t xml:space="preserve">, </w:t>
+      </w:r>
+      <w:r>
+        <w:t>cooling</w:t>
+      </w:r>
+      <w:r>
+        <w:t xml:space="preserve"> the system and shutting down cleanly.</w:t>
+      </w:r>
+    </w:p>
+    <w:p>
+      <w:r>
+        <w:t>Parameters:</w:t>
+      </w:r>
+    </w:p>
+    <w:p>
+      <w:pPr>
+        <w:pStyle w:val="ListParagraph"/>
+        <w:numPr>
+          <w:ilvl w:val="0"/>
+          <w:numId w:val="1"/>
+        </w:numPr>
+      </w:pPr>
+      <w:r>
+        <w:t>Username – Name of the current user.</w:t>
+      </w:r>
+    </w:p>
+    <w:p>
+      <w:r>
+        <w:t>Returns:</w:t>
+      </w:r>
+    </w:p>
+    <w:p>
+      <w:pPr>
+        <w:pStyle w:val="ListParagraph"/>
+        <w:numPr>
+          <w:ilvl w:val="0"/>
+          <w:numId w:val="1"/>
+        </w:numPr>
+      </w:pPr>
+      <w:r>
+        <w:t>Result – Boolean value (true on success, false otherwise).</w:t>
+      </w:r>
+    </w:p>
+    <w:p/>
+    <w:p>
+      <w:bookmarkStart w:id="5" w:name="_Toc305076020"/>
       <w:proofErr w:type="spellStart"/>
       <w:proofErr w:type="gramStart"/>
       <w:r>
         <w:rPr>
-          <w:rFonts w:ascii="Courier New" w:hAnsi="Courier New" w:cs="Courier New"/>
-          <w:b/>
+          <w:rStyle w:val="Heading1Char"/>
         </w:rPr>
-        <w:t>GetServerState</w:t>
+        <w:t>EmergencyStop</w:t>
       </w:r>
       <w:proofErr w:type="spellEnd"/>
       <w:r>
         <w:rPr>
-          <w:rFonts w:ascii="Courier New" w:hAnsi="Courier New" w:cs="Courier New"/>
-          <w:b/>
+          <w:rStyle w:val="Heading1Char"/>
         </w:rPr>
         <w:t>(</w:t>
       </w:r>
       <w:proofErr w:type="gramEnd"/>
       <w:r>
         <w:rPr>
-          <w:rFonts w:ascii="Courier New" w:hAnsi="Courier New" w:cs="Courier New"/>
-          <w:b/>
+          <w:rStyle w:val="Heading1Char"/>
         </w:rPr>
         <w:t>)</w:t>
       </w:r>
-      <w:r>
-        <w:t xml:space="preserve"> – Returns the state of the server.</w:t>
+      <w:bookmarkEnd w:id="5"/>
+      <w:r>
+        <w:t xml:space="preserve"> – </w:t>
+      </w:r>
+      <w:r>
+        <w:t xml:space="preserve">Quickly turns off the heaters and terminates the run, leaving the system </w:t>
+      </w:r>
+      <w:r>
+        <w:t>in its current state</w:t>
+      </w:r>
+      <w:r>
+        <w:t>.</w:t>
       </w:r>
     </w:p>
     <w:p>
@@ -2006,86 +1892,40 @@
         </w:numPr>
       </w:pPr>
       <w:r>
-        <w:t>Run</w:t>
-      </w:r>
-      <w:r>
-        <w:t xml:space="preserve"> status:</w:t>
-      </w:r>
-    </w:p>
-    <w:p>
-      <w:pPr>
-        <w:pStyle w:val="ListParagraph"/>
-        <w:numPr>
-          <w:ilvl w:val="1"/>
-          <w:numId w:val="1"/>
-        </w:numPr>
-      </w:pPr>
-      <w:r>
-        <w:t>Mode – Run mode.  Return values include “idle”, “</w:t>
-      </w:r>
-      <w:proofErr w:type="spellStart"/>
-      <w:r>
-        <w:t>runsequence</w:t>
-      </w:r>
-      <w:proofErr w:type="spellEnd"/>
-      <w:r>
-        <w:t>” and “</w:t>
-      </w:r>
-      <w:proofErr w:type="spellStart"/>
-      <w:r>
-        <w:t>manualrun</w:t>
-      </w:r>
-      <w:proofErr w:type="spellEnd"/>
-      <w:r>
-        <w:t>”.</w:t>
-      </w:r>
-    </w:p>
-    <w:p>
-      <w:pPr>
-        <w:pStyle w:val="ListParagraph"/>
-        <w:numPr>
-          <w:ilvl w:val="1"/>
-          <w:numId w:val="1"/>
-        </w:numPr>
-      </w:pPr>
-      <w:r>
-        <w:t>Sequence ID – ID of the currently running sequence.</w:t>
-      </w:r>
-    </w:p>
-    <w:p>
-      <w:pPr>
-        <w:pStyle w:val="ListParagraph"/>
-        <w:numPr>
-          <w:ilvl w:val="1"/>
-          <w:numId w:val="1"/>
-        </w:numPr>
-      </w:pPr>
-      <w:r>
-        <w:t>Username – Name of the user that is operating the system.</w:t>
-      </w:r>
-    </w:p>
-    <w:p>
-      <w:pPr>
-        <w:pStyle w:val="ListParagraph"/>
-        <w:numPr>
-          <w:ilvl w:val="1"/>
-          <w:numId w:val="1"/>
-        </w:numPr>
-      </w:pPr>
-      <w:r>
-        <w:t>Status – String describing the current system status (e.g. “Reacting, 8:23 minutes”).</w:t>
-      </w:r>
-    </w:p>
-    <w:p>
-      <w:pPr>
-        <w:pStyle w:val="ListParagraph"/>
-        <w:numPr>
-          <w:ilvl w:val="1"/>
-          <w:numId w:val="1"/>
-        </w:numPr>
-      </w:pPr>
-      <w:r>
-        <w:t>Active reactor – The active reactor number.</w:t>
+        <w:t>Result – Boolean value (true on success, false otherwise).</w:t>
+      </w:r>
+    </w:p>
+    <w:p/>
+    <w:p>
+      <w:bookmarkStart w:id="6" w:name="_Toc305076021"/>
+      <w:proofErr w:type="gramStart"/>
+      <w:r>
+        <w:rPr>
+          <w:rStyle w:val="Heading1Char"/>
+        </w:rPr>
+        <w:t>Pause(</w:t>
+      </w:r>
+      <w:proofErr w:type="gramEnd"/>
+      <w:r>
+        <w:rPr>
+          <w:rStyle w:val="Heading1Char"/>
+        </w:rPr>
+        <w:t>)</w:t>
+      </w:r>
+      <w:bookmarkEnd w:id="6"/>
+      <w:r>
+        <w:t xml:space="preserve"> – Causes the system to pause </w:t>
+      </w:r>
+      <w:r>
+        <w:t>after the current unit operation is complete</w:t>
+      </w:r>
+      <w:r>
+        <w:t>.</w:t>
+      </w:r>
+    </w:p>
+    <w:p>
+      <w:r>
+        <w:t>Parameters:</w:t>
       </w:r>
     </w:p>
     <w:p>
@@ -2097,542 +1937,143 @@
         </w:numPr>
       </w:pPr>
       <w:r>
-        <w:t>Hardware state:</w:t>
-      </w:r>
-    </w:p>
-    <w:p>
-      <w:pPr>
-        <w:pStyle w:val="ListParagraph"/>
-        <w:numPr>
-          <w:ilvl w:val="1"/>
-          <w:numId w:val="1"/>
-        </w:numPr>
-      </w:pPr>
-      <w:r>
-        <w:t xml:space="preserve">Pressure regulators – </w:t>
-      </w:r>
-      <w:r>
-        <w:t>D</w:t>
-      </w:r>
-      <w:r>
-        <w:t xml:space="preserve">etails </w:t>
-      </w:r>
-      <w:r>
-        <w:t>of each</w:t>
-      </w:r>
-      <w:r>
-        <w:t xml:space="preserve"> pressure regulator</w:t>
-      </w:r>
-      <w:r>
-        <w:t xml:space="preserve"> in the system:</w:t>
-      </w:r>
-    </w:p>
-    <w:p>
-      <w:pPr>
-        <w:pStyle w:val="ListParagraph"/>
-        <w:numPr>
-          <w:ilvl w:val="2"/>
-          <w:numId w:val="1"/>
-        </w:numPr>
-      </w:pPr>
-      <w:r>
-        <w:t>Name – String describing the pressure regulator (e.g. “Main value pressure”).</w:t>
-      </w:r>
-    </w:p>
-    <w:p>
-      <w:pPr>
-        <w:pStyle w:val="ListParagraph"/>
-        <w:numPr>
-          <w:ilvl w:val="2"/>
-          <w:numId w:val="1"/>
-        </w:numPr>
-      </w:pPr>
-      <w:r>
-        <w:t>Set pressure – The target pressure in millimeters of mercury.</w:t>
-      </w:r>
-    </w:p>
-    <w:p>
-      <w:pPr>
-        <w:pStyle w:val="ListParagraph"/>
-        <w:numPr>
-          <w:ilvl w:val="2"/>
-          <w:numId w:val="1"/>
-        </w:numPr>
-      </w:pPr>
-      <w:r>
-        <w:t>Actual pressure – The actual pressure in millimeters of mercury.</w:t>
-      </w:r>
-    </w:p>
-    <w:p>
-      <w:pPr>
-        <w:pStyle w:val="ListParagraph"/>
-        <w:numPr>
-          <w:ilvl w:val="1"/>
-          <w:numId w:val="1"/>
-        </w:numPr>
-      </w:pPr>
-      <w:r>
-        <w:t>Cooling –</w:t>
-      </w:r>
-      <w:r>
-        <w:t xml:space="preserve"> Boolean values that s</w:t>
-      </w:r>
-      <w:r>
-        <w:t xml:space="preserve">pecifies </w:t>
-      </w:r>
-      <w:r>
-        <w:t>if the</w:t>
-      </w:r>
-      <w:r>
-        <w:t xml:space="preserve"> cooling system</w:t>
-      </w:r>
-      <w:r>
-        <w:t xml:space="preserve"> is on</w:t>
+        <w:t>Username – Name of the current user.</w:t>
+      </w:r>
+    </w:p>
+    <w:p>
+      <w:r>
+        <w:t>Returns:</w:t>
+      </w:r>
+    </w:p>
+    <w:p>
+      <w:pPr>
+        <w:pStyle w:val="ListParagraph"/>
+        <w:numPr>
+          <w:ilvl w:val="0"/>
+          <w:numId w:val="1"/>
+        </w:numPr>
+      </w:pPr>
+      <w:r>
+        <w:t>Result – Boolean value (true on success, false otherwise).</w:t>
+      </w:r>
+    </w:p>
+    <w:p/>
+    <w:p>
+      <w:bookmarkStart w:id="7" w:name="_Toc305076022"/>
+      <w:proofErr w:type="gramStart"/>
+      <w:r>
+        <w:rPr>
+          <w:rStyle w:val="Heading1Char"/>
+        </w:rPr>
+        <w:t>Continue</w:t>
+      </w:r>
+      <w:r>
+        <w:rPr>
+          <w:rStyle w:val="Heading1Char"/>
+        </w:rPr>
+        <w:t>(</w:t>
+      </w:r>
+      <w:proofErr w:type="gramEnd"/>
+      <w:r>
+        <w:rPr>
+          <w:rStyle w:val="Heading1Char"/>
+        </w:rPr>
+        <w:t>)</w:t>
+      </w:r>
+      <w:bookmarkEnd w:id="7"/>
+      <w:r>
+        <w:t xml:space="preserve"> – Continues </w:t>
+      </w:r>
+      <w:r>
+        <w:t>a paused</w:t>
+      </w:r>
+      <w:r>
+        <w:t xml:space="preserve"> run</w:t>
+      </w:r>
+      <w:r>
+        <w:t xml:space="preserve"> regardless of whether it was paused </w:t>
+      </w:r>
+      <w:r>
+        <w:t>explicitly using the Pause() function or implicitly via a Prompt or Install unit operation</w:t>
       </w:r>
       <w:r>
         <w:t>.</w:t>
       </w:r>
     </w:p>
     <w:p>
-      <w:pPr>
-        <w:pStyle w:val="ListParagraph"/>
-        <w:numPr>
-          <w:ilvl w:val="1"/>
-          <w:numId w:val="1"/>
-        </w:numPr>
-      </w:pPr>
-      <w:r>
-        <w:t xml:space="preserve">Vacuum – </w:t>
-      </w:r>
-      <w:r>
-        <w:t xml:space="preserve">Boolean value that specifies if the </w:t>
-      </w:r>
-      <w:r>
-        <w:t>vacuum system</w:t>
-      </w:r>
-      <w:r>
-        <w:t xml:space="preserve"> is on.</w:t>
-      </w:r>
-    </w:p>
-    <w:p>
-      <w:pPr>
-        <w:pStyle w:val="ListParagraph"/>
-        <w:numPr>
-          <w:ilvl w:val="1"/>
-          <w:numId w:val="1"/>
-        </w:numPr>
-      </w:pPr>
-      <w:r>
-        <w:t xml:space="preserve">Door – </w:t>
-      </w:r>
-      <w:r>
-        <w:t>Boolean value that s</w:t>
-      </w:r>
-      <w:r>
-        <w:t xml:space="preserve">pecifies </w:t>
-      </w:r>
-      <w:r>
-        <w:t>i</w:t>
-      </w:r>
-      <w:r>
-        <w:t>f the main door</w:t>
-      </w:r>
-      <w:r>
-        <w:t xml:space="preserve"> is open</w:t>
-      </w:r>
-      <w:r>
-        <w:t>.</w:t>
-      </w:r>
-    </w:p>
-    <w:p>
-      <w:pPr>
-        <w:pStyle w:val="ListParagraph"/>
-        <w:numPr>
-          <w:ilvl w:val="1"/>
-          <w:numId w:val="1"/>
-        </w:numPr>
-      </w:pPr>
-      <w:r>
-        <w:t xml:space="preserve">Reagent Robot – </w:t>
-      </w:r>
-      <w:r>
-        <w:t>Details of the reagent robot:</w:t>
-      </w:r>
-    </w:p>
-    <w:p>
-      <w:pPr>
-        <w:pStyle w:val="ListParagraph"/>
-        <w:numPr>
-          <w:ilvl w:val="2"/>
-          <w:numId w:val="1"/>
-        </w:numPr>
-      </w:pPr>
-      <w:r>
-        <w:t>Position – Descriptive string of the robot position.</w:t>
-      </w:r>
-    </w:p>
-    <w:p>
-      <w:pPr>
-        <w:pStyle w:val="ListParagraph"/>
-        <w:numPr>
-          <w:ilvl w:val="2"/>
-          <w:numId w:val="1"/>
-        </w:numPr>
-      </w:pPr>
-      <w:r>
-        <w:t xml:space="preserve">Raw </w:t>
-      </w:r>
-      <w:r>
-        <w:t xml:space="preserve">X – Gives the </w:t>
-      </w:r>
-      <w:r>
-        <w:t xml:space="preserve">raw </w:t>
-      </w:r>
-      <w:r>
-        <w:t>X position of the robot in millimeters.</w:t>
-      </w:r>
-    </w:p>
-    <w:p>
-      <w:pPr>
-        <w:pStyle w:val="ListParagraph"/>
-        <w:numPr>
-          <w:ilvl w:val="2"/>
-          <w:numId w:val="1"/>
-        </w:numPr>
-      </w:pPr>
-      <w:r>
-        <w:t xml:space="preserve">Raw </w:t>
-      </w:r>
-      <w:r>
-        <w:t xml:space="preserve">Y – Gives the </w:t>
-      </w:r>
-      <w:r>
-        <w:t xml:space="preserve">raw </w:t>
-      </w:r>
-      <w:r>
-        <w:t>Y position of the robot in millimeters.</w:t>
-      </w:r>
-    </w:p>
-    <w:p>
-      <w:pPr>
-        <w:pStyle w:val="ListParagraph"/>
-        <w:numPr>
-          <w:ilvl w:val="2"/>
-          <w:numId w:val="1"/>
-        </w:numPr>
-      </w:pPr>
-      <w:r>
-        <w:t>Actuator – String that specifies the state of the actuator.  Possible values are “up”, “down” and “indeterminate”.</w:t>
-      </w:r>
-    </w:p>
-    <w:p>
-      <w:pPr>
-        <w:pStyle w:val="ListParagraph"/>
-        <w:numPr>
-          <w:ilvl w:val="2"/>
-          <w:numId w:val="1"/>
-        </w:numPr>
-      </w:pPr>
-      <w:r>
-        <w:t>Gripper – Boolean value that specifies if the robot gripper is closed.</w:t>
-      </w:r>
-    </w:p>
-    <w:p>
-      <w:pPr>
-        <w:pStyle w:val="ListParagraph"/>
-        <w:numPr>
-          <w:ilvl w:val="1"/>
-          <w:numId w:val="1"/>
-        </w:numPr>
-      </w:pPr>
-      <w:r>
-        <w:t>Rea</w:t>
-      </w:r>
-      <w:r>
-        <w:t>ctors – Details of each reactor:</w:t>
-      </w:r>
-    </w:p>
-    <w:p>
-      <w:pPr>
-        <w:pStyle w:val="ListParagraph"/>
-        <w:numPr>
-          <w:ilvl w:val="2"/>
-          <w:numId w:val="1"/>
-        </w:numPr>
-      </w:pPr>
-      <w:r>
-        <w:t>Number – The reactor number.</w:t>
-      </w:r>
-    </w:p>
-    <w:p>
-      <w:pPr>
-        <w:pStyle w:val="ListParagraph"/>
-        <w:numPr>
-          <w:ilvl w:val="2"/>
-          <w:numId w:val="1"/>
-        </w:numPr>
-      </w:pPr>
-      <w:r>
-        <w:t>Set temperature – The set temperature of the reactor in degrees Celsius.</w:t>
-      </w:r>
-    </w:p>
-    <w:p>
-      <w:pPr>
-        <w:pStyle w:val="ListParagraph"/>
-        <w:numPr>
-          <w:ilvl w:val="2"/>
-          <w:numId w:val="1"/>
-        </w:numPr>
-      </w:pPr>
-      <w:r>
-        <w:t>Actual temperature – The actual temperature of the reactor in degrees Celsius.</w:t>
-      </w:r>
-    </w:p>
-    <w:p>
-      <w:pPr>
-        <w:pStyle w:val="ListParagraph"/>
-        <w:numPr>
-          <w:ilvl w:val="2"/>
-          <w:numId w:val="1"/>
-        </w:numPr>
-      </w:pPr>
-      <w:r>
-        <w:t>Position – The reactor position.</w:t>
-      </w:r>
-    </w:p>
-    <w:p>
-      <w:pPr>
-        <w:pStyle w:val="ListParagraph"/>
-        <w:numPr>
-          <w:ilvl w:val="2"/>
-          <w:numId w:val="1"/>
-        </w:numPr>
-      </w:pPr>
-      <w:r>
-        <w:t>Vial – The vial state.  Possible values are “up”, “down” and “indeterminate”.</w:t>
-      </w:r>
-    </w:p>
-    <w:p>
-      <w:pPr>
-        <w:pStyle w:val="ListParagraph"/>
-        <w:numPr>
-          <w:ilvl w:val="2"/>
-          <w:numId w:val="1"/>
-        </w:numPr>
-      </w:pPr>
-      <w:r>
-        <w:t xml:space="preserve">Activity – The last know radiation activity level of the active reactor in </w:t>
-      </w:r>
-      <w:proofErr w:type="spellStart"/>
-      <w:r>
-        <w:t>millicuries</w:t>
-      </w:r>
-      <w:proofErr w:type="spellEnd"/>
-      <w:r>
-        <w:t>.</w:t>
-      </w:r>
-    </w:p>
-    <w:p>
-      <w:pPr>
-        <w:pStyle w:val="ListParagraph"/>
-        <w:numPr>
-          <w:ilvl w:val="2"/>
-          <w:numId w:val="1"/>
-        </w:numPr>
-      </w:pPr>
-      <w:r>
-        <w:t>Activity time – The time the activity was last measured.</w:t>
-      </w:r>
-    </w:p>
-    <w:p>
-      <w:pPr>
-        <w:pStyle w:val="ListParagraph"/>
-        <w:numPr>
-          <w:ilvl w:val="2"/>
-          <w:numId w:val="1"/>
-        </w:numPr>
-      </w:pPr>
-      <w:r>
-        <w:t xml:space="preserve">Evaporation valves – </w:t>
-      </w:r>
-      <w:r>
-        <w:t>V</w:t>
-      </w:r>
-      <w:r>
-        <w:t xml:space="preserve">alue that specifies if the </w:t>
-      </w:r>
-      <w:r>
-        <w:t>evaporation values (nitrogen and vacuum)</w:t>
-      </w:r>
-      <w:r>
-        <w:t xml:space="preserve"> are open</w:t>
-      </w:r>
-      <w:r>
-        <w:t>.</w:t>
-      </w:r>
-      <w:r>
-        <w:t xml:space="preserve">  Possible values are “open” and “closed”.</w:t>
-      </w:r>
-    </w:p>
-    <w:p>
-      <w:pPr>
-        <w:pStyle w:val="ListParagraph"/>
-        <w:numPr>
-          <w:ilvl w:val="2"/>
-          <w:numId w:val="1"/>
-        </w:numPr>
-      </w:pPr>
-      <w:r>
-        <w:t xml:space="preserve">Transfer valve – </w:t>
-      </w:r>
-      <w:r>
-        <w:t>V</w:t>
-      </w:r>
-      <w:r>
-        <w:t xml:space="preserve">alue that specifies </w:t>
-      </w:r>
-      <w:r>
-        <w:t>the state of the</w:t>
-      </w:r>
-      <w:r>
-        <w:t xml:space="preserve"> </w:t>
-      </w:r>
-      <w:r>
-        <w:t>transfer valve.</w:t>
-      </w:r>
-    </w:p>
-    <w:p>
-      <w:pPr>
-        <w:pStyle w:val="ListParagraph"/>
-        <w:numPr>
-          <w:ilvl w:val="2"/>
-          <w:numId w:val="1"/>
-        </w:numPr>
-      </w:pPr>
-      <w:r>
-        <w:lastRenderedPageBreak/>
-        <w:t xml:space="preserve">Reagent 1 transfer valve – </w:t>
-      </w:r>
-      <w:r>
-        <w:t xml:space="preserve">Value that specifies the state of the </w:t>
-      </w:r>
-      <w:r>
-        <w:t>first reagent transfer valve.</w:t>
-      </w:r>
-    </w:p>
-    <w:p>
-      <w:pPr>
-        <w:pStyle w:val="ListParagraph"/>
-        <w:numPr>
-          <w:ilvl w:val="2"/>
-          <w:numId w:val="1"/>
-        </w:numPr>
-      </w:pPr>
-      <w:r>
-        <w:t xml:space="preserve">Reagent 2 transfer valve – </w:t>
-      </w:r>
-      <w:r>
-        <w:t xml:space="preserve">Value that specifies the state of the </w:t>
-      </w:r>
-      <w:r>
-        <w:t xml:space="preserve">second </w:t>
-      </w:r>
-      <w:r>
-        <w:t>reagent transfer valve.</w:t>
-      </w:r>
-    </w:p>
-    <w:p>
-      <w:pPr>
-        <w:pStyle w:val="ListParagraph"/>
-        <w:numPr>
-          <w:ilvl w:val="2"/>
-          <w:numId w:val="1"/>
-        </w:numPr>
-      </w:pPr>
-      <w:r>
-        <w:t xml:space="preserve">Stopcock 1 valve – </w:t>
-      </w:r>
-      <w:r>
-        <w:t xml:space="preserve">Value that specifies the state of the </w:t>
-      </w:r>
-      <w:r>
-        <w:t>first stopcock valve.</w:t>
-      </w:r>
-    </w:p>
-    <w:p>
-      <w:pPr>
-        <w:pStyle w:val="ListParagraph"/>
-        <w:numPr>
-          <w:ilvl w:val="2"/>
-          <w:numId w:val="1"/>
-        </w:numPr>
-      </w:pPr>
-      <w:r>
-        <w:t xml:space="preserve">Stopcock 2 valve – </w:t>
-      </w:r>
-      <w:r>
-        <w:t xml:space="preserve">Value that specifies the state of the </w:t>
-      </w:r>
-      <w:r>
-        <w:t>second stopcock valve.</w:t>
-      </w:r>
-    </w:p>
-    <w:p>
-      <w:pPr>
-        <w:pStyle w:val="ListParagraph"/>
-        <w:numPr>
-          <w:ilvl w:val="2"/>
-          <w:numId w:val="1"/>
-        </w:numPr>
-      </w:pPr>
-      <w:r>
-        <w:t xml:space="preserve">Stopcock 3 valve – </w:t>
-      </w:r>
-      <w:r>
-        <w:t xml:space="preserve">Value that specifies the state of the </w:t>
-      </w:r>
-      <w:r>
-        <w:t>third stopcock valve.</w:t>
-      </w:r>
-    </w:p>
-    <w:p>
-      <w:pPr>
-        <w:pStyle w:val="Heading1"/>
-      </w:pPr>
-      <w:bookmarkStart w:id="3" w:name="_Toc296991190"/>
-      <w:r>
-        <w:t>Run</w:t>
-      </w:r>
-      <w:bookmarkEnd w:id="3"/>
-    </w:p>
-    <w:p>
+      <w:r>
+        <w:t>Parameters:</w:t>
+      </w:r>
+    </w:p>
+    <w:p>
+      <w:pPr>
+        <w:pStyle w:val="ListParagraph"/>
+        <w:numPr>
+          <w:ilvl w:val="0"/>
+          <w:numId w:val="1"/>
+        </w:numPr>
+      </w:pPr>
+      <w:r>
+        <w:t>Username – Name of the current user.</w:t>
+      </w:r>
+    </w:p>
+    <w:p>
+      <w:r>
+        <w:t>Returns:</w:t>
+      </w:r>
+    </w:p>
+    <w:p>
+      <w:pPr>
+        <w:pStyle w:val="ListParagraph"/>
+        <w:numPr>
+          <w:ilvl w:val="0"/>
+          <w:numId w:val="1"/>
+        </w:numPr>
+      </w:pPr>
+      <w:r>
+        <w:t>Result – Boolean value (true on success, false otherwise).</w:t>
+      </w:r>
+    </w:p>
+    <w:p>
+      <w:bookmarkStart w:id="8" w:name="_Toc305076023"/>
       <w:proofErr w:type="spellStart"/>
       <w:proofErr w:type="gramStart"/>
       <w:r>
         <w:rPr>
-          <w:rFonts w:ascii="Courier New" w:hAnsi="Courier New" w:cs="Courier New"/>
-          <w:b/>
+          <w:rStyle w:val="Heading1Char"/>
         </w:rPr>
-        <w:t>GetRunState</w:t>
+        <w:lastRenderedPageBreak/>
+        <w:t>PauseTimer</w:t>
       </w:r>
       <w:proofErr w:type="spellEnd"/>
       <w:r>
         <w:rPr>
-          <w:rFonts w:ascii="Courier New" w:hAnsi="Courier New" w:cs="Courier New"/>
-          <w:b/>
+          <w:rStyle w:val="Heading1Char"/>
         </w:rPr>
         <w:t>(</w:t>
       </w:r>
       <w:proofErr w:type="gramEnd"/>
       <w:r>
         <w:rPr>
-          <w:rFonts w:ascii="Courier New" w:hAnsi="Courier New" w:cs="Courier New"/>
-          <w:b/>
+          <w:rStyle w:val="Heading1Char"/>
         </w:rPr>
         <w:t>)</w:t>
       </w:r>
-      <w:r>
-        <w:t xml:space="preserve"> – Returns the run state of the system.</w:t>
+      <w:bookmarkEnd w:id="8"/>
+      <w:r>
+        <w:t xml:space="preserve"> – Pauses the timer if the unit operation has one running</w:t>
+      </w:r>
+      <w:r>
+        <w:t xml:space="preserve">.  This can be used </w:t>
+      </w:r>
+      <w:r>
+        <w:t xml:space="preserve">as a mechanism to extend React or Evaporate or </w:t>
+      </w:r>
+      <w:r>
+        <w:t xml:space="preserve">to </w:t>
+      </w:r>
+      <w:r>
+        <w:t>increase the Add delivery time.</w:t>
       </w:r>
     </w:p>
     <w:p>
@@ -2666,37 +2107,37 @@
         </w:numPr>
       </w:pPr>
       <w:r>
-        <w:t>Run state – String describing the state of the system.  This string may be delimited and contain state-specific information that will be understood by the web server (e.g. “SEQUENCE.1.15”) but should be treated by the core server as just a string.</w:t>
-      </w:r>
-    </w:p>
-    <w:p>
+        <w:t>Result – Boolean value (true on success, false otherwise).</w:t>
+      </w:r>
+    </w:p>
+    <w:p/>
+    <w:p>
+      <w:bookmarkStart w:id="9" w:name="_Toc305076024"/>
       <w:proofErr w:type="spellStart"/>
       <w:proofErr w:type="gramStart"/>
       <w:r>
         <w:rPr>
-          <w:rFonts w:ascii="Courier New" w:hAnsi="Courier New" w:cs="Courier New"/>
-          <w:b/>
+          <w:rStyle w:val="Heading1Char"/>
         </w:rPr>
-        <w:t>SaveRunState</w:t>
+        <w:t>ContinueTimer</w:t>
       </w:r>
       <w:proofErr w:type="spellEnd"/>
       <w:r>
         <w:rPr>
-          <w:rFonts w:ascii="Courier New" w:hAnsi="Courier New" w:cs="Courier New"/>
-          <w:b/>
+          <w:rStyle w:val="Heading1Char"/>
         </w:rPr>
         <w:t>(</w:t>
       </w:r>
       <w:proofErr w:type="gramEnd"/>
       <w:r>
         <w:rPr>
-          <w:rFonts w:ascii="Courier New" w:hAnsi="Courier New" w:cs="Courier New"/>
-          <w:b/>
+          <w:rStyle w:val="Heading1Char"/>
         </w:rPr>
         <w:t>)</w:t>
       </w:r>
-      <w:r>
-        <w:t xml:space="preserve"> – Updates the run state of the system.</w:t>
+      <w:bookmarkEnd w:id="9"/>
+      <w:r>
+        <w:t xml:space="preserve"> – Continues the timer if the unit operation has one paused.</w:t>
       </w:r>
     </w:p>
     <w:p>
@@ -2717,6 +2158,11 @@
       </w:r>
     </w:p>
     <w:p>
+      <w:r>
+        <w:t>Returns:</w:t>
+      </w:r>
+    </w:p>
+    <w:p>
       <w:pPr>
         <w:pStyle w:val="ListParagraph"/>
         <w:numPr>
@@ -2725,713 +2171,49 @@
         </w:numPr>
       </w:pPr>
       <w:r>
-        <w:t>Run state – String describing the state of the system.</w:t>
-      </w:r>
-    </w:p>
-    <w:p>
-      <w:r>
-        <w:t>Returns:</w:t>
-      </w:r>
-    </w:p>
-    <w:p>
-      <w:pPr>
-        <w:pStyle w:val="ListParagraph"/>
-        <w:numPr>
-          <w:ilvl w:val="0"/>
-          <w:numId w:val="1"/>
-        </w:numPr>
-      </w:pPr>
-      <w:r>
         <w:t>Result – Boolean value (true on success, false otherwise).</w:t>
       </w:r>
     </w:p>
-    <w:p>
-      <w:pPr>
-        <w:rPr>
-          <w:rFonts w:ascii="Courier New" w:hAnsi="Courier New" w:cs="Courier New"/>
-          <w:b/>
-        </w:rPr>
-      </w:pPr>
-      <w:r>
-        <w:rPr>
-          <w:rFonts w:ascii="Courier New" w:hAnsi="Courier New" w:cs="Courier New"/>
-          <w:b/>
-        </w:rPr>
-        <w:br w:type="page"/>
-      </w:r>
-    </w:p>
-    <w:p>
+    <w:p/>
+    <w:p>
+      <w:bookmarkStart w:id="10" w:name="_Toc305076025"/>
       <w:proofErr w:type="spellStart"/>
       <w:proofErr w:type="gramStart"/>
       <w:r>
         <w:rPr>
-          <w:rFonts w:ascii="Courier New" w:hAnsi="Courier New" w:cs="Courier New"/>
-          <w:b/>
+          <w:rStyle w:val="Heading1Char"/>
         </w:rPr>
-        <w:lastRenderedPageBreak/>
-        <w:t>GetRun</w:t>
-      </w:r>
+        <w:t>StopTimer</w:t>
+      </w:r>
+      <w:proofErr w:type="spellEnd"/>
       <w:r>
         <w:rPr>
-          <w:rFonts w:ascii="Courier New" w:hAnsi="Courier New" w:cs="Courier New"/>
-          <w:b/>
-        </w:rPr>
-        <w:t>User</w:t>
-      </w:r>
-      <w:proofErr w:type="spellEnd"/>
-      <w:r>
-        <w:rPr>
-          <w:rFonts w:ascii="Courier New" w:hAnsi="Courier New" w:cs="Courier New"/>
-          <w:b/>
+          <w:rStyle w:val="Heading1Char"/>
         </w:rPr>
         <w:t>(</w:t>
       </w:r>
       <w:proofErr w:type="gramEnd"/>
       <w:r>
         <w:rPr>
-          <w:rFonts w:ascii="Courier New" w:hAnsi="Courier New" w:cs="Courier New"/>
-          <w:b/>
+          <w:rStyle w:val="Heading1Char"/>
         </w:rPr>
         <w:t>)</w:t>
       </w:r>
-      <w:r>
-        <w:t xml:space="preserve"> – Returns the user currently running the system.</w:t>
-      </w:r>
-    </w:p>
-    <w:p>
-      <w:r>
-        <w:t>Parameters:</w:t>
-      </w:r>
-    </w:p>
-    <w:p>
-      <w:pPr>
-        <w:pStyle w:val="ListParagraph"/>
-        <w:numPr>
-          <w:ilvl w:val="0"/>
-          <w:numId w:val="1"/>
-        </w:numPr>
-      </w:pPr>
-      <w:r>
-        <w:t>Username – Name of the current user.</w:t>
-      </w:r>
-    </w:p>
-    <w:p>
-      <w:r>
-        <w:t>Returns:</w:t>
-      </w:r>
-    </w:p>
-    <w:p>
-      <w:pPr>
-        <w:pStyle w:val="ListParagraph"/>
-        <w:numPr>
-          <w:ilvl w:val="0"/>
-          <w:numId w:val="1"/>
-        </w:numPr>
-      </w:pPr>
-      <w:r>
-        <w:t>Run username – Name of the user</w:t>
-      </w:r>
-      <w:r>
-        <w:t xml:space="preserve"> currently operating the system or an empty string if the system is not running.</w:t>
-      </w:r>
-    </w:p>
-    <w:p>
-      <w:pPr>
-        <w:pStyle w:val="Heading2"/>
-      </w:pPr>
-      <w:bookmarkStart w:id="4" w:name="_Toc296991191"/>
-      <w:r>
-        <w:t>Run Sequence</w:t>
-      </w:r>
-      <w:bookmarkEnd w:id="4"/>
-    </w:p>
-    <w:p>
-      <w:proofErr w:type="spellStart"/>
-      <w:proofErr w:type="gramStart"/>
-      <w:r>
-        <w:rPr>
-          <w:rFonts w:ascii="Courier New" w:hAnsi="Courier New" w:cs="Courier New"/>
-          <w:b/>
-        </w:rPr>
-        <w:t>RunSequence</w:t>
-      </w:r>
-      <w:proofErr w:type="spellEnd"/>
-      <w:r>
-        <w:rPr>
-          <w:rFonts w:ascii="Courier New" w:hAnsi="Courier New" w:cs="Courier New"/>
-          <w:b/>
-        </w:rPr>
-        <w:t>(</w:t>
-      </w:r>
-      <w:proofErr w:type="gramEnd"/>
-      <w:r>
-        <w:rPr>
-          <w:rFonts w:ascii="Courier New" w:hAnsi="Courier New" w:cs="Courier New"/>
-          <w:b/>
-        </w:rPr>
-        <w:t>)</w:t>
-      </w:r>
-      <w:r>
-        <w:t xml:space="preserve"> – Starts executing a sequence </w:t>
-      </w:r>
-      <w:r>
-        <w:t>from</w:t>
-      </w:r>
-      <w:r>
-        <w:t xml:space="preserve"> the database.</w:t>
-      </w:r>
-    </w:p>
-    <w:p>
-      <w:r>
-        <w:t>Parameters:</w:t>
-      </w:r>
-    </w:p>
-    <w:p>
-      <w:pPr>
-        <w:pStyle w:val="ListParagraph"/>
-        <w:numPr>
-          <w:ilvl w:val="0"/>
-          <w:numId w:val="1"/>
-        </w:numPr>
-      </w:pPr>
-      <w:r>
-        <w:t>Username – Name of the current user.</w:t>
-      </w:r>
-    </w:p>
-    <w:p>
-      <w:pPr>
-        <w:pStyle w:val="ListParagraph"/>
-        <w:numPr>
-          <w:ilvl w:val="0"/>
-          <w:numId w:val="1"/>
-        </w:numPr>
-      </w:pPr>
-      <w:r>
-        <w:t>Sequence ID – Unique ID of the sequence to run.</w:t>
-      </w:r>
-    </w:p>
-    <w:p>
-      <w:r>
-        <w:t>Returns:</w:t>
-      </w:r>
-    </w:p>
-    <w:p>
-      <w:pPr>
-        <w:pStyle w:val="ListParagraph"/>
-        <w:numPr>
-          <w:ilvl w:val="0"/>
-          <w:numId w:val="1"/>
-        </w:numPr>
-      </w:pPr>
-      <w:r>
-        <w:t>Result – Boolean value (true on success, false otherwise).</w:t>
-      </w:r>
-    </w:p>
-    <w:p>
-      <w:proofErr w:type="spellStart"/>
-      <w:proofErr w:type="gramStart"/>
-      <w:r>
-        <w:rPr>
-          <w:rFonts w:ascii="Courier New" w:hAnsi="Courier New" w:cs="Courier New"/>
-          <w:b/>
-        </w:rPr>
-        <w:t>AbortRun</w:t>
-      </w:r>
-      <w:proofErr w:type="spellEnd"/>
-      <w:r>
-        <w:rPr>
-          <w:rFonts w:ascii="Courier New" w:hAnsi="Courier New" w:cs="Courier New"/>
-          <w:b/>
-        </w:rPr>
-        <w:t>(</w:t>
-      </w:r>
-      <w:proofErr w:type="gramEnd"/>
-      <w:r>
-        <w:rPr>
-          <w:rFonts w:ascii="Courier New" w:hAnsi="Courier New" w:cs="Courier New"/>
-          <w:b/>
-        </w:rPr>
-        <w:t>)</w:t>
-      </w:r>
-      <w:r>
-        <w:t xml:space="preserve"> – Aborts the run that is in progress.</w:t>
-      </w:r>
-    </w:p>
-    <w:p>
-      <w:r>
-        <w:t>Parameters:</w:t>
-      </w:r>
-    </w:p>
-    <w:p>
-      <w:pPr>
-        <w:pStyle w:val="ListParagraph"/>
-        <w:numPr>
-          <w:ilvl w:val="0"/>
-          <w:numId w:val="1"/>
-        </w:numPr>
-      </w:pPr>
-      <w:r>
-        <w:t>Username – Name of the current user.</w:t>
-      </w:r>
-    </w:p>
-    <w:p>
-      <w:r>
-        <w:t>Returns:</w:t>
-      </w:r>
-    </w:p>
-    <w:p>
-      <w:pPr>
-        <w:pStyle w:val="ListParagraph"/>
-        <w:numPr>
-          <w:ilvl w:val="0"/>
-          <w:numId w:val="1"/>
-        </w:numPr>
-      </w:pPr>
-      <w:r>
-        <w:t>Result – Boolean value (true on success, false otherwise).</w:t>
-      </w:r>
-    </w:p>
-    <w:p>
-      <w:proofErr w:type="spellStart"/>
-      <w:proofErr w:type="gramStart"/>
-      <w:r>
-        <w:rPr>
-          <w:rFonts w:ascii="Courier New" w:hAnsi="Courier New" w:cs="Courier New"/>
-          <w:b/>
-        </w:rPr>
-        <w:t>ContinueRun</w:t>
-      </w:r>
-      <w:proofErr w:type="spellEnd"/>
-      <w:r>
-        <w:rPr>
-          <w:rFonts w:ascii="Courier New" w:hAnsi="Courier New" w:cs="Courier New"/>
-          <w:b/>
-        </w:rPr>
-        <w:t>(</w:t>
-      </w:r>
-      <w:proofErr w:type="gramEnd"/>
-      <w:r>
-        <w:rPr>
-          <w:rFonts w:ascii="Courier New" w:hAnsi="Courier New" w:cs="Courier New"/>
-          <w:b/>
-        </w:rPr>
-        <w:t>)</w:t>
-      </w:r>
-      <w:r>
-        <w:t xml:space="preserve"> – Continues the run that has paused for a Prompt or Install unit operation.</w:t>
-      </w:r>
-    </w:p>
-    <w:p>
-      <w:r>
-        <w:t>Parameters:</w:t>
-      </w:r>
-    </w:p>
-    <w:p>
-      <w:pPr>
-        <w:pStyle w:val="ListParagraph"/>
-        <w:numPr>
-          <w:ilvl w:val="0"/>
-          <w:numId w:val="1"/>
-        </w:numPr>
-      </w:pPr>
-      <w:r>
-        <w:t>Username – Name of the current user.</w:t>
-      </w:r>
-    </w:p>
-    <w:p>
-      <w:r>
-        <w:t>Returns:</w:t>
-      </w:r>
-    </w:p>
-    <w:p>
-      <w:pPr>
-        <w:pStyle w:val="ListParagraph"/>
-        <w:numPr>
-          <w:ilvl w:val="0"/>
-          <w:numId w:val="1"/>
-        </w:numPr>
-      </w:pPr>
-      <w:r>
-        <w:t>Result – Boolean value (true on success, false otherwise).</w:t>
-      </w:r>
-    </w:p>
-    <w:p>
-      <w:pPr>
-        <w:rPr>
-          <w:rFonts w:asciiTheme="majorHAnsi" w:eastAsiaTheme="majorEastAsia" w:hAnsiTheme="majorHAnsi" w:cstheme="majorBidi"/>
-          <w:b/>
-          <w:bCs/>
-          <w:color w:val="4F81BD" w:themeColor="accent1"/>
-          <w:sz w:val="26"/>
-          <w:szCs w:val="26"/>
-        </w:rPr>
-      </w:pPr>
-      <w:bookmarkStart w:id="5" w:name="_Toc296991192"/>
-      <w:r>
-        <w:br w:type="page"/>
-      </w:r>
-    </w:p>
-    <w:p>
-      <w:pPr>
-        <w:pStyle w:val="Heading2"/>
-      </w:pPr>
-      <w:r>
-        <w:lastRenderedPageBreak/>
-        <w:t>Manual Run</w:t>
-      </w:r>
-      <w:bookmarkEnd w:id="5"/>
-    </w:p>
-    <w:p>
-      <w:proofErr w:type="spellStart"/>
-      <w:proofErr w:type="gramStart"/>
-      <w:r>
-        <w:rPr>
-          <w:rFonts w:ascii="Courier New" w:hAnsi="Courier New" w:cs="Courier New"/>
-          <w:b/>
-        </w:rPr>
-        <w:t>StartManualRun</w:t>
-      </w:r>
-      <w:proofErr w:type="spellEnd"/>
-      <w:r>
-        <w:rPr>
-          <w:rFonts w:ascii="Courier New" w:hAnsi="Courier New" w:cs="Courier New"/>
-          <w:b/>
-        </w:rPr>
-        <w:t>(</w:t>
-      </w:r>
-      <w:proofErr w:type="gramEnd"/>
-      <w:r>
-        <w:rPr>
-          <w:rFonts w:ascii="Courier New" w:hAnsi="Courier New" w:cs="Courier New"/>
-          <w:b/>
-        </w:rPr>
-        <w:t>)</w:t>
-      </w:r>
-      <w:r>
-        <w:t xml:space="preserve"> – Starts a manual run and create a new manual run sequence in the database.</w:t>
-      </w:r>
-    </w:p>
-    <w:p>
-      <w:r>
-        <w:t>Parameters:</w:t>
-      </w:r>
-    </w:p>
-    <w:p>
-      <w:pPr>
-        <w:pStyle w:val="ListParagraph"/>
-        <w:numPr>
-          <w:ilvl w:val="0"/>
-          <w:numId w:val="1"/>
-        </w:numPr>
-      </w:pPr>
-      <w:r>
-        <w:t>Username – Name of the current user.</w:t>
-      </w:r>
-    </w:p>
-    <w:p>
-      <w:r>
-        <w:t>Returns:</w:t>
-      </w:r>
-    </w:p>
-    <w:p>
-      <w:pPr>
-        <w:pStyle w:val="ListParagraph"/>
-        <w:numPr>
-          <w:ilvl w:val="0"/>
-          <w:numId w:val="1"/>
-        </w:numPr>
-      </w:pPr>
-      <w:r>
-        <w:t>Sequence ID – Unique ID of the newly created manual run sequence or blank on error.</w:t>
-      </w:r>
-    </w:p>
-    <w:p>
-      <w:proofErr w:type="spellStart"/>
-      <w:proofErr w:type="gramStart"/>
-      <w:r>
-        <w:rPr>
-          <w:rFonts w:ascii="Courier New" w:hAnsi="Courier New" w:cs="Courier New"/>
-          <w:b/>
-        </w:rPr>
-        <w:t>PerformOperation</w:t>
-      </w:r>
-      <w:proofErr w:type="spellEnd"/>
-      <w:r>
-        <w:rPr>
-          <w:rFonts w:ascii="Courier New" w:hAnsi="Courier New" w:cs="Courier New"/>
-          <w:b/>
-        </w:rPr>
-        <w:t>(</w:t>
-      </w:r>
-      <w:proofErr w:type="gramEnd"/>
-      <w:r>
-        <w:rPr>
-          <w:rFonts w:ascii="Courier New" w:hAnsi="Courier New" w:cs="Courier New"/>
-          <w:b/>
-        </w:rPr>
-        <w:t>)</w:t>
-      </w:r>
-      <w:r>
-        <w:t xml:space="preserve"> – Performs a unit operation that has been added to the manual run sequence using </w:t>
-      </w:r>
-      <w:proofErr w:type="spellStart"/>
-      <w:r>
-        <w:rPr>
-          <w:rFonts w:ascii="Courier New" w:hAnsi="Courier New" w:cs="Courier New"/>
-          <w:b/>
-        </w:rPr>
-        <w:t>SaveSequenceComponent</w:t>
-      </w:r>
-      <w:proofErr w:type="spellEnd"/>
-      <w:r>
-        <w:rPr>
-          <w:rFonts w:ascii="Courier New" w:hAnsi="Courier New" w:cs="Courier New"/>
-          <w:b/>
-        </w:rPr>
-        <w:t>()</w:t>
-      </w:r>
-      <w:r>
-        <w:t>.</w:t>
-      </w:r>
-    </w:p>
-    <w:p>
-      <w:r>
-        <w:t>Parameters:</w:t>
-      </w:r>
-    </w:p>
-    <w:p>
-      <w:pPr>
-        <w:pStyle w:val="ListParagraph"/>
-        <w:numPr>
-          <w:ilvl w:val="0"/>
-          <w:numId w:val="1"/>
-        </w:numPr>
-      </w:pPr>
-      <w:r>
-        <w:t>Username – Name of the current user.</w:t>
-      </w:r>
-    </w:p>
-    <w:p>
-      <w:pPr>
-        <w:pStyle w:val="ListParagraph"/>
-        <w:numPr>
-          <w:ilvl w:val="0"/>
-          <w:numId w:val="1"/>
-        </w:numPr>
-      </w:pPr>
-      <w:r>
-        <w:t>Component ID – The unique ID of the sequence component.  This unit operation will always be the last one in the sequence and will have just recently been added.</w:t>
-      </w:r>
-    </w:p>
-    <w:p>
-      <w:pPr>
-        <w:pStyle w:val="ListParagraph"/>
-        <w:numPr>
-          <w:ilvl w:val="0"/>
-          <w:numId w:val="1"/>
-        </w:numPr>
-      </w:pPr>
-      <w:r>
-        <w:t>Sequence ID – The unique ID of the manual run sequence that is associated with the component.</w:t>
-      </w:r>
-    </w:p>
-    <w:p>
-      <w:r>
-        <w:t>Returns:</w:t>
-      </w:r>
-    </w:p>
-    <w:p>
-      <w:pPr>
-        <w:pStyle w:val="ListParagraph"/>
-        <w:numPr>
-          <w:ilvl w:val="0"/>
-          <w:numId w:val="1"/>
-        </w:numPr>
-      </w:pPr>
-      <w:r>
-        <w:t>Result – Boolean value (true on success, false otherwise).</w:t>
-      </w:r>
-    </w:p>
-    <w:p>
-      <w:proofErr w:type="spellStart"/>
-      <w:proofErr w:type="gramStart"/>
-      <w:r>
-        <w:rPr>
-          <w:rFonts w:ascii="Courier New" w:hAnsi="Courier New" w:cs="Courier New"/>
-          <w:b/>
-        </w:rPr>
-        <w:t>AbortOperation</w:t>
-      </w:r>
-      <w:proofErr w:type="spellEnd"/>
-      <w:r>
-        <w:rPr>
-          <w:rFonts w:ascii="Courier New" w:hAnsi="Courier New" w:cs="Courier New"/>
-          <w:b/>
-        </w:rPr>
-        <w:t>(</w:t>
-      </w:r>
-      <w:proofErr w:type="gramEnd"/>
-      <w:r>
-        <w:rPr>
-          <w:rFonts w:ascii="Courier New" w:hAnsi="Courier New" w:cs="Courier New"/>
-          <w:b/>
-        </w:rPr>
-        <w:t>)</w:t>
-      </w:r>
-      <w:r>
-        <w:t xml:space="preserve"> – Abort the unit operation that is in progress.</w:t>
-      </w:r>
-    </w:p>
-    <w:p>
-      <w:r>
-        <w:t>Parameters:</w:t>
-      </w:r>
-    </w:p>
-    <w:p>
-      <w:pPr>
-        <w:pStyle w:val="ListParagraph"/>
-        <w:numPr>
-          <w:ilvl w:val="0"/>
-          <w:numId w:val="1"/>
-        </w:numPr>
-      </w:pPr>
-      <w:r>
-        <w:t>Username – Name of the current user.</w:t>
-      </w:r>
-    </w:p>
-    <w:p>
-      <w:r>
-        <w:t>Returns:</w:t>
-      </w:r>
-    </w:p>
-    <w:p>
-      <w:pPr>
-        <w:pStyle w:val="ListParagraph"/>
-        <w:numPr>
-          <w:ilvl w:val="0"/>
-          <w:numId w:val="1"/>
-        </w:numPr>
-      </w:pPr>
-      <w:r>
-        <w:t>Result – Boolean value (true on success, false otherwise).</w:t>
-      </w:r>
-    </w:p>
-    <w:p>
-      <w:proofErr w:type="spellStart"/>
-      <w:proofErr w:type="gramStart"/>
-      <w:r>
-        <w:rPr>
-          <w:rFonts w:ascii="Courier New" w:hAnsi="Courier New" w:cs="Courier New"/>
-          <w:b/>
-        </w:rPr>
-        <w:t>ContinueOperation</w:t>
-      </w:r>
-      <w:proofErr w:type="spellEnd"/>
-      <w:r>
-        <w:rPr>
-          <w:rFonts w:ascii="Courier New" w:hAnsi="Courier New" w:cs="Courier New"/>
-          <w:b/>
-        </w:rPr>
-        <w:t>(</w:t>
-      </w:r>
-      <w:proofErr w:type="gramEnd"/>
-      <w:r>
-        <w:rPr>
-          <w:rFonts w:ascii="Courier New" w:hAnsi="Courier New" w:cs="Courier New"/>
-          <w:b/>
-        </w:rPr>
-        <w:t>)</w:t>
-      </w:r>
-      <w:r>
-        <w:t xml:space="preserve"> – Continues the operation that has paused for a Prompt or Install unit operation.</w:t>
-      </w:r>
-    </w:p>
-    <w:p>
-      <w:r>
-        <w:t>Parameters:</w:t>
-      </w:r>
-    </w:p>
-    <w:p>
-      <w:pPr>
-        <w:pStyle w:val="ListParagraph"/>
-        <w:numPr>
-          <w:ilvl w:val="0"/>
-          <w:numId w:val="1"/>
-        </w:numPr>
-      </w:pPr>
-      <w:r>
-        <w:t>Username – Name of the current user.</w:t>
-      </w:r>
-    </w:p>
-    <w:p>
-      <w:r>
-        <w:t>Returns:</w:t>
-      </w:r>
-    </w:p>
-    <w:p>
-      <w:pPr>
-        <w:pStyle w:val="ListParagraph"/>
-        <w:numPr>
-          <w:ilvl w:val="0"/>
-          <w:numId w:val="1"/>
-        </w:numPr>
-      </w:pPr>
-      <w:r>
-        <w:t>Result – Boolean value (true on success, false otherwise).</w:t>
-      </w:r>
-    </w:p>
-    <w:p>
-      <w:pPr>
-        <w:rPr>
-          <w:rFonts w:ascii="Courier New" w:hAnsi="Courier New" w:cs="Courier New"/>
-          <w:b/>
-        </w:rPr>
-      </w:pPr>
-      <w:r>
-        <w:rPr>
-          <w:rFonts w:ascii="Courier New" w:hAnsi="Courier New" w:cs="Courier New"/>
-          <w:b/>
-        </w:rPr>
-        <w:br w:type="page"/>
-      </w:r>
-    </w:p>
-    <w:p>
-      <w:proofErr w:type="spellStart"/>
-      <w:proofErr w:type="gramStart"/>
-      <w:r>
-        <w:rPr>
-          <w:rFonts w:ascii="Courier New" w:hAnsi="Courier New" w:cs="Courier New"/>
-          <w:b/>
-        </w:rPr>
-        <w:lastRenderedPageBreak/>
-        <w:t>FinishManualRun</w:t>
-      </w:r>
-      <w:proofErr w:type="spellEnd"/>
-      <w:r>
-        <w:rPr>
-          <w:rFonts w:ascii="Courier New" w:hAnsi="Courier New" w:cs="Courier New"/>
-          <w:b/>
-        </w:rPr>
-        <w:t>(</w:t>
-      </w:r>
-      <w:proofErr w:type="gramEnd"/>
-      <w:r>
-        <w:rPr>
-          <w:rFonts w:ascii="Courier New" w:hAnsi="Courier New" w:cs="Courier New"/>
-          <w:b/>
-        </w:rPr>
-        <w:t>)</w:t>
-      </w:r>
-      <w:r>
-        <w:t xml:space="preserve"> – Completes the manual run and releases the lock on the </w:t>
-      </w:r>
-      <w:proofErr w:type="spellStart"/>
-      <w:r>
-        <w:t>Elixys</w:t>
-      </w:r>
-      <w:proofErr w:type="spellEnd"/>
-      <w:r>
-        <w:t xml:space="preserve"> system.</w:t>
+      <w:bookmarkEnd w:id="10"/>
+      <w:r>
+        <w:t xml:space="preserve"> – Cuts the timer short if the unit operation has one running</w:t>
+      </w:r>
+      <w:r>
+        <w:t>.  This can be used as a</w:t>
+      </w:r>
+      <w:r>
+        <w:t xml:space="preserve"> mechanism to shorten React or Evaporate or </w:t>
+      </w:r>
+      <w:r>
+        <w:t xml:space="preserve">to </w:t>
+      </w:r>
+      <w:r>
+        <w:t>decrease the Add delivery time.</w:t>
       </w:r>
     </w:p>
     <w:p>
@@ -3479,8 +2261,6 @@
           <w:szCs w:val="28"/>
         </w:rPr>
       </w:pPr>
-      <w:bookmarkStart w:id="6" w:name="_GoBack"/>
-      <w:bookmarkEnd w:id="6"/>
     </w:p>
     <w:sectPr>
       <w:pgSz w:w="12240" w:h="15840"/>
@@ -4067,7 +2847,7 @@
         <w:rFonts w:ascii="Wingdings" w:hAnsi="Wingdings" w:hint="default"/>
       </w:rPr>
     </w:lvl>
-    <w:lvl w:ilvl="3" w:tplc="04090001" w:tentative="1">
+    <w:lvl w:ilvl="3" w:tplc="04090001">
       <w:start w:val="1"/>
       <w:numFmt w:val="bullet"/>
       <w:lvlText w:val=""/>
@@ -6356,7 +5136,7 @@
 </file>
 
 <file path=customXml/itemProps1.xml><?xml version="1.0" encoding="utf-8"?>
-<ds:datastoreItem xmlns:ds="http://schemas.openxmlformats.org/officeDocument/2006/customXml" ds:itemID="{61E695C3-C2A5-4458-9154-4D731ADF1E6A}">
+<ds:datastoreItem xmlns:ds="http://schemas.openxmlformats.org/officeDocument/2006/customXml" ds:itemID="{0E72F913-B623-4FCB-BE48-FA8471BB536C}">
   <ds:schemaRefs>
     <ds:schemaRef ds:uri="http://schemas.openxmlformats.org/officeDocument/2006/bibliography"/>
   </ds:schemaRefs>

</xml_diff>

<commit_message>
Multiple changes: - Updated core server documentation - Show most recent run first in run history - Copying a sequence from the Run History screen switches back to the Saved Sequences screen - Fixed a unit operation copying bug in Add and EluteF18 - Switched interpretation of the RoboNet status word to bits - Add RoboNet alarm code to system model
</commit_message>
<xml_diff>
--- a/doc/ElixysCoreServerInterface.docx
+++ b/doc/ElixysCoreServerInterface.docx
@@ -72,7 +72,7 @@
           <w:r>
             <w:fldChar w:fldCharType="separate"/>
           </w:r>
-          <w:hyperlink w:anchor="_Toc305076016" w:history="1">
+          <w:hyperlink w:anchor="_Toc315285309" w:history="1">
             <w:r>
               <w:rPr>
                 <w:rStyle w:val="Hyperlink"/>
@@ -99,7 +99,7 @@
                 <w:noProof/>
                 <w:webHidden/>
               </w:rPr>
-              <w:instrText xml:space="preserve"> PAGEREF _Toc305076016 \h </w:instrText>
+              <w:instrText xml:space="preserve"> PAGEREF _Toc315285309 \h </w:instrText>
             </w:r>
             <w:r>
               <w:rPr>
@@ -141,7 +141,7 @@
               <w:noProof/>
             </w:rPr>
           </w:pPr>
-          <w:hyperlink w:anchor="_Toc305076017" w:history="1">
+          <w:hyperlink w:anchor="_Toc315285310" w:history="1">
             <w:r>
               <w:rPr>
                 <w:rStyle w:val="Hyperlink"/>
@@ -168,7 +168,7 @@
                 <w:noProof/>
                 <w:webHidden/>
               </w:rPr>
-              <w:instrText xml:space="preserve"> PAGEREF _Toc305076017 \h </w:instrText>
+              <w:instrText xml:space="preserve"> PAGEREF _Toc315285310 \h </w:instrText>
             </w:r>
             <w:r>
               <w:rPr>
@@ -210,7 +210,7 @@
               <w:noProof/>
             </w:rPr>
           </w:pPr>
-          <w:hyperlink w:anchor="_Toc305076018" w:history="1">
+          <w:hyperlink w:anchor="_Toc315285311" w:history="1">
             <w:r>
               <w:rPr>
                 <w:rStyle w:val="Hyperlink"/>
@@ -237,7 +237,7 @@
                 <w:noProof/>
                 <w:webHidden/>
               </w:rPr>
-              <w:instrText xml:space="preserve"> PAGEREF _Toc305076018 \h </w:instrText>
+              <w:instrText xml:space="preserve"> PAGEREF _Toc315285311 \h </w:instrText>
             </w:r>
             <w:r>
               <w:rPr>
@@ -279,13 +279,13 @@
               <w:noProof/>
             </w:rPr>
           </w:pPr>
-          <w:hyperlink w:anchor="_Toc305076019" w:history="1">
+          <w:hyperlink w:anchor="_Toc315285312" w:history="1">
             <w:r>
               <w:rPr>
                 <w:rStyle w:val="Hyperlink"/>
                 <w:noProof/>
               </w:rPr>
-              <w:t>Abort()</w:t>
+              <w:t>RunSequenceFromComponent()</w:t>
             </w:r>
             <w:r>
               <w:rPr>
@@ -306,7 +306,7 @@
                 <w:noProof/>
                 <w:webHidden/>
               </w:rPr>
-              <w:instrText xml:space="preserve"> PAGEREF _Toc305076019 \h </w:instrText>
+              <w:instrText xml:space="preserve"> PAGEREF _Toc315285312 \h </w:instrText>
             </w:r>
             <w:r>
               <w:rPr>
@@ -326,7 +326,7 @@
                 <w:noProof/>
                 <w:webHidden/>
               </w:rPr>
-              <w:t>5</w:t>
+              <w:t>4</w:t>
             </w:r>
             <w:r>
               <w:rPr>
@@ -348,13 +348,13 @@
               <w:noProof/>
             </w:rPr>
           </w:pPr>
-          <w:hyperlink w:anchor="_Toc305076020" w:history="1">
+          <w:hyperlink w:anchor="_Toc315285313" w:history="1">
             <w:r>
               <w:rPr>
                 <w:rStyle w:val="Hyperlink"/>
                 <w:noProof/>
               </w:rPr>
-              <w:t>EmergencyStop()</w:t>
+              <w:t>PauseSequence()</w:t>
             </w:r>
             <w:r>
               <w:rPr>
@@ -375,7 +375,7 @@
                 <w:noProof/>
                 <w:webHidden/>
               </w:rPr>
-              <w:instrText xml:space="preserve"> PAGEREF _Toc305076020 \h </w:instrText>
+              <w:instrText xml:space="preserve"> PAGEREF _Toc315285313 \h </w:instrText>
             </w:r>
             <w:r>
               <w:rPr>
@@ -395,7 +395,7 @@
                 <w:noProof/>
                 <w:webHidden/>
               </w:rPr>
-              <w:t>5</w:t>
+              <w:t>4</w:t>
             </w:r>
             <w:r>
               <w:rPr>
@@ -417,13 +417,13 @@
               <w:noProof/>
             </w:rPr>
           </w:pPr>
-          <w:hyperlink w:anchor="_Toc305076021" w:history="1">
+          <w:hyperlink w:anchor="_Toc315285314" w:history="1">
             <w:r>
               <w:rPr>
                 <w:rStyle w:val="Hyperlink"/>
                 <w:noProof/>
               </w:rPr>
-              <w:t>Pause()</w:t>
+              <w:t>ContinueSequence()</w:t>
             </w:r>
             <w:r>
               <w:rPr>
@@ -444,7 +444,7 @@
                 <w:noProof/>
                 <w:webHidden/>
               </w:rPr>
-              <w:instrText xml:space="preserve"> PAGEREF _Toc305076021 \h </w:instrText>
+              <w:instrText xml:space="preserve"> PAGEREF _Toc315285314 \h </w:instrText>
             </w:r>
             <w:r>
               <w:rPr>
@@ -464,7 +464,7 @@
                 <w:noProof/>
                 <w:webHidden/>
               </w:rPr>
-              <w:t>5</w:t>
+              <w:t>4</w:t>
             </w:r>
             <w:r>
               <w:rPr>
@@ -486,13 +486,13 @@
               <w:noProof/>
             </w:rPr>
           </w:pPr>
-          <w:hyperlink w:anchor="_Toc305076022" w:history="1">
+          <w:hyperlink w:anchor="_Toc315285315" w:history="1">
             <w:r>
               <w:rPr>
                 <w:rStyle w:val="Hyperlink"/>
                 <w:noProof/>
               </w:rPr>
-              <w:t>Continue()</w:t>
+              <w:t>WillSequencePause()</w:t>
             </w:r>
             <w:r>
               <w:rPr>
@@ -513,7 +513,7 @@
                 <w:noProof/>
                 <w:webHidden/>
               </w:rPr>
-              <w:instrText xml:space="preserve"> PAGEREF _Toc305076022 \h </w:instrText>
+              <w:instrText xml:space="preserve"> PAGEREF _Toc315285315 \h </w:instrText>
             </w:r>
             <w:r>
               <w:rPr>
@@ -555,13 +555,13 @@
               <w:noProof/>
             </w:rPr>
           </w:pPr>
-          <w:hyperlink w:anchor="_Toc305076023" w:history="1">
+          <w:hyperlink w:anchor="_Toc315285316" w:history="1">
             <w:r>
               <w:rPr>
                 <w:rStyle w:val="Hyperlink"/>
                 <w:noProof/>
               </w:rPr>
-              <w:t>PauseTimer()</w:t>
+              <w:t>IsSequencePaused()</w:t>
             </w:r>
             <w:r>
               <w:rPr>
@@ -582,7 +582,7 @@
                 <w:noProof/>
                 <w:webHidden/>
               </w:rPr>
-              <w:instrText xml:space="preserve"> PAGEREF _Toc305076023 \h </w:instrText>
+              <w:instrText xml:space="preserve"> PAGEREF _Toc315285316 \h </w:instrText>
             </w:r>
             <w:r>
               <w:rPr>
@@ -602,7 +602,7 @@
                 <w:noProof/>
                 <w:webHidden/>
               </w:rPr>
-              <w:t>6</w:t>
+              <w:t>5</w:t>
             </w:r>
             <w:r>
               <w:rPr>
@@ -624,13 +624,13 @@
               <w:noProof/>
             </w:rPr>
           </w:pPr>
-          <w:hyperlink w:anchor="_Toc305076024" w:history="1">
+          <w:hyperlink w:anchor="_Toc315285317" w:history="1">
             <w:r>
               <w:rPr>
                 <w:rStyle w:val="Hyperlink"/>
                 <w:noProof/>
               </w:rPr>
-              <w:t>ContinueTimer()</w:t>
+              <w:t>AbortSequence()</w:t>
             </w:r>
             <w:r>
               <w:rPr>
@@ -651,7 +651,7 @@
                 <w:noProof/>
                 <w:webHidden/>
               </w:rPr>
-              <w:instrText xml:space="preserve"> PAGEREF _Toc305076024 \h </w:instrText>
+              <w:instrText xml:space="preserve"> PAGEREF _Toc315285317 \h </w:instrText>
             </w:r>
             <w:r>
               <w:rPr>
@@ -671,7 +671,7 @@
                 <w:noProof/>
                 <w:webHidden/>
               </w:rPr>
-              <w:t>6</w:t>
+              <w:t>5</w:t>
             </w:r>
             <w:r>
               <w:rPr>
@@ -693,12 +693,150 @@
               <w:noProof/>
             </w:rPr>
           </w:pPr>
-          <w:hyperlink w:anchor="_Toc305076025" w:history="1">
+          <w:hyperlink w:anchor="_Toc315285318" w:history="1">
             <w:r>
               <w:rPr>
                 <w:rStyle w:val="Hyperlink"/>
                 <w:noProof/>
               </w:rPr>
+              <w:t>PauseTimer()</w:t>
+            </w:r>
+            <w:r>
+              <w:rPr>
+                <w:noProof/>
+                <w:webHidden/>
+              </w:rPr>
+              <w:tab/>
+            </w:r>
+            <w:r>
+              <w:rPr>
+                <w:noProof/>
+                <w:webHidden/>
+              </w:rPr>
+              <w:fldChar w:fldCharType="begin"/>
+            </w:r>
+            <w:r>
+              <w:rPr>
+                <w:noProof/>
+                <w:webHidden/>
+              </w:rPr>
+              <w:instrText xml:space="preserve"> PAGEREF _Toc315285318 \h </w:instrText>
+            </w:r>
+            <w:r>
+              <w:rPr>
+                <w:noProof/>
+                <w:webHidden/>
+              </w:rPr>
+            </w:r>
+            <w:r>
+              <w:rPr>
+                <w:noProof/>
+                <w:webHidden/>
+              </w:rPr>
+              <w:fldChar w:fldCharType="separate"/>
+            </w:r>
+            <w:r>
+              <w:rPr>
+                <w:noProof/>
+                <w:webHidden/>
+              </w:rPr>
+              <w:t>5</w:t>
+            </w:r>
+            <w:r>
+              <w:rPr>
+                <w:noProof/>
+                <w:webHidden/>
+              </w:rPr>
+              <w:fldChar w:fldCharType="end"/>
+            </w:r>
+          </w:hyperlink>
+        </w:p>
+        <w:p>
+          <w:pPr>
+            <w:pStyle w:val="TOC1"/>
+            <w:tabs>
+              <w:tab w:val="right" w:leader="dot" w:pos="9350"/>
+            </w:tabs>
+            <w:rPr>
+              <w:rFonts w:eastAsiaTheme="minorEastAsia"/>
+              <w:noProof/>
+            </w:rPr>
+          </w:pPr>
+          <w:hyperlink w:anchor="_Toc315285319" w:history="1">
+            <w:r>
+              <w:rPr>
+                <w:rStyle w:val="Hyperlink"/>
+                <w:noProof/>
+              </w:rPr>
+              <w:t>ContinueTimer()</w:t>
+            </w:r>
+            <w:r>
+              <w:rPr>
+                <w:noProof/>
+                <w:webHidden/>
+              </w:rPr>
+              <w:tab/>
+            </w:r>
+            <w:r>
+              <w:rPr>
+                <w:noProof/>
+                <w:webHidden/>
+              </w:rPr>
+              <w:fldChar w:fldCharType="begin"/>
+            </w:r>
+            <w:r>
+              <w:rPr>
+                <w:noProof/>
+                <w:webHidden/>
+              </w:rPr>
+              <w:instrText xml:space="preserve"> PAGEREF _Toc315285319 \h </w:instrText>
+            </w:r>
+            <w:r>
+              <w:rPr>
+                <w:noProof/>
+                <w:webHidden/>
+              </w:rPr>
+            </w:r>
+            <w:r>
+              <w:rPr>
+                <w:noProof/>
+                <w:webHidden/>
+              </w:rPr>
+              <w:fldChar w:fldCharType="separate"/>
+            </w:r>
+            <w:r>
+              <w:rPr>
+                <w:noProof/>
+                <w:webHidden/>
+              </w:rPr>
+              <w:t>6</w:t>
+            </w:r>
+            <w:r>
+              <w:rPr>
+                <w:noProof/>
+                <w:webHidden/>
+              </w:rPr>
+              <w:fldChar w:fldCharType="end"/>
+            </w:r>
+          </w:hyperlink>
+        </w:p>
+        <w:p>
+          <w:pPr>
+            <w:pStyle w:val="TOC1"/>
+            <w:tabs>
+              <w:tab w:val="right" w:leader="dot" w:pos="9350"/>
+            </w:tabs>
+            <w:rPr>
+              <w:rFonts w:eastAsiaTheme="minorEastAsia"/>
+              <w:noProof/>
+            </w:rPr>
+          </w:pPr>
+          <w:hyperlink w:anchor="_Toc315285320" w:history="1">
+            <w:r>
+              <w:rPr>
+                <w:rStyle w:val="Hyperlink"/>
+                <w:noProof/>
+              </w:rPr>
               <w:t>StopTimer()</w:t>
             </w:r>
             <w:r>
@@ -720,7 +858,7 @@
                 <w:noProof/>
                 <w:webHidden/>
               </w:rPr>
-              <w:instrText xml:space="preserve"> PAGEREF _Toc305076025 \h </w:instrText>
+              <w:instrText xml:space="preserve"> PAGEREF _Toc315285320 \h </w:instrText>
             </w:r>
             <w:r>
               <w:rPr>
@@ -741,6 +879,351 @@
                 <w:webHidden/>
               </w:rPr>
               <w:t>6</w:t>
+            </w:r>
+            <w:r>
+              <w:rPr>
+                <w:noProof/>
+                <w:webHidden/>
+              </w:rPr>
+              <w:fldChar w:fldCharType="end"/>
+            </w:r>
+          </w:hyperlink>
+        </w:p>
+        <w:p>
+          <w:pPr>
+            <w:pStyle w:val="TOC1"/>
+            <w:tabs>
+              <w:tab w:val="right" w:leader="dot" w:pos="9350"/>
+            </w:tabs>
+            <w:rPr>
+              <w:rFonts w:eastAsiaTheme="minorEastAsia"/>
+              <w:noProof/>
+            </w:rPr>
+          </w:pPr>
+          <w:hyperlink w:anchor="_Toc315285321" w:history="1">
+            <w:r>
+              <w:rPr>
+                <w:rStyle w:val="Hyperlink"/>
+                <w:noProof/>
+              </w:rPr>
+              <w:t>DeliverUserInput()</w:t>
+            </w:r>
+            <w:r>
+              <w:rPr>
+                <w:noProof/>
+                <w:webHidden/>
+              </w:rPr>
+              <w:tab/>
+            </w:r>
+            <w:r>
+              <w:rPr>
+                <w:noProof/>
+                <w:webHidden/>
+              </w:rPr>
+              <w:fldChar w:fldCharType="begin"/>
+            </w:r>
+            <w:r>
+              <w:rPr>
+                <w:noProof/>
+                <w:webHidden/>
+              </w:rPr>
+              <w:instrText xml:space="preserve"> PAGEREF _Toc315285321 \h </w:instrText>
+            </w:r>
+            <w:r>
+              <w:rPr>
+                <w:noProof/>
+                <w:webHidden/>
+              </w:rPr>
+            </w:r>
+            <w:r>
+              <w:rPr>
+                <w:noProof/>
+                <w:webHidden/>
+              </w:rPr>
+              <w:fldChar w:fldCharType="separate"/>
+            </w:r>
+            <w:r>
+              <w:rPr>
+                <w:noProof/>
+                <w:webHidden/>
+              </w:rPr>
+              <w:t>6</w:t>
+            </w:r>
+            <w:r>
+              <w:rPr>
+                <w:noProof/>
+                <w:webHidden/>
+              </w:rPr>
+              <w:fldChar w:fldCharType="end"/>
+            </w:r>
+          </w:hyperlink>
+        </w:p>
+        <w:p>
+          <w:pPr>
+            <w:pStyle w:val="TOC1"/>
+            <w:tabs>
+              <w:tab w:val="right" w:leader="dot" w:pos="9350"/>
+            </w:tabs>
+            <w:rPr>
+              <w:rFonts w:eastAsiaTheme="minorEastAsia"/>
+              <w:noProof/>
+            </w:rPr>
+          </w:pPr>
+          <w:hyperlink w:anchor="_Toc315285322" w:history="1">
+            <w:r>
+              <w:rPr>
+                <w:rStyle w:val="Hyperlink"/>
+                <w:noProof/>
+              </w:rPr>
+              <w:t>CLIExecuteCommand()</w:t>
+            </w:r>
+            <w:r>
+              <w:rPr>
+                <w:noProof/>
+                <w:webHidden/>
+              </w:rPr>
+              <w:tab/>
+            </w:r>
+            <w:r>
+              <w:rPr>
+                <w:noProof/>
+                <w:webHidden/>
+              </w:rPr>
+              <w:fldChar w:fldCharType="begin"/>
+            </w:r>
+            <w:r>
+              <w:rPr>
+                <w:noProof/>
+                <w:webHidden/>
+              </w:rPr>
+              <w:instrText xml:space="preserve"> PAGEREF _Toc315285322 \h </w:instrText>
+            </w:r>
+            <w:r>
+              <w:rPr>
+                <w:noProof/>
+                <w:webHidden/>
+              </w:rPr>
+            </w:r>
+            <w:r>
+              <w:rPr>
+                <w:noProof/>
+                <w:webHidden/>
+              </w:rPr>
+              <w:fldChar w:fldCharType="separate"/>
+            </w:r>
+            <w:r>
+              <w:rPr>
+                <w:noProof/>
+                <w:webHidden/>
+              </w:rPr>
+              <w:t>7</w:t>
+            </w:r>
+            <w:r>
+              <w:rPr>
+                <w:noProof/>
+                <w:webHidden/>
+              </w:rPr>
+              <w:fldChar w:fldCharType="end"/>
+            </w:r>
+          </w:hyperlink>
+        </w:p>
+        <w:p>
+          <w:pPr>
+            <w:pStyle w:val="TOC1"/>
+            <w:tabs>
+              <w:tab w:val="right" w:leader="dot" w:pos="9350"/>
+            </w:tabs>
+            <w:rPr>
+              <w:rFonts w:eastAsiaTheme="minorEastAsia"/>
+              <w:noProof/>
+            </w:rPr>
+          </w:pPr>
+          <w:hyperlink w:anchor="_Toc315285323" w:history="1">
+            <w:r>
+              <w:rPr>
+                <w:rStyle w:val="Hyperlink"/>
+                <w:noProof/>
+              </w:rPr>
+              <w:t>CLISendCommand()</w:t>
+            </w:r>
+            <w:r>
+              <w:rPr>
+                <w:noProof/>
+                <w:webHidden/>
+              </w:rPr>
+              <w:tab/>
+            </w:r>
+            <w:r>
+              <w:rPr>
+                <w:noProof/>
+                <w:webHidden/>
+              </w:rPr>
+              <w:fldChar w:fldCharType="begin"/>
+            </w:r>
+            <w:r>
+              <w:rPr>
+                <w:noProof/>
+                <w:webHidden/>
+              </w:rPr>
+              <w:instrText xml:space="preserve"> PAGEREF _Toc315285323 \h </w:instrText>
+            </w:r>
+            <w:r>
+              <w:rPr>
+                <w:noProof/>
+                <w:webHidden/>
+              </w:rPr>
+            </w:r>
+            <w:r>
+              <w:rPr>
+                <w:noProof/>
+                <w:webHidden/>
+              </w:rPr>
+              <w:fldChar w:fldCharType="separate"/>
+            </w:r>
+            <w:r>
+              <w:rPr>
+                <w:noProof/>
+                <w:webHidden/>
+              </w:rPr>
+              <w:t>7</w:t>
+            </w:r>
+            <w:r>
+              <w:rPr>
+                <w:noProof/>
+                <w:webHidden/>
+              </w:rPr>
+              <w:fldChar w:fldCharType="end"/>
+            </w:r>
+          </w:hyperlink>
+        </w:p>
+        <w:p>
+          <w:pPr>
+            <w:pStyle w:val="TOC1"/>
+            <w:tabs>
+              <w:tab w:val="right" w:leader="dot" w:pos="9350"/>
+            </w:tabs>
+            <w:rPr>
+              <w:rFonts w:eastAsiaTheme="minorEastAsia"/>
+              <w:noProof/>
+            </w:rPr>
+          </w:pPr>
+          <w:hyperlink w:anchor="_Toc315285324" w:history="1">
+            <w:r>
+              <w:rPr>
+                <w:rStyle w:val="Hyperlink"/>
+                <w:noProof/>
+              </w:rPr>
+              <w:t>CLIAbortUnitOperation()</w:t>
+            </w:r>
+            <w:r>
+              <w:rPr>
+                <w:noProof/>
+                <w:webHidden/>
+              </w:rPr>
+              <w:tab/>
+            </w:r>
+            <w:r>
+              <w:rPr>
+                <w:noProof/>
+                <w:webHidden/>
+              </w:rPr>
+              <w:fldChar w:fldCharType="begin"/>
+            </w:r>
+            <w:r>
+              <w:rPr>
+                <w:noProof/>
+                <w:webHidden/>
+              </w:rPr>
+              <w:instrText xml:space="preserve"> PAGEREF _Toc315285324 \h </w:instrText>
+            </w:r>
+            <w:r>
+              <w:rPr>
+                <w:noProof/>
+                <w:webHidden/>
+              </w:rPr>
+            </w:r>
+            <w:r>
+              <w:rPr>
+                <w:noProof/>
+                <w:webHidden/>
+              </w:rPr>
+              <w:fldChar w:fldCharType="separate"/>
+            </w:r>
+            <w:r>
+              <w:rPr>
+                <w:noProof/>
+                <w:webHidden/>
+              </w:rPr>
+              <w:t>7</w:t>
+            </w:r>
+            <w:r>
+              <w:rPr>
+                <w:noProof/>
+                <w:webHidden/>
+              </w:rPr>
+              <w:fldChar w:fldCharType="end"/>
+            </w:r>
+          </w:hyperlink>
+        </w:p>
+        <w:p>
+          <w:pPr>
+            <w:pStyle w:val="TOC1"/>
+            <w:tabs>
+              <w:tab w:val="right" w:leader="dot" w:pos="9350"/>
+            </w:tabs>
+            <w:rPr>
+              <w:rFonts w:eastAsiaTheme="minorEastAsia"/>
+              <w:noProof/>
+            </w:rPr>
+          </w:pPr>
+          <w:hyperlink w:anchor="_Toc315285325" w:history="1">
+            <w:r>
+              <w:rPr>
+                <w:rStyle w:val="Hyperlink"/>
+                <w:noProof/>
+              </w:rPr>
+              <w:t>CLIGetState()</w:t>
+            </w:r>
+            <w:r>
+              <w:rPr>
+                <w:noProof/>
+                <w:webHidden/>
+              </w:rPr>
+              <w:tab/>
+            </w:r>
+            <w:r>
+              <w:rPr>
+                <w:noProof/>
+                <w:webHidden/>
+              </w:rPr>
+              <w:fldChar w:fldCharType="begin"/>
+            </w:r>
+            <w:r>
+              <w:rPr>
+                <w:noProof/>
+                <w:webHidden/>
+              </w:rPr>
+              <w:instrText xml:space="preserve"> PAGEREF _Toc315285325 \h </w:instrText>
+            </w:r>
+            <w:r>
+              <w:rPr>
+                <w:noProof/>
+                <w:webHidden/>
+              </w:rPr>
+            </w:r>
+            <w:r>
+              <w:rPr>
+                <w:noProof/>
+                <w:webHidden/>
+              </w:rPr>
+              <w:fldChar w:fldCharType="separate"/>
+            </w:r>
+            <w:r>
+              <w:rPr>
+                <w:noProof/>
+                <w:webHidden/>
+              </w:rPr>
+              <w:t>7</w:t>
             </w:r>
             <w:r>
               <w:rPr>
@@ -777,17 +1260,19 @@
       <w:r>
         <w:br w:type="page"/>
       </w:r>
+      <w:bookmarkStart w:id="0" w:name="_GoBack"/>
+      <w:bookmarkEnd w:id="0"/>
     </w:p>
     <w:p>
       <w:pPr>
         <w:pStyle w:val="Heading1"/>
       </w:pPr>
-      <w:bookmarkStart w:id="0" w:name="_Toc305076016"/>
+      <w:bookmarkStart w:id="1" w:name="_Toc315285309"/>
       <w:r>
         <w:lastRenderedPageBreak/>
         <w:t>Overview</w:t>
       </w:r>
-      <w:bookmarkEnd w:id="0"/>
+      <w:bookmarkEnd w:id="1"/>
     </w:p>
     <w:p>
       <w:r>
@@ -843,7 +1328,7 @@
       </w:r>
     </w:p>
     <w:p>
-      <w:bookmarkStart w:id="1" w:name="_Toc305076017"/>
+      <w:bookmarkStart w:id="2" w:name="_Toc315285310"/>
       <w:proofErr w:type="spellStart"/>
       <w:proofErr w:type="gramStart"/>
       <w:r>
@@ -866,7 +1351,7 @@
         </w:rPr>
         <w:t>)</w:t>
       </w:r>
-      <w:bookmarkEnd w:id="1"/>
+      <w:bookmarkEnd w:id="2"/>
       <w:r>
         <w:t xml:space="preserve"> – Returns the state of the server.</w:t>
       </w:r>
@@ -1668,7 +2153,7 @@
       </w:pPr>
     </w:p>
     <w:p>
-      <w:bookmarkStart w:id="2" w:name="_Toc305076018"/>
+      <w:bookmarkStart w:id="3" w:name="_Toc315285311"/>
       <w:proofErr w:type="spellStart"/>
       <w:proofErr w:type="gramStart"/>
       <w:r>
@@ -1691,7 +2176,7 @@
         </w:rPr>
         <w:t>)</w:t>
       </w:r>
-      <w:bookmarkEnd w:id="2"/>
+      <w:bookmarkEnd w:id="3"/>
       <w:r>
         <w:t xml:space="preserve"> – </w:t>
       </w:r>
@@ -1749,89 +2234,21 @@
       </w:r>
     </w:p>
     <w:p>
-      <w:bookmarkStart w:id="3" w:name="_Toc305076019"/>
-      <w:bookmarkStart w:id="4" w:name="_GoBack"/>
-      <w:bookmarkEnd w:id="4"/>
-      <w:r>
-        <w:rPr>
-          <w:rStyle w:val="Heading1Char"/>
-        </w:rPr>
-        <w:lastRenderedPageBreak/>
-        <w:t>Abort</w:t>
-      </w:r>
-      <w:r>
-        <w:rPr>
-          <w:rStyle w:val="Heading1Char"/>
-        </w:rPr>
-        <w:t>()</w:t>
-      </w:r>
-      <w:bookmarkEnd w:id="3"/>
-      <w:r>
-        <w:t xml:space="preserve"> – </w:t>
-      </w:r>
-      <w:r>
-        <w:t>Gently a</w:t>
-      </w:r>
-      <w:r>
-        <w:t>bo</w:t>
-      </w:r>
-      <w:r>
-        <w:t>rts the run that is in progress</w:t>
-      </w:r>
-      <w:r>
-        <w:t xml:space="preserve">, </w:t>
-      </w:r>
-      <w:r>
-        <w:t>cooling</w:t>
-      </w:r>
-      <w:r>
-        <w:t xml:space="preserve"> the system and shutting down cleanly.</w:t>
-      </w:r>
-    </w:p>
-    <w:p>
-      <w:r>
-        <w:t>Parameters:</w:t>
-      </w:r>
-    </w:p>
-    <w:p>
-      <w:pPr>
-        <w:pStyle w:val="ListParagraph"/>
-        <w:numPr>
-          <w:ilvl w:val="0"/>
-          <w:numId w:val="1"/>
-        </w:numPr>
-      </w:pPr>
-      <w:r>
-        <w:t>Username – Name of the current user.</w:t>
-      </w:r>
-    </w:p>
-    <w:p>
-      <w:r>
-        <w:t>Returns:</w:t>
-      </w:r>
-    </w:p>
-    <w:p>
-      <w:pPr>
-        <w:pStyle w:val="ListParagraph"/>
-        <w:numPr>
-          <w:ilvl w:val="0"/>
-          <w:numId w:val="1"/>
-        </w:numPr>
-      </w:pPr>
-      <w:r>
-        <w:t>Result – Boolean value (true on success, false otherwise).</w:t>
-      </w:r>
-    </w:p>
-    <w:p/>
-    <w:p>
-      <w:bookmarkStart w:id="5" w:name="_Toc305076020"/>
+      <w:bookmarkStart w:id="4" w:name="_Toc315285312"/>
       <w:proofErr w:type="spellStart"/>
       <w:proofErr w:type="gramStart"/>
       <w:r>
         <w:rPr>
           <w:rStyle w:val="Heading1Char"/>
         </w:rPr>
-        <w:t>EmergencyStop</w:t>
+        <w:lastRenderedPageBreak/>
+        <w:t>RunSequence</w:t>
+      </w:r>
+      <w:r>
+        <w:rPr>
+          <w:rStyle w:val="Heading1Char"/>
+        </w:rPr>
+        <w:t>FromComponent</w:t>
       </w:r>
       <w:proofErr w:type="spellEnd"/>
       <w:r>
@@ -1847,15 +2264,12 @@
         </w:rPr>
         <w:t>)</w:t>
       </w:r>
-      <w:bookmarkEnd w:id="5"/>
-      <w:r>
-        <w:t xml:space="preserve"> – </w:t>
-      </w:r>
-      <w:r>
-        <w:t xml:space="preserve">Quickly turns off the heaters and terminates the run, leaving the system </w:t>
-      </w:r>
-      <w:r>
-        <w:t>in its current state</w:t>
+      <w:bookmarkEnd w:id="4"/>
+      <w:r>
+        <w:t xml:space="preserve"> – Loads a sequence from the database and runs it</w:t>
+      </w:r>
+      <w:r>
+        <w:t xml:space="preserve"> starting with the specified component</w:t>
       </w:r>
       <w:r>
         <w:t>.</w:t>
@@ -1879,6 +2293,30 @@
       </w:r>
     </w:p>
     <w:p>
+      <w:pPr>
+        <w:pStyle w:val="ListParagraph"/>
+        <w:numPr>
+          <w:ilvl w:val="0"/>
+          <w:numId w:val="1"/>
+        </w:numPr>
+      </w:pPr>
+      <w:r>
+        <w:t>Sequence ID – Unique ID of the sequence to run.</w:t>
+      </w:r>
+    </w:p>
+    <w:p>
+      <w:pPr>
+        <w:pStyle w:val="ListParagraph"/>
+        <w:numPr>
+          <w:ilvl w:val="0"/>
+          <w:numId w:val="1"/>
+        </w:numPr>
+      </w:pPr>
+      <w:r>
+        <w:t>Component ID – Unique ID of the first component to run.</w:t>
+      </w:r>
+    </w:p>
+    <w:p>
       <w:r>
         <w:t>Returns:</w:t>
       </w:r>
@@ -1890,160 +2328,36 @@
           <w:ilvl w:val="0"/>
           <w:numId w:val="1"/>
         </w:numPr>
+        <w:rPr>
+          <w:rStyle w:val="Heading1Char"/>
+          <w:rFonts w:asciiTheme="minorHAnsi" w:eastAsiaTheme="minorHAnsi" w:hAnsiTheme="minorHAnsi" w:cstheme="minorBidi"/>
+          <w:b w:val="0"/>
+          <w:bCs w:val="0"/>
+          <w:color w:val="auto"/>
+          <w:sz w:val="22"/>
+          <w:szCs w:val="22"/>
+        </w:rPr>
       </w:pPr>
       <w:r>
         <w:t>Result – Boolean value (true on success, false otherwise).</w:t>
       </w:r>
     </w:p>
-    <w:p/>
-    <w:p>
-      <w:bookmarkStart w:id="6" w:name="_Toc305076021"/>
-      <w:proofErr w:type="gramStart"/>
-      <w:r>
+    <w:p>
+      <w:pPr>
         <w:rPr>
           <w:rStyle w:val="Heading1Char"/>
         </w:rPr>
-        <w:t>Pause(</w:t>
-      </w:r>
-      <w:proofErr w:type="gramEnd"/>
-      <w:r>
-        <w:rPr>
-          <w:rStyle w:val="Heading1Char"/>
-        </w:rPr>
-        <w:t>)</w:t>
-      </w:r>
-      <w:bookmarkEnd w:id="6"/>
-      <w:r>
-        <w:t xml:space="preserve"> – Causes the system to pause </w:t>
-      </w:r>
-      <w:r>
-        <w:t>after the current unit operation is complete</w:t>
-      </w:r>
-      <w:r>
-        <w:t>.</w:t>
-      </w:r>
-    </w:p>
-    <w:p>
-      <w:r>
-        <w:t>Parameters:</w:t>
-      </w:r>
-    </w:p>
-    <w:p>
-      <w:pPr>
-        <w:pStyle w:val="ListParagraph"/>
-        <w:numPr>
-          <w:ilvl w:val="0"/>
-          <w:numId w:val="1"/>
-        </w:numPr>
-      </w:pPr>
-      <w:r>
-        <w:t>Username – Name of the current user.</w:t>
-      </w:r>
-    </w:p>
-    <w:p>
-      <w:r>
-        <w:t>Returns:</w:t>
-      </w:r>
-    </w:p>
-    <w:p>
-      <w:pPr>
-        <w:pStyle w:val="ListParagraph"/>
-        <w:numPr>
-          <w:ilvl w:val="0"/>
-          <w:numId w:val="1"/>
-        </w:numPr>
-      </w:pPr>
-      <w:r>
-        <w:t>Result – Boolean value (true on success, false otherwise).</w:t>
-      </w:r>
-    </w:p>
-    <w:p/>
-    <w:p>
-      <w:bookmarkStart w:id="7" w:name="_Toc305076022"/>
-      <w:proofErr w:type="gramStart"/>
-      <w:r>
-        <w:rPr>
-          <w:rStyle w:val="Heading1Char"/>
-        </w:rPr>
-        <w:t>Continue</w:t>
-      </w:r>
-      <w:r>
-        <w:rPr>
-          <w:rStyle w:val="Heading1Char"/>
-        </w:rPr>
-        <w:t>(</w:t>
-      </w:r>
-      <w:proofErr w:type="gramEnd"/>
-      <w:r>
-        <w:rPr>
-          <w:rStyle w:val="Heading1Char"/>
-        </w:rPr>
-        <w:t>)</w:t>
-      </w:r>
-      <w:bookmarkEnd w:id="7"/>
-      <w:r>
-        <w:t xml:space="preserve"> – Continues </w:t>
-      </w:r>
-      <w:r>
-        <w:t>a paused</w:t>
-      </w:r>
-      <w:r>
-        <w:t xml:space="preserve"> run</w:t>
-      </w:r>
-      <w:r>
-        <w:t xml:space="preserve"> regardless of whether it was paused </w:t>
-      </w:r>
-      <w:r>
-        <w:t>explicitly using the Pause() function or implicitly via a Prompt or Install unit operation</w:t>
-      </w:r>
-      <w:r>
-        <w:t>.</w:t>
-      </w:r>
-    </w:p>
-    <w:p>
-      <w:r>
-        <w:t>Parameters:</w:t>
-      </w:r>
-    </w:p>
-    <w:p>
-      <w:pPr>
-        <w:pStyle w:val="ListParagraph"/>
-        <w:numPr>
-          <w:ilvl w:val="0"/>
-          <w:numId w:val="1"/>
-        </w:numPr>
-      </w:pPr>
-      <w:r>
-        <w:t>Username – Name of the current user.</w:t>
-      </w:r>
-    </w:p>
-    <w:p>
-      <w:r>
-        <w:t>Returns:</w:t>
-      </w:r>
-    </w:p>
-    <w:p>
-      <w:pPr>
-        <w:pStyle w:val="ListParagraph"/>
-        <w:numPr>
-          <w:ilvl w:val="0"/>
-          <w:numId w:val="1"/>
-        </w:numPr>
-      </w:pPr>
-      <w:r>
-        <w:t>Result – Boolean value (true on success, false otherwise).</w:t>
-      </w:r>
-    </w:p>
-    <w:p>
-      <w:bookmarkStart w:id="8" w:name="_Toc305076023"/>
+      </w:pPr>
+    </w:p>
+    <w:p>
+      <w:bookmarkStart w:id="5" w:name="_Toc315285313"/>
       <w:proofErr w:type="spellStart"/>
       <w:proofErr w:type="gramStart"/>
       <w:r>
         <w:rPr>
           <w:rStyle w:val="Heading1Char"/>
         </w:rPr>
-        <w:lastRenderedPageBreak/>
-        <w:t>PauseTimer</w:t>
+        <w:t>PauseSequence</w:t>
       </w:r>
       <w:proofErr w:type="spellEnd"/>
       <w:r>
@@ -2059,21 +2373,15 @@
         </w:rPr>
         <w:t>)</w:t>
       </w:r>
-      <w:bookmarkEnd w:id="8"/>
-      <w:r>
-        <w:t xml:space="preserve"> – Pauses the timer if the unit operation has one running</w:t>
-      </w:r>
-      <w:r>
-        <w:t xml:space="preserve">.  This can be used </w:t>
-      </w:r>
-      <w:r>
-        <w:t xml:space="preserve">as a mechanism to extend React or Evaporate or </w:t>
-      </w:r>
-      <w:r>
-        <w:t xml:space="preserve">to </w:t>
-      </w:r>
-      <w:r>
-        <w:t>increase the Add delivery time.</w:t>
+      <w:bookmarkEnd w:id="5"/>
+      <w:r>
+        <w:t xml:space="preserve"> – </w:t>
+      </w:r>
+      <w:r>
+        <w:t>Flags the sequence to pause after the current unit operation</w:t>
+      </w:r>
+      <w:r>
+        <w:t>.</w:t>
       </w:r>
     </w:p>
     <w:p>
@@ -2110,16 +2418,28 @@
         <w:t>Result – Boolean value (true on success, false otherwise).</w:t>
       </w:r>
     </w:p>
-    <w:p/>
-    <w:p>
-      <w:bookmarkStart w:id="9" w:name="_Toc305076024"/>
+    <w:p>
+      <w:pPr>
+        <w:rPr>
+          <w:rStyle w:val="Heading1Char"/>
+        </w:rPr>
+      </w:pPr>
+    </w:p>
+    <w:p>
+      <w:bookmarkStart w:id="6" w:name="_Toc315285314"/>
       <w:proofErr w:type="spellStart"/>
       <w:proofErr w:type="gramStart"/>
       <w:r>
         <w:rPr>
           <w:rStyle w:val="Heading1Char"/>
         </w:rPr>
-        <w:t>ContinueTimer</w:t>
+        <w:t>Continue</w:t>
+      </w:r>
+      <w:r>
+        <w:rPr>
+          <w:rStyle w:val="Heading1Char"/>
+        </w:rPr>
+        <w:t>Sequence</w:t>
       </w:r>
       <w:proofErr w:type="spellEnd"/>
       <w:r>
@@ -2135,9 +2455,21 @@
         </w:rPr>
         <w:t>)</w:t>
       </w:r>
-      <w:bookmarkEnd w:id="9"/>
-      <w:r>
-        <w:t xml:space="preserve"> – Continues the timer if the unit operation has one paused.</w:t>
+      <w:bookmarkEnd w:id="6"/>
+      <w:r>
+        <w:t xml:space="preserve"> – </w:t>
+      </w:r>
+      <w:r>
+        <w:t>Continues the sequence run if paused or clears the pause f</w:t>
+      </w:r>
+      <w:r>
+        <w:t xml:space="preserve">lags </w:t>
+      </w:r>
+      <w:r>
+        <w:t>if set but not yet paused</w:t>
+      </w:r>
+      <w:r>
+        <w:t>.</w:t>
       </w:r>
     </w:p>
     <w:p>
@@ -2174,15 +2506,439 @@
         <w:t>Result – Boolean value (true on success, false otherwise).</w:t>
       </w:r>
     </w:p>
-    <w:p/>
-    <w:p>
-      <w:bookmarkStart w:id="10" w:name="_Toc305076025"/>
+    <w:p>
+      <w:pPr>
+        <w:rPr>
+          <w:rStyle w:val="Heading1Char"/>
+        </w:rPr>
+      </w:pPr>
+    </w:p>
+    <w:p>
+      <w:pPr>
+        <w:rPr>
+          <w:rStyle w:val="Heading1Char"/>
+        </w:rPr>
+      </w:pPr>
+      <w:r>
+        <w:rPr>
+          <w:rStyle w:val="Heading1Char"/>
+        </w:rPr>
+        <w:br w:type="page"/>
+      </w:r>
+    </w:p>
+    <w:p>
+      <w:bookmarkStart w:id="7" w:name="_Toc315285315"/>
       <w:proofErr w:type="spellStart"/>
       <w:proofErr w:type="gramStart"/>
       <w:r>
         <w:rPr>
           <w:rStyle w:val="Heading1Char"/>
         </w:rPr>
+        <w:lastRenderedPageBreak/>
+        <w:t>WillSequencePause</w:t>
+      </w:r>
+      <w:proofErr w:type="spellEnd"/>
+      <w:r>
+        <w:rPr>
+          <w:rStyle w:val="Heading1Char"/>
+        </w:rPr>
+        <w:t>(</w:t>
+      </w:r>
+      <w:proofErr w:type="gramEnd"/>
+      <w:r>
+        <w:rPr>
+          <w:rStyle w:val="Heading1Char"/>
+        </w:rPr>
+        <w:t>)</w:t>
+      </w:r>
+      <w:bookmarkEnd w:id="7"/>
+      <w:r>
+        <w:t xml:space="preserve"> – </w:t>
+      </w:r>
+      <w:r>
+        <w:t>Determines if the sequence will paused after the current unit operation</w:t>
+      </w:r>
+      <w:r>
+        <w:t>.</w:t>
+      </w:r>
+    </w:p>
+    <w:p>
+      <w:r>
+        <w:t>Parameters:</w:t>
+      </w:r>
+    </w:p>
+    <w:p>
+      <w:pPr>
+        <w:pStyle w:val="ListParagraph"/>
+        <w:numPr>
+          <w:ilvl w:val="0"/>
+          <w:numId w:val="1"/>
+        </w:numPr>
+      </w:pPr>
+      <w:r>
+        <w:t>Username – Name of the current user.</w:t>
+      </w:r>
+    </w:p>
+    <w:p>
+      <w:r>
+        <w:t>Returns:</w:t>
+      </w:r>
+    </w:p>
+    <w:p>
+      <w:pPr>
+        <w:pStyle w:val="ListParagraph"/>
+        <w:numPr>
+          <w:ilvl w:val="0"/>
+          <w:numId w:val="1"/>
+        </w:numPr>
+      </w:pPr>
+      <w:r>
+        <w:t xml:space="preserve">Result – </w:t>
+      </w:r>
+      <w:r>
+        <w:t>T</w:t>
+      </w:r>
+      <w:r>
+        <w:t xml:space="preserve">rue </w:t>
+      </w:r>
+      <w:r>
+        <w:t>if the sequence will pause, false otherwise</w:t>
+      </w:r>
+      <w:r>
+        <w:t>.</w:t>
+      </w:r>
+    </w:p>
+    <w:p>
+      <w:pPr>
+        <w:rPr>
+          <w:rStyle w:val="Heading1Char"/>
+        </w:rPr>
+      </w:pPr>
+    </w:p>
+    <w:p>
+      <w:bookmarkStart w:id="8" w:name="_Toc315285316"/>
+      <w:proofErr w:type="spellStart"/>
+      <w:proofErr w:type="gramStart"/>
+      <w:r>
+        <w:rPr>
+          <w:rStyle w:val="Heading1Char"/>
+        </w:rPr>
+        <w:t>Is</w:t>
+      </w:r>
+      <w:r>
+        <w:rPr>
+          <w:rStyle w:val="Heading1Char"/>
+        </w:rPr>
+        <w:t>SequencePause</w:t>
+      </w:r>
+      <w:r>
+        <w:rPr>
+          <w:rStyle w:val="Heading1Char"/>
+        </w:rPr>
+        <w:t>d</w:t>
+      </w:r>
+      <w:proofErr w:type="spellEnd"/>
+      <w:r>
+        <w:rPr>
+          <w:rStyle w:val="Heading1Char"/>
+        </w:rPr>
+        <w:t>(</w:t>
+      </w:r>
+      <w:proofErr w:type="gramEnd"/>
+      <w:r>
+        <w:rPr>
+          <w:rStyle w:val="Heading1Char"/>
+        </w:rPr>
+        <w:t>)</w:t>
+      </w:r>
+      <w:bookmarkEnd w:id="8"/>
+      <w:r>
+        <w:t xml:space="preserve"> – Determines if the sequence </w:t>
+      </w:r>
+      <w:r>
+        <w:t>execution is</w:t>
+      </w:r>
+      <w:r>
+        <w:t xml:space="preserve"> paused.</w:t>
+      </w:r>
+    </w:p>
+    <w:p>
+      <w:r>
+        <w:t>Parameters:</w:t>
+      </w:r>
+    </w:p>
+    <w:p>
+      <w:pPr>
+        <w:pStyle w:val="ListParagraph"/>
+        <w:numPr>
+          <w:ilvl w:val="0"/>
+          <w:numId w:val="1"/>
+        </w:numPr>
+      </w:pPr>
+      <w:r>
+        <w:t>Username – Name of the current user.</w:t>
+      </w:r>
+    </w:p>
+    <w:p>
+      <w:r>
+        <w:t>Returns:</w:t>
+      </w:r>
+    </w:p>
+    <w:p>
+      <w:pPr>
+        <w:pStyle w:val="ListParagraph"/>
+        <w:numPr>
+          <w:ilvl w:val="0"/>
+          <w:numId w:val="1"/>
+        </w:numPr>
+      </w:pPr>
+      <w:r>
+        <w:t xml:space="preserve">Result – True if the sequence </w:t>
+      </w:r>
+      <w:r>
+        <w:t>is currently</w:t>
+      </w:r>
+      <w:r>
+        <w:t xml:space="preserve"> pause</w:t>
+      </w:r>
+      <w:r>
+        <w:t>d</w:t>
+      </w:r>
+      <w:r>
+        <w:t>, false otherwise.</w:t>
+      </w:r>
+    </w:p>
+    <w:p/>
+    <w:p>
+      <w:bookmarkStart w:id="9" w:name="_Toc315285317"/>
+      <w:proofErr w:type="spellStart"/>
+      <w:proofErr w:type="gramStart"/>
+      <w:r>
+        <w:rPr>
+          <w:rStyle w:val="Heading1Char"/>
+        </w:rPr>
+        <w:t>Abort</w:t>
+      </w:r>
+      <w:r>
+        <w:rPr>
+          <w:rStyle w:val="Heading1Char"/>
+        </w:rPr>
+        <w:t>Sequence</w:t>
+      </w:r>
+      <w:proofErr w:type="spellEnd"/>
+      <w:r>
+        <w:rPr>
+          <w:rStyle w:val="Heading1Char"/>
+        </w:rPr>
+        <w:t>(</w:t>
+      </w:r>
+      <w:proofErr w:type="gramEnd"/>
+      <w:r>
+        <w:rPr>
+          <w:rStyle w:val="Heading1Char"/>
+        </w:rPr>
+        <w:t>)</w:t>
+      </w:r>
+      <w:bookmarkEnd w:id="9"/>
+      <w:r>
+        <w:t xml:space="preserve"> –</w:t>
+      </w:r>
+      <w:r>
+        <w:t xml:space="preserve"> </w:t>
+      </w:r>
+      <w:r>
+        <w:t xml:space="preserve">Quickly turns off the heaters and terminates the run, leaving the system </w:t>
+      </w:r>
+      <w:r>
+        <w:t>in its current state</w:t>
+      </w:r>
+      <w:r>
+        <w:t>.</w:t>
+      </w:r>
+    </w:p>
+    <w:p>
+      <w:r>
+        <w:t>Parameters:</w:t>
+      </w:r>
+    </w:p>
+    <w:p>
+      <w:pPr>
+        <w:pStyle w:val="ListParagraph"/>
+        <w:numPr>
+          <w:ilvl w:val="0"/>
+          <w:numId w:val="1"/>
+        </w:numPr>
+      </w:pPr>
+      <w:r>
+        <w:t>Username – Name of the current user.</w:t>
+      </w:r>
+    </w:p>
+    <w:p>
+      <w:r>
+        <w:t>Returns:</w:t>
+      </w:r>
+    </w:p>
+    <w:p>
+      <w:pPr>
+        <w:pStyle w:val="ListParagraph"/>
+        <w:numPr>
+          <w:ilvl w:val="0"/>
+          <w:numId w:val="1"/>
+        </w:numPr>
+      </w:pPr>
+      <w:r>
+        <w:t>Result – Boolean value (true on success, false otherwise).</w:t>
+      </w:r>
+    </w:p>
+    <w:p/>
+    <w:p>
+      <w:bookmarkStart w:id="10" w:name="_Toc315285318"/>
+      <w:proofErr w:type="spellStart"/>
+      <w:proofErr w:type="gramStart"/>
+      <w:r>
+        <w:rPr>
+          <w:rStyle w:val="Heading1Char"/>
+        </w:rPr>
+        <w:t>PauseTimer</w:t>
+      </w:r>
+      <w:proofErr w:type="spellEnd"/>
+      <w:r>
+        <w:rPr>
+          <w:rStyle w:val="Heading1Char"/>
+        </w:rPr>
+        <w:t>(</w:t>
+      </w:r>
+      <w:proofErr w:type="gramEnd"/>
+      <w:r>
+        <w:rPr>
+          <w:rStyle w:val="Heading1Char"/>
+        </w:rPr>
+        <w:t>)</w:t>
+      </w:r>
+      <w:bookmarkEnd w:id="10"/>
+      <w:r>
+        <w:t xml:space="preserve"> – Pauses the timer if the unit operation has one running</w:t>
+      </w:r>
+      <w:r>
+        <w:t xml:space="preserve">.  This can be used </w:t>
+      </w:r>
+      <w:r>
+        <w:t xml:space="preserve">as a mechanism to extend React or Evaporate or </w:t>
+      </w:r>
+      <w:r>
+        <w:t xml:space="preserve">to </w:t>
+      </w:r>
+      <w:r>
+        <w:t>increase the Add delivery time.</w:t>
+      </w:r>
+    </w:p>
+    <w:p>
+      <w:r>
+        <w:t>Parameters:</w:t>
+      </w:r>
+    </w:p>
+    <w:p>
+      <w:pPr>
+        <w:pStyle w:val="ListParagraph"/>
+        <w:numPr>
+          <w:ilvl w:val="0"/>
+          <w:numId w:val="1"/>
+        </w:numPr>
+      </w:pPr>
+      <w:r>
+        <w:t>Username – Name of the current user.</w:t>
+      </w:r>
+    </w:p>
+    <w:p>
+      <w:r>
+        <w:t>Returns:</w:t>
+      </w:r>
+    </w:p>
+    <w:p>
+      <w:pPr>
+        <w:pStyle w:val="ListParagraph"/>
+        <w:numPr>
+          <w:ilvl w:val="0"/>
+          <w:numId w:val="1"/>
+        </w:numPr>
+      </w:pPr>
+      <w:r>
+        <w:t>Result – Boolean value (true on success, false otherwise).</w:t>
+      </w:r>
+    </w:p>
+    <w:p/>
+    <w:p>
+      <w:bookmarkStart w:id="11" w:name="_Toc315285319"/>
+      <w:proofErr w:type="spellStart"/>
+      <w:proofErr w:type="gramStart"/>
+      <w:r>
+        <w:rPr>
+          <w:rStyle w:val="Heading1Char"/>
+        </w:rPr>
+        <w:t>ContinueTimer</w:t>
+      </w:r>
+      <w:proofErr w:type="spellEnd"/>
+      <w:r>
+        <w:rPr>
+          <w:rStyle w:val="Heading1Char"/>
+        </w:rPr>
+        <w:t>(</w:t>
+      </w:r>
+      <w:proofErr w:type="gramEnd"/>
+      <w:r>
+        <w:rPr>
+          <w:rStyle w:val="Heading1Char"/>
+        </w:rPr>
+        <w:t>)</w:t>
+      </w:r>
+      <w:bookmarkEnd w:id="11"/>
+      <w:r>
+        <w:t xml:space="preserve"> – Continues the timer if the unit operation has one paused.</w:t>
+      </w:r>
+    </w:p>
+    <w:p>
+      <w:r>
+        <w:t>Parameters:</w:t>
+      </w:r>
+    </w:p>
+    <w:p>
+      <w:pPr>
+        <w:pStyle w:val="ListParagraph"/>
+        <w:numPr>
+          <w:ilvl w:val="0"/>
+          <w:numId w:val="1"/>
+        </w:numPr>
+      </w:pPr>
+      <w:r>
+        <w:t>Username – Name of the current user.</w:t>
+      </w:r>
+    </w:p>
+    <w:p>
+      <w:r>
+        <w:t>Returns:</w:t>
+      </w:r>
+    </w:p>
+    <w:p>
+      <w:pPr>
+        <w:pStyle w:val="ListParagraph"/>
+        <w:numPr>
+          <w:ilvl w:val="0"/>
+          <w:numId w:val="1"/>
+        </w:numPr>
+      </w:pPr>
+      <w:r>
+        <w:t>Result – Boolean value (true on success, false otherwise).</w:t>
+      </w:r>
+    </w:p>
+    <w:p/>
+    <w:p>
+      <w:bookmarkStart w:id="12" w:name="_Toc315285320"/>
+      <w:proofErr w:type="spellStart"/>
+      <w:proofErr w:type="gramStart"/>
+      <w:r>
+        <w:rPr>
+          <w:rStyle w:val="Heading1Char"/>
+        </w:rPr>
         <w:t>StopTimer</w:t>
       </w:r>
       <w:proofErr w:type="spellEnd"/>
@@ -2199,7 +2955,7 @@
         </w:rPr>
         <w:t>)</w:t>
       </w:r>
-      <w:bookmarkEnd w:id="10"/>
+      <w:bookmarkEnd w:id="12"/>
       <w:r>
         <w:t xml:space="preserve"> – Cuts the timer short if the unit operation has one running</w:t>
       </w:r>
@@ -2261,6 +3017,492 @@
           <w:szCs w:val="28"/>
         </w:rPr>
       </w:pPr>
+    </w:p>
+    <w:p>
+      <w:bookmarkStart w:id="13" w:name="_Toc315285321"/>
+      <w:proofErr w:type="spellStart"/>
+      <w:proofErr w:type="gramStart"/>
+      <w:r>
+        <w:rPr>
+          <w:rStyle w:val="Heading1Char"/>
+        </w:rPr>
+        <w:t>DeliverUserInput</w:t>
+      </w:r>
+      <w:proofErr w:type="spellEnd"/>
+      <w:r>
+        <w:rPr>
+          <w:rStyle w:val="Heading1Char"/>
+        </w:rPr>
+        <w:t>(</w:t>
+      </w:r>
+      <w:proofErr w:type="gramEnd"/>
+      <w:r>
+        <w:rPr>
+          <w:rStyle w:val="Heading1Char"/>
+        </w:rPr>
+        <w:t>)</w:t>
+      </w:r>
+      <w:bookmarkEnd w:id="13"/>
+      <w:r>
+        <w:t xml:space="preserve"> – </w:t>
+      </w:r>
+      <w:r>
+        <w:t>Delivers user input to the waiting unit operation</w:t>
+      </w:r>
+      <w:r>
+        <w:t>.</w:t>
+      </w:r>
+    </w:p>
+    <w:p>
+      <w:r>
+        <w:t>Parameters:</w:t>
+      </w:r>
+    </w:p>
+    <w:p>
+      <w:pPr>
+        <w:pStyle w:val="ListParagraph"/>
+        <w:numPr>
+          <w:ilvl w:val="0"/>
+          <w:numId w:val="1"/>
+        </w:numPr>
+      </w:pPr>
+      <w:r>
+        <w:t>Username – Name of the current user.</w:t>
+      </w:r>
+    </w:p>
+    <w:p>
+      <w:r>
+        <w:t>Returns:</w:t>
+      </w:r>
+    </w:p>
+    <w:p>
+      <w:pPr>
+        <w:pStyle w:val="ListParagraph"/>
+        <w:numPr>
+          <w:ilvl w:val="0"/>
+          <w:numId w:val="1"/>
+        </w:numPr>
+      </w:pPr>
+      <w:r>
+        <w:t>Result – Boolean value (true on success, false otherwise).</w:t>
+      </w:r>
+    </w:p>
+    <w:p>
+      <w:pPr>
+        <w:rPr>
+          <w:rFonts w:asciiTheme="majorHAnsi" w:eastAsiaTheme="majorEastAsia" w:hAnsiTheme="majorHAnsi" w:cstheme="majorBidi"/>
+          <w:b/>
+          <w:bCs/>
+          <w:color w:val="365F91" w:themeColor="accent1" w:themeShade="BF"/>
+          <w:sz w:val="28"/>
+          <w:szCs w:val="28"/>
+        </w:rPr>
+      </w:pPr>
+    </w:p>
+    <w:p>
+      <w:pPr>
+        <w:rPr>
+          <w:rFonts w:asciiTheme="majorHAnsi" w:eastAsiaTheme="majorEastAsia" w:hAnsiTheme="majorHAnsi" w:cstheme="majorBidi"/>
+          <w:b/>
+          <w:bCs/>
+          <w:color w:val="365F91" w:themeColor="accent1" w:themeShade="BF"/>
+          <w:sz w:val="28"/>
+          <w:szCs w:val="28"/>
+        </w:rPr>
+      </w:pPr>
+      <w:r>
+        <w:rPr>
+          <w:rFonts w:asciiTheme="majorHAnsi" w:eastAsiaTheme="majorEastAsia" w:hAnsiTheme="majorHAnsi" w:cstheme="majorBidi"/>
+          <w:b/>
+          <w:bCs/>
+          <w:color w:val="365F91" w:themeColor="accent1" w:themeShade="BF"/>
+          <w:sz w:val="28"/>
+          <w:szCs w:val="28"/>
+        </w:rPr>
+        <w:br w:type="page"/>
+      </w:r>
+    </w:p>
+    <w:p>
+      <w:bookmarkStart w:id="14" w:name="_Toc315285322"/>
+      <w:proofErr w:type="spellStart"/>
+      <w:proofErr w:type="gramStart"/>
+      <w:r>
+        <w:rPr>
+          <w:rStyle w:val="Heading1Char"/>
+        </w:rPr>
+        <w:lastRenderedPageBreak/>
+        <w:t>CLIExecuteCommand</w:t>
+      </w:r>
+      <w:proofErr w:type="spellEnd"/>
+      <w:r>
+        <w:rPr>
+          <w:rStyle w:val="Heading1Char"/>
+        </w:rPr>
+        <w:t>(</w:t>
+      </w:r>
+      <w:proofErr w:type="gramEnd"/>
+      <w:r>
+        <w:rPr>
+          <w:rStyle w:val="Heading1Char"/>
+        </w:rPr>
+        <w:t>)</w:t>
+      </w:r>
+      <w:bookmarkEnd w:id="14"/>
+      <w:r>
+        <w:t xml:space="preserve"> – </w:t>
+      </w:r>
+      <w:r>
+        <w:t>Executes the given command for the command line interface</w:t>
+      </w:r>
+      <w:r>
+        <w:t>.</w:t>
+      </w:r>
+    </w:p>
+    <w:p>
+      <w:r>
+        <w:t>Parameters:</w:t>
+      </w:r>
+    </w:p>
+    <w:p>
+      <w:pPr>
+        <w:pStyle w:val="ListParagraph"/>
+        <w:numPr>
+          <w:ilvl w:val="0"/>
+          <w:numId w:val="1"/>
+        </w:numPr>
+      </w:pPr>
+      <w:r>
+        <w:t>Username – Name of the current user.</w:t>
+      </w:r>
+    </w:p>
+    <w:p>
+      <w:pPr>
+        <w:pStyle w:val="ListParagraph"/>
+        <w:numPr>
+          <w:ilvl w:val="0"/>
+          <w:numId w:val="1"/>
+        </w:numPr>
+      </w:pPr>
+      <w:r>
+        <w:t>Command – String containing the command to execute.</w:t>
+      </w:r>
+    </w:p>
+    <w:p>
+      <w:r>
+        <w:t>Returns:</w:t>
+      </w:r>
+    </w:p>
+    <w:p>
+      <w:pPr>
+        <w:pStyle w:val="ListParagraph"/>
+        <w:numPr>
+          <w:ilvl w:val="0"/>
+          <w:numId w:val="1"/>
+        </w:numPr>
+      </w:pPr>
+      <w:r>
+        <w:t xml:space="preserve">Result – </w:t>
+      </w:r>
+      <w:r>
+        <w:t>Empty s</w:t>
+      </w:r>
+      <w:r>
+        <w:t xml:space="preserve">tring </w:t>
+      </w:r>
+      <w:r>
+        <w:t xml:space="preserve">if successful or </w:t>
+      </w:r>
+      <w:r>
+        <w:t xml:space="preserve">a description of </w:t>
+      </w:r>
+      <w:r>
+        <w:t>the error o</w:t>
+      </w:r>
+      <w:r>
+        <w:t>therwise</w:t>
+      </w:r>
+      <w:r>
+        <w:t>.</w:t>
+      </w:r>
+    </w:p>
+    <w:p>
+      <w:pPr>
+        <w:rPr>
+          <w:rFonts w:asciiTheme="majorHAnsi" w:eastAsiaTheme="majorEastAsia" w:hAnsiTheme="majorHAnsi" w:cstheme="majorBidi"/>
+          <w:b/>
+          <w:bCs/>
+          <w:color w:val="365F91" w:themeColor="accent1" w:themeShade="BF"/>
+          <w:sz w:val="28"/>
+          <w:szCs w:val="28"/>
+        </w:rPr>
+      </w:pPr>
+    </w:p>
+    <w:p>
+      <w:bookmarkStart w:id="15" w:name="_Toc315285323"/>
+      <w:proofErr w:type="spellStart"/>
+      <w:proofErr w:type="gramStart"/>
+      <w:r>
+        <w:rPr>
+          <w:rStyle w:val="Heading1Char"/>
+        </w:rPr>
+        <w:t>CLISendCommand</w:t>
+      </w:r>
+      <w:proofErr w:type="spellEnd"/>
+      <w:r>
+        <w:rPr>
+          <w:rStyle w:val="Heading1Char"/>
+        </w:rPr>
+        <w:t>(</w:t>
+      </w:r>
+      <w:proofErr w:type="gramEnd"/>
+      <w:r>
+        <w:rPr>
+          <w:rStyle w:val="Heading1Char"/>
+        </w:rPr>
+        <w:t>)</w:t>
+      </w:r>
+      <w:bookmarkEnd w:id="15"/>
+      <w:r>
+        <w:t xml:space="preserve"> – </w:t>
+      </w:r>
+      <w:r>
+        <w:t>Sends</w:t>
+      </w:r>
+      <w:r>
+        <w:t xml:space="preserve"> the given command </w:t>
+      </w:r>
+      <w:r>
+        <w:t xml:space="preserve">to the PLC </w:t>
+      </w:r>
+      <w:r>
+        <w:t>for the command line interface.</w:t>
+      </w:r>
+    </w:p>
+    <w:p>
+      <w:r>
+        <w:t>Parameters:</w:t>
+      </w:r>
+    </w:p>
+    <w:p>
+      <w:pPr>
+        <w:pStyle w:val="ListParagraph"/>
+        <w:numPr>
+          <w:ilvl w:val="0"/>
+          <w:numId w:val="1"/>
+        </w:numPr>
+      </w:pPr>
+      <w:r>
+        <w:t>Username – Name of the current user.</w:t>
+      </w:r>
+    </w:p>
+    <w:p>
+      <w:pPr>
+        <w:pStyle w:val="ListParagraph"/>
+        <w:numPr>
+          <w:ilvl w:val="0"/>
+          <w:numId w:val="1"/>
+        </w:numPr>
+      </w:pPr>
+      <w:r>
+        <w:t xml:space="preserve">Command – String containing the command to </w:t>
+      </w:r>
+      <w:r>
+        <w:t>send to the PLC</w:t>
+      </w:r>
+      <w:r>
+        <w:t>.</w:t>
+      </w:r>
+    </w:p>
+    <w:p>
+      <w:r>
+        <w:t>Returns:</w:t>
+      </w:r>
+    </w:p>
+    <w:p>
+      <w:pPr>
+        <w:pStyle w:val="ListParagraph"/>
+        <w:numPr>
+          <w:ilvl w:val="0"/>
+          <w:numId w:val="1"/>
+        </w:numPr>
+      </w:pPr>
+      <w:r>
+        <w:t>Result – Empty string if successful or a description of the error otherwise.</w:t>
+      </w:r>
+    </w:p>
+    <w:p>
+      <w:pPr>
+        <w:rPr>
+          <w:rFonts w:asciiTheme="majorHAnsi" w:eastAsiaTheme="majorEastAsia" w:hAnsiTheme="majorHAnsi" w:cstheme="majorBidi"/>
+          <w:b/>
+          <w:bCs/>
+          <w:color w:val="365F91" w:themeColor="accent1" w:themeShade="BF"/>
+          <w:sz w:val="28"/>
+          <w:szCs w:val="28"/>
+        </w:rPr>
+      </w:pPr>
+    </w:p>
+    <w:p>
+      <w:bookmarkStart w:id="16" w:name="_Toc315285324"/>
+      <w:proofErr w:type="spellStart"/>
+      <w:proofErr w:type="gramStart"/>
+      <w:r>
+        <w:rPr>
+          <w:rStyle w:val="Heading1Char"/>
+        </w:rPr>
+        <w:t>CLIAbortUnitOperation</w:t>
+      </w:r>
+      <w:proofErr w:type="spellEnd"/>
+      <w:r>
+        <w:rPr>
+          <w:rStyle w:val="Heading1Char"/>
+        </w:rPr>
+        <w:t>(</w:t>
+      </w:r>
+      <w:proofErr w:type="gramEnd"/>
+      <w:r>
+        <w:rPr>
+          <w:rStyle w:val="Heading1Char"/>
+        </w:rPr>
+        <w:t>)</w:t>
+      </w:r>
+      <w:bookmarkEnd w:id="16"/>
+      <w:r>
+        <w:t xml:space="preserve"> – </w:t>
+      </w:r>
+      <w:r>
+        <w:t>Aborts the current unit operation for the CLI</w:t>
+      </w:r>
+      <w:r>
+        <w:t>.</w:t>
+      </w:r>
+    </w:p>
+    <w:p>
+      <w:r>
+        <w:t>Parameters:</w:t>
+      </w:r>
+    </w:p>
+    <w:p>
+      <w:pPr>
+        <w:pStyle w:val="ListParagraph"/>
+        <w:numPr>
+          <w:ilvl w:val="0"/>
+          <w:numId w:val="1"/>
+        </w:numPr>
+      </w:pPr>
+      <w:r>
+        <w:t>Username – Name of the current user.</w:t>
+      </w:r>
+    </w:p>
+    <w:p>
+      <w:r>
+        <w:t>Returns:</w:t>
+      </w:r>
+    </w:p>
+    <w:p>
+      <w:pPr>
+        <w:pStyle w:val="ListParagraph"/>
+        <w:numPr>
+          <w:ilvl w:val="0"/>
+          <w:numId w:val="1"/>
+        </w:numPr>
+      </w:pPr>
+      <w:r>
+        <w:t>Result – Empty string if successful or a description of the error otherwise.</w:t>
+      </w:r>
+    </w:p>
+    <w:p>
+      <w:pPr>
+        <w:rPr>
+          <w:rFonts w:asciiTheme="majorHAnsi" w:eastAsiaTheme="majorEastAsia" w:hAnsiTheme="majorHAnsi" w:cstheme="majorBidi"/>
+          <w:b/>
+          <w:bCs/>
+          <w:color w:val="365F91" w:themeColor="accent1" w:themeShade="BF"/>
+          <w:sz w:val="28"/>
+          <w:szCs w:val="28"/>
+        </w:rPr>
+      </w:pPr>
+    </w:p>
+    <w:p>
+      <w:bookmarkStart w:id="17" w:name="_Toc315285325"/>
+      <w:proofErr w:type="spellStart"/>
+      <w:proofErr w:type="gramStart"/>
+      <w:r>
+        <w:rPr>
+          <w:rStyle w:val="Heading1Char"/>
+        </w:rPr>
+        <w:t>CLIGetState</w:t>
+      </w:r>
+      <w:proofErr w:type="spellEnd"/>
+      <w:r>
+        <w:rPr>
+          <w:rStyle w:val="Heading1Char"/>
+        </w:rPr>
+        <w:t>(</w:t>
+      </w:r>
+      <w:proofErr w:type="gramEnd"/>
+      <w:r>
+        <w:rPr>
+          <w:rStyle w:val="Heading1Char"/>
+        </w:rPr>
+        <w:t>)</w:t>
+      </w:r>
+      <w:bookmarkEnd w:id="17"/>
+      <w:r>
+        <w:t xml:space="preserve"> – </w:t>
+      </w:r>
+      <w:r>
+        <w:t>Returns the current state of the system as a string</w:t>
+      </w:r>
+      <w:r>
+        <w:t>.</w:t>
+      </w:r>
+    </w:p>
+    <w:p>
+      <w:r>
+        <w:t>Parameters:</w:t>
+      </w:r>
+    </w:p>
+    <w:p>
+      <w:pPr>
+        <w:pStyle w:val="ListParagraph"/>
+        <w:numPr>
+          <w:ilvl w:val="0"/>
+          <w:numId w:val="1"/>
+        </w:numPr>
+      </w:pPr>
+      <w:r>
+        <w:t>Username – Name of the current user.</w:t>
+      </w:r>
+    </w:p>
+    <w:p>
+      <w:r>
+        <w:t>Returns:</w:t>
+      </w:r>
+    </w:p>
+    <w:p>
+      <w:pPr>
+        <w:pStyle w:val="ListParagraph"/>
+        <w:numPr>
+          <w:ilvl w:val="0"/>
+          <w:numId w:val="1"/>
+        </w:numPr>
+      </w:pPr>
+      <w:r>
+        <w:t xml:space="preserve">Result – </w:t>
+      </w:r>
+      <w:r>
+        <w:t>S</w:t>
+      </w:r>
+      <w:r>
+        <w:t xml:space="preserve">tring </w:t>
+      </w:r>
+      <w:r>
+        <w:t xml:space="preserve">describing the current state of the system </w:t>
+      </w:r>
+      <w:r>
+        <w:t>if successful or the error otherwise.</w:t>
+      </w:r>
     </w:p>
     <w:sectPr>
       <w:pgSz w:w="12240" w:h="15840"/>
@@ -5136,7 +6378,7 @@
 </file>
 
 <file path=customXml/itemProps1.xml><?xml version="1.0" encoding="utf-8"?>
-<ds:datastoreItem xmlns:ds="http://schemas.openxmlformats.org/officeDocument/2006/customXml" ds:itemID="{0E72F913-B623-4FCB-BE48-FA8471BB536C}">
+<ds:datastoreItem xmlns:ds="http://schemas.openxmlformats.org/officeDocument/2006/customXml" ds:itemID="{B83FD873-2819-47B0-BF82-4BDF55DB8236}">
   <ds:schemaRefs>
     <ds:schemaRef ds:uri="http://schemas.openxmlformats.org/officeDocument/2006/bibliography"/>
   </ds:schemaRefs>

</xml_diff>

<commit_message>
Multiple changes: - Fixed numerous small bugs during last week's run - Protected core server functions with a lock - Improved robustness of core server return values - Fixed Python MySQL connector to reduce the number of queries - Tweaked MySQL parameters for speed - Made RPC connection to core server static for each web server thread - Move validation thread from the core server to its own daemon - Gave the run sequence thread its own database connection - Updated database and core server documentation
</commit_message>
<xml_diff>
--- a/doc/ElixysCoreServerInterface.docx
+++ b/doc/ElixysCoreServerInterface.docx
@@ -1260,19 +1260,17 @@
       <w:r>
         <w:br w:type="page"/>
       </w:r>
-      <w:bookmarkStart w:id="0" w:name="_GoBack"/>
-      <w:bookmarkEnd w:id="0"/>
     </w:p>
     <w:p>
       <w:pPr>
         <w:pStyle w:val="Heading1"/>
       </w:pPr>
-      <w:bookmarkStart w:id="1" w:name="_Toc315285309"/>
+      <w:bookmarkStart w:id="0" w:name="_Toc315285309"/>
       <w:r>
         <w:lastRenderedPageBreak/>
         <w:t>Overview</w:t>
       </w:r>
-      <w:bookmarkEnd w:id="1"/>
+      <w:bookmarkEnd w:id="0"/>
     </w:p>
     <w:p>
       <w:r>
@@ -1282,7 +1280,13 @@
         <w:t xml:space="preserve">implemented by the core server and consumed by the </w:t>
       </w:r>
       <w:r>
-        <w:t xml:space="preserve">web server </w:t>
+        <w:t>web server</w:t>
+      </w:r>
+      <w:r>
+        <w:t xml:space="preserve"> and CLI</w:t>
+      </w:r>
+      <w:r>
+        <w:t xml:space="preserve"> </w:t>
       </w:r>
       <w:r>
         <w:t>processes via RPC</w:t>
@@ -1291,44 +1295,32 @@
         <w:t>.</w:t>
       </w:r>
       <w:r>
-        <w:t xml:space="preserve">  </w:t>
-      </w:r>
-      <w:r>
-        <w:t xml:space="preserve">This interface is used when the user is running the system or viewing a run that is in progress.  </w:t>
+        <w:t xml:space="preserve"> </w:t>
       </w:r>
       <w:r>
         <w:t>All of the functions take the name of the current user as a parameter</w:t>
       </w:r>
       <w:r>
-        <w:t xml:space="preserve"> for logging purposes</w:t>
-      </w:r>
-      <w:r>
-        <w:t>.</w:t>
-      </w:r>
-      <w:r>
-        <w:t xml:space="preserve">  Many of the function return a simple Boolean value to indicate success or failure.  </w:t>
-      </w:r>
-      <w:r>
-        <w:t xml:space="preserve">The system logs </w:t>
-      </w:r>
-      <w:r>
-        <w:t>will</w:t>
-      </w:r>
-      <w:r>
-        <w:t xml:space="preserve"> contain </w:t>
-      </w:r>
-      <w:r>
-        <w:t>the</w:t>
-      </w:r>
-      <w:r>
-        <w:t xml:space="preserve"> detailed e</w:t>
-      </w:r>
-      <w:r>
-        <w:t>rror information.</w:t>
-      </w:r>
-    </w:p>
-    <w:p>
-      <w:bookmarkStart w:id="2" w:name="_Toc315285310"/>
+        <w:t xml:space="preserve">. </w:t>
+      </w:r>
+      <w:r>
+        <w:t xml:space="preserve">All non-CLI </w:t>
+      </w:r>
+      <w:r>
+        <w:t>function</w:t>
+      </w:r>
+      <w:r>
+        <w:t>s</w:t>
+      </w:r>
+      <w:r>
+        <w:t xml:space="preserve"> return a success flag and an optional return value.  The type of the return value depends on the function.</w:t>
+      </w:r>
+      <w:r>
+        <w:t xml:space="preserve">  The CLI functions return a simple string or Boolean value.</w:t>
+      </w:r>
+    </w:p>
+    <w:p>
+      <w:bookmarkStart w:id="1" w:name="_Toc315285310"/>
       <w:proofErr w:type="spellStart"/>
       <w:proofErr w:type="gramStart"/>
       <w:r>
@@ -1351,14 +1343,17 @@
         </w:rPr>
         <w:t>)</w:t>
       </w:r>
-      <w:bookmarkEnd w:id="2"/>
+      <w:bookmarkEnd w:id="1"/>
       <w:r>
         <w:t xml:space="preserve"> – Returns the state of the server.</w:t>
       </w:r>
     </w:p>
     <w:p>
       <w:r>
-        <w:t>Parameters:</w:t>
+        <w:t>Return value</w:t>
+      </w:r>
+      <w:r>
+        <w:t>:</w:t>
       </w:r>
     </w:p>
     <w:p>
@@ -1370,12 +1365,133 @@
         </w:numPr>
       </w:pPr>
       <w:r>
-        <w:t>Username – Name of the current user.</w:t>
-      </w:r>
-    </w:p>
-    <w:p>
-      <w:r>
-        <w:t>Returns:</w:t>
+        <w:t>Run</w:t>
+      </w:r>
+      <w:r>
+        <w:t xml:space="preserve"> state</w:t>
+      </w:r>
+      <w:r>
+        <w:t>:</w:t>
+      </w:r>
+    </w:p>
+    <w:p>
+      <w:pPr>
+        <w:pStyle w:val="ListParagraph"/>
+        <w:numPr>
+          <w:ilvl w:val="1"/>
+          <w:numId w:val="1"/>
+        </w:numPr>
+      </w:pPr>
+      <w:r>
+        <w:t>Status – String describing the current system status.  Possible values are:</w:t>
+      </w:r>
+    </w:p>
+    <w:p>
+      <w:pPr>
+        <w:pStyle w:val="ListParagraph"/>
+        <w:numPr>
+          <w:ilvl w:val="2"/>
+          <w:numId w:val="1"/>
+        </w:numPr>
+      </w:pPr>
+      <w:r>
+        <w:t>“Idle” – The system is not in use.  None of the additional r</w:t>
+      </w:r>
+      <w:r>
+        <w:t>un state</w:t>
+      </w:r>
+      <w:r>
+        <w:t xml:space="preserve"> </w:t>
+      </w:r>
+      <w:r>
+        <w:t>fields</w:t>
+      </w:r>
+      <w:r>
+        <w:t xml:space="preserve"> will be set.</w:t>
+      </w:r>
+    </w:p>
+    <w:p>
+      <w:pPr>
+        <w:pStyle w:val="ListParagraph"/>
+        <w:numPr>
+          <w:ilvl w:val="2"/>
+          <w:numId w:val="1"/>
+        </w:numPr>
+      </w:pPr>
+      <w:r>
+        <w:t>“Running” – The system is executing a unit operation.</w:t>
+      </w:r>
+    </w:p>
+    <w:p>
+      <w:pPr>
+        <w:pStyle w:val="ListParagraph"/>
+        <w:numPr>
+          <w:ilvl w:val="2"/>
+          <w:numId w:val="1"/>
+        </w:numPr>
+      </w:pPr>
+      <w:r>
+        <w:t>“Paused” – The system has paused and is waiting on user input.</w:t>
+      </w:r>
+    </w:p>
+    <w:p>
+      <w:pPr>
+        <w:pStyle w:val="ListParagraph"/>
+        <w:numPr>
+          <w:ilvl w:val="1"/>
+          <w:numId w:val="1"/>
+        </w:numPr>
+      </w:pPr>
+      <w:r>
+        <w:t>Username – Name of the user that is operating the system.</w:t>
+      </w:r>
+    </w:p>
+    <w:p>
+      <w:pPr>
+        <w:pStyle w:val="ListParagraph"/>
+        <w:numPr>
+          <w:ilvl w:val="1"/>
+          <w:numId w:val="1"/>
+        </w:numPr>
+      </w:pPr>
+      <w:r>
+        <w:t>Sequence ID – ID of the sequence that the system is running.</w:t>
+      </w:r>
+    </w:p>
+    <w:p>
+      <w:pPr>
+        <w:pStyle w:val="ListParagraph"/>
+        <w:numPr>
+          <w:ilvl w:val="1"/>
+          <w:numId w:val="1"/>
+        </w:numPr>
+      </w:pPr>
+      <w:r>
+        <w:t>Component ID – ID of the component that the system is currently on.</w:t>
+      </w:r>
+    </w:p>
+    <w:p>
+      <w:pPr>
+        <w:pStyle w:val="ListParagraph"/>
+        <w:numPr>
+          <w:ilvl w:val="1"/>
+          <w:numId w:val="1"/>
+        </w:numPr>
+      </w:pPr>
+      <w:r>
+        <w:t xml:space="preserve">Prompt – Describes any prompt that is being displayed </w:t>
+      </w:r>
+      <w:r>
+        <w:t xml:space="preserve">in </w:t>
+      </w:r>
+      <w:r>
+        <w:t>associat</w:t>
+      </w:r>
+      <w:r>
+        <w:t>ion</w:t>
+      </w:r>
+      <w:r>
+        <w:t xml:space="preserve"> with the run</w:t>
       </w:r>
     </w:p>
     <w:p>
@@ -1387,13 +1503,7 @@
         </w:numPr>
       </w:pPr>
       <w:r>
-        <w:t>Run</w:t>
-      </w:r>
-      <w:r>
-        <w:t xml:space="preserve"> state</w:t>
-      </w:r>
-      <w:r>
-        <w:t>:</w:t>
+        <w:t>Hardware state:</w:t>
       </w:r>
     </w:p>
     <w:p>
@@ -1405,7 +1515,22 @@
         </w:numPr>
       </w:pPr>
       <w:r>
-        <w:t>Status – String describing the current system status.  Possible values are:</w:t>
+        <w:t xml:space="preserve">Pressure regulators – </w:t>
+      </w:r>
+      <w:r>
+        <w:t>D</w:t>
+      </w:r>
+      <w:r>
+        <w:t xml:space="preserve">etails </w:t>
+      </w:r>
+      <w:r>
+        <w:t>of each</w:t>
+      </w:r>
+      <w:r>
+        <w:t xml:space="preserve"> pressure regulator</w:t>
+      </w:r>
+      <w:r>
+        <w:t xml:space="preserve"> in the system:</w:t>
       </w:r>
     </w:p>
     <w:p>
@@ -1417,19 +1542,13 @@
         </w:numPr>
       </w:pPr>
       <w:r>
-        <w:t>“Idle” – The system is not in use.  None of the additional r</w:t>
-      </w:r>
-      <w:r>
-        <w:t>un state</w:t>
-      </w:r>
-      <w:r>
-        <w:t xml:space="preserve"> </w:t>
-      </w:r>
-      <w:r>
-        <w:t>fields</w:t>
-      </w:r>
-      <w:r>
-        <w:t xml:space="preserve"> will be set.</w:t>
+        <w:t>Name – String describing the</w:t>
+      </w:r>
+      <w:r>
+        <w:t xml:space="preserve"> pressure regulator (e.g. “Pneumatic </w:t>
+      </w:r>
+      <w:r>
+        <w:t>pressure”).</w:t>
       </w:r>
     </w:p>
     <w:p>
@@ -1441,7 +1560,99 @@
         </w:numPr>
       </w:pPr>
       <w:r>
-        <w:t>“Running” – The system is executing a unit operation.</w:t>
+        <w:t>P</w:t>
+      </w:r>
+      <w:r>
+        <w:t xml:space="preserve">ressure – The </w:t>
+      </w:r>
+      <w:r>
+        <w:t>actual</w:t>
+      </w:r>
+      <w:r>
+        <w:t xml:space="preserve"> pressure in </w:t>
+      </w:r>
+      <w:r>
+        <w:t>PSI</w:t>
+      </w:r>
+      <w:r>
+        <w:t>.</w:t>
+      </w:r>
+    </w:p>
+    <w:p>
+      <w:pPr>
+        <w:pStyle w:val="ListParagraph"/>
+        <w:numPr>
+          <w:ilvl w:val="1"/>
+          <w:numId w:val="1"/>
+        </w:numPr>
+      </w:pPr>
+      <w:r>
+        <w:t>Cooling –</w:t>
+      </w:r>
+      <w:r>
+        <w:t xml:space="preserve"> Boolean value</w:t>
+      </w:r>
+      <w:r>
+        <w:t xml:space="preserve"> that s</w:t>
+      </w:r>
+      <w:r>
+        <w:t xml:space="preserve">pecifies </w:t>
+      </w:r>
+      <w:r>
+        <w:t>if the</w:t>
+      </w:r>
+      <w:r>
+        <w:t xml:space="preserve"> cooling system</w:t>
+      </w:r>
+      <w:r>
+        <w:t xml:space="preserve"> is on</w:t>
+      </w:r>
+      <w:r>
+        <w:t>.</w:t>
+      </w:r>
+    </w:p>
+    <w:p>
+      <w:pPr>
+        <w:pStyle w:val="ListParagraph"/>
+        <w:numPr>
+          <w:ilvl w:val="1"/>
+          <w:numId w:val="1"/>
+        </w:numPr>
+      </w:pPr>
+      <w:r>
+        <w:t xml:space="preserve">Vacuum – </w:t>
+      </w:r>
+      <w:r>
+        <w:t xml:space="preserve">The </w:t>
+      </w:r>
+      <w:r>
+        <w:t>actual</w:t>
+      </w:r>
+      <w:r>
+        <w:t xml:space="preserve"> vacuum in </w:t>
+      </w:r>
+      <w:proofErr w:type="spellStart"/>
+      <w:r>
+        <w:t>kPa</w:t>
+      </w:r>
+      <w:proofErr w:type="spellEnd"/>
+      <w:r>
+        <w:t>.</w:t>
+      </w:r>
+    </w:p>
+    <w:p>
+      <w:pPr>
+        <w:pStyle w:val="ListParagraph"/>
+        <w:numPr>
+          <w:ilvl w:val="1"/>
+          <w:numId w:val="1"/>
+        </w:numPr>
+      </w:pPr>
+      <w:r>
+        <w:t xml:space="preserve">Reagent Robot – </w:t>
+      </w:r>
+      <w:r>
+        <w:t>Details of the reagent robot:</w:t>
       </w:r>
     </w:p>
     <w:p>
@@ -1453,7 +1664,130 @@
         </w:numPr>
       </w:pPr>
       <w:r>
-        <w:t>“Paused” – The system has paused and is waiting on user input.</w:t>
+        <w:t>Position</w:t>
+      </w:r>
+      <w:r>
+        <w:t>:</w:t>
+      </w:r>
+    </w:p>
+    <w:p>
+      <w:pPr>
+        <w:pStyle w:val="ListParagraph"/>
+        <w:numPr>
+          <w:ilvl w:val="3"/>
+          <w:numId w:val="1"/>
+        </w:numPr>
+      </w:pPr>
+      <w:r>
+        <w:t>Cassette – Number of the cassette</w:t>
+      </w:r>
+      <w:r>
+        <w:t xml:space="preserve"> the robot is over</w:t>
+      </w:r>
+      <w:r>
+        <w:t xml:space="preserve"> or zero if indeterminate.</w:t>
+      </w:r>
+    </w:p>
+    <w:p>
+      <w:pPr>
+        <w:pStyle w:val="ListParagraph"/>
+        <w:numPr>
+          <w:ilvl w:val="3"/>
+          <w:numId w:val="1"/>
+        </w:numPr>
+      </w:pPr>
+      <w:r>
+        <w:t xml:space="preserve">Reagent position – Number of the reagent position </w:t>
+      </w:r>
+      <w:r>
+        <w:t xml:space="preserve">the robot is over </w:t>
+      </w:r>
+      <w:r>
+        <w:t xml:space="preserve">or zero if </w:t>
+      </w:r>
+      <w:r>
+        <w:t xml:space="preserve">not </w:t>
+      </w:r>
+      <w:r>
+        <w:t xml:space="preserve">over a </w:t>
+      </w:r>
+      <w:r>
+        <w:t>reagent</w:t>
+      </w:r>
+      <w:r>
+        <w:t xml:space="preserve"> position.</w:t>
+      </w:r>
+    </w:p>
+    <w:p>
+      <w:pPr>
+        <w:pStyle w:val="ListParagraph"/>
+        <w:numPr>
+          <w:ilvl w:val="3"/>
+          <w:numId w:val="1"/>
+        </w:numPr>
+      </w:pPr>
+      <w:r>
+        <w:t xml:space="preserve">Delivery position – Number of the delivery position </w:t>
+      </w:r>
+      <w:r>
+        <w:t xml:space="preserve">the robot is over or </w:t>
+      </w:r>
+      <w:r>
+        <w:t xml:space="preserve">zero if </w:t>
+      </w:r>
+      <w:r>
+        <w:t xml:space="preserve">not </w:t>
+      </w:r>
+      <w:r>
+        <w:t xml:space="preserve">over a </w:t>
+      </w:r>
+      <w:r>
+        <w:t>delivery</w:t>
+      </w:r>
+      <w:r>
+        <w:t xml:space="preserve"> position.</w:t>
+      </w:r>
+    </w:p>
+    <w:p>
+      <w:pPr>
+        <w:pStyle w:val="ListParagraph"/>
+        <w:numPr>
+          <w:ilvl w:val="2"/>
+          <w:numId w:val="1"/>
+        </w:numPr>
+      </w:pPr>
+      <w:r>
+        <w:t>Actuator – String that specifies the state of the actuator.  Possible values are “up”, “down” and “indeterminate”.</w:t>
+      </w:r>
+    </w:p>
+    <w:p>
+      <w:pPr>
+        <w:pStyle w:val="ListParagraph"/>
+        <w:numPr>
+          <w:ilvl w:val="2"/>
+          <w:numId w:val="1"/>
+        </w:numPr>
+      </w:pPr>
+      <w:r>
+        <w:t xml:space="preserve">Gripper – </w:t>
+      </w:r>
+      <w:r>
+        <w:t xml:space="preserve">String </w:t>
+      </w:r>
+      <w:r>
+        <w:t xml:space="preserve">that specifies </w:t>
+      </w:r>
+      <w:r>
+        <w:t xml:space="preserve">the state of the </w:t>
+      </w:r>
+      <w:r>
+        <w:t>gripper</w:t>
+      </w:r>
+      <w:r>
+        <w:t>.  Possible values are “open”, “closed” and “indeterminate”.  Note that “closed” indicates a vial is between the fingers while “indeterminate” indicates no vial present</w:t>
+      </w:r>
+      <w:r>
+        <w:t>.</w:t>
       </w:r>
     </w:p>
     <w:p>
@@ -1465,7 +1799,280 @@
         </w:numPr>
       </w:pPr>
       <w:r>
-        <w:t>Username – Name of the user that is operating the system.</w:t>
+        <w:t>Rea</w:t>
+      </w:r>
+      <w:r>
+        <w:t>ctors – Details of each reactor:</w:t>
+      </w:r>
+    </w:p>
+    <w:p>
+      <w:pPr>
+        <w:pStyle w:val="ListParagraph"/>
+        <w:numPr>
+          <w:ilvl w:val="2"/>
+          <w:numId w:val="1"/>
+        </w:numPr>
+      </w:pPr>
+      <w:r>
+        <w:t>Number – The reactor number.</w:t>
+      </w:r>
+    </w:p>
+    <w:p>
+      <w:pPr>
+        <w:pStyle w:val="ListParagraph"/>
+        <w:numPr>
+          <w:ilvl w:val="2"/>
+          <w:numId w:val="1"/>
+        </w:numPr>
+      </w:pPr>
+      <w:r>
+        <w:t>T</w:t>
+      </w:r>
+      <w:r>
+        <w:t xml:space="preserve">emperature – The </w:t>
+      </w:r>
+      <w:r>
+        <w:t>actual</w:t>
+      </w:r>
+      <w:r>
+        <w:t xml:space="preserve"> temperature of the reactor in Celsius.</w:t>
+      </w:r>
+    </w:p>
+    <w:p>
+      <w:pPr>
+        <w:pStyle w:val="ListParagraph"/>
+        <w:numPr>
+          <w:ilvl w:val="2"/>
+          <w:numId w:val="1"/>
+        </w:numPr>
+      </w:pPr>
+      <w:r>
+        <w:lastRenderedPageBreak/>
+        <w:t>Position</w:t>
+      </w:r>
+      <w:r>
+        <w:t>:</w:t>
+      </w:r>
+    </w:p>
+    <w:p>
+      <w:pPr>
+        <w:pStyle w:val="ListParagraph"/>
+        <w:numPr>
+          <w:ilvl w:val="3"/>
+          <w:numId w:val="1"/>
+        </w:numPr>
+      </w:pPr>
+      <w:r>
+        <w:t>Horizontal</w:t>
+      </w:r>
+      <w:r>
+        <w:t xml:space="preserve"> – String describing the </w:t>
+      </w:r>
+      <w:r>
+        <w:t>horizontal</w:t>
+      </w:r>
+      <w:r>
+        <w:t xml:space="preserve"> position, e.g. “Add”, “Evaporate”.</w:t>
+      </w:r>
+    </w:p>
+    <w:p>
+      <w:pPr>
+        <w:pStyle w:val="ListParagraph"/>
+        <w:numPr>
+          <w:ilvl w:val="3"/>
+          <w:numId w:val="1"/>
+        </w:numPr>
+      </w:pPr>
+      <w:r>
+        <w:t>Vertical – String describing the vertical position.  Possible values are “up”, “down” and “indeterminate”.</w:t>
+      </w:r>
+    </w:p>
+    <w:p>
+      <w:pPr>
+        <w:pStyle w:val="ListParagraph"/>
+        <w:numPr>
+          <w:ilvl w:val="2"/>
+          <w:numId w:val="1"/>
+        </w:numPr>
+      </w:pPr>
+      <w:r>
+        <w:t xml:space="preserve">Activity – The last know radiation activity level of the reactor in </w:t>
+      </w:r>
+      <w:proofErr w:type="spellStart"/>
+      <w:r>
+        <w:t>millicuries</w:t>
+      </w:r>
+      <w:proofErr w:type="spellEnd"/>
+      <w:r>
+        <w:t>.</w:t>
+      </w:r>
+    </w:p>
+    <w:p>
+      <w:pPr>
+        <w:pStyle w:val="ListParagraph"/>
+        <w:numPr>
+          <w:ilvl w:val="2"/>
+          <w:numId w:val="1"/>
+        </w:numPr>
+      </w:pPr>
+      <w:r>
+        <w:t>Activity time – The time the activity was measured.</w:t>
+      </w:r>
+    </w:p>
+    <w:p>
+      <w:pPr>
+        <w:pStyle w:val="ListParagraph"/>
+        <w:numPr>
+          <w:ilvl w:val="2"/>
+          <w:numId w:val="1"/>
+        </w:numPr>
+      </w:pPr>
+      <w:r>
+        <w:t>Evaporation</w:t>
+      </w:r>
+      <w:r>
+        <w:t xml:space="preserve"> </w:t>
+      </w:r>
+      <w:r>
+        <w:t xml:space="preserve">– </w:t>
+      </w:r>
+      <w:r>
+        <w:t>Boolean value that indicates if the evaporation values are open</w:t>
+      </w:r>
+      <w:r>
+        <w:t>.</w:t>
+      </w:r>
+    </w:p>
+    <w:p>
+      <w:pPr>
+        <w:pStyle w:val="ListParagraph"/>
+        <w:numPr>
+          <w:ilvl w:val="2"/>
+          <w:numId w:val="1"/>
+        </w:numPr>
+      </w:pPr>
+      <w:r>
+        <w:t xml:space="preserve">Transfer valve – </w:t>
+      </w:r>
+      <w:r>
+        <w:t>Boolean value that indicates i</w:t>
+      </w:r>
+      <w:r>
+        <w:t>f the</w:t>
+      </w:r>
+      <w:r>
+        <w:t xml:space="preserve"> </w:t>
+      </w:r>
+      <w:r>
+        <w:t>transfer valve</w:t>
+      </w:r>
+      <w:r>
+        <w:t xml:space="preserve"> is open</w:t>
+      </w:r>
+      <w:r>
+        <w:t>.</w:t>
+      </w:r>
+    </w:p>
+    <w:p>
+      <w:pPr>
+        <w:pStyle w:val="ListParagraph"/>
+        <w:numPr>
+          <w:ilvl w:val="2"/>
+          <w:numId w:val="1"/>
+        </w:numPr>
+      </w:pPr>
+      <w:r>
+        <w:t>Transfer position – String that describes the transfer stopcock position.  Possible values are “Waste” and “Out”.</w:t>
+      </w:r>
+    </w:p>
+    <w:p>
+      <w:pPr>
+        <w:pStyle w:val="ListParagraph"/>
+        <w:numPr>
+          <w:ilvl w:val="2"/>
+          <w:numId w:val="1"/>
+        </w:numPr>
+      </w:pPr>
+      <w:r>
+        <w:t xml:space="preserve">Reagent 1 transfer valve – </w:t>
+      </w:r>
+      <w:r>
+        <w:t>Boolean v</w:t>
+      </w:r>
+      <w:r>
+        <w:t xml:space="preserve">alue that </w:t>
+      </w:r>
+      <w:r>
+        <w:t>indicates if the first reagent transfer</w:t>
+      </w:r>
+      <w:r>
+        <w:t xml:space="preserve"> valve</w:t>
+      </w:r>
+      <w:r>
+        <w:t xml:space="preserve"> is open</w:t>
+      </w:r>
+      <w:r>
+        <w:t>.</w:t>
+      </w:r>
+    </w:p>
+    <w:p>
+      <w:pPr>
+        <w:pStyle w:val="ListParagraph"/>
+        <w:numPr>
+          <w:ilvl w:val="2"/>
+          <w:numId w:val="1"/>
+        </w:numPr>
+      </w:pPr>
+      <w:r>
+        <w:t xml:space="preserve">Reagent 2 transfer valve – </w:t>
+      </w:r>
+      <w:r>
+        <w:t>Boolean v</w:t>
+      </w:r>
+      <w:r>
+        <w:t xml:space="preserve">alue that </w:t>
+      </w:r>
+      <w:r>
+        <w:t>indicates if</w:t>
+      </w:r>
+      <w:r>
+        <w:t xml:space="preserve"> the </w:t>
+      </w:r>
+      <w:r>
+        <w:t xml:space="preserve">second </w:t>
+      </w:r>
+      <w:r>
+        <w:t>reagent transfer valve</w:t>
+      </w:r>
+      <w:r>
+        <w:t xml:space="preserve"> is open</w:t>
+      </w:r>
+      <w:r>
+        <w:t>.</w:t>
+      </w:r>
+    </w:p>
+    <w:p>
+      <w:pPr>
+        <w:pStyle w:val="ListParagraph"/>
+        <w:numPr>
+          <w:ilvl w:val="2"/>
+          <w:numId w:val="1"/>
+        </w:numPr>
+      </w:pPr>
+      <w:r>
+        <w:t>Stir speed – Speed of the stir motor.</w:t>
+      </w:r>
+    </w:p>
+    <w:p>
+      <w:pPr>
+        <w:pStyle w:val="ListParagraph"/>
+        <w:numPr>
+          <w:ilvl w:val="2"/>
+          <w:numId w:val="1"/>
+        </w:numPr>
+      </w:pPr>
+      <w:r>
+        <w:t>Video – URL of the video stream.</w:t>
       </w:r>
     </w:p>
     <w:p>
@@ -1477,43 +2084,90 @@
         </w:numPr>
       </w:pPr>
       <w:r>
-        <w:t>Sequence ID – ID of the sequence that the system is running.</w:t>
+        <w:t>Reactor 1 will have the following additional fields:</w:t>
       </w:r>
     </w:p>
     <w:p>
       <w:pPr>
         <w:pStyle w:val="ListParagraph"/>
         <w:numPr>
-          <w:ilvl w:val="1"/>
+          <w:ilvl w:val="2"/>
           <w:numId w:val="1"/>
         </w:numPr>
       </w:pPr>
       <w:r>
-        <w:t>Component ID – ID of the component that the system is currently on.</w:t>
+        <w:t>Column position – String that describes the position of the column stopcocks.  Possible values are “Load” and “Elute”.</w:t>
       </w:r>
     </w:p>
     <w:p>
       <w:pPr>
         <w:pStyle w:val="ListParagraph"/>
         <w:numPr>
-          <w:ilvl w:val="1"/>
+          <w:ilvl w:val="2"/>
           <w:numId w:val="1"/>
         </w:numPr>
       </w:pPr>
       <w:r>
-        <w:t xml:space="preserve">Prompt – Describes any prompt that is being displayed </w:t>
-      </w:r>
-      <w:r>
-        <w:t xml:space="preserve">in </w:t>
-      </w:r>
-      <w:r>
-        <w:t>associat</w:t>
-      </w:r>
-      <w:r>
-        <w:t>ion</w:t>
-      </w:r>
-      <w:r>
-        <w:t xml:space="preserve"> with the run</w:t>
+        <w:t>F18 transfer valve – Boolean value that indicates if the F18 transfer valve is open.</w:t>
+      </w:r>
+    </w:p>
+    <w:p>
+      <w:pPr>
+        <w:pStyle w:val="ListParagraph"/>
+        <w:numPr>
+          <w:ilvl w:val="2"/>
+          <w:numId w:val="1"/>
+        </w:numPr>
+      </w:pPr>
+      <w:r>
+        <w:t>Eluent transfer value – Boolean value that indicates if the eluent transfer valve is open.</w:t>
+      </w:r>
+    </w:p>
+    <w:p>
+      <w:pPr>
+        <w:rPr>
+          <w:rStyle w:val="Heading1Char"/>
+        </w:rPr>
+      </w:pPr>
+      <w:bookmarkStart w:id="2" w:name="_Toc315285311"/>
+    </w:p>
+    <w:p>
+      <w:proofErr w:type="spellStart"/>
+      <w:proofErr w:type="gramStart"/>
+      <w:r>
+        <w:rPr>
+          <w:rStyle w:val="Heading1Char"/>
+        </w:rPr>
+        <w:t>RunSequence</w:t>
+      </w:r>
+      <w:proofErr w:type="spellEnd"/>
+      <w:r>
+        <w:rPr>
+          <w:rStyle w:val="Heading1Char"/>
+        </w:rPr>
+        <w:t>(</w:t>
+      </w:r>
+      <w:proofErr w:type="gramEnd"/>
+      <w:r>
+        <w:rPr>
+          <w:rStyle w:val="Heading1Char"/>
+        </w:rPr>
+        <w:t>)</w:t>
+      </w:r>
+      <w:bookmarkEnd w:id="2"/>
+      <w:r>
+        <w:t xml:space="preserve"> – </w:t>
+      </w:r>
+      <w:r>
+        <w:t>Loads a sequence from the database and runs it</w:t>
+      </w:r>
+      <w:r>
+        <w:t>.</w:t>
+      </w:r>
+    </w:p>
+    <w:p>
+      <w:r>
+        <w:t>Parameters:</w:t>
       </w:r>
     </w:p>
     <w:p>
@@ -1525,624 +2179,7 @@
         </w:numPr>
       </w:pPr>
       <w:r>
-        <w:t>Hardware state:</w:t>
-      </w:r>
-    </w:p>
-    <w:p>
-      <w:pPr>
-        <w:pStyle w:val="ListParagraph"/>
-        <w:numPr>
-          <w:ilvl w:val="1"/>
-          <w:numId w:val="1"/>
-        </w:numPr>
-      </w:pPr>
-      <w:r>
-        <w:t xml:space="preserve">Pressure regulators – </w:t>
-      </w:r>
-      <w:r>
-        <w:t>D</w:t>
-      </w:r>
-      <w:r>
-        <w:t xml:space="preserve">etails </w:t>
-      </w:r>
-      <w:r>
-        <w:t>of each</w:t>
-      </w:r>
-      <w:r>
-        <w:t xml:space="preserve"> pressure regulator</w:t>
-      </w:r>
-      <w:r>
-        <w:t xml:space="preserve"> in the system:</w:t>
-      </w:r>
-    </w:p>
-    <w:p>
-      <w:pPr>
-        <w:pStyle w:val="ListParagraph"/>
-        <w:numPr>
-          <w:ilvl w:val="2"/>
-          <w:numId w:val="1"/>
-        </w:numPr>
-      </w:pPr>
-      <w:r>
-        <w:t>Name – String describing the</w:t>
-      </w:r>
-      <w:r>
-        <w:t xml:space="preserve"> pressure regulator (e.g. “Pneumatic </w:t>
-      </w:r>
-      <w:r>
-        <w:t>pressure”).</w:t>
-      </w:r>
-    </w:p>
-    <w:p>
-      <w:pPr>
-        <w:pStyle w:val="ListParagraph"/>
-        <w:numPr>
-          <w:ilvl w:val="2"/>
-          <w:numId w:val="1"/>
-        </w:numPr>
-      </w:pPr>
-      <w:r>
-        <w:t>P</w:t>
-      </w:r>
-      <w:r>
-        <w:t xml:space="preserve">ressure – The </w:t>
-      </w:r>
-      <w:r>
-        <w:t>actual</w:t>
-      </w:r>
-      <w:r>
-        <w:t xml:space="preserve"> pressure in </w:t>
-      </w:r>
-      <w:r>
-        <w:t>PSI</w:t>
-      </w:r>
-      <w:r>
-        <w:t>.</w:t>
-      </w:r>
-    </w:p>
-    <w:p>
-      <w:pPr>
-        <w:pStyle w:val="ListParagraph"/>
-        <w:numPr>
-          <w:ilvl w:val="1"/>
-          <w:numId w:val="1"/>
-        </w:numPr>
-      </w:pPr>
-      <w:r>
-        <w:t>Cooling –</w:t>
-      </w:r>
-      <w:r>
-        <w:t xml:space="preserve"> Boolean value</w:t>
-      </w:r>
-      <w:r>
-        <w:t xml:space="preserve"> that s</w:t>
-      </w:r>
-      <w:r>
-        <w:t xml:space="preserve">pecifies </w:t>
-      </w:r>
-      <w:r>
-        <w:t>if the</w:t>
-      </w:r>
-      <w:r>
-        <w:t xml:space="preserve"> cooling system</w:t>
-      </w:r>
-      <w:r>
-        <w:t xml:space="preserve"> is on</w:t>
-      </w:r>
-      <w:r>
-        <w:t>.</w:t>
-      </w:r>
-    </w:p>
-    <w:p>
-      <w:pPr>
-        <w:pStyle w:val="ListParagraph"/>
-        <w:numPr>
-          <w:ilvl w:val="1"/>
-          <w:numId w:val="1"/>
-        </w:numPr>
-      </w:pPr>
-      <w:r>
-        <w:t xml:space="preserve">Vacuum – </w:t>
-      </w:r>
-      <w:r>
-        <w:t xml:space="preserve">The </w:t>
-      </w:r>
-      <w:r>
-        <w:t>actual</w:t>
-      </w:r>
-      <w:r>
-        <w:t xml:space="preserve"> vacuum in </w:t>
-      </w:r>
-      <w:proofErr w:type="spellStart"/>
-      <w:r>
-        <w:t>kPa</w:t>
-      </w:r>
-      <w:proofErr w:type="spellEnd"/>
-      <w:r>
-        <w:t>.</w:t>
-      </w:r>
-    </w:p>
-    <w:p>
-      <w:pPr>
-        <w:pStyle w:val="ListParagraph"/>
-        <w:numPr>
-          <w:ilvl w:val="1"/>
-          <w:numId w:val="1"/>
-        </w:numPr>
-      </w:pPr>
-      <w:r>
-        <w:t xml:space="preserve">Reagent Robot – </w:t>
-      </w:r>
-      <w:r>
-        <w:t>Details of the reagent robot:</w:t>
-      </w:r>
-    </w:p>
-    <w:p>
-      <w:pPr>
-        <w:pStyle w:val="ListParagraph"/>
-        <w:numPr>
-          <w:ilvl w:val="2"/>
-          <w:numId w:val="1"/>
-        </w:numPr>
-      </w:pPr>
-      <w:r>
-        <w:t>Position</w:t>
-      </w:r>
-      <w:r>
-        <w:t>:</w:t>
-      </w:r>
-    </w:p>
-    <w:p>
-      <w:pPr>
-        <w:pStyle w:val="ListParagraph"/>
-        <w:numPr>
-          <w:ilvl w:val="3"/>
-          <w:numId w:val="1"/>
-        </w:numPr>
-      </w:pPr>
-      <w:r>
-        <w:t>Cassette – Number of the cassette</w:t>
-      </w:r>
-      <w:r>
-        <w:t xml:space="preserve"> the robot is over</w:t>
-      </w:r>
-      <w:r>
-        <w:t xml:space="preserve"> or zero if indeterminate.</w:t>
-      </w:r>
-    </w:p>
-    <w:p>
-      <w:pPr>
-        <w:pStyle w:val="ListParagraph"/>
-        <w:numPr>
-          <w:ilvl w:val="3"/>
-          <w:numId w:val="1"/>
-        </w:numPr>
-      </w:pPr>
-      <w:r>
-        <w:t xml:space="preserve">Reagent position – Number of the reagent position </w:t>
-      </w:r>
-      <w:r>
-        <w:t xml:space="preserve">the robot is over </w:t>
-      </w:r>
-      <w:r>
-        <w:t xml:space="preserve">or zero if </w:t>
-      </w:r>
-      <w:r>
-        <w:t xml:space="preserve">not </w:t>
-      </w:r>
-      <w:r>
-        <w:t xml:space="preserve">over a </w:t>
-      </w:r>
-      <w:r>
-        <w:t>reagent</w:t>
-      </w:r>
-      <w:r>
-        <w:t xml:space="preserve"> position.</w:t>
-      </w:r>
-    </w:p>
-    <w:p>
-      <w:pPr>
-        <w:pStyle w:val="ListParagraph"/>
-        <w:numPr>
-          <w:ilvl w:val="3"/>
-          <w:numId w:val="1"/>
-        </w:numPr>
-      </w:pPr>
-      <w:r>
-        <w:t xml:space="preserve">Delivery position – Number of the delivery position </w:t>
-      </w:r>
-      <w:r>
-        <w:t xml:space="preserve">the robot is over or </w:t>
-      </w:r>
-      <w:r>
-        <w:t xml:space="preserve">zero if </w:t>
-      </w:r>
-      <w:r>
-        <w:t xml:space="preserve">not </w:t>
-      </w:r>
-      <w:r>
-        <w:t xml:space="preserve">over a </w:t>
-      </w:r>
-      <w:r>
-        <w:t>delivery</w:t>
-      </w:r>
-      <w:r>
-        <w:t xml:space="preserve"> position.</w:t>
-      </w:r>
-    </w:p>
-    <w:p>
-      <w:pPr>
-        <w:pStyle w:val="ListParagraph"/>
-        <w:numPr>
-          <w:ilvl w:val="2"/>
-          <w:numId w:val="1"/>
-        </w:numPr>
-      </w:pPr>
-      <w:r>
-        <w:t>Actuator – String that specifies the state of the actuator.  Possible values are “up”, “down” and “indeterminate”.</w:t>
-      </w:r>
-    </w:p>
-    <w:p>
-      <w:pPr>
-        <w:pStyle w:val="ListParagraph"/>
-        <w:numPr>
-          <w:ilvl w:val="2"/>
-          <w:numId w:val="1"/>
-        </w:numPr>
-      </w:pPr>
-      <w:r>
-        <w:lastRenderedPageBreak/>
-        <w:t xml:space="preserve">Gripper – </w:t>
-      </w:r>
-      <w:r>
-        <w:t xml:space="preserve">String </w:t>
-      </w:r>
-      <w:r>
-        <w:t xml:space="preserve">that specifies </w:t>
-      </w:r>
-      <w:r>
-        <w:t xml:space="preserve">the state of the </w:t>
-      </w:r>
-      <w:r>
-        <w:t>gripper</w:t>
-      </w:r>
-      <w:r>
-        <w:t>.  Possible values are “open”, “closed” and “indeterminate”.  Note that “closed” indicates a vial is between the fingers while “indeterminate” indicates no vial present</w:t>
-      </w:r>
-      <w:r>
-        <w:t>.</w:t>
-      </w:r>
-    </w:p>
-    <w:p>
-      <w:pPr>
-        <w:pStyle w:val="ListParagraph"/>
-        <w:numPr>
-          <w:ilvl w:val="1"/>
-          <w:numId w:val="1"/>
-        </w:numPr>
-      </w:pPr>
-      <w:r>
-        <w:t>Rea</w:t>
-      </w:r>
-      <w:r>
-        <w:t>ctors – Details of each reactor:</w:t>
-      </w:r>
-    </w:p>
-    <w:p>
-      <w:pPr>
-        <w:pStyle w:val="ListParagraph"/>
-        <w:numPr>
-          <w:ilvl w:val="2"/>
-          <w:numId w:val="1"/>
-        </w:numPr>
-      </w:pPr>
-      <w:r>
-        <w:t>Number – The reactor number.</w:t>
-      </w:r>
-    </w:p>
-    <w:p>
-      <w:pPr>
-        <w:pStyle w:val="ListParagraph"/>
-        <w:numPr>
-          <w:ilvl w:val="2"/>
-          <w:numId w:val="1"/>
-        </w:numPr>
-      </w:pPr>
-      <w:r>
-        <w:t>T</w:t>
-      </w:r>
-      <w:r>
-        <w:t xml:space="preserve">emperature – The </w:t>
-      </w:r>
-      <w:r>
-        <w:t>actual</w:t>
-      </w:r>
-      <w:r>
-        <w:t xml:space="preserve"> temperature of the reactor in Celsius.</w:t>
-      </w:r>
-    </w:p>
-    <w:p>
-      <w:pPr>
-        <w:pStyle w:val="ListParagraph"/>
-        <w:numPr>
-          <w:ilvl w:val="2"/>
-          <w:numId w:val="1"/>
-        </w:numPr>
-      </w:pPr>
-      <w:r>
-        <w:t>Position</w:t>
-      </w:r>
-      <w:r>
-        <w:t>:</w:t>
-      </w:r>
-    </w:p>
-    <w:p>
-      <w:pPr>
-        <w:pStyle w:val="ListParagraph"/>
-        <w:numPr>
-          <w:ilvl w:val="3"/>
-          <w:numId w:val="1"/>
-        </w:numPr>
-      </w:pPr>
-      <w:r>
-        <w:t>Horizontal</w:t>
-      </w:r>
-      <w:r>
-        <w:t xml:space="preserve"> – String describing the </w:t>
-      </w:r>
-      <w:r>
-        <w:t>horizontal</w:t>
-      </w:r>
-      <w:r>
-        <w:t xml:space="preserve"> position, e.g. “Add”, “Evaporate”.</w:t>
-      </w:r>
-    </w:p>
-    <w:p>
-      <w:pPr>
-        <w:pStyle w:val="ListParagraph"/>
-        <w:numPr>
-          <w:ilvl w:val="3"/>
-          <w:numId w:val="1"/>
-        </w:numPr>
-      </w:pPr>
-      <w:r>
-        <w:t>Vertical – String describing the vertical position.  Possible values are “up”, “down” and “indeterminate”.</w:t>
-      </w:r>
-    </w:p>
-    <w:p>
-      <w:pPr>
-        <w:pStyle w:val="ListParagraph"/>
-        <w:numPr>
-          <w:ilvl w:val="2"/>
-          <w:numId w:val="1"/>
-        </w:numPr>
-      </w:pPr>
-      <w:r>
-        <w:t xml:space="preserve">Activity – The last know radiation activity level of the reactor in </w:t>
-      </w:r>
-      <w:proofErr w:type="spellStart"/>
-      <w:r>
-        <w:t>millicuries</w:t>
-      </w:r>
-      <w:proofErr w:type="spellEnd"/>
-      <w:r>
-        <w:t>.</w:t>
-      </w:r>
-    </w:p>
-    <w:p>
-      <w:pPr>
-        <w:pStyle w:val="ListParagraph"/>
-        <w:numPr>
-          <w:ilvl w:val="2"/>
-          <w:numId w:val="1"/>
-        </w:numPr>
-      </w:pPr>
-      <w:r>
-        <w:t>Activity time – The time the activity was measured.</w:t>
-      </w:r>
-    </w:p>
-    <w:p>
-      <w:pPr>
-        <w:pStyle w:val="ListParagraph"/>
-        <w:numPr>
-          <w:ilvl w:val="2"/>
-          <w:numId w:val="1"/>
-        </w:numPr>
-      </w:pPr>
-      <w:r>
-        <w:t>Evaporation</w:t>
-      </w:r>
-      <w:r>
-        <w:t xml:space="preserve"> </w:t>
-      </w:r>
-      <w:r>
-        <w:t xml:space="preserve">– </w:t>
-      </w:r>
-      <w:r>
-        <w:t>Boolean value that indicates if the evaporation values are open</w:t>
-      </w:r>
-      <w:r>
-        <w:t>.</w:t>
-      </w:r>
-    </w:p>
-    <w:p>
-      <w:pPr>
-        <w:pStyle w:val="ListParagraph"/>
-        <w:numPr>
-          <w:ilvl w:val="2"/>
-          <w:numId w:val="1"/>
-        </w:numPr>
-      </w:pPr>
-      <w:r>
-        <w:t xml:space="preserve">Transfer valve – </w:t>
-      </w:r>
-      <w:r>
-        <w:t>Boolean value that indicates i</w:t>
-      </w:r>
-      <w:r>
-        <w:t>f the</w:t>
-      </w:r>
-      <w:r>
-        <w:t xml:space="preserve"> </w:t>
-      </w:r>
-      <w:r>
-        <w:t>transfer valve</w:t>
-      </w:r>
-      <w:r>
-        <w:t xml:space="preserve"> is open</w:t>
-      </w:r>
-      <w:r>
-        <w:t>.</w:t>
-      </w:r>
-    </w:p>
-    <w:p>
-      <w:pPr>
-        <w:pStyle w:val="ListParagraph"/>
-        <w:numPr>
-          <w:ilvl w:val="2"/>
-          <w:numId w:val="1"/>
-        </w:numPr>
-      </w:pPr>
-      <w:r>
-        <w:t>Transfer position – String that describes the transfer stopcock position.  Possible values are “Waste” and “Out”.</w:t>
-      </w:r>
-    </w:p>
-    <w:p>
-      <w:pPr>
-        <w:pStyle w:val="ListParagraph"/>
-        <w:numPr>
-          <w:ilvl w:val="2"/>
-          <w:numId w:val="1"/>
-        </w:numPr>
-      </w:pPr>
-      <w:r>
-        <w:t xml:space="preserve">Reagent 1 transfer valve – </w:t>
-      </w:r>
-      <w:r>
-        <w:t>Boolean v</w:t>
-      </w:r>
-      <w:r>
-        <w:t xml:space="preserve">alue that </w:t>
-      </w:r>
-      <w:r>
-        <w:t>indicates if the first reagent transfer</w:t>
-      </w:r>
-      <w:r>
-        <w:t xml:space="preserve"> valve</w:t>
-      </w:r>
-      <w:r>
-        <w:t xml:space="preserve"> is open</w:t>
-      </w:r>
-      <w:r>
-        <w:t>.</w:t>
-      </w:r>
-    </w:p>
-    <w:p>
-      <w:pPr>
-        <w:pStyle w:val="ListParagraph"/>
-        <w:numPr>
-          <w:ilvl w:val="2"/>
-          <w:numId w:val="1"/>
-        </w:numPr>
-      </w:pPr>
-      <w:r>
-        <w:t xml:space="preserve">Reagent 2 transfer valve – </w:t>
-      </w:r>
-      <w:r>
-        <w:t>Boolean v</w:t>
-      </w:r>
-      <w:r>
-        <w:t xml:space="preserve">alue that </w:t>
-      </w:r>
-      <w:r>
-        <w:t>indicates if</w:t>
-      </w:r>
-      <w:r>
-        <w:t xml:space="preserve"> the </w:t>
-      </w:r>
-      <w:r>
-        <w:t xml:space="preserve">second </w:t>
-      </w:r>
-      <w:r>
-        <w:t>reagent transfer valve</w:t>
-      </w:r>
-      <w:r>
-        <w:t xml:space="preserve"> is open</w:t>
-      </w:r>
-      <w:r>
-        <w:t>.</w:t>
-      </w:r>
-    </w:p>
-    <w:p>
-      <w:pPr>
-        <w:pStyle w:val="ListParagraph"/>
-        <w:numPr>
-          <w:ilvl w:val="2"/>
-          <w:numId w:val="1"/>
-        </w:numPr>
-      </w:pPr>
-      <w:r>
-        <w:t>Stir speed – Speed of the stir motor.</w:t>
-      </w:r>
-    </w:p>
-    <w:p>
-      <w:pPr>
-        <w:pStyle w:val="ListParagraph"/>
-        <w:numPr>
-          <w:ilvl w:val="2"/>
-          <w:numId w:val="1"/>
-        </w:numPr>
-      </w:pPr>
-      <w:r>
-        <w:t>Video – URL of the video stream.</w:t>
-      </w:r>
-    </w:p>
-    <w:p>
-      <w:pPr>
-        <w:pStyle w:val="ListParagraph"/>
-        <w:numPr>
-          <w:ilvl w:val="1"/>
-          <w:numId w:val="1"/>
-        </w:numPr>
-      </w:pPr>
-      <w:r>
-        <w:t>Reactor 1 will have the following additional fields:</w:t>
-      </w:r>
-    </w:p>
-    <w:p>
-      <w:pPr>
-        <w:pStyle w:val="ListParagraph"/>
-        <w:numPr>
-          <w:ilvl w:val="2"/>
-          <w:numId w:val="1"/>
-        </w:numPr>
-      </w:pPr>
-      <w:r>
-        <w:t>Column position – String that describes the position of the column stopcocks.  Possible values are “Load” and “Elute”.</w:t>
-      </w:r>
-    </w:p>
-    <w:p>
-      <w:pPr>
-        <w:pStyle w:val="ListParagraph"/>
-        <w:numPr>
-          <w:ilvl w:val="2"/>
-          <w:numId w:val="1"/>
-        </w:numPr>
-      </w:pPr>
-      <w:r>
-        <w:t>F18 transfer valve – Boolean value that indicates if the F18 transfer valve is open.</w:t>
-      </w:r>
-    </w:p>
-    <w:p>
-      <w:pPr>
-        <w:pStyle w:val="ListParagraph"/>
-        <w:numPr>
-          <w:ilvl w:val="2"/>
-          <w:numId w:val="1"/>
-        </w:numPr>
-      </w:pPr>
-      <w:r>
-        <w:t>Eluent transfer value – Boolean value that indicates if the eluent transfer valve is open.</w:t>
+        <w:t>Sequence ID – Unique ID of the sequence to run.</w:t>
       </w:r>
     </w:p>
     <w:p>
@@ -2151,9 +2188,9 @@
           <w:rStyle w:val="Heading1Char"/>
         </w:rPr>
       </w:pPr>
-    </w:p>
-    <w:p>
-      <w:bookmarkStart w:id="3" w:name="_Toc315285311"/>
+      <w:bookmarkStart w:id="3" w:name="_Toc315285312"/>
+    </w:p>
+    <w:p>
       <w:proofErr w:type="spellStart"/>
       <w:proofErr w:type="gramStart"/>
       <w:r>
@@ -2162,6 +2199,12 @@
         </w:rPr>
         <w:t>RunSequence</w:t>
       </w:r>
+      <w:r>
+        <w:rPr>
+          <w:rStyle w:val="Heading1Char"/>
+        </w:rPr>
+        <w:t>FromComponent</w:t>
+      </w:r>
       <w:proofErr w:type="spellEnd"/>
       <w:r>
         <w:rPr>
@@ -2178,13 +2221,7 @@
       </w:r>
       <w:bookmarkEnd w:id="3"/>
       <w:r>
-        <w:t xml:space="preserve"> – </w:t>
-      </w:r>
-      <w:r>
-        <w:t>Loads a sequence from the database and runs it</w:t>
-      </w:r>
-      <w:r>
-        <w:t>.</w:t>
+        <w:t xml:space="preserve"> – Loads a sequence from the database and runs it starting with the specified component.</w:t>
       </w:r>
     </w:p>
     <w:p>
@@ -2201,7 +2238,7 @@
         </w:numPr>
       </w:pPr>
       <w:r>
-        <w:t>Username – Name of the current user.</w:t>
+        <w:t>Sequence ID – Unique ID of the sequence to run.</w:t>
       </w:r>
     </w:p>
     <w:p>
@@ -2213,7 +2250,109 @@
         </w:numPr>
       </w:pPr>
       <w:r>
-        <w:t>Sequence ID – Unique ID of the sequence to run.</w:t>
+        <w:t>Component ID – Unique ID of the first component to run.</w:t>
+      </w:r>
+    </w:p>
+    <w:p>
+      <w:bookmarkStart w:id="4" w:name="_Toc315285313"/>
+      <w:proofErr w:type="spellStart"/>
+      <w:proofErr w:type="gramStart"/>
+      <w:r>
+        <w:rPr>
+          <w:rStyle w:val="Heading1Char"/>
+        </w:rPr>
+        <w:lastRenderedPageBreak/>
+        <w:t>PauseSequence</w:t>
+      </w:r>
+      <w:proofErr w:type="spellEnd"/>
+      <w:r>
+        <w:rPr>
+          <w:rStyle w:val="Heading1Char"/>
+        </w:rPr>
+        <w:t>(</w:t>
+      </w:r>
+      <w:proofErr w:type="gramEnd"/>
+      <w:r>
+        <w:rPr>
+          <w:rStyle w:val="Heading1Char"/>
+        </w:rPr>
+        <w:t>)</w:t>
+      </w:r>
+      <w:bookmarkEnd w:id="4"/>
+      <w:r>
+        <w:t xml:space="preserve"> – Flags the sequence to pause after the current unit operation.</w:t>
+      </w:r>
+    </w:p>
+    <w:p>
+      <w:pPr>
+        <w:rPr>
+          <w:rStyle w:val="Heading1Char"/>
+        </w:rPr>
+      </w:pPr>
+    </w:p>
+    <w:p>
+      <w:bookmarkStart w:id="5" w:name="_Toc315285314"/>
+      <w:proofErr w:type="spellStart"/>
+      <w:proofErr w:type="gramStart"/>
+      <w:r>
+        <w:rPr>
+          <w:rStyle w:val="Heading1Char"/>
+        </w:rPr>
+        <w:t>ContinueSequence</w:t>
+      </w:r>
+      <w:proofErr w:type="spellEnd"/>
+      <w:r>
+        <w:rPr>
+          <w:rStyle w:val="Heading1Char"/>
+        </w:rPr>
+        <w:t>(</w:t>
+      </w:r>
+      <w:proofErr w:type="gramEnd"/>
+      <w:r>
+        <w:rPr>
+          <w:rStyle w:val="Heading1Char"/>
+        </w:rPr>
+        <w:t>)</w:t>
+      </w:r>
+      <w:bookmarkEnd w:id="5"/>
+      <w:r>
+        <w:t xml:space="preserve"> – Continues the sequence run if paused or clears the pause flags if set but not yet paused.</w:t>
+      </w:r>
+    </w:p>
+    <w:p>
+      <w:pPr>
+        <w:rPr>
+          <w:rStyle w:val="Heading1Char"/>
+        </w:rPr>
+      </w:pPr>
+    </w:p>
+    <w:p>
+      <w:bookmarkStart w:id="6" w:name="_Toc315285315"/>
+      <w:proofErr w:type="spellStart"/>
+      <w:proofErr w:type="gramStart"/>
+      <w:r>
+        <w:rPr>
+          <w:rStyle w:val="Heading1Char"/>
+        </w:rPr>
+        <w:t>WillSequencePause</w:t>
+      </w:r>
+      <w:proofErr w:type="spellEnd"/>
+      <w:r>
+        <w:rPr>
+          <w:rStyle w:val="Heading1Char"/>
+        </w:rPr>
+        <w:t>(</w:t>
+      </w:r>
+      <w:proofErr w:type="gramEnd"/>
+      <w:r>
+        <w:rPr>
+          <w:rStyle w:val="Heading1Char"/>
+        </w:rPr>
+        <w:t>)</w:t>
+      </w:r>
+      <w:bookmarkEnd w:id="6"/>
+      <w:r>
+        <w:t xml:space="preserve"> – Determines if the sequence will paused after the current unit operation.</w:t>
       </w:r>
     </w:p>
     <w:p>
@@ -2230,25 +2369,37 @@
         </w:numPr>
       </w:pPr>
       <w:r>
-        <w:t>Result – Boolean value (true on success, false otherwise).</w:t>
-      </w:r>
-    </w:p>
-    <w:p>
-      <w:bookmarkStart w:id="4" w:name="_Toc315285312"/>
+        <w:t>Result – True if the sequence will pause, false otherwise.</w:t>
+      </w:r>
+    </w:p>
+    <w:p>
+      <w:pPr>
+        <w:rPr>
+          <w:rStyle w:val="Heading1Char"/>
+        </w:rPr>
+      </w:pPr>
+    </w:p>
+    <w:p>
+      <w:bookmarkStart w:id="7" w:name="_Toc315285316"/>
       <w:proofErr w:type="spellStart"/>
       <w:proofErr w:type="gramStart"/>
       <w:r>
         <w:rPr>
           <w:rStyle w:val="Heading1Char"/>
         </w:rPr>
-        <w:lastRenderedPageBreak/>
-        <w:t>RunSequence</w:t>
+        <w:t>Is</w:t>
       </w:r>
       <w:r>
         <w:rPr>
           <w:rStyle w:val="Heading1Char"/>
         </w:rPr>
-        <w:t>FromComponent</w:t>
+        <w:t>SequencePause</w:t>
+      </w:r>
+      <w:r>
+        <w:rPr>
+          <w:rStyle w:val="Heading1Char"/>
+        </w:rPr>
+        <w:t>d</w:t>
       </w:r>
       <w:proofErr w:type="spellEnd"/>
       <w:r>
@@ -2264,20 +2415,14 @@
         </w:rPr>
         <w:t>)</w:t>
       </w:r>
-      <w:bookmarkEnd w:id="4"/>
-      <w:r>
-        <w:t xml:space="preserve"> – Loads a sequence from the database and runs it</w:t>
-      </w:r>
-      <w:r>
-        <w:t xml:space="preserve"> starting with the specified component</w:t>
-      </w:r>
-      <w:r>
-        <w:t>.</w:t>
-      </w:r>
-    </w:p>
-    <w:p>
-      <w:r>
-        <w:t>Parameters:</w:t>
+      <w:bookmarkEnd w:id="7"/>
+      <w:r>
+        <w:t xml:space="preserve"> – Determines if the sequence execution is paused.</w:t>
+      </w:r>
+    </w:p>
+    <w:p>
+      <w:r>
+        <w:t>Returns:</w:t>
       </w:r>
     </w:p>
     <w:p>
@@ -2289,75 +2434,25 @@
         </w:numPr>
       </w:pPr>
       <w:r>
-        <w:t>Username – Name of the current user.</w:t>
-      </w:r>
-    </w:p>
-    <w:p>
-      <w:pPr>
-        <w:pStyle w:val="ListParagraph"/>
-        <w:numPr>
-          <w:ilvl w:val="0"/>
-          <w:numId w:val="1"/>
-        </w:numPr>
-      </w:pPr>
-      <w:r>
-        <w:t>Sequence ID – Unique ID of the sequence to run.</w:t>
-      </w:r>
-    </w:p>
-    <w:p>
-      <w:pPr>
-        <w:pStyle w:val="ListParagraph"/>
-        <w:numPr>
-          <w:ilvl w:val="0"/>
-          <w:numId w:val="1"/>
-        </w:numPr>
-      </w:pPr>
-      <w:r>
-        <w:t>Component ID – Unique ID of the first component to run.</w:t>
-      </w:r>
-    </w:p>
-    <w:p>
-      <w:r>
-        <w:t>Returns:</w:t>
-      </w:r>
-    </w:p>
-    <w:p>
-      <w:pPr>
-        <w:pStyle w:val="ListParagraph"/>
-        <w:numPr>
-          <w:ilvl w:val="0"/>
-          <w:numId w:val="1"/>
-        </w:numPr>
-        <w:rPr>
-          <w:rStyle w:val="Heading1Char"/>
-          <w:rFonts w:asciiTheme="minorHAnsi" w:eastAsiaTheme="minorHAnsi" w:hAnsiTheme="minorHAnsi" w:cstheme="minorBidi"/>
-          <w:b w:val="0"/>
-          <w:bCs w:val="0"/>
-          <w:color w:val="auto"/>
-          <w:sz w:val="22"/>
-          <w:szCs w:val="22"/>
-        </w:rPr>
-      </w:pPr>
-      <w:r>
-        <w:t>Result – Boolean value (true on success, false otherwise).</w:t>
-      </w:r>
-    </w:p>
-    <w:p>
-      <w:pPr>
-        <w:rPr>
-          <w:rStyle w:val="Heading1Char"/>
-        </w:rPr>
-      </w:pPr>
-    </w:p>
-    <w:p>
-      <w:bookmarkStart w:id="5" w:name="_Toc315285313"/>
+        <w:t>Result – True if the sequence is currently paused, false otherwise.</w:t>
+      </w:r>
+    </w:p>
+    <w:p/>
+    <w:p>
+      <w:bookmarkStart w:id="8" w:name="_Toc315285317"/>
       <w:proofErr w:type="spellStart"/>
       <w:proofErr w:type="gramStart"/>
       <w:r>
         <w:rPr>
           <w:rStyle w:val="Heading1Char"/>
         </w:rPr>
-        <w:t>PauseSequence</w:t>
+        <w:t>Abort</w:t>
+      </w:r>
+      <w:r>
+        <w:rPr>
+          <w:rStyle w:val="Heading1Char"/>
+        </w:rPr>
+        <w:t>Sequence</w:t>
       </w:r>
       <w:proofErr w:type="spellEnd"/>
       <w:r>
@@ -2373,169 +2468,75 @@
         </w:rPr>
         <w:t>)</w:t>
       </w:r>
-      <w:bookmarkEnd w:id="5"/>
-      <w:r>
-        <w:t xml:space="preserve"> – </w:t>
-      </w:r>
-      <w:r>
-        <w:t>Flags the sequence to pause after the current unit operation</w:t>
+      <w:bookmarkEnd w:id="8"/>
+      <w:r>
+        <w:t xml:space="preserve"> –</w:t>
+      </w:r>
+      <w:r>
+        <w:t xml:space="preserve"> </w:t>
+      </w:r>
+      <w:r>
+        <w:t xml:space="preserve">Quickly turns off the heaters and terminates the run, leaving the system </w:t>
+      </w:r>
+      <w:r>
+        <w:t>in its current state</w:t>
       </w:r>
       <w:r>
         <w:t>.</w:t>
       </w:r>
     </w:p>
-    <w:p>
-      <w:r>
-        <w:t>Parameters:</w:t>
-      </w:r>
-    </w:p>
-    <w:p>
-      <w:pPr>
-        <w:pStyle w:val="ListParagraph"/>
-        <w:numPr>
-          <w:ilvl w:val="0"/>
-          <w:numId w:val="1"/>
-        </w:numPr>
-      </w:pPr>
-      <w:r>
-        <w:t>Username – Name of the current user.</w:t>
-      </w:r>
-    </w:p>
-    <w:p>
-      <w:r>
-        <w:t>Returns:</w:t>
-      </w:r>
-    </w:p>
-    <w:p>
-      <w:pPr>
-        <w:pStyle w:val="ListParagraph"/>
-        <w:numPr>
-          <w:ilvl w:val="0"/>
-          <w:numId w:val="1"/>
-        </w:numPr>
-      </w:pPr>
-      <w:r>
-        <w:t>Result – Boolean value (true on success, false otherwise).</w:t>
-      </w:r>
-    </w:p>
-    <w:p>
-      <w:pPr>
-        <w:rPr>
-          <w:rStyle w:val="Heading1Char"/>
-        </w:rPr>
-      </w:pPr>
-    </w:p>
-    <w:p>
-      <w:bookmarkStart w:id="6" w:name="_Toc315285314"/>
+    <w:p/>
+    <w:p>
+      <w:bookmarkStart w:id="9" w:name="_Toc315285318"/>
       <w:proofErr w:type="spellStart"/>
       <w:proofErr w:type="gramStart"/>
       <w:r>
         <w:rPr>
           <w:rStyle w:val="Heading1Char"/>
         </w:rPr>
-        <w:t>Continue</w:t>
-      </w:r>
+        <w:t>PauseTimer</w:t>
+      </w:r>
+      <w:proofErr w:type="spellEnd"/>
       <w:r>
         <w:rPr>
           <w:rStyle w:val="Heading1Char"/>
         </w:rPr>
-        <w:t>Sequence</w:t>
-      </w:r>
-      <w:proofErr w:type="spellEnd"/>
+        <w:t>(</w:t>
+      </w:r>
+      <w:proofErr w:type="gramEnd"/>
       <w:r>
         <w:rPr>
           <w:rStyle w:val="Heading1Char"/>
         </w:rPr>
-        <w:t>(</w:t>
-      </w:r>
-      <w:proofErr w:type="gramEnd"/>
-      <w:r>
-        <w:rPr>
-          <w:rStyle w:val="Heading1Char"/>
-        </w:rPr>
         <w:t>)</w:t>
       </w:r>
-      <w:bookmarkEnd w:id="6"/>
-      <w:r>
-        <w:t xml:space="preserve"> – </w:t>
-      </w:r>
-      <w:r>
-        <w:t>Continues the sequence run if paused or clears the pause f</w:t>
-      </w:r>
-      <w:r>
-        <w:t xml:space="preserve">lags </w:t>
-      </w:r>
-      <w:r>
-        <w:t>if set but not yet paused</w:t>
-      </w:r>
-      <w:r>
-        <w:t>.</w:t>
-      </w:r>
-    </w:p>
-    <w:p>
-      <w:r>
-        <w:t>Parameters:</w:t>
-      </w:r>
-    </w:p>
-    <w:p>
-      <w:pPr>
-        <w:pStyle w:val="ListParagraph"/>
-        <w:numPr>
-          <w:ilvl w:val="0"/>
-          <w:numId w:val="1"/>
-        </w:numPr>
-      </w:pPr>
-      <w:r>
-        <w:t>Username – Name of the current user.</w:t>
-      </w:r>
-    </w:p>
-    <w:p>
-      <w:r>
-        <w:t>Returns:</w:t>
-      </w:r>
-    </w:p>
-    <w:p>
-      <w:pPr>
-        <w:pStyle w:val="ListParagraph"/>
-        <w:numPr>
-          <w:ilvl w:val="0"/>
-          <w:numId w:val="1"/>
-        </w:numPr>
-      </w:pPr>
-      <w:r>
-        <w:t>Result – Boolean value (true on success, false otherwise).</w:t>
-      </w:r>
-    </w:p>
-    <w:p>
-      <w:pPr>
-        <w:rPr>
-          <w:rStyle w:val="Heading1Char"/>
-        </w:rPr>
-      </w:pPr>
-    </w:p>
-    <w:p>
-      <w:pPr>
-        <w:rPr>
-          <w:rStyle w:val="Heading1Char"/>
-        </w:rPr>
-      </w:pPr>
-      <w:r>
-        <w:rPr>
-          <w:rStyle w:val="Heading1Char"/>
-        </w:rPr>
-        <w:br w:type="page"/>
-      </w:r>
-    </w:p>
-    <w:p>
-      <w:bookmarkStart w:id="7" w:name="_Toc315285315"/>
+      <w:bookmarkEnd w:id="9"/>
+      <w:r>
+        <w:t xml:space="preserve"> – Pauses the timer if the unit operation has one running</w:t>
+      </w:r>
+      <w:r>
+        <w:t xml:space="preserve">.  This can be used </w:t>
+      </w:r>
+      <w:r>
+        <w:t xml:space="preserve">as a mechanism to extend React or Evaporate or </w:t>
+      </w:r>
+      <w:r>
+        <w:t xml:space="preserve">to </w:t>
+      </w:r>
+      <w:r>
+        <w:t>increase the Add delivery time.</w:t>
+      </w:r>
+    </w:p>
+    <w:p/>
+    <w:p>
+      <w:bookmarkStart w:id="10" w:name="_Toc315285319"/>
       <w:proofErr w:type="spellStart"/>
       <w:proofErr w:type="gramStart"/>
       <w:r>
         <w:rPr>
           <w:rStyle w:val="Heading1Char"/>
         </w:rPr>
-        <w:lastRenderedPageBreak/>
-        <w:t>WillSequencePause</w:t>
+        <w:t>ContinueTimer</w:t>
       </w:r>
       <w:proofErr w:type="spellEnd"/>
       <w:r>
@@ -2551,459 +2552,51 @@
         </w:rPr>
         <w:t>)</w:t>
       </w:r>
-      <w:bookmarkEnd w:id="7"/>
-      <w:r>
-        <w:t xml:space="preserve"> – </w:t>
-      </w:r>
-      <w:r>
-        <w:t>Determines if the sequence will paused after the current unit operation</w:t>
-      </w:r>
-      <w:r>
-        <w:t>.</w:t>
-      </w:r>
-    </w:p>
-    <w:p>
-      <w:r>
-        <w:t>Parameters:</w:t>
-      </w:r>
-    </w:p>
-    <w:p>
-      <w:pPr>
-        <w:pStyle w:val="ListParagraph"/>
-        <w:numPr>
-          <w:ilvl w:val="0"/>
-          <w:numId w:val="1"/>
-        </w:numPr>
-      </w:pPr>
-      <w:r>
-        <w:t>Username – Name of the current user.</w:t>
-      </w:r>
-    </w:p>
-    <w:p>
-      <w:r>
-        <w:t>Returns:</w:t>
-      </w:r>
-    </w:p>
-    <w:p>
-      <w:pPr>
-        <w:pStyle w:val="ListParagraph"/>
-        <w:numPr>
-          <w:ilvl w:val="0"/>
-          <w:numId w:val="1"/>
-        </w:numPr>
-      </w:pPr>
-      <w:r>
-        <w:t xml:space="preserve">Result – </w:t>
-      </w:r>
-      <w:r>
-        <w:t>T</w:t>
-      </w:r>
-      <w:r>
-        <w:t xml:space="preserve">rue </w:t>
-      </w:r>
-      <w:r>
-        <w:t>if the sequence will pause, false otherwise</w:t>
-      </w:r>
-      <w:r>
-        <w:t>.</w:t>
-      </w:r>
-    </w:p>
-    <w:p>
-      <w:pPr>
-        <w:rPr>
-          <w:rStyle w:val="Heading1Char"/>
-        </w:rPr>
-      </w:pPr>
-    </w:p>
-    <w:p>
-      <w:bookmarkStart w:id="8" w:name="_Toc315285316"/>
+      <w:bookmarkEnd w:id="10"/>
+      <w:r>
+        <w:t xml:space="preserve"> – Continues the timer if the unit operation has one paused.</w:t>
+      </w:r>
+    </w:p>
+    <w:p/>
+    <w:p>
+      <w:bookmarkStart w:id="11" w:name="_Toc315285320"/>
       <w:proofErr w:type="spellStart"/>
       <w:proofErr w:type="gramStart"/>
       <w:r>
         <w:rPr>
           <w:rStyle w:val="Heading1Char"/>
         </w:rPr>
-        <w:t>Is</w:t>
-      </w:r>
+        <w:t>StopTimer</w:t>
+      </w:r>
+      <w:proofErr w:type="spellEnd"/>
       <w:r>
         <w:rPr>
           <w:rStyle w:val="Heading1Char"/>
         </w:rPr>
-        <w:t>SequencePause</w:t>
-      </w:r>
+        <w:t>(</w:t>
+      </w:r>
+      <w:proofErr w:type="gramEnd"/>
       <w:r>
         <w:rPr>
           <w:rStyle w:val="Heading1Char"/>
         </w:rPr>
-        <w:t>d</w:t>
-      </w:r>
-      <w:proofErr w:type="spellEnd"/>
-      <w:r>
-        <w:rPr>
-          <w:rStyle w:val="Heading1Char"/>
-        </w:rPr>
-        <w:t>(</w:t>
-      </w:r>
-      <w:proofErr w:type="gramEnd"/>
-      <w:r>
-        <w:rPr>
-          <w:rStyle w:val="Heading1Char"/>
-        </w:rPr>
         <w:t>)</w:t>
       </w:r>
-      <w:bookmarkEnd w:id="8"/>
-      <w:r>
-        <w:t xml:space="preserve"> – Determines if the sequence </w:t>
-      </w:r>
-      <w:r>
-        <w:t>execution is</w:t>
-      </w:r>
-      <w:r>
-        <w:t xml:space="preserve"> paused.</w:t>
-      </w:r>
-    </w:p>
-    <w:p>
-      <w:r>
-        <w:t>Parameters:</w:t>
-      </w:r>
-    </w:p>
-    <w:p>
-      <w:pPr>
-        <w:pStyle w:val="ListParagraph"/>
-        <w:numPr>
-          <w:ilvl w:val="0"/>
-          <w:numId w:val="1"/>
-        </w:numPr>
-      </w:pPr>
-      <w:r>
-        <w:t>Username – Name of the current user.</w:t>
-      </w:r>
-    </w:p>
-    <w:p>
-      <w:r>
-        <w:t>Returns:</w:t>
-      </w:r>
-    </w:p>
-    <w:p>
-      <w:pPr>
-        <w:pStyle w:val="ListParagraph"/>
-        <w:numPr>
-          <w:ilvl w:val="0"/>
-          <w:numId w:val="1"/>
-        </w:numPr>
-      </w:pPr>
-      <w:r>
-        <w:t xml:space="preserve">Result – True if the sequence </w:t>
-      </w:r>
-      <w:r>
-        <w:t>is currently</w:t>
-      </w:r>
-      <w:r>
-        <w:t xml:space="preserve"> pause</w:t>
-      </w:r>
-      <w:r>
-        <w:t>d</w:t>
-      </w:r>
-      <w:r>
-        <w:t>, false otherwise.</w:t>
-      </w:r>
-    </w:p>
-    <w:p/>
-    <w:p>
-      <w:bookmarkStart w:id="9" w:name="_Toc315285317"/>
-      <w:proofErr w:type="spellStart"/>
-      <w:proofErr w:type="gramStart"/>
-      <w:r>
-        <w:rPr>
-          <w:rStyle w:val="Heading1Char"/>
-        </w:rPr>
-        <w:t>Abort</w:t>
-      </w:r>
-      <w:r>
-        <w:rPr>
-          <w:rStyle w:val="Heading1Char"/>
-        </w:rPr>
-        <w:t>Sequence</w:t>
-      </w:r>
-      <w:proofErr w:type="spellEnd"/>
-      <w:r>
-        <w:rPr>
-          <w:rStyle w:val="Heading1Char"/>
-        </w:rPr>
-        <w:t>(</w:t>
-      </w:r>
-      <w:proofErr w:type="gramEnd"/>
-      <w:r>
-        <w:rPr>
-          <w:rStyle w:val="Heading1Char"/>
-        </w:rPr>
-        <w:t>)</w:t>
-      </w:r>
-      <w:bookmarkEnd w:id="9"/>
-      <w:r>
-        <w:t xml:space="preserve"> –</w:t>
-      </w:r>
-      <w:r>
-        <w:t xml:space="preserve"> </w:t>
-      </w:r>
-      <w:r>
-        <w:t xml:space="preserve">Quickly turns off the heaters and terminates the run, leaving the system </w:t>
-      </w:r>
-      <w:r>
-        <w:t>in its current state</w:t>
-      </w:r>
-      <w:r>
-        <w:t>.</w:t>
-      </w:r>
-    </w:p>
-    <w:p>
-      <w:r>
-        <w:t>Parameters:</w:t>
-      </w:r>
-    </w:p>
-    <w:p>
-      <w:pPr>
-        <w:pStyle w:val="ListParagraph"/>
-        <w:numPr>
-          <w:ilvl w:val="0"/>
-          <w:numId w:val="1"/>
-        </w:numPr>
-      </w:pPr>
-      <w:r>
-        <w:t>Username – Name of the current user.</w:t>
-      </w:r>
-    </w:p>
-    <w:p>
-      <w:r>
-        <w:t>Returns:</w:t>
-      </w:r>
-    </w:p>
-    <w:p>
-      <w:pPr>
-        <w:pStyle w:val="ListParagraph"/>
-        <w:numPr>
-          <w:ilvl w:val="0"/>
-          <w:numId w:val="1"/>
-        </w:numPr>
-      </w:pPr>
-      <w:r>
-        <w:t>Result – Boolean value (true on success, false otherwise).</w:t>
-      </w:r>
-    </w:p>
-    <w:p/>
-    <w:p>
-      <w:bookmarkStart w:id="10" w:name="_Toc315285318"/>
-      <w:proofErr w:type="spellStart"/>
-      <w:proofErr w:type="gramStart"/>
-      <w:r>
-        <w:rPr>
-          <w:rStyle w:val="Heading1Char"/>
-        </w:rPr>
-        <w:t>PauseTimer</w:t>
-      </w:r>
-      <w:proofErr w:type="spellEnd"/>
-      <w:r>
-        <w:rPr>
-          <w:rStyle w:val="Heading1Char"/>
-        </w:rPr>
-        <w:t>(</w:t>
-      </w:r>
-      <w:proofErr w:type="gramEnd"/>
-      <w:r>
-        <w:rPr>
-          <w:rStyle w:val="Heading1Char"/>
-        </w:rPr>
-        <w:t>)</w:t>
-      </w:r>
-      <w:bookmarkEnd w:id="10"/>
-      <w:r>
-        <w:t xml:space="preserve"> – Pauses the timer if the unit operation has one running</w:t>
-      </w:r>
-      <w:r>
-        <w:t xml:space="preserve">.  This can be used </w:t>
-      </w:r>
-      <w:r>
-        <w:t xml:space="preserve">as a mechanism to extend React or Evaporate or </w:t>
+      <w:bookmarkEnd w:id="11"/>
+      <w:r>
+        <w:t xml:space="preserve"> – Cuts the timer short if the unit operation has one running</w:t>
+      </w:r>
+      <w:r>
+        <w:t>.  This can be used as a</w:t>
+      </w:r>
+      <w:r>
+        <w:t xml:space="preserve"> mechanism to shorten React or Evaporate or </w:t>
       </w:r>
       <w:r>
         <w:t xml:space="preserve">to </w:t>
       </w:r>
       <w:r>
-        <w:t>increase the Add delivery time.</w:t>
-      </w:r>
-    </w:p>
-    <w:p>
-      <w:r>
-        <w:t>Parameters:</w:t>
-      </w:r>
-    </w:p>
-    <w:p>
-      <w:pPr>
-        <w:pStyle w:val="ListParagraph"/>
-        <w:numPr>
-          <w:ilvl w:val="0"/>
-          <w:numId w:val="1"/>
-        </w:numPr>
-      </w:pPr>
-      <w:r>
-        <w:t>Username – Name of the current user.</w:t>
-      </w:r>
-    </w:p>
-    <w:p>
-      <w:r>
-        <w:t>Returns:</w:t>
-      </w:r>
-    </w:p>
-    <w:p>
-      <w:pPr>
-        <w:pStyle w:val="ListParagraph"/>
-        <w:numPr>
-          <w:ilvl w:val="0"/>
-          <w:numId w:val="1"/>
-        </w:numPr>
-      </w:pPr>
-      <w:r>
-        <w:t>Result – Boolean value (true on success, false otherwise).</w:t>
-      </w:r>
-    </w:p>
-    <w:p/>
-    <w:p>
-      <w:bookmarkStart w:id="11" w:name="_Toc315285319"/>
-      <w:proofErr w:type="spellStart"/>
-      <w:proofErr w:type="gramStart"/>
-      <w:r>
-        <w:rPr>
-          <w:rStyle w:val="Heading1Char"/>
-        </w:rPr>
-        <w:t>ContinueTimer</w:t>
-      </w:r>
-      <w:proofErr w:type="spellEnd"/>
-      <w:r>
-        <w:rPr>
-          <w:rStyle w:val="Heading1Char"/>
-        </w:rPr>
-        <w:t>(</w:t>
-      </w:r>
-      <w:proofErr w:type="gramEnd"/>
-      <w:r>
-        <w:rPr>
-          <w:rStyle w:val="Heading1Char"/>
-        </w:rPr>
-        <w:t>)</w:t>
-      </w:r>
-      <w:bookmarkEnd w:id="11"/>
-      <w:r>
-        <w:t xml:space="preserve"> – Continues the timer if the unit operation has one paused.</w:t>
-      </w:r>
-    </w:p>
-    <w:p>
-      <w:r>
-        <w:t>Parameters:</w:t>
-      </w:r>
-    </w:p>
-    <w:p>
-      <w:pPr>
-        <w:pStyle w:val="ListParagraph"/>
-        <w:numPr>
-          <w:ilvl w:val="0"/>
-          <w:numId w:val="1"/>
-        </w:numPr>
-      </w:pPr>
-      <w:r>
-        <w:t>Username – Name of the current user.</w:t>
-      </w:r>
-    </w:p>
-    <w:p>
-      <w:r>
-        <w:t>Returns:</w:t>
-      </w:r>
-    </w:p>
-    <w:p>
-      <w:pPr>
-        <w:pStyle w:val="ListParagraph"/>
-        <w:numPr>
-          <w:ilvl w:val="0"/>
-          <w:numId w:val="1"/>
-        </w:numPr>
-      </w:pPr>
-      <w:r>
-        <w:t>Result – Boolean value (true on success, false otherwise).</w:t>
-      </w:r>
-    </w:p>
-    <w:p/>
-    <w:p>
-      <w:bookmarkStart w:id="12" w:name="_Toc315285320"/>
-      <w:proofErr w:type="spellStart"/>
-      <w:proofErr w:type="gramStart"/>
-      <w:r>
-        <w:rPr>
-          <w:rStyle w:val="Heading1Char"/>
-        </w:rPr>
-        <w:t>StopTimer</w:t>
-      </w:r>
-      <w:proofErr w:type="spellEnd"/>
-      <w:r>
-        <w:rPr>
-          <w:rStyle w:val="Heading1Char"/>
-        </w:rPr>
-        <w:t>(</w:t>
-      </w:r>
-      <w:proofErr w:type="gramEnd"/>
-      <w:r>
-        <w:rPr>
-          <w:rStyle w:val="Heading1Char"/>
-        </w:rPr>
-        <w:t>)</w:t>
-      </w:r>
-      <w:bookmarkEnd w:id="12"/>
-      <w:r>
-        <w:t xml:space="preserve"> – Cuts the timer short if the unit operation has one running</w:t>
-      </w:r>
-      <w:r>
-        <w:t>.  This can be used as a</w:t>
-      </w:r>
-      <w:r>
-        <w:t xml:space="preserve"> mechanism to shorten React or Evaporate or </w:t>
-      </w:r>
-      <w:r>
-        <w:t xml:space="preserve">to </w:t>
-      </w:r>
-      <w:r>
         <w:t>decrease the Add delivery time.</w:t>
-      </w:r>
-    </w:p>
-    <w:p>
-      <w:r>
-        <w:t>Parameters:</w:t>
-      </w:r>
-    </w:p>
-    <w:p>
-      <w:pPr>
-        <w:pStyle w:val="ListParagraph"/>
-        <w:numPr>
-          <w:ilvl w:val="0"/>
-          <w:numId w:val="1"/>
-        </w:numPr>
-      </w:pPr>
-      <w:r>
-        <w:t>Username – Name of the current user.</w:t>
-      </w:r>
-    </w:p>
-    <w:p>
-      <w:r>
-        <w:t>Returns:</w:t>
-      </w:r>
-    </w:p>
-    <w:p>
-      <w:pPr>
-        <w:pStyle w:val="ListParagraph"/>
-        <w:numPr>
-          <w:ilvl w:val="0"/>
-          <w:numId w:val="1"/>
-        </w:numPr>
-      </w:pPr>
-      <w:r>
-        <w:t>Result – Boolean value (true on success, false otherwise).</w:t>
       </w:r>
     </w:p>
     <w:p>
@@ -3019,7 +2612,7 @@
       </w:pPr>
     </w:p>
     <w:p>
-      <w:bookmarkStart w:id="13" w:name="_Toc315285321"/>
+      <w:bookmarkStart w:id="12" w:name="_Toc315285321"/>
       <w:proofErr w:type="spellStart"/>
       <w:proofErr w:type="gramStart"/>
       <w:r>
@@ -3042,15 +2635,39 @@
         </w:rPr>
         <w:t>)</w:t>
       </w:r>
+      <w:bookmarkEnd w:id="12"/>
+      <w:r>
+        <w:t xml:space="preserve"> – Delivers user input to the waiting unit operation.</w:t>
+      </w:r>
+    </w:p>
+    <w:p>
+      <w:bookmarkStart w:id="13" w:name="_Toc315285322"/>
+      <w:proofErr w:type="spellStart"/>
+      <w:proofErr w:type="gramStart"/>
+      <w:r>
+        <w:rPr>
+          <w:rStyle w:val="Heading1Char"/>
+        </w:rPr>
+        <w:lastRenderedPageBreak/>
+        <w:t>CLIExecuteCommand</w:t>
+      </w:r>
+      <w:proofErr w:type="spellEnd"/>
+      <w:r>
+        <w:rPr>
+          <w:rStyle w:val="Heading1Char"/>
+        </w:rPr>
+        <w:t>(</w:t>
+      </w:r>
+      <w:proofErr w:type="gramEnd"/>
+      <w:r>
+        <w:rPr>
+          <w:rStyle w:val="Heading1Char"/>
+        </w:rPr>
+        <w:t>)</w:t>
+      </w:r>
       <w:bookmarkEnd w:id="13"/>
       <w:r>
-        <w:t xml:space="preserve"> – </w:t>
-      </w:r>
-      <w:r>
-        <w:t>Delivers user input to the waiting unit operation</w:t>
-      </w:r>
-      <w:r>
-        <w:t>.</w:t>
+        <w:t xml:space="preserve"> – Executes the given command for the command line interface.</w:t>
       </w:r>
     </w:p>
     <w:p>
@@ -3067,7 +2684,7 @@
         </w:numPr>
       </w:pPr>
       <w:r>
-        <w:t>Username – Name of the current user.</w:t>
+        <w:t>Command – String containing the command to execute.</w:t>
       </w:r>
     </w:p>
     <w:p>
@@ -3084,7 +2701,28 @@
         </w:numPr>
       </w:pPr>
       <w:r>
-        <w:t>Result – Boolean value (true on success, false otherwise).</w:t>
+        <w:t xml:space="preserve">Result – </w:t>
+      </w:r>
+      <w:r>
+        <w:t>Empty s</w:t>
+      </w:r>
+      <w:r>
+        <w:t xml:space="preserve">tring </w:t>
+      </w:r>
+      <w:r>
+        <w:t xml:space="preserve">if successful or </w:t>
+      </w:r>
+      <w:r>
+        <w:t xml:space="preserve">a description of </w:t>
+      </w:r>
+      <w:r>
+        <w:t>the error o</w:t>
+      </w:r>
+      <w:r>
+        <w:t>therwise</w:t>
+      </w:r>
+      <w:r>
+        <w:t>.</w:t>
       </w:r>
     </w:p>
     <w:p>
@@ -3100,6 +2738,69 @@
       </w:pPr>
     </w:p>
     <w:p>
+      <w:bookmarkStart w:id="14" w:name="_Toc315285323"/>
+      <w:proofErr w:type="spellStart"/>
+      <w:proofErr w:type="gramStart"/>
+      <w:r>
+        <w:rPr>
+          <w:rStyle w:val="Heading1Char"/>
+        </w:rPr>
+        <w:t>CLISendCommand</w:t>
+      </w:r>
+      <w:proofErr w:type="spellEnd"/>
+      <w:r>
+        <w:rPr>
+          <w:rStyle w:val="Heading1Char"/>
+        </w:rPr>
+        <w:t>(</w:t>
+      </w:r>
+      <w:proofErr w:type="gramEnd"/>
+      <w:r>
+        <w:rPr>
+          <w:rStyle w:val="Heading1Char"/>
+        </w:rPr>
+        <w:t>)</w:t>
+      </w:r>
+      <w:bookmarkEnd w:id="14"/>
+      <w:r>
+        <w:t xml:space="preserve"> – Sends the given command to the PLC for the command line interface.</w:t>
+      </w:r>
+    </w:p>
+    <w:p>
+      <w:r>
+        <w:t>Parameters:</w:t>
+      </w:r>
+    </w:p>
+    <w:p>
+      <w:pPr>
+        <w:pStyle w:val="ListParagraph"/>
+        <w:numPr>
+          <w:ilvl w:val="0"/>
+          <w:numId w:val="1"/>
+        </w:numPr>
+      </w:pPr>
+      <w:r>
+        <w:t>Command – String containing the command to send to the PLC.</w:t>
+      </w:r>
+    </w:p>
+    <w:p>
+      <w:r>
+        <w:t>Returns:</w:t>
+      </w:r>
+    </w:p>
+    <w:p>
+      <w:pPr>
+        <w:pStyle w:val="ListParagraph"/>
+        <w:numPr>
+          <w:ilvl w:val="0"/>
+          <w:numId w:val="1"/>
+        </w:numPr>
+      </w:pPr>
+      <w:r>
+        <w:t>Result – Empty string if successful or a description of the error otherwise.</w:t>
+      </w:r>
+    </w:p>
+    <w:p>
       <w:pPr>
         <w:rPr>
           <w:rFonts w:asciiTheme="majorHAnsi" w:eastAsiaTheme="majorEastAsia" w:hAnsiTheme="majorHAnsi" w:cstheme="majorBidi"/>
@@ -3110,7 +2811,78 @@
           <w:szCs w:val="28"/>
         </w:rPr>
       </w:pPr>
-      <w:r>
+    </w:p>
+    <w:p>
+      <w:bookmarkStart w:id="15" w:name="_Toc315285324"/>
+      <w:proofErr w:type="spellStart"/>
+      <w:proofErr w:type="gramStart"/>
+      <w:r>
+        <w:rPr>
+          <w:rStyle w:val="Heading1Char"/>
+        </w:rPr>
+        <w:t>CLIAbortUnitOperation</w:t>
+      </w:r>
+      <w:proofErr w:type="spellEnd"/>
+      <w:r>
+        <w:rPr>
+          <w:rStyle w:val="Heading1Char"/>
+        </w:rPr>
+        <w:t>(</w:t>
+      </w:r>
+      <w:proofErr w:type="gramEnd"/>
+      <w:r>
+        <w:rPr>
+          <w:rStyle w:val="Heading1Char"/>
+        </w:rPr>
+        <w:t>)</w:t>
+      </w:r>
+      <w:bookmarkEnd w:id="15"/>
+      <w:r>
+        <w:t xml:space="preserve"> – Aborts the current unit operation for the CLI.</w:t>
+      </w:r>
+    </w:p>
+    <w:p>
+      <w:r>
+        <w:t>Parameters:</w:t>
+      </w:r>
+    </w:p>
+    <w:p>
+      <w:pPr>
+        <w:pStyle w:val="ListParagraph"/>
+        <w:numPr>
+          <w:ilvl w:val="0"/>
+          <w:numId w:val="1"/>
+        </w:numPr>
+      </w:pPr>
+      <w:r>
+        <w:t>Username – Name of the current user.</w:t>
+      </w:r>
+    </w:p>
+    <w:p>
+      <w:r>
+        <w:t>Returns:</w:t>
+      </w:r>
+    </w:p>
+    <w:p>
+      <w:pPr>
+        <w:pStyle w:val="ListParagraph"/>
+        <w:numPr>
+          <w:ilvl w:val="0"/>
+          <w:numId w:val="1"/>
+        </w:numPr>
+      </w:pPr>
+      <w:r>
+        <w:t xml:space="preserve">Result – </w:t>
+      </w:r>
+      <w:r>
+        <w:t>True if the operation was aborted, false otherwise</w:t>
+      </w:r>
+      <w:r>
+        <w:t>.</w:t>
+      </w:r>
+    </w:p>
+    <w:p>
+      <w:pPr>
         <w:rPr>
           <w:rFonts w:asciiTheme="majorHAnsi" w:eastAsiaTheme="majorEastAsia" w:hAnsiTheme="majorHAnsi" w:cstheme="majorBidi"/>
           <w:b/>
@@ -3119,19 +2891,17 @@
           <w:sz w:val="28"/>
           <w:szCs w:val="28"/>
         </w:rPr>
-        <w:br w:type="page"/>
-      </w:r>
-    </w:p>
-    <w:p>
-      <w:bookmarkStart w:id="14" w:name="_Toc315285322"/>
+      </w:pPr>
+    </w:p>
+    <w:p>
+      <w:bookmarkStart w:id="16" w:name="_Toc315285325"/>
       <w:proofErr w:type="spellStart"/>
       <w:proofErr w:type="gramStart"/>
       <w:r>
         <w:rPr>
           <w:rStyle w:val="Heading1Char"/>
         </w:rPr>
-        <w:lastRenderedPageBreak/>
-        <w:t>CLIExecuteCommand</w:t>
+        <w:t>CLIGetState</w:t>
       </w:r>
       <w:proofErr w:type="spellEnd"/>
       <w:r>
@@ -3147,12 +2917,12 @@
         </w:rPr>
         <w:t>)</w:t>
       </w:r>
-      <w:bookmarkEnd w:id="14"/>
+      <w:bookmarkEnd w:id="16"/>
       <w:r>
         <w:t xml:space="preserve"> – </w:t>
       </w:r>
       <w:r>
-        <w:t>Executes the given command for the command line interface</w:t>
+        <w:t>Returns the current state of the system as a string</w:t>
       </w:r>
       <w:r>
         <w:t>.</w:t>
@@ -3176,6 +2946,11 @@
       </w:r>
     </w:p>
     <w:p>
+      <w:r>
+        <w:t>Returns:</w:t>
+      </w:r>
+    </w:p>
+    <w:p>
       <w:pPr>
         <w:pStyle w:val="ListParagraph"/>
         <w:numPr>
@@ -3184,325 +2959,12 @@
         </w:numPr>
       </w:pPr>
       <w:r>
-        <w:t>Command – String containing the command to execute.</w:t>
-      </w:r>
-    </w:p>
-    <w:p>
-      <w:r>
-        <w:t>Returns:</w:t>
-      </w:r>
-    </w:p>
-    <w:p>
-      <w:pPr>
-        <w:pStyle w:val="ListParagraph"/>
-        <w:numPr>
-          <w:ilvl w:val="0"/>
-          <w:numId w:val="1"/>
-        </w:numPr>
-      </w:pPr>
-      <w:r>
-        <w:t xml:space="preserve">Result – </w:t>
-      </w:r>
-      <w:r>
-        <w:t>Empty s</w:t>
-      </w:r>
-      <w:r>
-        <w:t xml:space="preserve">tring </w:t>
-      </w:r>
-      <w:r>
-        <w:t xml:space="preserve">if successful or </w:t>
-      </w:r>
-      <w:r>
-        <w:t xml:space="preserve">a description of </w:t>
-      </w:r>
-      <w:r>
-        <w:t>the error o</w:t>
-      </w:r>
-      <w:r>
-        <w:t>therwise</w:t>
-      </w:r>
-      <w:r>
-        <w:t>.</w:t>
-      </w:r>
-    </w:p>
-    <w:p>
-      <w:pPr>
-        <w:rPr>
-          <w:rFonts w:asciiTheme="majorHAnsi" w:eastAsiaTheme="majorEastAsia" w:hAnsiTheme="majorHAnsi" w:cstheme="majorBidi"/>
-          <w:b/>
-          <w:bCs/>
-          <w:color w:val="365F91" w:themeColor="accent1" w:themeShade="BF"/>
-          <w:sz w:val="28"/>
-          <w:szCs w:val="28"/>
-        </w:rPr>
-      </w:pPr>
-    </w:p>
-    <w:p>
-      <w:bookmarkStart w:id="15" w:name="_Toc315285323"/>
-      <w:proofErr w:type="spellStart"/>
-      <w:proofErr w:type="gramStart"/>
-      <w:r>
-        <w:rPr>
-          <w:rStyle w:val="Heading1Char"/>
-        </w:rPr>
-        <w:t>CLISendCommand</w:t>
-      </w:r>
-      <w:proofErr w:type="spellEnd"/>
-      <w:r>
-        <w:rPr>
-          <w:rStyle w:val="Heading1Char"/>
-        </w:rPr>
-        <w:t>(</w:t>
-      </w:r>
-      <w:proofErr w:type="gramEnd"/>
-      <w:r>
-        <w:rPr>
-          <w:rStyle w:val="Heading1Char"/>
-        </w:rPr>
-        <w:t>)</w:t>
-      </w:r>
-      <w:bookmarkEnd w:id="15"/>
-      <w:r>
-        <w:t xml:space="preserve"> – </w:t>
-      </w:r>
-      <w:r>
-        <w:t>Sends</w:t>
-      </w:r>
-      <w:r>
-        <w:t xml:space="preserve"> the given command </w:t>
-      </w:r>
-      <w:r>
-        <w:t xml:space="preserve">to the PLC </w:t>
-      </w:r>
-      <w:r>
-        <w:t>for the command line interface.</w:t>
-      </w:r>
-    </w:p>
-    <w:p>
-      <w:r>
-        <w:t>Parameters:</w:t>
-      </w:r>
-    </w:p>
-    <w:p>
-      <w:pPr>
-        <w:pStyle w:val="ListParagraph"/>
-        <w:numPr>
-          <w:ilvl w:val="0"/>
-          <w:numId w:val="1"/>
-        </w:numPr>
-      </w:pPr>
-      <w:r>
-        <w:t>Username – Name of the current user.</w:t>
-      </w:r>
-    </w:p>
-    <w:p>
-      <w:pPr>
-        <w:pStyle w:val="ListParagraph"/>
-        <w:numPr>
-          <w:ilvl w:val="0"/>
-          <w:numId w:val="1"/>
-        </w:numPr>
-      </w:pPr>
-      <w:r>
-        <w:t xml:space="preserve">Command – String containing the command to </w:t>
-      </w:r>
-      <w:r>
-        <w:t>send to the PLC</w:t>
-      </w:r>
-      <w:r>
-        <w:t>.</w:t>
-      </w:r>
-    </w:p>
-    <w:p>
-      <w:r>
-        <w:t>Returns:</w:t>
-      </w:r>
-    </w:p>
-    <w:p>
-      <w:pPr>
-        <w:pStyle w:val="ListParagraph"/>
-        <w:numPr>
-          <w:ilvl w:val="0"/>
-          <w:numId w:val="1"/>
-        </w:numPr>
-      </w:pPr>
-      <w:r>
-        <w:t>Result – Empty string if successful or a description of the error otherwise.</w:t>
-      </w:r>
-    </w:p>
-    <w:p>
-      <w:pPr>
-        <w:rPr>
-          <w:rFonts w:asciiTheme="majorHAnsi" w:eastAsiaTheme="majorEastAsia" w:hAnsiTheme="majorHAnsi" w:cstheme="majorBidi"/>
-          <w:b/>
-          <w:bCs/>
-          <w:color w:val="365F91" w:themeColor="accent1" w:themeShade="BF"/>
-          <w:sz w:val="28"/>
-          <w:szCs w:val="28"/>
-        </w:rPr>
-      </w:pPr>
-    </w:p>
-    <w:p>
-      <w:bookmarkStart w:id="16" w:name="_Toc315285324"/>
-      <w:proofErr w:type="spellStart"/>
-      <w:proofErr w:type="gramStart"/>
-      <w:r>
-        <w:rPr>
-          <w:rStyle w:val="Heading1Char"/>
-        </w:rPr>
-        <w:t>CLIAbortUnitOperation</w:t>
-      </w:r>
-      <w:proofErr w:type="spellEnd"/>
-      <w:r>
-        <w:rPr>
-          <w:rStyle w:val="Heading1Char"/>
-        </w:rPr>
-        <w:t>(</w:t>
-      </w:r>
-      <w:proofErr w:type="gramEnd"/>
-      <w:r>
-        <w:rPr>
-          <w:rStyle w:val="Heading1Char"/>
-        </w:rPr>
-        <w:t>)</w:t>
-      </w:r>
-      <w:bookmarkEnd w:id="16"/>
-      <w:r>
-        <w:t xml:space="preserve"> – </w:t>
-      </w:r>
-      <w:r>
-        <w:t>Aborts the current unit operation for the CLI</w:t>
-      </w:r>
-      <w:r>
-        <w:t>.</w:t>
-      </w:r>
-    </w:p>
-    <w:p>
-      <w:r>
-        <w:t>Parameters:</w:t>
-      </w:r>
-    </w:p>
-    <w:p>
-      <w:pPr>
-        <w:pStyle w:val="ListParagraph"/>
-        <w:numPr>
-          <w:ilvl w:val="0"/>
-          <w:numId w:val="1"/>
-        </w:numPr>
-      </w:pPr>
-      <w:r>
-        <w:t>Username – Name of the current user.</w:t>
-      </w:r>
-    </w:p>
-    <w:p>
-      <w:r>
-        <w:t>Returns:</w:t>
-      </w:r>
-    </w:p>
-    <w:p>
-      <w:pPr>
-        <w:pStyle w:val="ListParagraph"/>
-        <w:numPr>
-          <w:ilvl w:val="0"/>
-          <w:numId w:val="1"/>
-        </w:numPr>
-      </w:pPr>
-      <w:r>
-        <w:t>Result – Empty string if successful or a description of the error otherwise.</w:t>
-      </w:r>
-    </w:p>
-    <w:p>
-      <w:pPr>
-        <w:rPr>
-          <w:rFonts w:asciiTheme="majorHAnsi" w:eastAsiaTheme="majorEastAsia" w:hAnsiTheme="majorHAnsi" w:cstheme="majorBidi"/>
-          <w:b/>
-          <w:bCs/>
-          <w:color w:val="365F91" w:themeColor="accent1" w:themeShade="BF"/>
-          <w:sz w:val="28"/>
-          <w:szCs w:val="28"/>
-        </w:rPr>
-      </w:pPr>
-    </w:p>
-    <w:p>
-      <w:bookmarkStart w:id="17" w:name="_Toc315285325"/>
-      <w:proofErr w:type="spellStart"/>
-      <w:proofErr w:type="gramStart"/>
-      <w:r>
-        <w:rPr>
-          <w:rStyle w:val="Heading1Char"/>
-        </w:rPr>
-        <w:t>CLIGetState</w:t>
-      </w:r>
-      <w:proofErr w:type="spellEnd"/>
-      <w:r>
-        <w:rPr>
-          <w:rStyle w:val="Heading1Char"/>
-        </w:rPr>
-        <w:t>(</w:t>
-      </w:r>
-      <w:proofErr w:type="gramEnd"/>
-      <w:r>
-        <w:rPr>
-          <w:rStyle w:val="Heading1Char"/>
-        </w:rPr>
-        <w:t>)</w:t>
-      </w:r>
+        <w:t>Result – String describing the current state of the system if successful or the error otherwise.</w:t>
+      </w:r>
+    </w:p>
+    <w:p>
+      <w:bookmarkStart w:id="17" w:name="_GoBack"/>
       <w:bookmarkEnd w:id="17"/>
-      <w:r>
-        <w:t xml:space="preserve"> – </w:t>
-      </w:r>
-      <w:r>
-        <w:t>Returns the current state of the system as a string</w:t>
-      </w:r>
-      <w:r>
-        <w:t>.</w:t>
-      </w:r>
-    </w:p>
-    <w:p>
-      <w:r>
-        <w:t>Parameters:</w:t>
-      </w:r>
-    </w:p>
-    <w:p>
-      <w:pPr>
-        <w:pStyle w:val="ListParagraph"/>
-        <w:numPr>
-          <w:ilvl w:val="0"/>
-          <w:numId w:val="1"/>
-        </w:numPr>
-      </w:pPr>
-      <w:r>
-        <w:t>Username – Name of the current user.</w:t>
-      </w:r>
-    </w:p>
-    <w:p>
-      <w:r>
-        <w:t>Returns:</w:t>
-      </w:r>
-    </w:p>
-    <w:p>
-      <w:pPr>
-        <w:pStyle w:val="ListParagraph"/>
-        <w:numPr>
-          <w:ilvl w:val="0"/>
-          <w:numId w:val="1"/>
-        </w:numPr>
-      </w:pPr>
-      <w:r>
-        <w:t xml:space="preserve">Result – </w:t>
-      </w:r>
-      <w:r>
-        <w:t>S</w:t>
-      </w:r>
-      <w:r>
-        <w:t xml:space="preserve">tring </w:t>
-      </w:r>
-      <w:r>
-        <w:t xml:space="preserve">describing the current state of the system </w:t>
-      </w:r>
-      <w:r>
-        <w:t>if successful or the error otherwise.</w:t>
-      </w:r>
     </w:p>
     <w:sectPr>
       <w:pgSz w:w="12240" w:h="15840"/>
@@ -4608,6 +4070,118 @@
     </w:lvl>
   </w:abstractNum>
   <w:abstractNum w:abstractNumId="12">
+    <w:nsid w:val="49E3456F"/>
+    <w:multiLevelType w:val="hybridMultilevel"/>
+    <w:tmpl w:val="61821340"/>
+    <w:lvl w:ilvl="0" w:tplc="66822192">
+      <w:numFmt w:val="bullet"/>
+      <w:lvlText w:val=""/>
+      <w:lvlJc w:val="left"/>
+      <w:pPr>
+        <w:ind w:left="720" w:hanging="360"/>
+      </w:pPr>
+      <w:rPr>
+        <w:rFonts w:ascii="Symbol" w:eastAsiaTheme="minorHAnsi" w:hAnsi="Symbol" w:cstheme="minorBidi" w:hint="default"/>
+      </w:rPr>
+    </w:lvl>
+    <w:lvl w:ilvl="1" w:tplc="04090003" w:tentative="1">
+      <w:start w:val="1"/>
+      <w:numFmt w:val="bullet"/>
+      <w:lvlText w:val="o"/>
+      <w:lvlJc w:val="left"/>
+      <w:pPr>
+        <w:ind w:left="1440" w:hanging="360"/>
+      </w:pPr>
+      <w:rPr>
+        <w:rFonts w:ascii="Courier New" w:hAnsi="Courier New" w:cs="Courier New" w:hint="default"/>
+      </w:rPr>
+    </w:lvl>
+    <w:lvl w:ilvl="2" w:tplc="04090005" w:tentative="1">
+      <w:start w:val="1"/>
+      <w:numFmt w:val="bullet"/>
+      <w:lvlText w:val=""/>
+      <w:lvlJc w:val="left"/>
+      <w:pPr>
+        <w:ind w:left="2160" w:hanging="360"/>
+      </w:pPr>
+      <w:rPr>
+        <w:rFonts w:ascii="Wingdings" w:hAnsi="Wingdings" w:hint="default"/>
+      </w:rPr>
+    </w:lvl>
+    <w:lvl w:ilvl="3" w:tplc="04090001" w:tentative="1">
+      <w:start w:val="1"/>
+      <w:numFmt w:val="bullet"/>
+      <w:lvlText w:val=""/>
+      <w:lvlJc w:val="left"/>
+      <w:pPr>
+        <w:ind w:left="2880" w:hanging="360"/>
+      </w:pPr>
+      <w:rPr>
+        <w:rFonts w:ascii="Symbol" w:hAnsi="Symbol" w:hint="default"/>
+      </w:rPr>
+    </w:lvl>
+    <w:lvl w:ilvl="4" w:tplc="04090003" w:tentative="1">
+      <w:start w:val="1"/>
+      <w:numFmt w:val="bullet"/>
+      <w:lvlText w:val="o"/>
+      <w:lvlJc w:val="left"/>
+      <w:pPr>
+        <w:ind w:left="3600" w:hanging="360"/>
+      </w:pPr>
+      <w:rPr>
+        <w:rFonts w:ascii="Courier New" w:hAnsi="Courier New" w:cs="Courier New" w:hint="default"/>
+      </w:rPr>
+    </w:lvl>
+    <w:lvl w:ilvl="5" w:tplc="04090005" w:tentative="1">
+      <w:start w:val="1"/>
+      <w:numFmt w:val="bullet"/>
+      <w:lvlText w:val=""/>
+      <w:lvlJc w:val="left"/>
+      <w:pPr>
+        <w:ind w:left="4320" w:hanging="360"/>
+      </w:pPr>
+      <w:rPr>
+        <w:rFonts w:ascii="Wingdings" w:hAnsi="Wingdings" w:hint="default"/>
+      </w:rPr>
+    </w:lvl>
+    <w:lvl w:ilvl="6" w:tplc="04090001" w:tentative="1">
+      <w:start w:val="1"/>
+      <w:numFmt w:val="bullet"/>
+      <w:lvlText w:val=""/>
+      <w:lvlJc w:val="left"/>
+      <w:pPr>
+        <w:ind w:left="5040" w:hanging="360"/>
+      </w:pPr>
+      <w:rPr>
+        <w:rFonts w:ascii="Symbol" w:hAnsi="Symbol" w:hint="default"/>
+      </w:rPr>
+    </w:lvl>
+    <w:lvl w:ilvl="7" w:tplc="04090003" w:tentative="1">
+      <w:start w:val="1"/>
+      <w:numFmt w:val="bullet"/>
+      <w:lvlText w:val="o"/>
+      <w:lvlJc w:val="left"/>
+      <w:pPr>
+        <w:ind w:left="5760" w:hanging="360"/>
+      </w:pPr>
+      <w:rPr>
+        <w:rFonts w:ascii="Courier New" w:hAnsi="Courier New" w:cs="Courier New" w:hint="default"/>
+      </w:rPr>
+    </w:lvl>
+    <w:lvl w:ilvl="8" w:tplc="04090005" w:tentative="1">
+      <w:start w:val="1"/>
+      <w:numFmt w:val="bullet"/>
+      <w:lvlText w:val=""/>
+      <w:lvlJc w:val="left"/>
+      <w:pPr>
+        <w:ind w:left="6480" w:hanging="360"/>
+      </w:pPr>
+      <w:rPr>
+        <w:rFonts w:ascii="Wingdings" w:hAnsi="Wingdings" w:hint="default"/>
+      </w:rPr>
+    </w:lvl>
+  </w:abstractNum>
+  <w:abstractNum w:abstractNumId="13">
     <w:nsid w:val="4E304E95"/>
     <w:multiLevelType w:val="hybridMultilevel"/>
     <w:tmpl w:val="AAE6B022"/>
@@ -4696,7 +4270,7 @@
       </w:pPr>
     </w:lvl>
   </w:abstractNum>
-  <w:abstractNum w:abstractNumId="13">
+  <w:abstractNum w:abstractNumId="14">
     <w:nsid w:val="66087EE1"/>
     <w:multiLevelType w:val="hybridMultilevel"/>
     <w:tmpl w:val="AAE6B022"/>
@@ -4785,7 +4359,7 @@
       </w:pPr>
     </w:lvl>
   </w:abstractNum>
-  <w:abstractNum w:abstractNumId="14">
+  <w:abstractNum w:abstractNumId="15">
     <w:nsid w:val="6DB50D1B"/>
     <w:multiLevelType w:val="hybridMultilevel"/>
     <w:tmpl w:val="AAE6B022"/>
@@ -4874,7 +4448,7 @@
       </w:pPr>
     </w:lvl>
   </w:abstractNum>
-  <w:abstractNum w:abstractNumId="15">
+  <w:abstractNum w:abstractNumId="16">
     <w:nsid w:val="6F4205C8"/>
     <w:multiLevelType w:val="hybridMultilevel"/>
     <w:tmpl w:val="AAE6B022"/>
@@ -4963,7 +4537,7 @@
       </w:pPr>
     </w:lvl>
   </w:abstractNum>
-  <w:abstractNum w:abstractNumId="16">
+  <w:abstractNum w:abstractNumId="17">
     <w:nsid w:val="72EA3EDD"/>
     <w:multiLevelType w:val="hybridMultilevel"/>
     <w:tmpl w:val="59E0796E"/>
@@ -5052,7 +4626,7 @@
       </w:pPr>
     </w:lvl>
   </w:abstractNum>
-  <w:abstractNum w:abstractNumId="17">
+  <w:abstractNum w:abstractNumId="18">
     <w:nsid w:val="743203CC"/>
     <w:multiLevelType w:val="hybridMultilevel"/>
     <w:tmpl w:val="AAE6B022"/>
@@ -5141,7 +4715,7 @@
       </w:pPr>
     </w:lvl>
   </w:abstractNum>
-  <w:abstractNum w:abstractNumId="18">
+  <w:abstractNum w:abstractNumId="19">
     <w:nsid w:val="78FC1EA4"/>
     <w:multiLevelType w:val="hybridMultilevel"/>
     <w:tmpl w:val="AAE6B022"/>
@@ -5234,7 +4808,7 @@
     <w:abstractNumId w:val="6"/>
   </w:num>
   <w:num w:numId="2">
-    <w:abstractNumId w:val="16"/>
+    <w:abstractNumId w:val="17"/>
   </w:num>
   <w:num w:numId="3">
     <w:abstractNumId w:val="8"/>
@@ -5243,7 +4817,7 @@
     <w:abstractNumId w:val="9"/>
   </w:num>
   <w:num w:numId="5">
-    <w:abstractNumId w:val="17"/>
+    <w:abstractNumId w:val="18"/>
   </w:num>
   <w:num w:numId="6">
     <w:abstractNumId w:val="11"/>
@@ -5252,28 +4826,28 @@
     <w:abstractNumId w:val="4"/>
   </w:num>
   <w:num w:numId="8">
-    <w:abstractNumId w:val="18"/>
+    <w:abstractNumId w:val="19"/>
   </w:num>
   <w:num w:numId="9">
     <w:abstractNumId w:val="5"/>
   </w:num>
   <w:num w:numId="10">
-    <w:abstractNumId w:val="15"/>
+    <w:abstractNumId w:val="16"/>
   </w:num>
   <w:num w:numId="11">
-    <w:abstractNumId w:val="12"/>
+    <w:abstractNumId w:val="13"/>
   </w:num>
   <w:num w:numId="12">
     <w:abstractNumId w:val="0"/>
   </w:num>
   <w:num w:numId="13">
-    <w:abstractNumId w:val="14"/>
+    <w:abstractNumId w:val="15"/>
   </w:num>
   <w:num w:numId="14">
     <w:abstractNumId w:val="2"/>
   </w:num>
   <w:num w:numId="15">
-    <w:abstractNumId w:val="13"/>
+    <w:abstractNumId w:val="14"/>
   </w:num>
   <w:num w:numId="16">
     <w:abstractNumId w:val="10"/>
@@ -5286,6 +4860,9 @@
   </w:num>
   <w:num w:numId="19">
     <w:abstractNumId w:val="3"/>
+  </w:num>
+  <w:num w:numId="20">
+    <w:abstractNumId w:val="12"/>
   </w:num>
 </w:numbering>
 </file>
@@ -6378,7 +5955,7 @@
 </file>
 
 <file path=customXml/itemProps1.xml><?xml version="1.0" encoding="utf-8"?>
-<ds:datastoreItem xmlns:ds="http://schemas.openxmlformats.org/officeDocument/2006/customXml" ds:itemID="{B83FD873-2819-47B0-BF82-4BDF55DB8236}">
+<ds:datastoreItem xmlns:ds="http://schemas.openxmlformats.org/officeDocument/2006/customXml" ds:itemID="{9AD58A65-D641-41F9-8DED-55ABB48ECE8D}">
   <ds:schemaRefs>
     <ds:schemaRef ds:uri="http://schemas.openxmlformats.org/officeDocument/2006/bibliography"/>
   </ds:schemaRefs>

</xml_diff>

<commit_message>
Implemented more sequence run mode.
</commit_message>
<xml_diff>
--- a/doc/ElixysCoreServerInterface.docx
+++ b/doc/ElixysCoreServerInterface.docx
@@ -6,13 +6,8 @@
       <w:pPr>
         <w:pStyle w:val="Title"/>
       </w:pPr>
-      <w:proofErr w:type="spellStart"/>
-      <w:r>
-        <w:t>Elixys</w:t>
-      </w:r>
-      <w:proofErr w:type="spellEnd"/>
-      <w:r>
-        <w:t xml:space="preserve"> </w:t>
+      <w:r>
+        <w:t xml:space="preserve">Elixys </w:t>
       </w:r>
       <w:r>
         <w:t>Core</w:t>
@@ -1321,27 +1316,17 @@
     </w:p>
     <w:p>
       <w:bookmarkStart w:id="1" w:name="_Toc315285310"/>
-      <w:proofErr w:type="spellStart"/>
-      <w:proofErr w:type="gramStart"/>
       <w:r>
         <w:rPr>
           <w:rStyle w:val="Heading1Char"/>
         </w:rPr>
         <w:t>GetServerState</w:t>
       </w:r>
-      <w:proofErr w:type="spellEnd"/>
       <w:r>
         <w:rPr>
           <w:rStyle w:val="Heading1Char"/>
         </w:rPr>
-        <w:t>(</w:t>
-      </w:r>
-      <w:proofErr w:type="gramEnd"/>
-      <w:r>
-        <w:rPr>
-          <w:rStyle w:val="Heading1Char"/>
-        </w:rPr>
-        <w:t>)</w:t>
+        <w:t>()</w:t>
       </w:r>
       <w:bookmarkEnd w:id="1"/>
       <w:r>
@@ -1498,6 +1483,20 @@
       <w:pPr>
         <w:pStyle w:val="ListParagraph"/>
         <w:numPr>
+          <w:ilvl w:val="1"/>
+          <w:numId w:val="1"/>
+        </w:numPr>
+      </w:pPr>
+      <w:r>
+        <w:t>Completion flag – True if the run has completed and is on the summary unit operation</w:t>
+      </w:r>
+      <w:bookmarkStart w:id="2" w:name="_GoBack"/>
+      <w:bookmarkEnd w:id="2"/>
+    </w:p>
+    <w:p>
+      <w:pPr>
+        <w:pStyle w:val="ListParagraph"/>
+        <w:numPr>
           <w:ilvl w:val="0"/>
           <w:numId w:val="1"/>
         </w:numPr>
@@ -1629,13 +1628,8 @@
         <w:t>actual</w:t>
       </w:r>
       <w:r>
-        <w:t xml:space="preserve"> vacuum in </w:t>
-      </w:r>
-      <w:proofErr w:type="spellStart"/>
-      <w:r>
-        <w:t>kPa</w:t>
-      </w:r>
-      <w:proofErr w:type="spellEnd"/>
+        <w:t xml:space="preserve"> vacuum in kPa</w:t>
+      </w:r>
       <w:r>
         <w:t>.</w:t>
       </w:r>
@@ -1826,6 +1820,7 @@
         </w:numPr>
       </w:pPr>
       <w:r>
+        <w:lastRenderedPageBreak/>
         <w:t>T</w:t>
       </w:r>
       <w:r>
@@ -1847,7 +1842,6 @@
         </w:numPr>
       </w:pPr>
       <w:r>
-        <w:lastRenderedPageBreak/>
         <w:t>Position</w:t>
       </w:r>
       <w:r>
@@ -1896,15 +1890,7 @@
         </w:numPr>
       </w:pPr>
       <w:r>
-        <w:t xml:space="preserve">Activity – The last know radiation activity level of the reactor in </w:t>
-      </w:r>
-      <w:proofErr w:type="spellStart"/>
-      <w:r>
-        <w:t>millicuries</w:t>
-      </w:r>
-      <w:proofErr w:type="spellEnd"/>
-      <w:r>
-        <w:t>.</w:t>
+        <w:t>Activity – The last know radiation activity level of the reactor in millicuries.</w:t>
       </w:r>
     </w:p>
     <w:p>
@@ -2129,32 +2115,22 @@
           <w:rStyle w:val="Heading1Char"/>
         </w:rPr>
       </w:pPr>
-      <w:bookmarkStart w:id="2" w:name="_Toc315285311"/>
-    </w:p>
-    <w:p>
-      <w:proofErr w:type="spellStart"/>
-      <w:proofErr w:type="gramStart"/>
+      <w:bookmarkStart w:id="3" w:name="_Toc315285311"/>
+    </w:p>
+    <w:p>
       <w:r>
         <w:rPr>
           <w:rStyle w:val="Heading1Char"/>
         </w:rPr>
         <w:t>RunSequence</w:t>
       </w:r>
-      <w:proofErr w:type="spellEnd"/>
       <w:r>
         <w:rPr>
           <w:rStyle w:val="Heading1Char"/>
         </w:rPr>
-        <w:t>(</w:t>
-      </w:r>
-      <w:proofErr w:type="gramEnd"/>
-      <w:r>
-        <w:rPr>
-          <w:rStyle w:val="Heading1Char"/>
-        </w:rPr>
-        <w:t>)</w:t>
-      </w:r>
-      <w:bookmarkEnd w:id="2"/>
+        <w:t>()</w:t>
+      </w:r>
+      <w:bookmarkEnd w:id="3"/>
       <w:r>
         <w:t xml:space="preserve"> – </w:t>
       </w:r>
@@ -2188,11 +2164,9 @@
           <w:rStyle w:val="Heading1Char"/>
         </w:rPr>
       </w:pPr>
-      <w:bookmarkStart w:id="3" w:name="_Toc315285312"/>
-    </w:p>
-    <w:p>
-      <w:proofErr w:type="spellStart"/>
-      <w:proofErr w:type="gramStart"/>
+      <w:bookmarkStart w:id="4" w:name="_Toc315285312"/>
+    </w:p>
+    <w:p>
       <w:r>
         <w:rPr>
           <w:rStyle w:val="Heading1Char"/>
@@ -2205,21 +2179,13 @@
         </w:rPr>
         <w:t>FromComponent</w:t>
       </w:r>
-      <w:proofErr w:type="spellEnd"/>
       <w:r>
         <w:rPr>
           <w:rStyle w:val="Heading1Char"/>
         </w:rPr>
-        <w:t>(</w:t>
-      </w:r>
-      <w:proofErr w:type="gramEnd"/>
-      <w:r>
-        <w:rPr>
-          <w:rStyle w:val="Heading1Char"/>
-        </w:rPr>
-        <w:t>)</w:t>
-      </w:r>
-      <w:bookmarkEnd w:id="3"/>
+        <w:t>()</w:t>
+      </w:r>
+      <w:bookmarkEnd w:id="4"/>
       <w:r>
         <w:t xml:space="preserve"> – Loads a sequence from the database and runs it starting with the specified component.</w:t>
       </w:r>
@@ -2254,103 +2220,79 @@
       </w:r>
     </w:p>
     <w:p>
-      <w:bookmarkStart w:id="4" w:name="_Toc315285313"/>
-      <w:proofErr w:type="spellStart"/>
-      <w:proofErr w:type="gramStart"/>
+      <w:bookmarkStart w:id="5" w:name="_Toc315285313"/>
       <w:r>
         <w:rPr>
           <w:rStyle w:val="Heading1Char"/>
         </w:rPr>
         <w:lastRenderedPageBreak/>
-        <w:t>PauseSequence</w:t>
-      </w:r>
-      <w:proofErr w:type="spellEnd"/>
+        <w:t>PauseSequence(</w:t>
+      </w:r>
+      <w:r>
+        <w:rPr>
+          <w:rStyle w:val="Heading1Char"/>
+        </w:rPr>
+        <w:t>)</w:t>
+      </w:r>
+      <w:bookmarkEnd w:id="5"/>
+      <w:r>
+        <w:t xml:space="preserve"> – Flags the sequence to pause after the current unit operation.</w:t>
+      </w:r>
+    </w:p>
+    <w:p>
+      <w:pPr>
+        <w:rPr>
+          <w:rStyle w:val="Heading1Char"/>
+        </w:rPr>
+      </w:pPr>
+    </w:p>
+    <w:p>
+      <w:bookmarkStart w:id="6" w:name="_Toc315285314"/>
+      <w:r>
+        <w:rPr>
+          <w:rStyle w:val="Heading1Char"/>
+        </w:rPr>
+        <w:t>ContinueSequence(</w:t>
+      </w:r>
+      <w:r>
+        <w:rPr>
+          <w:rStyle w:val="Heading1Char"/>
+        </w:rPr>
+        <w:t>)</w:t>
+      </w:r>
+      <w:bookmarkEnd w:id="6"/>
+      <w:r>
+        <w:t xml:space="preserve"> – Continues the sequence run if paused or clears the pause flags if set but not yet paused.</w:t>
+      </w:r>
+    </w:p>
+    <w:p>
+      <w:pPr>
+        <w:rPr>
+          <w:rStyle w:val="Heading1Char"/>
+        </w:rPr>
+      </w:pPr>
+    </w:p>
+    <w:p>
+      <w:bookmarkStart w:id="7" w:name="_Toc315285315"/>
+      <w:r>
+        <w:rPr>
+          <w:rStyle w:val="Heading1Char"/>
+        </w:rPr>
+        <w:t>WillSequencePause</w:t>
+      </w:r>
       <w:r>
         <w:rPr>
           <w:rStyle w:val="Heading1Char"/>
         </w:rPr>
         <w:t>(</w:t>
       </w:r>
-      <w:proofErr w:type="gramEnd"/>
       <w:r>
         <w:rPr>
           <w:rStyle w:val="Heading1Char"/>
         </w:rPr>
         <w:t>)</w:t>
       </w:r>
-      <w:bookmarkEnd w:id="4"/>
-      <w:r>
-        <w:t xml:space="preserve"> – Flags the sequence to pause after the current unit operation.</w:t>
-      </w:r>
-    </w:p>
-    <w:p>
-      <w:pPr>
-        <w:rPr>
-          <w:rStyle w:val="Heading1Char"/>
-        </w:rPr>
-      </w:pPr>
-    </w:p>
-    <w:p>
-      <w:bookmarkStart w:id="5" w:name="_Toc315285314"/>
-      <w:proofErr w:type="spellStart"/>
-      <w:proofErr w:type="gramStart"/>
-      <w:r>
-        <w:rPr>
-          <w:rStyle w:val="Heading1Char"/>
-        </w:rPr>
-        <w:t>ContinueSequence</w:t>
-      </w:r>
-      <w:proofErr w:type="spellEnd"/>
-      <w:r>
-        <w:rPr>
-          <w:rStyle w:val="Heading1Char"/>
-        </w:rPr>
-        <w:t>(</w:t>
-      </w:r>
-      <w:proofErr w:type="gramEnd"/>
-      <w:r>
-        <w:rPr>
-          <w:rStyle w:val="Heading1Char"/>
-        </w:rPr>
-        <w:t>)</w:t>
-      </w:r>
-      <w:bookmarkEnd w:id="5"/>
-      <w:r>
-        <w:t xml:space="preserve"> – Continues the sequence run if paused or clears the pause flags if set but not yet paused.</w:t>
-      </w:r>
-    </w:p>
-    <w:p>
-      <w:pPr>
-        <w:rPr>
-          <w:rStyle w:val="Heading1Char"/>
-        </w:rPr>
-      </w:pPr>
-    </w:p>
-    <w:p>
-      <w:bookmarkStart w:id="6" w:name="_Toc315285315"/>
-      <w:proofErr w:type="spellStart"/>
-      <w:proofErr w:type="gramStart"/>
-      <w:r>
-        <w:rPr>
-          <w:rStyle w:val="Heading1Char"/>
-        </w:rPr>
-        <w:t>WillSequencePause</w:t>
-      </w:r>
-      <w:proofErr w:type="spellEnd"/>
-      <w:r>
-        <w:rPr>
-          <w:rStyle w:val="Heading1Char"/>
-        </w:rPr>
-        <w:t>(</w:t>
-      </w:r>
-      <w:proofErr w:type="gramEnd"/>
-      <w:r>
-        <w:rPr>
-          <w:rStyle w:val="Heading1Char"/>
-        </w:rPr>
-        <w:t>)</w:t>
-      </w:r>
-      <w:bookmarkEnd w:id="6"/>
+      <w:bookmarkEnd w:id="7"/>
       <w:r>
         <w:t xml:space="preserve"> – Determines if the sequence will paused after the current unit operation.</w:t>
       </w:r>
@@ -2380,9 +2322,7 @@
       </w:pPr>
     </w:p>
     <w:p>
-      <w:bookmarkStart w:id="7" w:name="_Toc315285316"/>
-      <w:proofErr w:type="spellStart"/>
-      <w:proofErr w:type="gramStart"/>
+      <w:bookmarkStart w:id="8" w:name="_Toc315285316"/>
       <w:r>
         <w:rPr>
           <w:rStyle w:val="Heading1Char"/>
@@ -2399,23 +2339,15 @@
         <w:rPr>
           <w:rStyle w:val="Heading1Char"/>
         </w:rPr>
-        <w:t>d</w:t>
-      </w:r>
-      <w:proofErr w:type="spellEnd"/>
-      <w:r>
-        <w:rPr>
-          <w:rStyle w:val="Heading1Char"/>
-        </w:rPr>
-        <w:t>(</w:t>
-      </w:r>
-      <w:proofErr w:type="gramEnd"/>
+        <w:t>d(</w:t>
+      </w:r>
       <w:r>
         <w:rPr>
           <w:rStyle w:val="Heading1Char"/>
         </w:rPr>
         <w:t>)</w:t>
       </w:r>
-      <w:bookmarkEnd w:id="7"/>
+      <w:bookmarkEnd w:id="8"/>
       <w:r>
         <w:t xml:space="preserve"> – Determines if the sequence execution is paused.</w:t>
       </w:r>
@@ -2439,9 +2371,7 @@
     </w:p>
     <w:p/>
     <w:p>
-      <w:bookmarkStart w:id="8" w:name="_Toc315285317"/>
-      <w:proofErr w:type="spellStart"/>
-      <w:proofErr w:type="gramStart"/>
+      <w:bookmarkStart w:id="9" w:name="_Toc315285317"/>
       <w:r>
         <w:rPr>
           <w:rStyle w:val="Heading1Char"/>
@@ -2454,71 +2384,77 @@
         </w:rPr>
         <w:t>Sequence</w:t>
       </w:r>
-      <w:proofErr w:type="spellEnd"/>
       <w:r>
         <w:rPr>
           <w:rStyle w:val="Heading1Char"/>
         </w:rPr>
-        <w:t>(</w:t>
-      </w:r>
-      <w:proofErr w:type="gramEnd"/>
+        <w:t>()</w:t>
+      </w:r>
+      <w:bookmarkEnd w:id="9"/>
+      <w:r>
+        <w:t xml:space="preserve"> –</w:t>
+      </w:r>
+      <w:r>
+        <w:t xml:space="preserve"> </w:t>
+      </w:r>
+      <w:r>
+        <w:t xml:space="preserve">Quickly turns off the heaters and terminates the run, leaving the system </w:t>
+      </w:r>
+      <w:r>
+        <w:t>in its current state</w:t>
+      </w:r>
+      <w:r>
+        <w:t>.</w:t>
+      </w:r>
+    </w:p>
+    <w:p/>
+    <w:p>
+      <w:bookmarkStart w:id="10" w:name="_Toc315285318"/>
       <w:r>
         <w:rPr>
           <w:rStyle w:val="Heading1Char"/>
         </w:rPr>
-        <w:t>)</w:t>
-      </w:r>
-      <w:bookmarkEnd w:id="8"/>
-      <w:r>
-        <w:t xml:space="preserve"> –</w:t>
-      </w:r>
-      <w:r>
-        <w:t xml:space="preserve"> </w:t>
-      </w:r>
-      <w:r>
-        <w:t xml:space="preserve">Quickly turns off the heaters and terminates the run, leaving the system </w:t>
-      </w:r>
-      <w:r>
-        <w:t>in its current state</w:t>
-      </w:r>
-      <w:r>
-        <w:t>.</w:t>
-      </w:r>
-    </w:p>
-    <w:p/>
-    <w:p>
-      <w:bookmarkStart w:id="9" w:name="_Toc315285318"/>
-      <w:proofErr w:type="spellStart"/>
-      <w:proofErr w:type="gramStart"/>
+        <w:t>Override</w:t>
+      </w:r>
       <w:r>
         <w:rPr>
           <w:rStyle w:val="Heading1Char"/>
         </w:rPr>
-        <w:t>PauseTimer</w:t>
-      </w:r>
-      <w:proofErr w:type="spellEnd"/>
+        <w:t>Timer</w:t>
+      </w:r>
       <w:r>
         <w:rPr>
           <w:rStyle w:val="Heading1Char"/>
         </w:rPr>
-        <w:t>(</w:t>
-      </w:r>
-      <w:proofErr w:type="gramEnd"/>
-      <w:r>
-        <w:rPr>
-          <w:rStyle w:val="Heading1Char"/>
-        </w:rPr>
-        <w:t>)</w:t>
-      </w:r>
-      <w:bookmarkEnd w:id="9"/>
-      <w:r>
-        <w:t xml:space="preserve"> – Pauses the timer if the unit operation has one running</w:t>
+        <w:t>()</w:t>
+      </w:r>
+      <w:bookmarkEnd w:id="10"/>
+      <w:r>
+        <w:t xml:space="preserve"> – </w:t>
+      </w:r>
+      <w:r>
+        <w:t>Overrides</w:t>
+      </w:r>
+      <w:r>
+        <w:t xml:space="preserve"> the timer if the unit operation has one running</w:t>
       </w:r>
       <w:r>
         <w:t xml:space="preserve">.  This can be used </w:t>
       </w:r>
       <w:r>
-        <w:t xml:space="preserve">as a mechanism to extend React or Evaporate or </w:t>
+        <w:t xml:space="preserve">as a mechanism to </w:t>
+      </w:r>
+      <w:r>
+        <w:t xml:space="preserve">alter the length of a </w:t>
+      </w:r>
+      <w:r>
+        <w:t xml:space="preserve">React or Evaporate </w:t>
+      </w:r>
+      <w:r>
+        <w:t xml:space="preserve">unit operation </w:t>
+      </w:r>
+      <w:r>
+        <w:t xml:space="preserve">or </w:t>
       </w:r>
       <w:r>
         <w:t xml:space="preserve">to </w:t>
@@ -2529,74 +2465,28 @@
     </w:p>
     <w:p/>
     <w:p>
-      <w:bookmarkStart w:id="10" w:name="_Toc315285319"/>
-      <w:proofErr w:type="spellStart"/>
-      <w:proofErr w:type="gramStart"/>
-      <w:r>
-        <w:rPr>
-          <w:rStyle w:val="Heading1Char"/>
-        </w:rPr>
-        <w:t>ContinueTimer</w:t>
-      </w:r>
-      <w:proofErr w:type="spellEnd"/>
-      <w:r>
-        <w:rPr>
-          <w:rStyle w:val="Heading1Char"/>
-        </w:rPr>
-        <w:t>(</w:t>
-      </w:r>
-      <w:proofErr w:type="gramEnd"/>
-      <w:r>
-        <w:rPr>
-          <w:rStyle w:val="Heading1Char"/>
-        </w:rPr>
-        <w:t>)</w:t>
-      </w:r>
-      <w:bookmarkEnd w:id="10"/>
-      <w:r>
-        <w:t xml:space="preserve"> – Continues the timer if the unit operation has one paused.</w:t>
-      </w:r>
-    </w:p>
-    <w:p/>
-    <w:p>
       <w:bookmarkStart w:id="11" w:name="_Toc315285320"/>
-      <w:proofErr w:type="spellStart"/>
-      <w:proofErr w:type="gramStart"/>
       <w:r>
         <w:rPr>
           <w:rStyle w:val="Heading1Char"/>
         </w:rPr>
         <w:t>StopTimer</w:t>
       </w:r>
-      <w:proofErr w:type="spellEnd"/>
       <w:r>
         <w:rPr>
           <w:rStyle w:val="Heading1Char"/>
         </w:rPr>
-        <w:t>(</w:t>
-      </w:r>
-      <w:proofErr w:type="gramEnd"/>
-      <w:r>
-        <w:rPr>
-          <w:rStyle w:val="Heading1Char"/>
-        </w:rPr>
-        <w:t>)</w:t>
+        <w:t>()</w:t>
       </w:r>
       <w:bookmarkEnd w:id="11"/>
       <w:r>
-        <w:t xml:space="preserve"> – Cuts the timer short if the unit operation has one running</w:t>
-      </w:r>
-      <w:r>
-        <w:t>.  This can be used as a</w:t>
-      </w:r>
-      <w:r>
-        <w:t xml:space="preserve"> mechanism to shorten React or Evaporate or </w:t>
-      </w:r>
-      <w:r>
-        <w:t xml:space="preserve">to </w:t>
-      </w:r>
-      <w:r>
-        <w:t>decrease the Add delivery time.</w:t>
+        <w:t xml:space="preserve"> – </w:t>
+      </w:r>
+      <w:r>
+        <w:t>Stops the timer that has been overridden and continues the unit operation</w:t>
+      </w:r>
+      <w:r>
+        <w:t>.</w:t>
       </w:r>
     </w:p>
     <w:p>
@@ -2613,57 +2503,32 @@
     </w:p>
     <w:p>
       <w:bookmarkStart w:id="12" w:name="_Toc315285321"/>
-      <w:proofErr w:type="spellStart"/>
-      <w:proofErr w:type="gramStart"/>
       <w:r>
         <w:rPr>
           <w:rStyle w:val="Heading1Char"/>
         </w:rPr>
-        <w:t>DeliverUserInput</w:t>
-      </w:r>
-      <w:proofErr w:type="spellEnd"/>
-      <w:r>
+        <w:t>DeliverUserInput()</w:t>
+      </w:r>
+      <w:bookmarkEnd w:id="12"/>
+      <w:r>
+        <w:t xml:space="preserve"> – Delivers user input to the waiting unit operation.</w:t>
+      </w:r>
+    </w:p>
+    <w:p>
+      <w:pPr>
         <w:rPr>
           <w:rStyle w:val="Heading1Char"/>
         </w:rPr>
-        <w:t>(</w:t>
-      </w:r>
-      <w:proofErr w:type="gramEnd"/>
-      <w:r>
-        <w:rPr>
-          <w:rStyle w:val="Heading1Char"/>
-        </w:rPr>
-        <w:t>)</w:t>
-      </w:r>
-      <w:bookmarkEnd w:id="12"/>
-      <w:r>
-        <w:t xml:space="preserve"> – Delivers user input to the waiting unit operation.</w:t>
-      </w:r>
-    </w:p>
-    <w:p>
+      </w:pPr>
       <w:bookmarkStart w:id="13" w:name="_Toc315285322"/>
-      <w:proofErr w:type="spellStart"/>
-      <w:proofErr w:type="gramStart"/>
+    </w:p>
+    <w:p>
       <w:r>
         <w:rPr>
           <w:rStyle w:val="Heading1Char"/>
         </w:rPr>
         <w:lastRenderedPageBreak/>
-        <w:t>CLIExecuteCommand</w:t>
-      </w:r>
-      <w:proofErr w:type="spellEnd"/>
-      <w:r>
-        <w:rPr>
-          <w:rStyle w:val="Heading1Char"/>
-        </w:rPr>
-        <w:t>(</w:t>
-      </w:r>
-      <w:proofErr w:type="gramEnd"/>
-      <w:r>
-        <w:rPr>
-          <w:rStyle w:val="Heading1Char"/>
-        </w:rPr>
-        <w:t>)</w:t>
+        <w:t>CLIExecuteCommand()</w:t>
       </w:r>
       <w:bookmarkEnd w:id="13"/>
       <w:r>
@@ -2739,27 +2604,11 @@
     </w:p>
     <w:p>
       <w:bookmarkStart w:id="14" w:name="_Toc315285323"/>
-      <w:proofErr w:type="spellStart"/>
-      <w:proofErr w:type="gramStart"/>
       <w:r>
         <w:rPr>
           <w:rStyle w:val="Heading1Char"/>
         </w:rPr>
-        <w:t>CLISendCommand</w:t>
-      </w:r>
-      <w:proofErr w:type="spellEnd"/>
-      <w:r>
-        <w:rPr>
-          <w:rStyle w:val="Heading1Char"/>
-        </w:rPr>
-        <w:t>(</w:t>
-      </w:r>
-      <w:proofErr w:type="gramEnd"/>
-      <w:r>
-        <w:rPr>
-          <w:rStyle w:val="Heading1Char"/>
-        </w:rPr>
-        <w:t>)</w:t>
+        <w:t>CLISendCommand()</w:t>
       </w:r>
       <w:bookmarkEnd w:id="14"/>
       <w:r>
@@ -2814,27 +2663,11 @@
     </w:p>
     <w:p>
       <w:bookmarkStart w:id="15" w:name="_Toc315285324"/>
-      <w:proofErr w:type="spellStart"/>
-      <w:proofErr w:type="gramStart"/>
       <w:r>
         <w:rPr>
           <w:rStyle w:val="Heading1Char"/>
         </w:rPr>
-        <w:t>CLIAbortUnitOperation</w:t>
-      </w:r>
-      <w:proofErr w:type="spellEnd"/>
-      <w:r>
-        <w:rPr>
-          <w:rStyle w:val="Heading1Char"/>
-        </w:rPr>
-        <w:t>(</w:t>
-      </w:r>
-      <w:proofErr w:type="gramEnd"/>
-      <w:r>
-        <w:rPr>
-          <w:rStyle w:val="Heading1Char"/>
-        </w:rPr>
-        <w:t>)</w:t>
+        <w:t>CLIAbortUnitOperation()</w:t>
       </w:r>
       <w:bookmarkEnd w:id="15"/>
       <w:r>
@@ -2895,27 +2728,11 @@
     </w:p>
     <w:p>
       <w:bookmarkStart w:id="16" w:name="_Toc315285325"/>
-      <w:proofErr w:type="spellStart"/>
-      <w:proofErr w:type="gramStart"/>
       <w:r>
         <w:rPr>
           <w:rStyle w:val="Heading1Char"/>
         </w:rPr>
-        <w:t>CLIGetState</w:t>
-      </w:r>
-      <w:proofErr w:type="spellEnd"/>
-      <w:r>
-        <w:rPr>
-          <w:rStyle w:val="Heading1Char"/>
-        </w:rPr>
-        <w:t>(</w:t>
-      </w:r>
-      <w:proofErr w:type="gramEnd"/>
-      <w:r>
-        <w:rPr>
-          <w:rStyle w:val="Heading1Char"/>
-        </w:rPr>
-        <w:t>)</w:t>
+        <w:t>CLIGetState()</w:t>
       </w:r>
       <w:bookmarkEnd w:id="16"/>
       <w:r>
@@ -2962,10 +2779,7 @@
         <w:t>Result – String describing the current state of the system if successful or the error otherwise.</w:t>
       </w:r>
     </w:p>
-    <w:p>
-      <w:bookmarkStart w:id="17" w:name="_GoBack"/>
-      <w:bookmarkEnd w:id="17"/>
-    </w:p>
+    <w:p/>
     <w:sectPr>
       <w:pgSz w:w="12240" w:h="15840"/>
       <w:pgMar w:top="1440" w:right="1440" w:bottom="1440" w:left="1440" w:header="720" w:footer="720" w:gutter="0"/>
@@ -5955,7 +5769,7 @@
 </file>
 
 <file path=customXml/itemProps1.xml><?xml version="1.0" encoding="utf-8"?>
-<ds:datastoreItem xmlns:ds="http://schemas.openxmlformats.org/officeDocument/2006/customXml" ds:itemID="{9AD58A65-D641-41F9-8DED-55ABB48ECE8D}">
+<ds:datastoreItem xmlns:ds="http://schemas.openxmlformats.org/officeDocument/2006/customXml" ds:itemID="{DBF106A0-0523-45CB-95EC-FFA1815DCBCC}">
   <ds:schemaRefs>
     <ds:schemaRef ds:uri="http://schemas.openxmlformats.org/officeDocument/2006/bibliography"/>
   </ds:schemaRefs>

</xml_diff>

<commit_message>
Added SMS messaging to the server.
</commit_message>
<xml_diff>
--- a/doc/ElixysCoreServerInterface.docx
+++ b/doc/ElixysCoreServerInterface.docx
@@ -1490,8 +1490,6 @@
       <w:r>
         <w:t>Completion flag – True if the run has completed and is on the summary unit operation</w:t>
       </w:r>
-      <w:bookmarkStart w:id="2" w:name="_GoBack"/>
-      <w:bookmarkEnd w:id="2"/>
     </w:p>
     <w:p>
       <w:pPr>
@@ -2115,7 +2113,7 @@
           <w:rStyle w:val="Heading1Char"/>
         </w:rPr>
       </w:pPr>
-      <w:bookmarkStart w:id="3" w:name="_Toc315285311"/>
+      <w:bookmarkStart w:id="2" w:name="_Toc315285311"/>
     </w:p>
     <w:p>
       <w:r>
@@ -2130,7 +2128,7 @@
         </w:rPr>
         <w:t>()</w:t>
       </w:r>
-      <w:bookmarkEnd w:id="3"/>
+      <w:bookmarkEnd w:id="2"/>
       <w:r>
         <w:t xml:space="preserve"> – </w:t>
       </w:r>
@@ -2164,7 +2162,7 @@
           <w:rStyle w:val="Heading1Char"/>
         </w:rPr>
       </w:pPr>
-      <w:bookmarkStart w:id="4" w:name="_Toc315285312"/>
+      <w:bookmarkStart w:id="3" w:name="_Toc315285312"/>
     </w:p>
     <w:p>
       <w:r>
@@ -2185,7 +2183,7 @@
         </w:rPr>
         <w:t>()</w:t>
       </w:r>
-      <w:bookmarkEnd w:id="4"/>
+      <w:bookmarkEnd w:id="3"/>
       <w:r>
         <w:t xml:space="preserve"> – Loads a sequence from the database and runs it starting with the specified component.</w:t>
       </w:r>
@@ -2220,7 +2218,7 @@
       </w:r>
     </w:p>
     <w:p>
-      <w:bookmarkStart w:id="5" w:name="_Toc315285313"/>
+      <w:bookmarkStart w:id="4" w:name="_Toc315285313"/>
       <w:r>
         <w:rPr>
           <w:rStyle w:val="Heading1Char"/>
@@ -2234,7 +2232,7 @@
         </w:rPr>
         <w:t>)</w:t>
       </w:r>
-      <w:bookmarkEnd w:id="5"/>
+      <w:bookmarkEnd w:id="4"/>
       <w:r>
         <w:t xml:space="preserve"> – Flags the sequence to pause after the current unit operation.</w:t>
       </w:r>
@@ -2247,7 +2245,7 @@
       </w:pPr>
     </w:p>
     <w:p>
-      <w:bookmarkStart w:id="6" w:name="_Toc315285314"/>
+      <w:bookmarkStart w:id="5" w:name="_Toc315285314"/>
       <w:r>
         <w:rPr>
           <w:rStyle w:val="Heading1Char"/>
@@ -2260,7 +2258,7 @@
         </w:rPr>
         <w:t>)</w:t>
       </w:r>
-      <w:bookmarkEnd w:id="6"/>
+      <w:bookmarkEnd w:id="5"/>
       <w:r>
         <w:t xml:space="preserve"> – Continues the sequence run if paused or clears the pause flags if set but not yet paused.</w:t>
       </w:r>
@@ -2273,7 +2271,7 @@
       </w:pPr>
     </w:p>
     <w:p>
-      <w:bookmarkStart w:id="7" w:name="_Toc315285315"/>
+      <w:bookmarkStart w:id="6" w:name="_Toc315285315"/>
       <w:r>
         <w:rPr>
           <w:rStyle w:val="Heading1Char"/>
@@ -2292,7 +2290,7 @@
         </w:rPr>
         <w:t>)</w:t>
       </w:r>
-      <w:bookmarkEnd w:id="7"/>
+      <w:bookmarkEnd w:id="6"/>
       <w:r>
         <w:t xml:space="preserve"> – Determines if the sequence will paused after the current unit operation.</w:t>
       </w:r>
@@ -2322,7 +2320,7 @@
       </w:pPr>
     </w:p>
     <w:p>
-      <w:bookmarkStart w:id="8" w:name="_Toc315285316"/>
+      <w:bookmarkStart w:id="7" w:name="_Toc315285316"/>
       <w:r>
         <w:rPr>
           <w:rStyle w:val="Heading1Char"/>
@@ -2347,7 +2345,7 @@
         </w:rPr>
         <w:t>)</w:t>
       </w:r>
-      <w:bookmarkEnd w:id="8"/>
+      <w:bookmarkEnd w:id="7"/>
       <w:r>
         <w:t xml:space="preserve"> – Determines if the sequence execution is paused.</w:t>
       </w:r>
@@ -2371,7 +2369,7 @@
     </w:p>
     <w:p/>
     <w:p>
-      <w:bookmarkStart w:id="9" w:name="_Toc315285317"/>
+      <w:bookmarkStart w:id="8" w:name="_Toc315285317"/>
       <w:r>
         <w:rPr>
           <w:rStyle w:val="Heading1Char"/>
@@ -2390,7 +2388,7 @@
         </w:rPr>
         <w:t>()</w:t>
       </w:r>
-      <w:bookmarkEnd w:id="9"/>
+      <w:bookmarkEnd w:id="8"/>
       <w:r>
         <w:t xml:space="preserve"> –</w:t>
       </w:r>
@@ -2409,7 +2407,7 @@
     </w:p>
     <w:p/>
     <w:p>
-      <w:bookmarkStart w:id="10" w:name="_Toc315285318"/>
+      <w:bookmarkStart w:id="9" w:name="_Toc315285318"/>
       <w:r>
         <w:rPr>
           <w:rStyle w:val="Heading1Char"/>
@@ -2428,7 +2426,7 @@
         </w:rPr>
         <w:t>()</w:t>
       </w:r>
-      <w:bookmarkEnd w:id="10"/>
+      <w:bookmarkEnd w:id="9"/>
       <w:r>
         <w:t xml:space="preserve"> – </w:t>
       </w:r>
@@ -2465,7 +2463,7 @@
     </w:p>
     <w:p/>
     <w:p>
-      <w:bookmarkStart w:id="11" w:name="_Toc315285320"/>
+      <w:bookmarkStart w:id="10" w:name="_Toc315285320"/>
       <w:r>
         <w:rPr>
           <w:rStyle w:val="Heading1Char"/>
@@ -2478,7 +2476,7 @@
         </w:rPr>
         <w:t>()</w:t>
       </w:r>
-      <w:bookmarkEnd w:id="11"/>
+      <w:bookmarkEnd w:id="10"/>
       <w:r>
         <w:t xml:space="preserve"> – </w:t>
       </w:r>
@@ -2502,14 +2500,14 @@
       </w:pPr>
     </w:p>
     <w:p>
-      <w:bookmarkStart w:id="12" w:name="_Toc315285321"/>
+      <w:bookmarkStart w:id="11" w:name="_Toc315285321"/>
       <w:r>
         <w:rPr>
           <w:rStyle w:val="Heading1Char"/>
         </w:rPr>
         <w:t>DeliverUserInput()</w:t>
       </w:r>
-      <w:bookmarkEnd w:id="12"/>
+      <w:bookmarkEnd w:id="11"/>
       <w:r>
         <w:t xml:space="preserve"> – Delivers user input to the waiting unit operation.</w:t>
       </w:r>
@@ -2520,7 +2518,7 @@
           <w:rStyle w:val="Heading1Char"/>
         </w:rPr>
       </w:pPr>
-      <w:bookmarkStart w:id="13" w:name="_Toc315285322"/>
+      <w:bookmarkStart w:id="12" w:name="_Toc315285322"/>
     </w:p>
     <w:p>
       <w:r>
@@ -2530,7 +2528,7 @@
         <w:lastRenderedPageBreak/>
         <w:t>CLIExecuteCommand()</w:t>
       </w:r>
-      <w:bookmarkEnd w:id="13"/>
+      <w:bookmarkEnd w:id="12"/>
       <w:r>
         <w:t xml:space="preserve"> – Executes the given command for the command line interface.</w:t>
       </w:r>
@@ -2603,14 +2601,14 @@
       </w:pPr>
     </w:p>
     <w:p>
-      <w:bookmarkStart w:id="14" w:name="_Toc315285323"/>
+      <w:bookmarkStart w:id="13" w:name="_Toc315285323"/>
       <w:r>
         <w:rPr>
           <w:rStyle w:val="Heading1Char"/>
         </w:rPr>
         <w:t>CLISendCommand()</w:t>
       </w:r>
-      <w:bookmarkEnd w:id="14"/>
+      <w:bookmarkEnd w:id="13"/>
       <w:r>
         <w:t xml:space="preserve"> – Sends the given command to the PLC for the command line interface.</w:t>
       </w:r>
@@ -2662,14 +2660,14 @@
       </w:pPr>
     </w:p>
     <w:p>
-      <w:bookmarkStart w:id="15" w:name="_Toc315285324"/>
+      <w:bookmarkStart w:id="14" w:name="_Toc315285324"/>
       <w:r>
         <w:rPr>
           <w:rStyle w:val="Heading1Char"/>
         </w:rPr>
         <w:t>CLIAbortUnitOperation()</w:t>
       </w:r>
-      <w:bookmarkEnd w:id="15"/>
+      <w:bookmarkEnd w:id="14"/>
       <w:r>
         <w:t xml:space="preserve"> – Aborts the current unit operation for the CLI.</w:t>
       </w:r>
@@ -2727,14 +2725,14 @@
       </w:pPr>
     </w:p>
     <w:p>
-      <w:bookmarkStart w:id="16" w:name="_Toc315285325"/>
+      <w:bookmarkStart w:id="15" w:name="_Toc315285325"/>
       <w:r>
         <w:rPr>
           <w:rStyle w:val="Heading1Char"/>
         </w:rPr>
         <w:t>CLIGetState()</w:t>
       </w:r>
-      <w:bookmarkEnd w:id="16"/>
+      <w:bookmarkEnd w:id="15"/>
       <w:r>
         <w:t xml:space="preserve"> – </w:t>
       </w:r>
@@ -2777,6 +2775,91 @@
       </w:pPr>
       <w:r>
         <w:t>Result – String describing the current state of the system if successful or the error otherwise.</w:t>
+      </w:r>
+    </w:p>
+    <w:p/>
+    <w:p>
+      <w:r>
+        <w:rPr>
+          <w:rStyle w:val="Heading1Char"/>
+        </w:rPr>
+        <w:lastRenderedPageBreak/>
+        <w:t>CLI</w:t>
+      </w:r>
+      <w:r>
+        <w:rPr>
+          <w:rStyle w:val="Heading1Char"/>
+        </w:rPr>
+        <w:t>Broadcast</w:t>
+      </w:r>
+      <w:r>
+        <w:rPr>
+          <w:rStyle w:val="Heading1Char"/>
+        </w:rPr>
+        <w:t>()</w:t>
+      </w:r>
+      <w:r>
+        <w:t xml:space="preserve"> – </w:t>
+      </w:r>
+      <w:r>
+        <w:t>Broadcasts a message to all users based on their messaging preferences</w:t>
+      </w:r>
+      <w:r>
+        <w:t>.</w:t>
+      </w:r>
+    </w:p>
+    <w:p>
+      <w:r>
+        <w:t>Parameters:</w:t>
+      </w:r>
+    </w:p>
+    <w:p>
+      <w:pPr>
+        <w:pStyle w:val="ListParagraph"/>
+        <w:numPr>
+          <w:ilvl w:val="0"/>
+          <w:numId w:val="1"/>
+        </w:numPr>
+      </w:pPr>
+      <w:r>
+        <w:t>Username – Name of the current user.</w:t>
+      </w:r>
+    </w:p>
+    <w:p>
+      <w:pPr>
+        <w:pStyle w:val="ListParagraph"/>
+        <w:numPr>
+          <w:ilvl w:val="0"/>
+          <w:numId w:val="1"/>
+        </w:numPr>
+      </w:pPr>
+      <w:r>
+        <w:t>Message – String to broadcast.</w:t>
+      </w:r>
+    </w:p>
+    <w:p>
+      <w:r>
+        <w:t>Returns:</w:t>
+      </w:r>
+    </w:p>
+    <w:p>
+      <w:pPr>
+        <w:pStyle w:val="ListParagraph"/>
+        <w:numPr>
+          <w:ilvl w:val="0"/>
+          <w:numId w:val="1"/>
+        </w:numPr>
+      </w:pPr>
+      <w:r>
+        <w:t xml:space="preserve">Result – True if the </w:t>
+      </w:r>
+      <w:r>
+        <w:t>message was broadcast</w:t>
+      </w:r>
+      <w:bookmarkStart w:id="16" w:name="_GoBack"/>
+      <w:bookmarkEnd w:id="16"/>
+      <w:r>
+        <w:t>, false otherwise.</w:t>
       </w:r>
     </w:p>
     <w:p/>
@@ -5769,7 +5852,7 @@
 </file>
 
 <file path=customXml/itemProps1.xml><?xml version="1.0" encoding="utf-8"?>
-<ds:datastoreItem xmlns:ds="http://schemas.openxmlformats.org/officeDocument/2006/customXml" ds:itemID="{DBF106A0-0523-45CB-95EC-FFA1815DCBCC}">
+<ds:datastoreItem xmlns:ds="http://schemas.openxmlformats.org/officeDocument/2006/customXml" ds:itemID="{2DFBE413-AF1D-40F2-B128-16429BDBA66C}">
   <ds:schemaRefs>
     <ds:schemaRef ds:uri="http://schemas.openxmlformats.org/officeDocument/2006/bibliography"/>
   </ds:schemaRefs>

</xml_diff>

<commit_message>
Multiple changes: - Added better error handling with retry/ignore/abort options - Added prompt when aborting a sequence run - Checking in latest from Elixys laptop (including new robot positions) - Delete old client projects - NOTE: contains three temporary code chunks in UnitOperation.py for testing new error handling
</commit_message>
<xml_diff>
--- a/doc/ElixysCoreServerInterface.docx
+++ b/doc/ElixysCoreServerInterface.docx
@@ -6,8 +6,13 @@
       <w:pPr>
         <w:pStyle w:val="Title"/>
       </w:pPr>
-      <w:r>
-        <w:t xml:space="preserve">Elixys </w:t>
+      <w:proofErr w:type="spellStart"/>
+      <w:r>
+        <w:t>Elixys</w:t>
+      </w:r>
+      <w:proofErr w:type="spellEnd"/>
+      <w:r>
+        <w:t xml:space="preserve"> </w:t>
       </w:r>
       <w:r>
         <w:t>Core</w:t>
@@ -67,13 +72,129 @@
           <w:r>
             <w:fldChar w:fldCharType="separate"/>
           </w:r>
-          <w:hyperlink w:anchor="_Toc315285309" w:history="1">
+          <w:bookmarkStart w:id="0" w:name="_GoBack"/>
+          <w:bookmarkEnd w:id="0"/>
+          <w:r>
+            <w:rPr>
+              <w:rStyle w:val="Hyperlink"/>
+              <w:noProof/>
+            </w:rPr>
+            <w:fldChar w:fldCharType="begin"/>
+          </w:r>
+          <w:r>
+            <w:rPr>
+              <w:rStyle w:val="Hyperlink"/>
+              <w:noProof/>
+            </w:rPr>
+            <w:instrText xml:space="preserve"> </w:instrText>
+          </w:r>
+          <w:r>
+            <w:rPr>
+              <w:noProof/>
+            </w:rPr>
+            <w:instrText>HYPERLINK \l "_Toc337985061"</w:instrText>
+          </w:r>
+          <w:r>
+            <w:rPr>
+              <w:rStyle w:val="Hyperlink"/>
+              <w:noProof/>
+            </w:rPr>
+            <w:instrText xml:space="preserve"> </w:instrText>
+          </w:r>
+          <w:r>
+            <w:rPr>
+              <w:rStyle w:val="Hyperlink"/>
+              <w:noProof/>
+            </w:rPr>
+          </w:r>
+          <w:r>
+            <w:rPr>
+              <w:rStyle w:val="Hyperlink"/>
+              <w:noProof/>
+            </w:rPr>
+            <w:fldChar w:fldCharType="separate"/>
+          </w:r>
+          <w:r>
+            <w:rPr>
+              <w:rStyle w:val="Hyperlink"/>
+              <w:noProof/>
+            </w:rPr>
+            <w:t>Overview</w:t>
+          </w:r>
+          <w:r>
+            <w:rPr>
+              <w:noProof/>
+              <w:webHidden/>
+            </w:rPr>
+            <w:tab/>
+          </w:r>
+          <w:r>
+            <w:rPr>
+              <w:noProof/>
+              <w:webHidden/>
+            </w:rPr>
+            <w:fldChar w:fldCharType="begin"/>
+          </w:r>
+          <w:r>
+            <w:rPr>
+              <w:noProof/>
+              <w:webHidden/>
+            </w:rPr>
+            <w:instrText xml:space="preserve"> PAGEREF _Toc337985061 \h </w:instrText>
+          </w:r>
+          <w:r>
+            <w:rPr>
+              <w:noProof/>
+              <w:webHidden/>
+            </w:rPr>
+          </w:r>
+          <w:r>
+            <w:rPr>
+              <w:noProof/>
+              <w:webHidden/>
+            </w:rPr>
+            <w:fldChar w:fldCharType="separate"/>
+          </w:r>
+          <w:r>
+            <w:rPr>
+              <w:noProof/>
+              <w:webHidden/>
+            </w:rPr>
+            <w:t>2</w:t>
+          </w:r>
+          <w:r>
+            <w:rPr>
+              <w:noProof/>
+              <w:webHidden/>
+            </w:rPr>
+            <w:fldChar w:fldCharType="end"/>
+          </w:r>
+          <w:r>
+            <w:rPr>
+              <w:rStyle w:val="Hyperlink"/>
+              <w:noProof/>
+            </w:rPr>
+            <w:fldChar w:fldCharType="end"/>
+          </w:r>
+        </w:p>
+        <w:p>
+          <w:pPr>
+            <w:pStyle w:val="TOC1"/>
+            <w:tabs>
+              <w:tab w:val="right" w:leader="dot" w:pos="9350"/>
+            </w:tabs>
+            <w:rPr>
+              <w:rFonts w:eastAsiaTheme="minorEastAsia"/>
+              <w:noProof/>
+            </w:rPr>
+          </w:pPr>
+          <w:hyperlink w:anchor="_Toc337985062" w:history="1">
             <w:r>
               <w:rPr>
                 <w:rStyle w:val="Hyperlink"/>
                 <w:noProof/>
               </w:rPr>
-              <w:t>Overview</w:t>
+              <w:t>GetServerState()</w:t>
             </w:r>
             <w:r>
               <w:rPr>
@@ -94,7 +215,7 @@
                 <w:noProof/>
                 <w:webHidden/>
               </w:rPr>
-              <w:instrText xml:space="preserve"> PAGEREF _Toc315285309 \h </w:instrText>
+              <w:instrText xml:space="preserve"> PAGEREF _Toc337985062 \h </w:instrText>
             </w:r>
             <w:r>
               <w:rPr>
@@ -136,13 +257,13 @@
               <w:noProof/>
             </w:rPr>
           </w:pPr>
-          <w:hyperlink w:anchor="_Toc315285310" w:history="1">
+          <w:hyperlink w:anchor="_Toc337985063" w:history="1">
             <w:r>
               <w:rPr>
                 <w:rStyle w:val="Hyperlink"/>
                 <w:noProof/>
               </w:rPr>
-              <w:t>GetServerState()</w:t>
+              <w:t>RunSequence()</w:t>
             </w:r>
             <w:r>
               <w:rPr>
@@ -163,7 +284,7 @@
                 <w:noProof/>
                 <w:webHidden/>
               </w:rPr>
-              <w:instrText xml:space="preserve"> PAGEREF _Toc315285310 \h </w:instrText>
+              <w:instrText xml:space="preserve"> PAGEREF _Toc337985063 \h </w:instrText>
             </w:r>
             <w:r>
               <w:rPr>
@@ -183,7 +304,7 @@
                 <w:noProof/>
                 <w:webHidden/>
               </w:rPr>
-              <w:t>2</w:t>
+              <w:t>3</w:t>
             </w:r>
             <w:r>
               <w:rPr>
@@ -205,13 +326,13 @@
               <w:noProof/>
             </w:rPr>
           </w:pPr>
-          <w:hyperlink w:anchor="_Toc315285311" w:history="1">
+          <w:hyperlink w:anchor="_Toc337985064" w:history="1">
             <w:r>
               <w:rPr>
                 <w:rStyle w:val="Hyperlink"/>
                 <w:noProof/>
               </w:rPr>
-              <w:t>RunSequence()</w:t>
+              <w:t>RunSequenceFromComponent()</w:t>
             </w:r>
             <w:r>
               <w:rPr>
@@ -232,7 +353,7 @@
                 <w:noProof/>
                 <w:webHidden/>
               </w:rPr>
-              <w:instrText xml:space="preserve"> PAGEREF _Toc315285311 \h </w:instrText>
+              <w:instrText xml:space="preserve"> PAGEREF _Toc337985064 \h </w:instrText>
             </w:r>
             <w:r>
               <w:rPr>
@@ -274,13 +395,13 @@
               <w:noProof/>
             </w:rPr>
           </w:pPr>
-          <w:hyperlink w:anchor="_Toc315285312" w:history="1">
+          <w:hyperlink w:anchor="_Toc337985065" w:history="1">
             <w:r>
               <w:rPr>
                 <w:rStyle w:val="Hyperlink"/>
                 <w:noProof/>
               </w:rPr>
-              <w:t>RunSequenceFromComponent()</w:t>
+              <w:t>PauseSequence()</w:t>
             </w:r>
             <w:r>
               <w:rPr>
@@ -301,7 +422,7 @@
                 <w:noProof/>
                 <w:webHidden/>
               </w:rPr>
-              <w:instrText xml:space="preserve"> PAGEREF _Toc315285312 \h </w:instrText>
+              <w:instrText xml:space="preserve"> PAGEREF _Toc337985065 \h </w:instrText>
             </w:r>
             <w:r>
               <w:rPr>
@@ -343,13 +464,13 @@
               <w:noProof/>
             </w:rPr>
           </w:pPr>
-          <w:hyperlink w:anchor="_Toc315285313" w:history="1">
+          <w:hyperlink w:anchor="_Toc337985066" w:history="1">
             <w:r>
               <w:rPr>
                 <w:rStyle w:val="Hyperlink"/>
                 <w:noProof/>
               </w:rPr>
-              <w:t>PauseSequence()</w:t>
+              <w:t>ContinueSequence()</w:t>
             </w:r>
             <w:r>
               <w:rPr>
@@ -370,7 +491,7 @@
                 <w:noProof/>
                 <w:webHidden/>
               </w:rPr>
-              <w:instrText xml:space="preserve"> PAGEREF _Toc315285313 \h </w:instrText>
+              <w:instrText xml:space="preserve"> PAGEREF _Toc337985066 \h </w:instrText>
             </w:r>
             <w:r>
               <w:rPr>
@@ -412,13 +533,13 @@
               <w:noProof/>
             </w:rPr>
           </w:pPr>
-          <w:hyperlink w:anchor="_Toc315285314" w:history="1">
+          <w:hyperlink w:anchor="_Toc337985067" w:history="1">
             <w:r>
               <w:rPr>
                 <w:rStyle w:val="Hyperlink"/>
                 <w:noProof/>
               </w:rPr>
-              <w:t>ContinueSequence()</w:t>
+              <w:t>WillSequencePause()</w:t>
             </w:r>
             <w:r>
               <w:rPr>
@@ -439,7 +560,7 @@
                 <w:noProof/>
                 <w:webHidden/>
               </w:rPr>
-              <w:instrText xml:space="preserve"> PAGEREF _Toc315285314 \h </w:instrText>
+              <w:instrText xml:space="preserve"> PAGEREF _Toc337985067 \h </w:instrText>
             </w:r>
             <w:r>
               <w:rPr>
@@ -481,13 +602,13 @@
               <w:noProof/>
             </w:rPr>
           </w:pPr>
-          <w:hyperlink w:anchor="_Toc315285315" w:history="1">
+          <w:hyperlink w:anchor="_Toc337985068" w:history="1">
             <w:r>
               <w:rPr>
                 <w:rStyle w:val="Hyperlink"/>
                 <w:noProof/>
               </w:rPr>
-              <w:t>WillSequencePause()</w:t>
+              <w:t>IsSequencePaused()</w:t>
             </w:r>
             <w:r>
               <w:rPr>
@@ -508,7 +629,7 @@
                 <w:noProof/>
                 <w:webHidden/>
               </w:rPr>
-              <w:instrText xml:space="preserve"> PAGEREF _Toc315285315 \h </w:instrText>
+              <w:instrText xml:space="preserve"> PAGEREF _Toc337985068 \h </w:instrText>
             </w:r>
             <w:r>
               <w:rPr>
@@ -528,7 +649,7 @@
                 <w:noProof/>
                 <w:webHidden/>
               </w:rPr>
-              <w:t>5</w:t>
+              <w:t>4</w:t>
             </w:r>
             <w:r>
               <w:rPr>
@@ -550,13 +671,13 @@
               <w:noProof/>
             </w:rPr>
           </w:pPr>
-          <w:hyperlink w:anchor="_Toc315285316" w:history="1">
+          <w:hyperlink w:anchor="_Toc337985069" w:history="1">
             <w:r>
               <w:rPr>
                 <w:rStyle w:val="Hyperlink"/>
                 <w:noProof/>
               </w:rPr>
-              <w:t>IsSequencePaused()</w:t>
+              <w:t>ShowAbortSequencePrompt()</w:t>
             </w:r>
             <w:r>
               <w:rPr>
@@ -577,7 +698,7 @@
                 <w:noProof/>
                 <w:webHidden/>
               </w:rPr>
-              <w:instrText xml:space="preserve"> PAGEREF _Toc315285316 \h </w:instrText>
+              <w:instrText xml:space="preserve"> PAGEREF _Toc337985069 \h </w:instrText>
             </w:r>
             <w:r>
               <w:rPr>
@@ -597,7 +718,7 @@
                 <w:noProof/>
                 <w:webHidden/>
               </w:rPr>
-              <w:t>5</w:t>
+              <w:t>4</w:t>
             </w:r>
             <w:r>
               <w:rPr>
@@ -619,7 +740,7 @@
               <w:noProof/>
             </w:rPr>
           </w:pPr>
-          <w:hyperlink w:anchor="_Toc315285317" w:history="1">
+          <w:hyperlink w:anchor="_Toc337985070" w:history="1">
             <w:r>
               <w:rPr>
                 <w:rStyle w:val="Hyperlink"/>
@@ -646,7 +767,7 @@
                 <w:noProof/>
                 <w:webHidden/>
               </w:rPr>
-              <w:instrText xml:space="preserve"> PAGEREF _Toc315285317 \h </w:instrText>
+              <w:instrText xml:space="preserve"> PAGEREF _Toc337985070 \h </w:instrText>
             </w:r>
             <w:r>
               <w:rPr>
@@ -666,7 +787,7 @@
                 <w:noProof/>
                 <w:webHidden/>
               </w:rPr>
-              <w:t>5</w:t>
+              <w:t>4</w:t>
             </w:r>
             <w:r>
               <w:rPr>
@@ -688,13 +809,13 @@
               <w:noProof/>
             </w:rPr>
           </w:pPr>
-          <w:hyperlink w:anchor="_Toc315285318" w:history="1">
+          <w:hyperlink w:anchor="_Toc337985071" w:history="1">
             <w:r>
               <w:rPr>
                 <w:rStyle w:val="Hyperlink"/>
                 <w:noProof/>
               </w:rPr>
-              <w:t>PauseTimer()</w:t>
+              <w:t>OverrideTimer()</w:t>
             </w:r>
             <w:r>
               <w:rPr>
@@ -715,7 +836,7 @@
                 <w:noProof/>
                 <w:webHidden/>
               </w:rPr>
-              <w:instrText xml:space="preserve"> PAGEREF _Toc315285318 \h </w:instrText>
+              <w:instrText xml:space="preserve"> PAGEREF _Toc337985071 \h </w:instrText>
             </w:r>
             <w:r>
               <w:rPr>
@@ -735,7 +856,7 @@
                 <w:noProof/>
                 <w:webHidden/>
               </w:rPr>
-              <w:t>5</w:t>
+              <w:t>4</w:t>
             </w:r>
             <w:r>
               <w:rPr>
@@ -757,13 +878,13 @@
               <w:noProof/>
             </w:rPr>
           </w:pPr>
-          <w:hyperlink w:anchor="_Toc315285319" w:history="1">
+          <w:hyperlink w:anchor="_Toc337985072" w:history="1">
             <w:r>
               <w:rPr>
                 <w:rStyle w:val="Hyperlink"/>
                 <w:noProof/>
               </w:rPr>
-              <w:t>ContinueTimer()</w:t>
+              <w:t>StopTimer()</w:t>
             </w:r>
             <w:r>
               <w:rPr>
@@ -784,7 +905,7 @@
                 <w:noProof/>
                 <w:webHidden/>
               </w:rPr>
-              <w:instrText xml:space="preserve"> PAGEREF _Toc315285319 \h </w:instrText>
+              <w:instrText xml:space="preserve"> PAGEREF _Toc337985072 \h </w:instrText>
             </w:r>
             <w:r>
               <w:rPr>
@@ -804,7 +925,7 @@
                 <w:noProof/>
                 <w:webHidden/>
               </w:rPr>
-              <w:t>6</w:t>
+              <w:t>5</w:t>
             </w:r>
             <w:r>
               <w:rPr>
@@ -826,13 +947,13 @@
               <w:noProof/>
             </w:rPr>
           </w:pPr>
-          <w:hyperlink w:anchor="_Toc315285320" w:history="1">
+          <w:hyperlink w:anchor="_Toc337985073" w:history="1">
             <w:r>
               <w:rPr>
                 <w:rStyle w:val="Hyperlink"/>
                 <w:noProof/>
               </w:rPr>
-              <w:t>StopTimer()</w:t>
+              <w:t>SetSoftErrorDecision()</w:t>
             </w:r>
             <w:r>
               <w:rPr>
@@ -853,7 +974,7 @@
                 <w:noProof/>
                 <w:webHidden/>
               </w:rPr>
-              <w:instrText xml:space="preserve"> PAGEREF _Toc315285320 \h </w:instrText>
+              <w:instrText xml:space="preserve"> PAGEREF _Toc337985073 \h </w:instrText>
             </w:r>
             <w:r>
               <w:rPr>
@@ -873,7 +994,7 @@
                 <w:noProof/>
                 <w:webHidden/>
               </w:rPr>
-              <w:t>6</w:t>
+              <w:t>5</w:t>
             </w:r>
             <w:r>
               <w:rPr>
@@ -895,7 +1016,7 @@
               <w:noProof/>
             </w:rPr>
           </w:pPr>
-          <w:hyperlink w:anchor="_Toc315285321" w:history="1">
+          <w:hyperlink w:anchor="_Toc337985074" w:history="1">
             <w:r>
               <w:rPr>
                 <w:rStyle w:val="Hyperlink"/>
@@ -922,7 +1043,7 @@
                 <w:noProof/>
                 <w:webHidden/>
               </w:rPr>
-              <w:instrText xml:space="preserve"> PAGEREF _Toc315285321 \h </w:instrText>
+              <w:instrText xml:space="preserve"> PAGEREF _Toc337985074 \h </w:instrText>
             </w:r>
             <w:r>
               <w:rPr>
@@ -942,7 +1063,7 @@
                 <w:noProof/>
                 <w:webHidden/>
               </w:rPr>
-              <w:t>6</w:t>
+              <w:t>5</w:t>
             </w:r>
             <w:r>
               <w:rPr>
@@ -964,7 +1085,7 @@
               <w:noProof/>
             </w:rPr>
           </w:pPr>
-          <w:hyperlink w:anchor="_Toc315285322" w:history="1">
+          <w:hyperlink w:anchor="_Toc337985075" w:history="1">
             <w:r>
               <w:rPr>
                 <w:rStyle w:val="Hyperlink"/>
@@ -991,7 +1112,7 @@
                 <w:noProof/>
                 <w:webHidden/>
               </w:rPr>
-              <w:instrText xml:space="preserve"> PAGEREF _Toc315285322 \h </w:instrText>
+              <w:instrText xml:space="preserve"> PAGEREF _Toc337985075 \h </w:instrText>
             </w:r>
             <w:r>
               <w:rPr>
@@ -1011,7 +1132,7 @@
                 <w:noProof/>
                 <w:webHidden/>
               </w:rPr>
-              <w:t>7</w:t>
+              <w:t>5</w:t>
             </w:r>
             <w:r>
               <w:rPr>
@@ -1033,7 +1154,7 @@
               <w:noProof/>
             </w:rPr>
           </w:pPr>
-          <w:hyperlink w:anchor="_Toc315285323" w:history="1">
+          <w:hyperlink w:anchor="_Toc337985076" w:history="1">
             <w:r>
               <w:rPr>
                 <w:rStyle w:val="Hyperlink"/>
@@ -1060,7 +1181,7 @@
                 <w:noProof/>
                 <w:webHidden/>
               </w:rPr>
-              <w:instrText xml:space="preserve"> PAGEREF _Toc315285323 \h </w:instrText>
+              <w:instrText xml:space="preserve"> PAGEREF _Toc337985076 \h </w:instrText>
             </w:r>
             <w:r>
               <w:rPr>
@@ -1080,7 +1201,7 @@
                 <w:noProof/>
                 <w:webHidden/>
               </w:rPr>
-              <w:t>7</w:t>
+              <w:t>5</w:t>
             </w:r>
             <w:r>
               <w:rPr>
@@ -1102,7 +1223,7 @@
               <w:noProof/>
             </w:rPr>
           </w:pPr>
-          <w:hyperlink w:anchor="_Toc315285324" w:history="1">
+          <w:hyperlink w:anchor="_Toc337985077" w:history="1">
             <w:r>
               <w:rPr>
                 <w:rStyle w:val="Hyperlink"/>
@@ -1129,7 +1250,7 @@
                 <w:noProof/>
                 <w:webHidden/>
               </w:rPr>
-              <w:instrText xml:space="preserve"> PAGEREF _Toc315285324 \h </w:instrText>
+              <w:instrText xml:space="preserve"> PAGEREF _Toc337985077 \h </w:instrText>
             </w:r>
             <w:r>
               <w:rPr>
@@ -1149,7 +1270,7 @@
                 <w:noProof/>
                 <w:webHidden/>
               </w:rPr>
-              <w:t>7</w:t>
+              <w:t>6</w:t>
             </w:r>
             <w:r>
               <w:rPr>
@@ -1171,7 +1292,7 @@
               <w:noProof/>
             </w:rPr>
           </w:pPr>
-          <w:hyperlink w:anchor="_Toc315285325" w:history="1">
+          <w:hyperlink w:anchor="_Toc337985078" w:history="1">
             <w:r>
               <w:rPr>
                 <w:rStyle w:val="Hyperlink"/>
@@ -1198,7 +1319,7 @@
                 <w:noProof/>
                 <w:webHidden/>
               </w:rPr>
-              <w:instrText xml:space="preserve"> PAGEREF _Toc315285325 \h </w:instrText>
+              <w:instrText xml:space="preserve"> PAGEREF _Toc337985078 \h </w:instrText>
             </w:r>
             <w:r>
               <w:rPr>
@@ -1218,7 +1339,76 @@
                 <w:noProof/>
                 <w:webHidden/>
               </w:rPr>
-              <w:t>7</w:t>
+              <w:t>6</w:t>
+            </w:r>
+            <w:r>
+              <w:rPr>
+                <w:noProof/>
+                <w:webHidden/>
+              </w:rPr>
+              <w:fldChar w:fldCharType="end"/>
+            </w:r>
+          </w:hyperlink>
+        </w:p>
+        <w:p>
+          <w:pPr>
+            <w:pStyle w:val="TOC1"/>
+            <w:tabs>
+              <w:tab w:val="right" w:leader="dot" w:pos="9350"/>
+            </w:tabs>
+            <w:rPr>
+              <w:rFonts w:eastAsiaTheme="minorEastAsia"/>
+              <w:noProof/>
+            </w:rPr>
+          </w:pPr>
+          <w:hyperlink w:anchor="_Toc337985079" w:history="1">
+            <w:r>
+              <w:rPr>
+                <w:rStyle w:val="Hyperlink"/>
+                <w:noProof/>
+              </w:rPr>
+              <w:t>CLIBroadcast()</w:t>
+            </w:r>
+            <w:r>
+              <w:rPr>
+                <w:noProof/>
+                <w:webHidden/>
+              </w:rPr>
+              <w:tab/>
+            </w:r>
+            <w:r>
+              <w:rPr>
+                <w:noProof/>
+                <w:webHidden/>
+              </w:rPr>
+              <w:fldChar w:fldCharType="begin"/>
+            </w:r>
+            <w:r>
+              <w:rPr>
+                <w:noProof/>
+                <w:webHidden/>
+              </w:rPr>
+              <w:instrText xml:space="preserve"> PAGEREF _Toc337985079 \h </w:instrText>
+            </w:r>
+            <w:r>
+              <w:rPr>
+                <w:noProof/>
+                <w:webHidden/>
+              </w:rPr>
+            </w:r>
+            <w:r>
+              <w:rPr>
+                <w:noProof/>
+                <w:webHidden/>
+              </w:rPr>
+              <w:fldChar w:fldCharType="separate"/>
+            </w:r>
+            <w:r>
+              <w:rPr>
+                <w:noProof/>
+                <w:webHidden/>
+              </w:rPr>
+              <w:t>6</w:t>
             </w:r>
             <w:r>
               <w:rPr>
@@ -1260,12 +1450,12 @@
       <w:pPr>
         <w:pStyle w:val="Heading1"/>
       </w:pPr>
-      <w:bookmarkStart w:id="0" w:name="_Toc315285309"/>
+      <w:bookmarkStart w:id="1" w:name="_Toc337985061"/>
       <w:r>
         <w:lastRenderedPageBreak/>
         <w:t>Overview</w:t>
       </w:r>
-      <w:bookmarkEnd w:id="0"/>
+      <w:bookmarkEnd w:id="1"/>
     </w:p>
     <w:p>
       <w:r>
@@ -1315,20 +1505,30 @@
       </w:r>
     </w:p>
     <w:p>
-      <w:bookmarkStart w:id="1" w:name="_Toc315285310"/>
+      <w:bookmarkStart w:id="2" w:name="_Toc337985062"/>
+      <w:proofErr w:type="spellStart"/>
+      <w:proofErr w:type="gramStart"/>
       <w:r>
         <w:rPr>
           <w:rStyle w:val="Heading1Char"/>
         </w:rPr>
         <w:t>GetServerState</w:t>
       </w:r>
-      <w:r>
-        <w:rPr>
-          <w:rStyle w:val="Heading1Char"/>
-        </w:rPr>
-        <w:t>()</w:t>
-      </w:r>
-      <w:bookmarkEnd w:id="1"/>
+      <w:proofErr w:type="spellEnd"/>
+      <w:r>
+        <w:rPr>
+          <w:rStyle w:val="Heading1Char"/>
+        </w:rPr>
+        <w:t>(</w:t>
+      </w:r>
+      <w:proofErr w:type="gramEnd"/>
+      <w:r>
+        <w:rPr>
+          <w:rStyle w:val="Heading1Char"/>
+        </w:rPr>
+        <w:t>)</w:t>
+      </w:r>
+      <w:bookmarkEnd w:id="2"/>
       <w:r>
         <w:t xml:space="preserve"> – Returns the state of the server.</w:t>
       </w:r>
@@ -1626,8 +1826,13 @@
         <w:t>actual</w:t>
       </w:r>
       <w:r>
-        <w:t xml:space="preserve"> vacuum in kPa</w:t>
-      </w:r>
+        <w:t xml:space="preserve"> vacuum in </w:t>
+      </w:r>
+      <w:proofErr w:type="spellStart"/>
+      <w:r>
+        <w:t>kPa</w:t>
+      </w:r>
+      <w:proofErr w:type="spellEnd"/>
       <w:r>
         <w:t>.</w:t>
       </w:r>
@@ -1888,7 +2093,15 @@
         </w:numPr>
       </w:pPr>
       <w:r>
-        <w:t>Activity – The last know radiation activity level of the reactor in millicuries.</w:t>
+        <w:t xml:space="preserve">Activity – The last know radiation activity level of the reactor in </w:t>
+      </w:r>
+      <w:proofErr w:type="spellStart"/>
+      <w:r>
+        <w:t>millicuries</w:t>
+      </w:r>
+      <w:proofErr w:type="spellEnd"/>
+      <w:r>
+        <w:t>.</w:t>
       </w:r>
     </w:p>
     <w:p>
@@ -2113,22 +2326,32 @@
           <w:rStyle w:val="Heading1Char"/>
         </w:rPr>
       </w:pPr>
-      <w:bookmarkStart w:id="2" w:name="_Toc315285311"/>
-    </w:p>
-    <w:p>
+    </w:p>
+    <w:p>
+      <w:bookmarkStart w:id="3" w:name="_Toc337985063"/>
+      <w:proofErr w:type="spellStart"/>
+      <w:proofErr w:type="gramStart"/>
       <w:r>
         <w:rPr>
           <w:rStyle w:val="Heading1Char"/>
         </w:rPr>
         <w:t>RunSequence</w:t>
       </w:r>
-      <w:r>
-        <w:rPr>
-          <w:rStyle w:val="Heading1Char"/>
-        </w:rPr>
-        <w:t>()</w:t>
-      </w:r>
-      <w:bookmarkEnd w:id="2"/>
+      <w:proofErr w:type="spellEnd"/>
+      <w:r>
+        <w:rPr>
+          <w:rStyle w:val="Heading1Char"/>
+        </w:rPr>
+        <w:t>(</w:t>
+      </w:r>
+      <w:proofErr w:type="gramEnd"/>
+      <w:r>
+        <w:rPr>
+          <w:rStyle w:val="Heading1Char"/>
+        </w:rPr>
+        <w:t>)</w:t>
+      </w:r>
+      <w:bookmarkEnd w:id="3"/>
       <w:r>
         <w:t xml:space="preserve"> – </w:t>
       </w:r>
@@ -2162,9 +2385,11 @@
           <w:rStyle w:val="Heading1Char"/>
         </w:rPr>
       </w:pPr>
-      <w:bookmarkStart w:id="3" w:name="_Toc315285312"/>
-    </w:p>
-    <w:p>
+    </w:p>
+    <w:p>
+      <w:bookmarkStart w:id="4" w:name="_Toc337985064"/>
+      <w:proofErr w:type="spellStart"/>
+      <w:proofErr w:type="gramStart"/>
       <w:r>
         <w:rPr>
           <w:rStyle w:val="Heading1Char"/>
@@ -2177,13 +2402,21 @@
         </w:rPr>
         <w:t>FromComponent</w:t>
       </w:r>
-      <w:r>
-        <w:rPr>
-          <w:rStyle w:val="Heading1Char"/>
-        </w:rPr>
-        <w:t>()</w:t>
-      </w:r>
-      <w:bookmarkEnd w:id="3"/>
+      <w:proofErr w:type="spellEnd"/>
+      <w:r>
+        <w:rPr>
+          <w:rStyle w:val="Heading1Char"/>
+        </w:rPr>
+        <w:t>(</w:t>
+      </w:r>
+      <w:proofErr w:type="gramEnd"/>
+      <w:r>
+        <w:rPr>
+          <w:rStyle w:val="Heading1Char"/>
+        </w:rPr>
+        <w:t>)</w:t>
+      </w:r>
+      <w:bookmarkEnd w:id="4"/>
       <w:r>
         <w:t xml:space="preserve"> – Loads a sequence from the database and runs it starting with the specified component.</w:t>
       </w:r>
@@ -2218,21 +2451,31 @@
       </w:r>
     </w:p>
     <w:p>
-      <w:bookmarkStart w:id="4" w:name="_Toc315285313"/>
+      <w:bookmarkStart w:id="5" w:name="_Toc337985065"/>
+      <w:proofErr w:type="spellStart"/>
+      <w:proofErr w:type="gramStart"/>
       <w:r>
         <w:rPr>
           <w:rStyle w:val="Heading1Char"/>
         </w:rPr>
         <w:lastRenderedPageBreak/>
-        <w:t>PauseSequence(</w:t>
-      </w:r>
+        <w:t>PauseSequence</w:t>
+      </w:r>
+      <w:proofErr w:type="spellEnd"/>
+      <w:r>
+        <w:rPr>
+          <w:rStyle w:val="Heading1Char"/>
+        </w:rPr>
+        <w:t>(</w:t>
+      </w:r>
+      <w:proofErr w:type="gramEnd"/>
       <w:r>
         <w:rPr>
           <w:rStyle w:val="Heading1Char"/>
         </w:rPr>
         <w:t>)</w:t>
       </w:r>
-      <w:bookmarkEnd w:id="4"/>
+      <w:bookmarkEnd w:id="5"/>
       <w:r>
         <w:t xml:space="preserve"> – Flags the sequence to pause after the current unit operation.</w:t>
       </w:r>
@@ -2245,20 +2488,30 @@
       </w:pPr>
     </w:p>
     <w:p>
-      <w:bookmarkStart w:id="5" w:name="_Toc315285314"/>
-      <w:r>
-        <w:rPr>
-          <w:rStyle w:val="Heading1Char"/>
-        </w:rPr>
-        <w:t>ContinueSequence(</w:t>
-      </w:r>
+      <w:bookmarkStart w:id="6" w:name="_Toc337985066"/>
+      <w:proofErr w:type="spellStart"/>
+      <w:proofErr w:type="gramStart"/>
+      <w:r>
+        <w:rPr>
+          <w:rStyle w:val="Heading1Char"/>
+        </w:rPr>
+        <w:t>ContinueSequence</w:t>
+      </w:r>
+      <w:proofErr w:type="spellEnd"/>
+      <w:r>
+        <w:rPr>
+          <w:rStyle w:val="Heading1Char"/>
+        </w:rPr>
+        <w:t>(</w:t>
+      </w:r>
+      <w:proofErr w:type="gramEnd"/>
       <w:r>
         <w:rPr>
           <w:rStyle w:val="Heading1Char"/>
         </w:rPr>
         <w:t>)</w:t>
       </w:r>
-      <w:bookmarkEnd w:id="5"/>
+      <w:bookmarkEnd w:id="6"/>
       <w:r>
         <w:t xml:space="preserve"> – Continues the sequence run if paused or clears the pause flags if set but not yet paused.</w:t>
       </w:r>
@@ -2271,26 +2524,30 @@
       </w:pPr>
     </w:p>
     <w:p>
-      <w:bookmarkStart w:id="6" w:name="_Toc315285315"/>
+      <w:bookmarkStart w:id="7" w:name="_Toc337985067"/>
+      <w:proofErr w:type="spellStart"/>
+      <w:proofErr w:type="gramStart"/>
       <w:r>
         <w:rPr>
           <w:rStyle w:val="Heading1Char"/>
         </w:rPr>
         <w:t>WillSequencePause</w:t>
       </w:r>
+      <w:proofErr w:type="spellEnd"/>
       <w:r>
         <w:rPr>
           <w:rStyle w:val="Heading1Char"/>
         </w:rPr>
         <w:t>(</w:t>
       </w:r>
+      <w:proofErr w:type="gramEnd"/>
       <w:r>
         <w:rPr>
           <w:rStyle w:val="Heading1Char"/>
         </w:rPr>
         <w:t>)</w:t>
       </w:r>
-      <w:bookmarkEnd w:id="6"/>
+      <w:bookmarkEnd w:id="7"/>
       <w:r>
         <w:t xml:space="preserve"> – Determines if the sequence will paused after the current unit operation.</w:t>
       </w:r>
@@ -2320,7 +2577,9 @@
       </w:pPr>
     </w:p>
     <w:p>
-      <w:bookmarkStart w:id="7" w:name="_Toc315285316"/>
+      <w:bookmarkStart w:id="8" w:name="_Toc337985068"/>
+      <w:proofErr w:type="spellStart"/>
+      <w:proofErr w:type="gramStart"/>
       <w:r>
         <w:rPr>
           <w:rStyle w:val="Heading1Char"/>
@@ -2337,15 +2596,23 @@
         <w:rPr>
           <w:rStyle w:val="Heading1Char"/>
         </w:rPr>
-        <w:t>d(</w:t>
-      </w:r>
+        <w:t>d</w:t>
+      </w:r>
+      <w:proofErr w:type="spellEnd"/>
+      <w:r>
+        <w:rPr>
+          <w:rStyle w:val="Heading1Char"/>
+        </w:rPr>
+        <w:t>(</w:t>
+      </w:r>
+      <w:proofErr w:type="gramEnd"/>
       <w:r>
         <w:rPr>
           <w:rStyle w:val="Heading1Char"/>
         </w:rPr>
         <w:t>)</w:t>
       </w:r>
-      <w:bookmarkEnd w:id="7"/>
+      <w:bookmarkEnd w:id="8"/>
       <w:r>
         <w:t xml:space="preserve"> – Determines if the sequence execution is paused.</w:t>
       </w:r>
@@ -2369,7 +2636,70 @@
     </w:p>
     <w:p/>
     <w:p>
-      <w:bookmarkStart w:id="8" w:name="_Toc315285317"/>
+      <w:bookmarkStart w:id="9" w:name="_Toc337985069"/>
+      <w:proofErr w:type="spellStart"/>
+      <w:proofErr w:type="gramStart"/>
+      <w:r>
+        <w:rPr>
+          <w:rStyle w:val="Heading1Char"/>
+        </w:rPr>
+        <w:t>ShowAbortSequencePrompt</w:t>
+      </w:r>
+      <w:proofErr w:type="spellEnd"/>
+      <w:r>
+        <w:rPr>
+          <w:rStyle w:val="Heading1Char"/>
+        </w:rPr>
+        <w:t>(</w:t>
+      </w:r>
+      <w:proofErr w:type="gramEnd"/>
+      <w:r>
+        <w:rPr>
+          <w:rStyle w:val="Heading1Char"/>
+        </w:rPr>
+        <w:t>)</w:t>
+      </w:r>
+      <w:bookmarkEnd w:id="9"/>
+      <w:r>
+        <w:t xml:space="preserve"> – Indicates if the abort sequence prompt should be shown via the run state.</w:t>
+      </w:r>
+    </w:p>
+    <w:p>
+      <w:r>
+        <w:t>Parameters:</w:t>
+      </w:r>
+    </w:p>
+    <w:p>
+      <w:pPr>
+        <w:pStyle w:val="ListParagraph"/>
+        <w:numPr>
+          <w:ilvl w:val="0"/>
+          <w:numId w:val="1"/>
+        </w:numPr>
+      </w:pPr>
+      <w:proofErr w:type="gramStart"/>
+      <w:r>
+        <w:t>Show abort</w:t>
+      </w:r>
+      <w:proofErr w:type="gramEnd"/>
+      <w:r>
+        <w:t xml:space="preserve"> prompt</w:t>
+      </w:r>
+      <w:r>
+        <w:t xml:space="preserve"> – </w:t>
+      </w:r>
+      <w:r>
+        <w:t>Flag that indicates if the prompt should be shown or not</w:t>
+      </w:r>
+      <w:r>
+        <w:t>.</w:t>
+      </w:r>
+    </w:p>
+    <w:p/>
+    <w:p>
+      <w:bookmarkStart w:id="10" w:name="_Toc337985070"/>
+      <w:proofErr w:type="spellStart"/>
+      <w:proofErr w:type="gramStart"/>
       <w:r>
         <w:rPr>
           <w:rStyle w:val="Heading1Char"/>
@@ -2382,13 +2712,21 @@
         </w:rPr>
         <w:t>Sequence</w:t>
       </w:r>
-      <w:r>
-        <w:rPr>
-          <w:rStyle w:val="Heading1Char"/>
-        </w:rPr>
-        <w:t>()</w:t>
-      </w:r>
-      <w:bookmarkEnd w:id="8"/>
+      <w:proofErr w:type="spellEnd"/>
+      <w:r>
+        <w:rPr>
+          <w:rStyle w:val="Heading1Char"/>
+        </w:rPr>
+        <w:t>(</w:t>
+      </w:r>
+      <w:proofErr w:type="gramEnd"/>
+      <w:r>
+        <w:rPr>
+          <w:rStyle w:val="Heading1Char"/>
+        </w:rPr>
+        <w:t>)</w:t>
+      </w:r>
+      <w:bookmarkEnd w:id="10"/>
       <w:r>
         <w:t xml:space="preserve"> –</w:t>
       </w:r>
@@ -2407,7 +2745,9 @@
     </w:p>
     <w:p/>
     <w:p>
-      <w:bookmarkStart w:id="9" w:name="_Toc315285318"/>
+      <w:bookmarkStart w:id="11" w:name="_Toc337985071"/>
+      <w:proofErr w:type="spellStart"/>
+      <w:proofErr w:type="gramStart"/>
       <w:r>
         <w:rPr>
           <w:rStyle w:val="Heading1Char"/>
@@ -2420,13 +2760,21 @@
         </w:rPr>
         <w:t>Timer</w:t>
       </w:r>
-      <w:r>
-        <w:rPr>
-          <w:rStyle w:val="Heading1Char"/>
-        </w:rPr>
-        <w:t>()</w:t>
-      </w:r>
-      <w:bookmarkEnd w:id="9"/>
+      <w:proofErr w:type="spellEnd"/>
+      <w:r>
+        <w:rPr>
+          <w:rStyle w:val="Heading1Char"/>
+        </w:rPr>
+        <w:t>(</w:t>
+      </w:r>
+      <w:proofErr w:type="gramEnd"/>
+      <w:r>
+        <w:rPr>
+          <w:rStyle w:val="Heading1Char"/>
+        </w:rPr>
+        <w:t>)</w:t>
+      </w:r>
+      <w:bookmarkEnd w:id="11"/>
       <w:r>
         <w:t xml:space="preserve"> – </w:t>
       </w:r>
@@ -2445,8 +2793,13 @@
       <w:r>
         <w:t xml:space="preserve">alter the length of a </w:t>
       </w:r>
-      <w:r>
-        <w:t xml:space="preserve">React or Evaporate </w:t>
+      <w:proofErr w:type="spellStart"/>
+      <w:r>
+        <w:t>React or</w:t>
+      </w:r>
+      <w:proofErr w:type="spellEnd"/>
+      <w:r>
+        <w:t xml:space="preserve"> Evaporate </w:t>
       </w:r>
       <w:r>
         <w:t xml:space="preserve">unit operation </w:t>
@@ -2463,20 +2816,31 @@
     </w:p>
     <w:p/>
     <w:p>
-      <w:bookmarkStart w:id="10" w:name="_Toc315285320"/>
-      <w:r>
-        <w:rPr>
-          <w:rStyle w:val="Heading1Char"/>
-        </w:rPr>
+      <w:bookmarkStart w:id="12" w:name="_Toc337985072"/>
+      <w:proofErr w:type="spellStart"/>
+      <w:proofErr w:type="gramStart"/>
+      <w:r>
+        <w:rPr>
+          <w:rStyle w:val="Heading1Char"/>
+        </w:rPr>
+        <w:lastRenderedPageBreak/>
         <w:t>StopTimer</w:t>
       </w:r>
-      <w:r>
-        <w:rPr>
-          <w:rStyle w:val="Heading1Char"/>
-        </w:rPr>
-        <w:t>()</w:t>
-      </w:r>
-      <w:bookmarkEnd w:id="10"/>
+      <w:proofErr w:type="spellEnd"/>
+      <w:r>
+        <w:rPr>
+          <w:rStyle w:val="Heading1Char"/>
+        </w:rPr>
+        <w:t>(</w:t>
+      </w:r>
+      <w:proofErr w:type="gramEnd"/>
+      <w:r>
+        <w:rPr>
+          <w:rStyle w:val="Heading1Char"/>
+        </w:rPr>
+        <w:t>)</w:t>
+      </w:r>
+      <w:bookmarkEnd w:id="12"/>
       <w:r>
         <w:t xml:space="preserve"> – </w:t>
       </w:r>
@@ -2500,96 +2864,31 @@
       </w:pPr>
     </w:p>
     <w:p>
-      <w:bookmarkStart w:id="11" w:name="_Toc315285321"/>
-      <w:r>
-        <w:rPr>
-          <w:rStyle w:val="Heading1Char"/>
-        </w:rPr>
-        <w:t>DeliverUserInput()</w:t>
-      </w:r>
-      <w:bookmarkEnd w:id="11"/>
-      <w:r>
-        <w:t xml:space="preserve"> – Delivers user input to the waiting unit operation.</w:t>
-      </w:r>
-    </w:p>
-    <w:p>
-      <w:pPr>
-        <w:rPr>
-          <w:rStyle w:val="Heading1Char"/>
-        </w:rPr>
-      </w:pPr>
-      <w:bookmarkStart w:id="12" w:name="_Toc315285322"/>
-    </w:p>
-    <w:p>
-      <w:r>
-        <w:rPr>
-          <w:rStyle w:val="Heading1Char"/>
-        </w:rPr>
-        <w:lastRenderedPageBreak/>
-        <w:t>CLIExecuteCommand()</w:t>
-      </w:r>
-      <w:bookmarkEnd w:id="12"/>
-      <w:r>
-        <w:t xml:space="preserve"> – Executes the given command for the command line interface.</w:t>
-      </w:r>
-    </w:p>
-    <w:p>
-      <w:r>
-        <w:t>Parameters:</w:t>
-      </w:r>
-    </w:p>
-    <w:p>
-      <w:pPr>
-        <w:pStyle w:val="ListParagraph"/>
-        <w:numPr>
-          <w:ilvl w:val="0"/>
-          <w:numId w:val="1"/>
-        </w:numPr>
-      </w:pPr>
-      <w:r>
-        <w:t>Command – String containing the command to execute.</w:t>
-      </w:r>
-    </w:p>
-    <w:p>
-      <w:r>
-        <w:t>Returns:</w:t>
-      </w:r>
-    </w:p>
-    <w:p>
-      <w:pPr>
-        <w:pStyle w:val="ListParagraph"/>
-        <w:numPr>
-          <w:ilvl w:val="0"/>
-          <w:numId w:val="1"/>
-        </w:numPr>
-      </w:pPr>
-      <w:r>
-        <w:t xml:space="preserve">Result – </w:t>
-      </w:r>
-      <w:r>
-        <w:t>Empty s</w:t>
-      </w:r>
-      <w:r>
-        <w:t xml:space="preserve">tring </w:t>
-      </w:r>
-      <w:r>
-        <w:t xml:space="preserve">if successful or </w:t>
-      </w:r>
-      <w:r>
-        <w:t xml:space="preserve">a description of </w:t>
-      </w:r>
-      <w:r>
-        <w:t>the error o</w:t>
-      </w:r>
-      <w:r>
-        <w:t>therwise</w:t>
-      </w:r>
-      <w:r>
-        <w:t>.</w:t>
-      </w:r>
-    </w:p>
-    <w:p>
-      <w:pPr>
+      <w:bookmarkStart w:id="13" w:name="_Toc337985073"/>
+      <w:proofErr w:type="spellStart"/>
+      <w:proofErr w:type="gramStart"/>
+      <w:r>
+        <w:rPr>
+          <w:rStyle w:val="Heading1Char"/>
+        </w:rPr>
+        <w:t>SetSoftErrorDecision</w:t>
+      </w:r>
+      <w:proofErr w:type="spellEnd"/>
+      <w:r>
+        <w:rPr>
+          <w:rStyle w:val="Heading1Char"/>
+        </w:rPr>
+        <w:t>(</w:t>
+      </w:r>
+      <w:proofErr w:type="gramEnd"/>
+      <w:r>
+        <w:rPr>
+          <w:rStyle w:val="Heading1Char"/>
+        </w:rPr>
+        <w:t>)</w:t>
+      </w:r>
+      <w:bookmarkEnd w:id="13"/>
+      <w:r>
         <w:rPr>
           <w:rFonts w:asciiTheme="majorHAnsi" w:eastAsiaTheme="majorEastAsia" w:hAnsiTheme="majorHAnsi" w:cstheme="majorBidi"/>
           <w:b/>
@@ -2598,19 +2897,10 @@
           <w:sz w:val="28"/>
           <w:szCs w:val="28"/>
         </w:rPr>
-      </w:pPr>
-    </w:p>
-    <w:p>
-      <w:bookmarkStart w:id="13" w:name="_Toc315285323"/>
-      <w:r>
-        <w:rPr>
-          <w:rStyle w:val="Heading1Char"/>
-        </w:rPr>
-        <w:t>CLISendCommand()</w:t>
-      </w:r>
-      <w:bookmarkEnd w:id="13"/>
-      <w:r>
-        <w:t xml:space="preserve"> – Sends the given command to the PLC for the command line interface.</w:t>
+        <w:t xml:space="preserve"> </w:t>
+      </w:r>
+      <w:r>
+        <w:t>– Passes the user’s decision on how to handle the current soft error to the core server.</w:t>
       </w:r>
     </w:p>
     <w:p>
@@ -2627,24 +2917,7 @@
         </w:numPr>
       </w:pPr>
       <w:r>
-        <w:t>Command – String containing the command to send to the PLC.</w:t>
-      </w:r>
-    </w:p>
-    <w:p>
-      <w:r>
-        <w:t>Returns:</w:t>
-      </w:r>
-    </w:p>
-    <w:p>
-      <w:pPr>
-        <w:pStyle w:val="ListParagraph"/>
-        <w:numPr>
-          <w:ilvl w:val="0"/>
-          <w:numId w:val="1"/>
-        </w:numPr>
-      </w:pPr>
-      <w:r>
-        <w:t>Result – Empty string if successful or a description of the error otherwise.</w:t>
+        <w:t>Decision – String describing the decision.</w:t>
       </w:r>
     </w:p>
     <w:p>
@@ -2660,16 +2933,68 @@
       </w:pPr>
     </w:p>
     <w:p>
-      <w:bookmarkStart w:id="14" w:name="_Toc315285324"/>
-      <w:r>
-        <w:rPr>
-          <w:rStyle w:val="Heading1Char"/>
-        </w:rPr>
-        <w:t>CLIAbortUnitOperation()</w:t>
+      <w:bookmarkStart w:id="14" w:name="_Toc337985074"/>
+      <w:proofErr w:type="spellStart"/>
+      <w:proofErr w:type="gramStart"/>
+      <w:r>
+        <w:rPr>
+          <w:rStyle w:val="Heading1Char"/>
+        </w:rPr>
+        <w:t>DeliverUserInput</w:t>
+      </w:r>
+      <w:proofErr w:type="spellEnd"/>
+      <w:r>
+        <w:rPr>
+          <w:rStyle w:val="Heading1Char"/>
+        </w:rPr>
+        <w:t>(</w:t>
+      </w:r>
+      <w:proofErr w:type="gramEnd"/>
+      <w:r>
+        <w:rPr>
+          <w:rStyle w:val="Heading1Char"/>
+        </w:rPr>
+        <w:t>)</w:t>
       </w:r>
       <w:bookmarkEnd w:id="14"/>
       <w:r>
-        <w:t xml:space="preserve"> – Aborts the current unit operation for the CLI.</w:t>
+        <w:t xml:space="preserve"> – Delivers user input to the waiting unit operation.</w:t>
+      </w:r>
+    </w:p>
+    <w:p>
+      <w:pPr>
+        <w:rPr>
+          <w:rStyle w:val="Heading1Char"/>
+        </w:rPr>
+      </w:pPr>
+    </w:p>
+    <w:p>
+      <w:bookmarkStart w:id="15" w:name="_Toc337985075"/>
+      <w:proofErr w:type="spellStart"/>
+      <w:proofErr w:type="gramStart"/>
+      <w:r>
+        <w:rPr>
+          <w:rStyle w:val="Heading1Char"/>
+        </w:rPr>
+        <w:t>CLIExecuteCommand</w:t>
+      </w:r>
+      <w:proofErr w:type="spellEnd"/>
+      <w:r>
+        <w:rPr>
+          <w:rStyle w:val="Heading1Char"/>
+        </w:rPr>
+        <w:t>(</w:t>
+      </w:r>
+      <w:proofErr w:type="gramEnd"/>
+      <w:r>
+        <w:rPr>
+          <w:rStyle w:val="Heading1Char"/>
+        </w:rPr>
+        <w:t>)</w:t>
+      </w:r>
+      <w:bookmarkEnd w:id="15"/>
+      <w:r>
+        <w:t xml:space="preserve"> – Executes the given command for the command line interface.</w:t>
       </w:r>
     </w:p>
     <w:p>
@@ -2686,7 +3011,7 @@
         </w:numPr>
       </w:pPr>
       <w:r>
-        <w:t>Username – Name of the current user.</w:t>
+        <w:t>Command – String containing the command to execute.</w:t>
       </w:r>
     </w:p>
     <w:p>
@@ -2706,7 +3031,22 @@
         <w:t xml:space="preserve">Result – </w:t>
       </w:r>
       <w:r>
-        <w:t>True if the operation was aborted, false otherwise</w:t>
+        <w:t>Empty s</w:t>
+      </w:r>
+      <w:r>
+        <w:t xml:space="preserve">tring </w:t>
+      </w:r>
+      <w:r>
+        <w:t xml:space="preserve">if successful or </w:t>
+      </w:r>
+      <w:r>
+        <w:t xml:space="preserve">a description of </w:t>
+      </w:r>
+      <w:r>
+        <w:t>the error o</w:t>
+      </w:r>
+      <w:r>
+        <w:t>therwise</w:t>
       </w:r>
       <w:r>
         <w:t>.</w:t>
@@ -2725,22 +3065,32 @@
       </w:pPr>
     </w:p>
     <w:p>
-      <w:bookmarkStart w:id="15" w:name="_Toc315285325"/>
-      <w:r>
-        <w:rPr>
-          <w:rStyle w:val="Heading1Char"/>
-        </w:rPr>
-        <w:t>CLIGetState()</w:t>
-      </w:r>
-      <w:bookmarkEnd w:id="15"/>
-      <w:r>
-        <w:t xml:space="preserve"> – </w:t>
-      </w:r>
-      <w:r>
-        <w:t>Returns the current state of the system as a string</w:t>
-      </w:r>
-      <w:r>
-        <w:t>.</w:t>
+      <w:bookmarkStart w:id="16" w:name="_Toc337985076"/>
+      <w:proofErr w:type="spellStart"/>
+      <w:proofErr w:type="gramStart"/>
+      <w:r>
+        <w:rPr>
+          <w:rStyle w:val="Heading1Char"/>
+        </w:rPr>
+        <w:t>CLISendCommand</w:t>
+      </w:r>
+      <w:proofErr w:type="spellEnd"/>
+      <w:r>
+        <w:rPr>
+          <w:rStyle w:val="Heading1Char"/>
+        </w:rPr>
+        <w:t>(</w:t>
+      </w:r>
+      <w:proofErr w:type="gramEnd"/>
+      <w:r>
+        <w:rPr>
+          <w:rStyle w:val="Heading1Char"/>
+        </w:rPr>
+        <w:t>)</w:t>
+      </w:r>
+      <w:bookmarkEnd w:id="16"/>
+      <w:r>
+        <w:t xml:space="preserve"> – Sends the given command to the PLC for the command line interface.</w:t>
       </w:r>
     </w:p>
     <w:p>
@@ -2757,7 +3107,7 @@
         </w:numPr>
       </w:pPr>
       <w:r>
-        <w:t>Username – Name of the current user.</w:t>
+        <w:t>Command – String containing the command to send to the PLC.</w:t>
       </w:r>
     </w:p>
     <w:p>
@@ -2774,38 +3124,62 @@
         </w:numPr>
       </w:pPr>
       <w:r>
-        <w:t>Result – String describing the current state of the system if successful or the error otherwise.</w:t>
-      </w:r>
-    </w:p>
-    <w:p/>
-    <w:p>
+        <w:t>Result – Empty string if successful or a description of the error otherwise.</w:t>
+      </w:r>
+    </w:p>
+    <w:p>
+      <w:pPr>
+        <w:rPr>
+          <w:rFonts w:asciiTheme="majorHAnsi" w:eastAsiaTheme="majorEastAsia" w:hAnsiTheme="majorHAnsi" w:cstheme="majorBidi"/>
+          <w:b/>
+          <w:bCs/>
+          <w:color w:val="365F91" w:themeColor="accent1" w:themeShade="BF"/>
+          <w:sz w:val="28"/>
+          <w:szCs w:val="28"/>
+        </w:rPr>
+      </w:pPr>
+    </w:p>
+    <w:p>
+      <w:pPr>
+        <w:rPr>
+          <w:rStyle w:val="Heading1Char"/>
+        </w:rPr>
+      </w:pPr>
+      <w:r>
+        <w:rPr>
+          <w:rStyle w:val="Heading1Char"/>
+        </w:rPr>
+        <w:br w:type="page"/>
+      </w:r>
+    </w:p>
+    <w:p>
+      <w:bookmarkStart w:id="17" w:name="_Toc337985077"/>
+      <w:proofErr w:type="spellStart"/>
+      <w:proofErr w:type="gramStart"/>
       <w:r>
         <w:rPr>
           <w:rStyle w:val="Heading1Char"/>
         </w:rPr>
         <w:lastRenderedPageBreak/>
-        <w:t>CLI</w:t>
-      </w:r>
-      <w:r>
-        <w:rPr>
-          <w:rStyle w:val="Heading1Char"/>
-        </w:rPr>
-        <w:t>Broadcast</w:t>
-      </w:r>
-      <w:r>
-        <w:rPr>
-          <w:rStyle w:val="Heading1Char"/>
-        </w:rPr>
-        <w:t>()</w:t>
-      </w:r>
-      <w:r>
-        <w:t xml:space="preserve"> – </w:t>
-      </w:r>
-      <w:r>
-        <w:t>Broadcasts a message to all users based on their messaging preferences</w:t>
-      </w:r>
-      <w:r>
-        <w:t>.</w:t>
+        <w:t>CLIAbortUnitOperation</w:t>
+      </w:r>
+      <w:proofErr w:type="spellEnd"/>
+      <w:r>
+        <w:rPr>
+          <w:rStyle w:val="Heading1Char"/>
+        </w:rPr>
+        <w:t>(</w:t>
+      </w:r>
+      <w:proofErr w:type="gramEnd"/>
+      <w:r>
+        <w:rPr>
+          <w:rStyle w:val="Heading1Char"/>
+        </w:rPr>
+        <w:t>)</w:t>
+      </w:r>
+      <w:bookmarkEnd w:id="17"/>
+      <w:r>
+        <w:t xml:space="preserve"> – Aborts the current unit operation for the CLI.</w:t>
       </w:r>
     </w:p>
     <w:p>
@@ -2826,6 +3200,11 @@
       </w:r>
     </w:p>
     <w:p>
+      <w:r>
+        <w:t>Returns:</w:t>
+      </w:r>
+    </w:p>
+    <w:p>
       <w:pPr>
         <w:pStyle w:val="ListParagraph"/>
         <w:numPr>
@@ -2834,12 +3213,53 @@
         </w:numPr>
       </w:pPr>
       <w:r>
-        <w:t>Message – String to broadcast.</w:t>
-      </w:r>
-    </w:p>
-    <w:p>
-      <w:r>
-        <w:t>Returns:</w:t>
+        <w:t xml:space="preserve">Result – </w:t>
+      </w:r>
+      <w:r>
+        <w:t>True if the operation was aborted, false otherwise</w:t>
+      </w:r>
+      <w:r>
+        <w:t>.</w:t>
+      </w:r>
+    </w:p>
+    <w:p>
+      <w:bookmarkStart w:id="18" w:name="_Toc337985078"/>
+      <w:proofErr w:type="spellStart"/>
+      <w:proofErr w:type="gramStart"/>
+      <w:r>
+        <w:rPr>
+          <w:rStyle w:val="Heading1Char"/>
+        </w:rPr>
+        <w:t>CLIGetState</w:t>
+      </w:r>
+      <w:proofErr w:type="spellEnd"/>
+      <w:r>
+        <w:rPr>
+          <w:rStyle w:val="Heading1Char"/>
+        </w:rPr>
+        <w:t>(</w:t>
+      </w:r>
+      <w:proofErr w:type="gramEnd"/>
+      <w:r>
+        <w:rPr>
+          <w:rStyle w:val="Heading1Char"/>
+        </w:rPr>
+        <w:t>)</w:t>
+      </w:r>
+      <w:bookmarkEnd w:id="18"/>
+      <w:r>
+        <w:t xml:space="preserve"> – </w:t>
+      </w:r>
+      <w:r>
+        <w:t>Returns the current state of the system as a string</w:t>
+      </w:r>
+      <w:r>
+        <w:t>.</w:t>
+      </w:r>
+    </w:p>
+    <w:p>
+      <w:r>
+        <w:t>Parameters:</w:t>
       </w:r>
     </w:p>
     <w:p>
@@ -2851,15 +3271,106 @@
         </w:numPr>
       </w:pPr>
       <w:r>
-        <w:t xml:space="preserve">Result – True if the </w:t>
-      </w:r>
-      <w:r>
-        <w:t>message was broadcast</w:t>
-      </w:r>
-      <w:bookmarkStart w:id="16" w:name="_GoBack"/>
-      <w:bookmarkEnd w:id="16"/>
-      <w:r>
-        <w:t>, false otherwise.</w:t>
+        <w:t>Username – Name of the current user.</w:t>
+      </w:r>
+    </w:p>
+    <w:p>
+      <w:r>
+        <w:t>Returns:</w:t>
+      </w:r>
+    </w:p>
+    <w:p>
+      <w:pPr>
+        <w:pStyle w:val="ListParagraph"/>
+        <w:numPr>
+          <w:ilvl w:val="0"/>
+          <w:numId w:val="1"/>
+        </w:numPr>
+      </w:pPr>
+      <w:r>
+        <w:t>Result – String describing the current state of the system if successful or the error otherwise.</w:t>
+      </w:r>
+    </w:p>
+    <w:p/>
+    <w:p>
+      <w:bookmarkStart w:id="19" w:name="_Toc337985079"/>
+      <w:proofErr w:type="spellStart"/>
+      <w:proofErr w:type="gramStart"/>
+      <w:r>
+        <w:rPr>
+          <w:rStyle w:val="Heading1Char"/>
+        </w:rPr>
+        <w:t>CLI</w:t>
+      </w:r>
+      <w:r>
+        <w:rPr>
+          <w:rStyle w:val="Heading1Char"/>
+        </w:rPr>
+        <w:t>Broadcast</w:t>
+      </w:r>
+      <w:proofErr w:type="spellEnd"/>
+      <w:r>
+        <w:rPr>
+          <w:rStyle w:val="Heading1Char"/>
+        </w:rPr>
+        <w:t>(</w:t>
+      </w:r>
+      <w:proofErr w:type="gramEnd"/>
+      <w:r>
+        <w:rPr>
+          <w:rStyle w:val="Heading1Char"/>
+        </w:rPr>
+        <w:t>)</w:t>
+      </w:r>
+      <w:bookmarkEnd w:id="19"/>
+      <w:r>
+        <w:t xml:space="preserve"> – Broadcasts a message to all users based on their messaging preferences.</w:t>
+      </w:r>
+    </w:p>
+    <w:p>
+      <w:r>
+        <w:t>Parameters:</w:t>
+      </w:r>
+    </w:p>
+    <w:p>
+      <w:pPr>
+        <w:pStyle w:val="ListParagraph"/>
+        <w:numPr>
+          <w:ilvl w:val="0"/>
+          <w:numId w:val="1"/>
+        </w:numPr>
+      </w:pPr>
+      <w:r>
+        <w:t>Username – Name of the current user.</w:t>
+      </w:r>
+    </w:p>
+    <w:p>
+      <w:pPr>
+        <w:pStyle w:val="ListParagraph"/>
+        <w:numPr>
+          <w:ilvl w:val="0"/>
+          <w:numId w:val="1"/>
+        </w:numPr>
+      </w:pPr>
+      <w:r>
+        <w:t>Message – String to broadcast.</w:t>
+      </w:r>
+    </w:p>
+    <w:p>
+      <w:r>
+        <w:t>Returns:</w:t>
+      </w:r>
+    </w:p>
+    <w:p>
+      <w:pPr>
+        <w:pStyle w:val="ListParagraph"/>
+        <w:numPr>
+          <w:ilvl w:val="0"/>
+          <w:numId w:val="1"/>
+        </w:numPr>
+      </w:pPr>
+      <w:r>
+        <w:t>Result – True if the message was broadcast, false otherwise.</w:t>
       </w:r>
     </w:p>
     <w:p/>
@@ -5852,7 +6363,7 @@
 </file>
 
 <file path=customXml/itemProps1.xml><?xml version="1.0" encoding="utf-8"?>
-<ds:datastoreItem xmlns:ds="http://schemas.openxmlformats.org/officeDocument/2006/customXml" ds:itemID="{2DFBE413-AF1D-40F2-B128-16429BDBA66C}">
+<ds:datastoreItem xmlns:ds="http://schemas.openxmlformats.org/officeDocument/2006/customXml" ds:itemID="{9D167BA2-E57C-4CA0-ABC3-D53EED29ABA9}">
   <ds:schemaRefs>
     <ds:schemaRef ds:uri="http://schemas.openxmlformats.org/officeDocument/2006/bibliography"/>
   </ds:schemaRefs>

</xml_diff>